<commit_message>
Changes to figure captions and figure 1
</commit_message>
<xml_diff>
--- a/conceptual paper/docs/concept_ms_v7.docx
+++ b/conceptual paper/docs/concept_ms_v7.docx
@@ -16709,36 +16709,45 @@
           <w:szCs w:val="22"/>
           <w:lang w:val="en-US"/>
         </w:rPr>
-        <w:t>temperate aquatic and terrestrial systems differ in how many organisms survive the winter. While many terrestrial plants and herbivores have dormancy phases throughout the win</w:t>
-      </w:r>
-      <w:bookmarkStart w:id="77" w:name="_GoBack"/>
-      <w:bookmarkEnd w:id="77"/>
-      <w:r>
-        <w:rPr>
-          <w:rFonts w:ascii="Helvetica" w:hAnsi="Helvetica" w:cs="Helvetica"/>
-          <w:sz w:val="22"/>
-          <w:szCs w:val="22"/>
-          <w:lang w:val="en-US"/>
-        </w:rPr>
-        <w:t xml:space="preserve">ter, in aquatic systems </w:t>
-      </w:r>
-      <w:r>
-        <w:rPr>
-          <w:rFonts w:ascii="Helvetica" w:hAnsi="Helvetica" w:cs="Helvetica"/>
-          <w:sz w:val="22"/>
-          <w:szCs w:val="22"/>
-          <w:lang w:val="en-US"/>
-        </w:rPr>
-        <w:t xml:space="preserve">some zooplankton </w:t>
-      </w:r>
-      <w:r>
-        <w:rPr>
-          <w:rFonts w:ascii="Helvetica" w:hAnsi="Helvetica" w:cs="Helvetica"/>
-          <w:sz w:val="22"/>
-          <w:szCs w:val="22"/>
-          <w:lang w:val="en-US"/>
-        </w:rPr>
-        <w:t>are never in complete dormancy (i.e., they</w:t>
+        <w:t xml:space="preserve">temperate aquatic and terrestrial systems differ in how many organisms survive the winter. While many terrestrial plants and herbivores have dormancy phases throughout the winter, in aquatic systems </w:t>
+      </w:r>
+      <w:r>
+        <w:rPr>
+          <w:rFonts w:ascii="Helvetica" w:hAnsi="Helvetica" w:cs="Helvetica"/>
+          <w:sz w:val="22"/>
+          <w:szCs w:val="22"/>
+          <w:lang w:val="en-US"/>
+        </w:rPr>
+        <w:t xml:space="preserve">some </w:t>
+      </w:r>
+      <w:proofErr w:type="gramStart"/>
+      <w:r>
+        <w:rPr>
+          <w:rFonts w:ascii="Helvetica" w:hAnsi="Helvetica" w:cs="Helvetica"/>
+          <w:sz w:val="22"/>
+          <w:szCs w:val="22"/>
+          <w:lang w:val="en-US"/>
+        </w:rPr>
+        <w:t xml:space="preserve">zooplankton </w:t>
+      </w:r>
+      <w:r>
+        <w:rPr>
+          <w:rFonts w:ascii="Helvetica" w:hAnsi="Helvetica" w:cs="Helvetica"/>
+          <w:sz w:val="22"/>
+          <w:szCs w:val="22"/>
+          <w:lang w:val="en-US"/>
+        </w:rPr>
+        <w:t>are</w:t>
+      </w:r>
+      <w:proofErr w:type="gramEnd"/>
+      <w:r>
+        <w:rPr>
+          <w:rFonts w:ascii="Helvetica" w:hAnsi="Helvetica" w:cs="Helvetica"/>
+          <w:sz w:val="22"/>
+          <w:szCs w:val="22"/>
+          <w:lang w:val="en-US"/>
+        </w:rPr>
+        <w:t xml:space="preserve"> never in complete dormancy (i.e., they</w:t>
       </w:r>
       <w:r>
         <w:rPr>
@@ -16853,17 +16862,6 @@
         </w:rPr>
         <w:t>, suggesting that—though more challenging—critical assumptions of the Cushing hypothesis, and multiple mechanisms, can be tested in aquatic systems.</w:t>
       </w:r>
-      <w:ins w:id="78" w:author="Elizabeth Wolkovich" w:date="2019-01-20T12:12:00Z">
-        <w:r>
-          <w:rPr>
-            <w:rFonts w:ascii="Helvetica" w:hAnsi="Helvetica" w:cs="Helvetica"/>
-            <w:sz w:val="22"/>
-            <w:szCs w:val="22"/>
-            <w:lang w:val="en-US"/>
-          </w:rPr>
-          <w:t xml:space="preserve"> </w:t>
-        </w:r>
-      </w:ins>
     </w:p>
     <w:p>
       <w:pPr>
@@ -16999,7 +16997,7 @@
         </w:rPr>
         <w:t xml:space="preserve">Researchers with long-term data have the potential to test </w:t>
       </w:r>
-      <w:ins w:id="79" w:author="Elizabeth Wolkovich" w:date="2019-01-02T13:18:00Z">
+      <w:ins w:id="77" w:author="Elizabeth Wolkovich" w:date="2019-01-02T13:18:00Z">
         <w:r>
           <w:rPr>
             <w:rFonts w:ascii="Helvetica" w:hAnsi="Helvetica" w:cs="Helvetica"/>
@@ -17019,7 +17017,7 @@
         </w:rPr>
         <w:t xml:space="preserve"> synchrony vs. asynchrony </w:t>
       </w:r>
-      <w:ins w:id="80" w:author="Elizabeth Wolkovich" w:date="2019-01-02T13:18:00Z">
+      <w:ins w:id="78" w:author="Elizabeth Wolkovich" w:date="2019-01-02T13:18:00Z">
         <w:r>
           <w:rPr>
             <w:rFonts w:ascii="Helvetica" w:hAnsi="Helvetica" w:cs="Helvetica"/>
@@ -17057,7 +17055,7 @@
         </w:rPr>
         <w:t>2</w:t>
       </w:r>
-      <w:ins w:id="81" w:author="Heather Kharouba" w:date="2019-02-11T12:01:00Z">
+      <w:ins w:id="79" w:author="Heather Kharouba" w:date="2019-02-11T12:01:00Z">
         <w:r>
           <w:rPr>
             <w:rFonts w:ascii="Helvetica" w:hAnsi="Helvetica" w:cs="Helvetica"/>
@@ -17086,7 +17084,7 @@
         </w:rPr>
         <w:t>.</w:t>
       </w:r>
-      <w:ins w:id="82" w:author="Heather Kharouba" w:date="2019-01-10T13:22:00Z">
+      <w:ins w:id="80" w:author="Heather Kharouba" w:date="2019-01-10T13:22:00Z">
         <w:r>
           <w:rPr>
             <w:rFonts w:ascii="Helvetica" w:hAnsi="Helvetica" w:cs="Helvetica"/>
@@ -17097,8 +17095,8 @@
           <w:t xml:space="preserve"> </w:t>
         </w:r>
       </w:ins>
-      <w:commentRangeStart w:id="83"/>
-      <w:commentRangeStart w:id="84"/>
+      <w:commentRangeStart w:id="81"/>
+      <w:commentRangeStart w:id="82"/>
       <w:r>
         <w:rPr>
           <w:rFonts w:ascii="Helvetica" w:hAnsi="Helvetica" w:cs="Helvetica"/>
@@ -17108,12 +17106,12 @@
         </w:rPr>
         <w:t>By</w:t>
       </w:r>
-      <w:commentRangeEnd w:id="83"/>
+      <w:commentRangeEnd w:id="81"/>
       <w:r>
         <w:rPr>
           <w:rStyle w:val="CommentReference"/>
         </w:rPr>
-        <w:commentReference w:id="83"/>
+        <w:commentReference w:id="81"/>
       </w:r>
       <w:r>
         <w:rPr>
@@ -17124,7 +17122,7 @@
         </w:rPr>
         <w:t xml:space="preserve"> testing for a clear peak in fitness</w:t>
       </w:r>
-      <w:ins w:id="85" w:author="Heather Kharouba" w:date="2019-01-10T13:30:00Z">
+      <w:ins w:id="83" w:author="Heather Kharouba" w:date="2019-01-10T13:30:00Z">
         <w:r>
           <w:rPr>
             <w:rFonts w:ascii="Helvetica" w:hAnsi="Helvetica" w:cs="Helvetica"/>
@@ -17135,7 +17133,7 @@
           <w:t xml:space="preserve"> across years</w:t>
         </w:r>
       </w:ins>
-      <w:ins w:id="86" w:author="Heather Kharouba" w:date="2019-01-10T13:29:00Z">
+      <w:ins w:id="84" w:author="Heather Kharouba" w:date="2019-01-10T13:29:00Z">
         <w:r>
           <w:rPr>
             <w:rFonts w:ascii="Helvetica" w:hAnsi="Helvetica" w:cs="Helvetica"/>
@@ -17146,7 +17144,7 @@
           <w:t xml:space="preserve"> </w:t>
         </w:r>
       </w:ins>
-      <w:ins w:id="87" w:author="Heather Kharouba" w:date="2019-01-10T13:30:00Z">
+      <w:ins w:id="85" w:author="Heather Kharouba" w:date="2019-01-10T13:30:00Z">
         <w:r>
           <w:rPr>
             <w:rFonts w:ascii="Helvetica" w:hAnsi="Helvetica" w:cs="Helvetica"/>
@@ -17157,7 +17155,7 @@
           <w:t xml:space="preserve">(i.e. evidence for the synchrony hypothesis) </w:t>
         </w:r>
       </w:ins>
-      <w:ins w:id="88" w:author="Elizabeth Wolkovich" w:date="2019-01-20T12:15:00Z">
+      <w:ins w:id="86" w:author="Elizabeth Wolkovich" w:date="2019-01-20T12:15:00Z">
         <w:r>
           <w:rPr>
             <w:rFonts w:ascii="Helvetica" w:hAnsi="Helvetica" w:cs="Helvetica"/>
@@ -17168,7 +17166,7 @@
           <w:t>in</w:t>
         </w:r>
       </w:ins>
-      <w:ins w:id="89" w:author="Heather Kharouba" w:date="2019-01-10T13:29:00Z">
+      <w:ins w:id="87" w:author="Heather Kharouba" w:date="2019-01-10T13:29:00Z">
         <w:r>
           <w:rPr>
             <w:rFonts w:ascii="Helvetica" w:hAnsi="Helvetica" w:cs="Helvetica"/>
@@ -17197,14 +17195,14 @@
         </w:rPr>
         <w:t>researchers can place themselves on the Cushing curve</w:t>
       </w:r>
-      <w:commentRangeEnd w:id="84"/>
+      <w:commentRangeEnd w:id="82"/>
       <w:r>
         <w:rPr>
           <w:rStyle w:val="CommentReference"/>
         </w:rPr>
-        <w:commentReference w:id="84"/>
-      </w:r>
-      <w:del w:id="90" w:author="Heather Kharouba" w:date="2019-01-10T13:30:00Z">
+        <w:commentReference w:id="82"/>
+      </w:r>
+      <w:del w:id="88" w:author="Heather Kharouba" w:date="2019-01-10T13:30:00Z">
         <w:r>
           <w:rPr>
             <w:rFonts w:ascii="Helvetica" w:hAnsi="Helvetica" w:cs="Helvetica"/>
@@ -17839,7 +17837,7 @@
         </w:rPr>
         <w:t xml:space="preserve"> </w:t>
       </w:r>
-      <w:ins w:id="91" w:author="Heather Kharouba" w:date="2019-01-11T10:45:00Z">
+      <w:ins w:id="89" w:author="Heather Kharouba" w:date="2019-01-11T10:45:00Z">
         <w:r>
           <w:rPr>
             <w:rFonts w:ascii="Helvetica" w:eastAsia="Times New Roman" w:hAnsi="Helvetica" w:cs="Helvetica"/>
@@ -17857,7 +17855,7 @@
           <w:t xml:space="preserve"> be used to put the magnitude of observed changes</w:t>
         </w:r>
       </w:ins>
-      <w:ins w:id="92" w:author="Heather Kharouba" w:date="2019-01-13T21:12:00Z">
+      <w:ins w:id="90" w:author="Heather Kharouba" w:date="2019-01-13T21:12:00Z">
         <w:r>
           <w:rPr>
             <w:rFonts w:ascii="Helvetica" w:eastAsia="Times New Roman" w:hAnsi="Helvetica" w:cs="Helvetica"/>
@@ -17867,7 +17865,7 @@
           <w:t xml:space="preserve"> in phenology and performance</w:t>
         </w:r>
       </w:ins>
-      <w:ins w:id="93" w:author="Heather Kharouba" w:date="2019-01-11T10:45:00Z">
+      <w:ins w:id="91" w:author="Heather Kharouba" w:date="2019-01-11T10:45:00Z">
         <w:r>
           <w:rPr>
             <w:rFonts w:ascii="Helvetica" w:eastAsia="Times New Roman" w:hAnsi="Helvetica" w:cs="Helvetica"/>
@@ -17877,7 +17875,7 @@
           <w:t xml:space="preserve"> since </w:t>
         </w:r>
       </w:ins>
-      <w:ins w:id="94" w:author="Elizabeth Wolkovich" w:date="2019-01-20T12:16:00Z">
+      <w:ins w:id="92" w:author="Elizabeth Wolkovich" w:date="2019-01-20T12:16:00Z">
         <w:r>
           <w:rPr>
             <w:rFonts w:ascii="Helvetica" w:eastAsia="Times New Roman" w:hAnsi="Helvetica" w:cs="Helvetica"/>
@@ -17887,7 +17885,7 @@
           <w:t xml:space="preserve">significant </w:t>
         </w:r>
       </w:ins>
-      <w:ins w:id="95" w:author="Heather Kharouba" w:date="2019-01-11T10:45:00Z">
+      <w:ins w:id="93" w:author="Heather Kharouba" w:date="2019-01-11T10:45:00Z">
         <w:r>
           <w:rPr>
             <w:rFonts w:ascii="Helvetica" w:eastAsia="Times New Roman" w:hAnsi="Helvetica" w:cs="Helvetica"/>
@@ -17897,7 +17895,7 @@
           <w:t xml:space="preserve">climate change began into context and to </w:t>
         </w:r>
       </w:ins>
-      <w:ins w:id="96" w:author="Heather Kharouba" w:date="2019-01-11T10:46:00Z">
+      <w:ins w:id="94" w:author="Heather Kharouba" w:date="2019-01-11T10:46:00Z">
         <w:r>
           <w:rPr>
             <w:rFonts w:ascii="Helvetica" w:eastAsia="Times New Roman" w:hAnsi="Helvetica" w:cs="Helvetica"/>
@@ -17907,7 +17905,7 @@
           <w:t>quantify</w:t>
         </w:r>
       </w:ins>
-      <w:ins w:id="97" w:author="Heather Kharouba" w:date="2019-01-11T10:45:00Z">
+      <w:ins w:id="95" w:author="Heather Kharouba" w:date="2019-01-11T10:45:00Z">
         <w:r>
           <w:rPr>
             <w:rFonts w:ascii="Helvetica" w:eastAsia="Times New Roman" w:hAnsi="Helvetica" w:cs="Helvetica"/>
@@ -17917,7 +17915,7 @@
           <w:t xml:space="preserve"> </w:t>
         </w:r>
       </w:ins>
-      <w:ins w:id="98" w:author="Heather Kharouba" w:date="2019-01-11T10:46:00Z">
+      <w:ins w:id="96" w:author="Heather Kharouba" w:date="2019-01-11T10:46:00Z">
         <w:r>
           <w:rPr>
             <w:rFonts w:ascii="Helvetica" w:eastAsia="Times New Roman" w:hAnsi="Helvetica" w:cs="Helvetica"/>
@@ -19032,7 +19030,7 @@
         </w:rPr>
         <w:t xml:space="preserve">elucidate which </w:t>
       </w:r>
-      <w:commentRangeStart w:id="99"/>
+      <w:commentRangeStart w:id="97"/>
       <w:r>
         <w:rPr>
           <w:rFonts w:ascii="Helvetica" w:hAnsi="Helvetica" w:cs="Helvetica"/>
@@ -19042,12 +19040,12 @@
         </w:rPr>
         <w:t>mechanisms may—or may not—appear feasible for the interaction</w:t>
       </w:r>
-      <w:commentRangeEnd w:id="99"/>
+      <w:commentRangeEnd w:id="97"/>
       <w:r>
         <w:rPr>
           <w:rStyle w:val="CommentReference"/>
         </w:rPr>
-        <w:commentReference w:id="99"/>
+        <w:commentReference w:id="97"/>
       </w:r>
       <w:r>
         <w:rPr>
@@ -19930,7 +19928,7 @@
         </w:rPr>
         <w:t xml:space="preserve"> and Steve Travers for interesting discussions. HMK thanks the professor writing retreats offered through the Centre for Academic Leadership at the University of Ottawa for support in writing this manuscript</w:t>
       </w:r>
-      <w:ins w:id="100" w:author="Elizabeth Wolkovich" w:date="2019-01-02T13:27:00Z">
+      <w:ins w:id="98" w:author="Elizabeth Wolkovich" w:date="2019-01-02T13:27:00Z">
         <w:r>
           <w:rPr>
             <w:rFonts w:ascii="Helvetica" w:hAnsi="Helvetica" w:cs="Helvetica"/>
@@ -20576,7 +20574,7 @@
         </w:rPr>
         <w:t xml:space="preserve">changes in the relative timing of key life history </w:t>
       </w:r>
-      <w:ins w:id="101" w:author="Heather Kharouba" w:date="2019-01-10T13:38:00Z">
+      <w:ins w:id="99" w:author="Heather Kharouba" w:date="2019-01-10T13:38:00Z">
         <w:r>
           <w:rPr>
             <w:rFonts w:ascii="Helvetica" w:hAnsi="Helvetica" w:cs="Helvetica"/>
@@ -20668,7 +20666,7 @@
         </w:rPr>
         <w:t xml:space="preserve">- decreases in consumer fitness associated with changes in the relative timing of key life history activities among interacting species. </w:t>
       </w:r>
-      <w:ins w:id="102" w:author="Elizabeth Wolkovich" w:date="2019-01-02T10:58:00Z">
+      <w:ins w:id="100" w:author="Elizabeth Wolkovich" w:date="2019-01-02T10:58:00Z">
         <w:r>
           <w:rPr>
             <w:rFonts w:ascii="Helvetica" w:hAnsi="Helvetica" w:cs="Helvetica"/>
@@ -20688,7 +20686,7 @@
         </w:rPr>
         <w:t>his mismatch occurs between interacting species</w:t>
       </w:r>
-      <w:ins w:id="103" w:author="Elizabeth Wolkovich" w:date="2019-01-02T10:58:00Z">
+      <w:ins w:id="101" w:author="Elizabeth Wolkovich" w:date="2019-01-02T10:58:00Z">
         <w:r>
           <w:rPr>
             <w:rFonts w:ascii="Helvetica" w:hAnsi="Helvetica" w:cs="Helvetica"/>
@@ -20708,7 +20706,7 @@
         </w:rPr>
         <w:t xml:space="preserve"> not</w:t>
       </w:r>
-      <w:ins w:id="104" w:author="Elizabeth Wolkovich" w:date="2019-01-02T10:58:00Z">
+      <w:ins w:id="102" w:author="Elizabeth Wolkovich" w:date="2019-01-02T10:58:00Z">
         <w:r>
           <w:rPr>
             <w:rFonts w:ascii="Helvetica" w:hAnsi="Helvetica" w:cs="Helvetica"/>
@@ -20752,7 +20750,7 @@
         <w:autoSpaceDN w:val="0"/>
         <w:adjustRightInd w:val="0"/>
         <w:rPr>
-          <w:ins w:id="105" w:author="Heather Kharouba" w:date="2019-02-11T11:03:00Z"/>
+          <w:ins w:id="103" w:author="Heather Kharouba" w:date="2019-02-11T11:03:00Z"/>
           <w:rFonts w:ascii="Helvetica" w:hAnsi="Helvetica" w:cs="Helvetica"/>
           <w:b/>
           <w:bCs/>
@@ -20761,7 +20759,7 @@
           <w:lang w:val="en-US"/>
         </w:rPr>
       </w:pPr>
-      <w:ins w:id="106" w:author="Heather Kharouba" w:date="2019-02-11T11:03:00Z">
+      <w:ins w:id="104" w:author="Heather Kharouba" w:date="2019-02-11T11:03:00Z">
         <w:r>
           <w:rPr>
             <w:rFonts w:ascii="Helvetica" w:hAnsi="Helvetica" w:cs="Helvetica"/>
@@ -20897,7 +20895,7 @@
         <w:autoSpaceDN w:val="0"/>
         <w:adjustRightInd w:val="0"/>
         <w:rPr>
-          <w:ins w:id="107" w:author="Heather Kharouba" w:date="2019-02-11T11:03:00Z"/>
+          <w:ins w:id="105" w:author="Heather Kharouba" w:date="2019-02-11T11:03:00Z"/>
           <w:rFonts w:ascii="Helvetica" w:hAnsi="Helvetica" w:cs="Helvetica"/>
           <w:b/>
           <w:bCs/>
@@ -20940,7 +20938,7 @@
         </w:rPr>
         <w:t xml:space="preserve">a representative or benchmark time series of </w:t>
       </w:r>
-      <w:del w:id="108" w:author="Heather Kharouba" w:date="2019-01-13T21:14:00Z">
+      <w:del w:id="106" w:author="Heather Kharouba" w:date="2019-01-13T21:14:00Z">
         <w:r>
           <w:rPr>
             <w:rFonts w:ascii="Helvetica" w:hAnsi="Helvetica" w:cs="Helvetica"/>
@@ -20960,7 +20958,7 @@
         </w:rPr>
         <w:t xml:space="preserve">conditions that </w:t>
       </w:r>
-      <w:del w:id="109" w:author="Heather Kharouba" w:date="2019-01-13T21:15:00Z">
+      <w:del w:id="107" w:author="Heather Kharouba" w:date="2019-01-13T21:15:00Z">
         <w:r>
           <w:rPr>
             <w:rFonts w:ascii="Helvetica" w:hAnsi="Helvetica" w:cs="Helvetica"/>
@@ -20980,7 +20978,7 @@
         </w:rPr>
         <w:t>describe</w:t>
       </w:r>
-      <w:ins w:id="110" w:author="Heather Kharouba" w:date="2019-01-13T21:15:00Z">
+      <w:ins w:id="108" w:author="Heather Kharouba" w:date="2019-01-13T21:15:00Z">
         <w:r>
           <w:rPr>
             <w:rFonts w:ascii="Helvetica" w:hAnsi="Helvetica" w:cs="Helvetica"/>
@@ -21016,7 +21014,7 @@
           <w:lang w:val="en-US"/>
         </w:rPr>
       </w:pPr>
-      <w:commentRangeStart w:id="111"/>
+      <w:commentRangeStart w:id="109"/>
     </w:p>
     <w:p>
       <w:pPr>
@@ -21064,12 +21062,12 @@
         </w:rPr>
         <w:t xml:space="preserve">baseline- </w:t>
       </w:r>
-      <w:commentRangeEnd w:id="111"/>
+      <w:commentRangeEnd w:id="109"/>
       <w:r>
         <w:rPr>
           <w:rStyle w:val="CommentReference"/>
         </w:rPr>
-        <w:commentReference w:id="111"/>
+        <w:commentReference w:id="109"/>
       </w:r>
       <w:r>
         <w:rPr>
@@ -21080,7 +21078,7 @@
         </w:rPr>
         <w:t xml:space="preserve">a hypothesis put forward by Singer and </w:t>
       </w:r>
-      <w:ins w:id="112" w:author="Elizabeth Wolkovich" w:date="2019-01-02T12:25:00Z">
+      <w:ins w:id="110" w:author="Elizabeth Wolkovich" w:date="2019-01-02T12:25:00Z">
         <w:r>
           <w:rPr>
             <w:rFonts w:ascii="Helvetica" w:hAnsi="Helvetica" w:cs="Helvetica"/>
@@ -21100,7 +21098,7 @@
         </w:rPr>
         <w:t>armesan (2010) that postulates that</w:t>
       </w:r>
-      <w:ins w:id="113" w:author="Elizabeth Wolkovich" w:date="2019-01-02T12:25:00Z">
+      <w:ins w:id="111" w:author="Elizabeth Wolkovich" w:date="2019-01-02T12:25:00Z">
         <w:r>
           <w:rPr>
             <w:rFonts w:ascii="Helvetica" w:hAnsi="Helvetica" w:cs="Helvetica"/>
@@ -21120,7 +21118,7 @@
         </w:rPr>
         <w:t xml:space="preserve"> in some contexts</w:t>
       </w:r>
-      <w:ins w:id="114" w:author="Elizabeth Wolkovich" w:date="2019-01-02T12:25:00Z">
+      <w:ins w:id="112" w:author="Elizabeth Wolkovich" w:date="2019-01-02T12:25:00Z">
         <w:r>
           <w:rPr>
             <w:rFonts w:ascii="Helvetica" w:hAnsi="Helvetica" w:cs="Helvetica"/>
@@ -21160,7 +21158,7 @@
         </w:rPr>
         <w:t xml:space="preserve"> match (</w:t>
       </w:r>
-      <w:ins w:id="115" w:author="Elizabeth Wolkovich" w:date="2019-01-02T12:26:00Z">
+      <w:ins w:id="113" w:author="Elizabeth Wolkovich" w:date="2019-01-02T12:26:00Z">
         <w:r>
           <w:rPr>
             <w:rFonts w:ascii="Helvetica" w:hAnsi="Helvetica" w:cs="Helvetica"/>
@@ -21189,7 +21187,7 @@
         </w:rPr>
         <w:t xml:space="preserve">the most energetically demanding phase of the </w:t>
       </w:r>
-      <w:ins w:id="116" w:author="Elizabeth Wolkovich" w:date="2019-01-02T12:26:00Z">
+      <w:ins w:id="114" w:author="Elizabeth Wolkovich" w:date="2019-01-02T12:26:00Z">
         <w:r>
           <w:rPr>
             <w:rFonts w:ascii="Helvetica" w:hAnsi="Helvetica" w:cs="Helvetica"/>
@@ -21304,7 +21302,7 @@
           <w:lang w:val="en-US"/>
         </w:rPr>
       </w:pPr>
-      <w:commentRangeStart w:id="117"/>
+      <w:commentRangeStart w:id="115"/>
       <w:r>
         <w:rPr>
           <w:rFonts w:ascii="Helvetica" w:hAnsi="Helvetica" w:cs="Helvetica"/>
@@ -21325,12 +21323,12 @@
         </w:rPr>
         <w:t xml:space="preserve"> causal ecological process or pathway that produces the Cushing curve</w:t>
       </w:r>
-      <w:commentRangeEnd w:id="117"/>
+      <w:commentRangeEnd w:id="115"/>
       <w:r>
         <w:rPr>
           <w:rStyle w:val="CommentReference"/>
         </w:rPr>
-        <w:commentReference w:id="117"/>
+        <w:commentReference w:id="115"/>
       </w:r>
     </w:p>
     <w:p>
@@ -21676,7 +21674,7 @@
           <w:szCs w:val="22"/>
         </w:rPr>
       </w:pPr>
-      <w:commentRangeStart w:id="118"/>
+      <w:commentRangeStart w:id="116"/>
       <w:r>
         <w:rPr>
           <w:rFonts w:ascii="Helvetica" w:hAnsi="Helvetica"/>
@@ -21695,12 +21693,12 @@
         </w:rPr>
         <w:t>s</w:t>
       </w:r>
-      <w:commentRangeEnd w:id="118"/>
+      <w:commentRangeEnd w:id="116"/>
       <w:r>
         <w:rPr>
           <w:rStyle w:val="CommentReference"/>
         </w:rPr>
-        <w:commentReference w:id="118"/>
+        <w:commentReference w:id="116"/>
       </w:r>
     </w:p>
     <w:p>
@@ -24155,7 +24153,7 @@
           <w:szCs w:val="22"/>
         </w:rPr>
       </w:pPr>
-      <w:commentRangeStart w:id="119"/>
+      <w:commentRangeStart w:id="117"/>
       <w:r>
         <w:rPr>
           <w:rFonts w:ascii="Helvetica" w:hAnsi="Helvetica"/>
@@ -24164,23 +24162,573 @@
         </w:rPr>
         <w:t xml:space="preserve">Figure 1. </w:t>
       </w:r>
-      <w:r>
-        <w:rPr>
-          <w:rFonts w:ascii="Helvetica" w:hAnsi="Helvetica" w:cs="Helvetica"/>
-          <w:sz w:val="22"/>
-          <w:szCs w:val="22"/>
-          <w:lang w:val="en-US"/>
-        </w:rPr>
-        <w:t>Simple conceptualization of the Cushing curve; with climate change predictions</w:t>
-      </w:r>
-      <w:r>
-        <w:rPr>
-          <w:rFonts w:ascii="Helvetica" w:hAnsi="Helvetica"/>
-          <w:sz w:val="22"/>
-          <w:szCs w:val="22"/>
-        </w:rPr>
-        <w:t xml:space="preserve"> </w:t>
-      </w:r>
+      <w:proofErr w:type="gramStart"/>
+      <w:ins w:id="118" w:author="Heather Kharouba" w:date="2019-02-11T14:39:00Z">
+        <w:r>
+          <w:rPr>
+            <w:rFonts w:ascii="Helvetica" w:hAnsi="Helvetica" w:cs="Helvetica"/>
+            <w:sz w:val="22"/>
+            <w:szCs w:val="22"/>
+            <w:lang w:val="en-US"/>
+          </w:rPr>
+          <w:t>C</w:t>
+        </w:r>
+      </w:ins>
+      <w:del w:id="119" w:author="Heather Kharouba" w:date="2019-02-11T14:39:00Z">
+        <w:r>
+          <w:rPr>
+            <w:rFonts w:ascii="Helvetica" w:hAnsi="Helvetica" w:cs="Helvetica"/>
+            <w:sz w:val="22"/>
+            <w:szCs w:val="22"/>
+            <w:lang w:val="en-US"/>
+          </w:rPr>
+          <w:delText>Simple c</w:delText>
+        </w:r>
+      </w:del>
+      <w:r>
+        <w:rPr>
+          <w:rFonts w:ascii="Helvetica" w:hAnsi="Helvetica" w:cs="Helvetica"/>
+          <w:sz w:val="22"/>
+          <w:szCs w:val="22"/>
+          <w:lang w:val="en-US"/>
+        </w:rPr>
+        <w:t xml:space="preserve">onceptualization of the </w:t>
+      </w:r>
+      <w:ins w:id="120" w:author="Heather Kharouba" w:date="2019-02-11T14:22:00Z">
+        <w:r>
+          <w:rPr>
+            <w:rFonts w:ascii="Helvetica" w:hAnsi="Helvetica" w:cs="Helvetica"/>
+            <w:sz w:val="22"/>
+            <w:szCs w:val="22"/>
+            <w:lang w:val="en-US"/>
+          </w:rPr>
+          <w:t>Cushing match-mismatch hypothesis</w:t>
+        </w:r>
+      </w:ins>
+      <w:ins w:id="121" w:author="Heather Kharouba" w:date="2019-02-11T14:23:00Z">
+        <w:r>
+          <w:rPr>
+            <w:rFonts w:ascii="Helvetica" w:hAnsi="Helvetica" w:cs="Helvetica"/>
+            <w:sz w:val="22"/>
+            <w:szCs w:val="22"/>
+            <w:lang w:val="en-US"/>
+          </w:rPr>
+          <w:t xml:space="preserve"> </w:t>
+        </w:r>
+      </w:ins>
+      <w:ins w:id="122" w:author="Heather Kharouba" w:date="2019-02-11T14:27:00Z">
+        <w:r>
+          <w:rPr>
+            <w:rFonts w:ascii="Helvetica" w:hAnsi="Helvetica" w:cs="Helvetica"/>
+            <w:sz w:val="22"/>
+            <w:szCs w:val="22"/>
+            <w:lang w:val="en-US"/>
+          </w:rPr>
+          <w:t>represente</w:t>
+        </w:r>
+        <w:r>
+          <w:rPr>
+            <w:rFonts w:ascii="Helvetica" w:hAnsi="Helvetica" w:cs="Helvetica"/>
+            <w:sz w:val="22"/>
+            <w:szCs w:val="22"/>
+            <w:lang w:val="en-US"/>
+          </w:rPr>
+          <w:t>d by the</w:t>
+        </w:r>
+      </w:ins>
+      <w:ins w:id="123" w:author="Heather Kharouba" w:date="2019-02-11T14:26:00Z">
+        <w:r>
+          <w:rPr>
+            <w:rFonts w:ascii="Helvetica" w:hAnsi="Helvetica" w:cs="Helvetica"/>
+            <w:sz w:val="22"/>
+            <w:szCs w:val="22"/>
+            <w:lang w:val="en-US"/>
+          </w:rPr>
+          <w:t xml:space="preserve"> curve</w:t>
+        </w:r>
+        <w:r>
+          <w:rPr>
+            <w:rFonts w:ascii="Helvetica" w:hAnsi="Helvetica" w:cs="Helvetica"/>
+            <w:sz w:val="22"/>
+            <w:szCs w:val="22"/>
+            <w:lang w:val="en-US"/>
+          </w:rPr>
+          <w:t xml:space="preserve"> </w:t>
+        </w:r>
+      </w:ins>
+      <w:ins w:id="124" w:author="Heather Kharouba" w:date="2019-02-11T14:27:00Z">
+        <w:r>
+          <w:rPr>
+            <w:rFonts w:ascii="Helvetica" w:hAnsi="Helvetica" w:cs="Helvetica"/>
+            <w:sz w:val="22"/>
+            <w:szCs w:val="22"/>
+            <w:lang w:val="en-US"/>
+          </w:rPr>
+          <w:t xml:space="preserve">in </w:t>
+        </w:r>
+      </w:ins>
+      <w:ins w:id="125" w:author="Heather Kharouba" w:date="2019-02-11T14:35:00Z">
+        <w:r>
+          <w:rPr>
+            <w:rFonts w:ascii="Helvetica" w:hAnsi="Helvetica" w:cs="Helvetica"/>
+            <w:sz w:val="22"/>
+            <w:szCs w:val="22"/>
+            <w:lang w:val="en-US"/>
+          </w:rPr>
+          <w:t xml:space="preserve">panel </w:t>
+        </w:r>
+      </w:ins>
+      <w:ins w:id="126" w:author="Heather Kharouba" w:date="2019-02-11T14:27:00Z">
+        <w:r>
+          <w:rPr>
+            <w:rFonts w:ascii="Helvetica" w:hAnsi="Helvetica" w:cs="Helvetica"/>
+            <w:sz w:val="22"/>
+            <w:szCs w:val="22"/>
+            <w:lang w:val="en-US"/>
+          </w:rPr>
+          <w:t>(a).</w:t>
+        </w:r>
+        <w:proofErr w:type="gramEnd"/>
+        <w:r>
+          <w:rPr>
+            <w:rFonts w:ascii="Helvetica" w:hAnsi="Helvetica" w:cs="Helvetica"/>
+            <w:sz w:val="22"/>
+            <w:szCs w:val="22"/>
+            <w:lang w:val="en-US"/>
+          </w:rPr>
+          <w:t xml:space="preserve"> The hypothesis</w:t>
+        </w:r>
+      </w:ins>
+      <w:ins w:id="127" w:author="Heather Kharouba" w:date="2019-02-11T14:23:00Z">
+        <w:r>
+          <w:rPr>
+            <w:rFonts w:ascii="Helvetica" w:hAnsi="Helvetica"/>
+            <w:sz w:val="22"/>
+            <w:szCs w:val="22"/>
+          </w:rPr>
+          <w:t xml:space="preserve"> </w:t>
+        </w:r>
+        <w:r>
+          <w:rPr>
+            <w:rFonts w:ascii="Helvetica" w:hAnsi="Helvetica" w:cs="Helvetica"/>
+            <w:sz w:val="22"/>
+            <w:szCs w:val="22"/>
+            <w:lang w:val="en-US"/>
+          </w:rPr>
+          <w:t xml:space="preserve">postulates that </w:t>
+        </w:r>
+        <w:r>
+          <w:rPr>
+            <w:rFonts w:ascii="Helvetica" w:hAnsi="Helvetica" w:cs="Helvetica"/>
+            <w:sz w:val="22"/>
+            <w:szCs w:val="22"/>
+            <w:lang w:val="en-US"/>
+          </w:rPr>
+          <w:t>a</w:t>
+        </w:r>
+        <w:r>
+          <w:rPr>
+            <w:rFonts w:ascii="Helvetica" w:hAnsi="Helvetica" w:cs="Helvetica"/>
+            <w:sz w:val="22"/>
+            <w:szCs w:val="22"/>
+            <w:lang w:val="en-US"/>
+          </w:rPr>
+          <w:t xml:space="preserve"> consumer</w:t>
+        </w:r>
+        <w:r>
+          <w:rPr>
+            <w:rFonts w:ascii="Helvetica" w:hAnsi="Helvetica" w:cs="Helvetica"/>
+            <w:sz w:val="22"/>
+            <w:szCs w:val="22"/>
+            <w:lang w:val="en-US"/>
+          </w:rPr>
+          <w:t xml:space="preserve"> should temporally ‘match’ </w:t>
+        </w:r>
+      </w:ins>
+      <w:ins w:id="128" w:author="Heather Kharouba" w:date="2019-02-11T14:42:00Z">
+        <w:r>
+          <w:rPr>
+            <w:rFonts w:ascii="Helvetica" w:hAnsi="Helvetica" w:cs="Helvetica"/>
+            <w:sz w:val="22"/>
+            <w:szCs w:val="22"/>
+            <w:lang w:val="en-US"/>
+          </w:rPr>
+          <w:t xml:space="preserve">(i.e., where fitness is the highest) </w:t>
+        </w:r>
+      </w:ins>
+      <w:ins w:id="129" w:author="Heather Kharouba" w:date="2019-02-11T14:23:00Z">
+        <w:r>
+          <w:rPr>
+            <w:rFonts w:ascii="Helvetica" w:hAnsi="Helvetica" w:cs="Helvetica"/>
+            <w:sz w:val="22"/>
+            <w:szCs w:val="22"/>
+            <w:lang w:val="en-US"/>
+          </w:rPr>
+          <w:t>the peak of its energetic phase</w:t>
+        </w:r>
+      </w:ins>
+      <w:ins w:id="130" w:author="Heather Kharouba" w:date="2019-02-11T14:41:00Z">
+        <w:r>
+          <w:rPr>
+            <w:rFonts w:ascii="Helvetica" w:hAnsi="Helvetica" w:cs="Helvetica"/>
+            <w:sz w:val="22"/>
+            <w:szCs w:val="22"/>
+            <w:lang w:val="en-US"/>
+          </w:rPr>
+          <w:t xml:space="preserve"> </w:t>
+        </w:r>
+      </w:ins>
+      <w:ins w:id="131" w:author="Heather Kharouba" w:date="2019-02-11T14:23:00Z">
+        <w:r>
+          <w:rPr>
+            <w:rFonts w:ascii="Helvetica" w:hAnsi="Helvetica" w:cs="Helvetica"/>
+            <w:sz w:val="22"/>
+            <w:szCs w:val="22"/>
+            <w:lang w:val="en-US"/>
+          </w:rPr>
+          <w:t>with the peak of resource availability</w:t>
+        </w:r>
+        <w:r>
+          <w:rPr>
+            <w:rFonts w:ascii="Helvetica" w:hAnsi="Helvetica" w:cs="Helvetica"/>
+            <w:sz w:val="22"/>
+            <w:szCs w:val="22"/>
+            <w:lang w:val="en-US"/>
+          </w:rPr>
+          <w:t xml:space="preserve"> (</w:t>
+        </w:r>
+      </w:ins>
+      <w:proofErr w:type="spellStart"/>
+      <w:ins w:id="132" w:author="Heather Kharouba" w:date="2019-02-11T14:24:00Z">
+        <w:r>
+          <w:rPr>
+            <w:rFonts w:ascii="Helvetica" w:hAnsi="Helvetica" w:cs="Helvetica"/>
+            <w:sz w:val="22"/>
+            <w:szCs w:val="22"/>
+            <w:lang w:val="en-US"/>
+          </w:rPr>
+          <w:t>a</w:t>
+        </w:r>
+        <w:proofErr w:type="gramStart"/>
+        <w:r>
+          <w:rPr>
+            <w:rFonts w:ascii="Helvetica" w:hAnsi="Helvetica" w:cs="Helvetica"/>
+            <w:sz w:val="22"/>
+            <w:szCs w:val="22"/>
+            <w:lang w:val="en-US"/>
+          </w:rPr>
+          <w:t>,c</w:t>
+        </w:r>
+      </w:ins>
+      <w:proofErr w:type="spellEnd"/>
+      <w:proofErr w:type="gramEnd"/>
+      <w:ins w:id="133" w:author="Heather Kharouba" w:date="2019-02-11T14:23:00Z">
+        <w:r>
+          <w:rPr>
+            <w:rFonts w:ascii="Helvetica" w:hAnsi="Helvetica" w:cs="Helvetica"/>
+            <w:sz w:val="22"/>
+            <w:szCs w:val="22"/>
+            <w:lang w:val="en-US"/>
+          </w:rPr>
+          <w:t>)</w:t>
+        </w:r>
+        <w:r>
+          <w:rPr>
+            <w:rFonts w:ascii="Helvetica" w:hAnsi="Helvetica" w:cs="Helvetica"/>
+            <w:sz w:val="22"/>
+            <w:szCs w:val="22"/>
+            <w:lang w:val="en-US"/>
+          </w:rPr>
+          <w:t xml:space="preserve"> and</w:t>
+        </w:r>
+        <w:r>
+          <w:rPr>
+            <w:rFonts w:ascii="Helvetica" w:hAnsi="Helvetica" w:cs="Helvetica"/>
+            <w:sz w:val="22"/>
+            <w:szCs w:val="22"/>
+            <w:lang w:val="en-US"/>
+          </w:rPr>
+          <w:t xml:space="preserve"> </w:t>
+        </w:r>
+        <w:r>
+          <w:rPr>
+            <w:rFonts w:ascii="Helvetica" w:hAnsi="Helvetica" w:cs="Helvetica"/>
+            <w:sz w:val="22"/>
+            <w:szCs w:val="22"/>
+            <w:lang w:val="en-US"/>
+          </w:rPr>
+          <w:t>i</w:t>
+        </w:r>
+        <w:r>
+          <w:rPr>
+            <w:rFonts w:ascii="Helvetica" w:hAnsi="Helvetica" w:cs="Helvetica"/>
+            <w:sz w:val="22"/>
+            <w:szCs w:val="22"/>
+            <w:lang w:val="en-US"/>
+          </w:rPr>
+          <w:t xml:space="preserve">f there is any change to the relative timing of </w:t>
+        </w:r>
+        <w:r>
+          <w:rPr>
+            <w:rFonts w:ascii="Helvetica" w:hAnsi="Helvetica" w:cs="Helvetica"/>
+            <w:sz w:val="22"/>
+            <w:szCs w:val="22"/>
+            <w:lang w:val="en-US"/>
+          </w:rPr>
+          <w:t>the</w:t>
+        </w:r>
+        <w:r>
+          <w:rPr>
+            <w:rFonts w:ascii="Helvetica" w:hAnsi="Helvetica" w:cs="Helvetica"/>
+            <w:sz w:val="22"/>
+            <w:szCs w:val="22"/>
+            <w:lang w:val="en-US"/>
+          </w:rPr>
+          <w:t xml:space="preserve"> interaction</w:t>
+        </w:r>
+      </w:ins>
+      <w:ins w:id="134" w:author="Heather Kharouba" w:date="2019-02-11T14:31:00Z">
+        <w:r>
+          <w:rPr>
+            <w:rFonts w:ascii="Helvetica" w:hAnsi="Helvetica" w:cs="Helvetica"/>
+            <w:sz w:val="22"/>
+            <w:szCs w:val="22"/>
+            <w:lang w:val="en-US"/>
+          </w:rPr>
+          <w:t xml:space="preserve"> (e.g., because the consumer shifts its phenology earlier (b)</w:t>
+        </w:r>
+      </w:ins>
+      <w:ins w:id="135" w:author="Heather Kharouba" w:date="2019-02-11T14:32:00Z">
+        <w:r>
+          <w:rPr>
+            <w:rFonts w:ascii="Helvetica" w:hAnsi="Helvetica" w:cs="Helvetica"/>
+            <w:sz w:val="22"/>
+            <w:szCs w:val="22"/>
+            <w:lang w:val="en-US"/>
+          </w:rPr>
+          <w:t xml:space="preserve"> or later (d) relative to the resource)</w:t>
+        </w:r>
+      </w:ins>
+      <w:ins w:id="136" w:author="Heather Kharouba" w:date="2019-02-11T14:23:00Z">
+        <w:r>
+          <w:rPr>
+            <w:rFonts w:ascii="Helvetica" w:hAnsi="Helvetica" w:cs="Helvetica"/>
+            <w:sz w:val="22"/>
+            <w:szCs w:val="22"/>
+            <w:lang w:val="en-US"/>
+          </w:rPr>
+          <w:t>, there will be a decrease in</w:t>
+        </w:r>
+      </w:ins>
+      <w:ins w:id="137" w:author="Heather Kharouba" w:date="2019-02-11T14:25:00Z">
+        <w:r>
+          <w:rPr>
+            <w:rFonts w:ascii="Helvetica" w:hAnsi="Helvetica" w:cs="Helvetica"/>
+            <w:sz w:val="22"/>
+            <w:szCs w:val="22"/>
+            <w:lang w:val="en-US"/>
+          </w:rPr>
+          <w:t xml:space="preserve"> the consumer’s</w:t>
+        </w:r>
+      </w:ins>
+      <w:ins w:id="138" w:author="Heather Kharouba" w:date="2019-02-11T14:23:00Z">
+        <w:r>
+          <w:rPr>
+            <w:rFonts w:ascii="Helvetica" w:hAnsi="Helvetica" w:cs="Helvetica"/>
+            <w:sz w:val="22"/>
+            <w:szCs w:val="22"/>
+            <w:lang w:val="en-US"/>
+          </w:rPr>
+          <w:t xml:space="preserve"> fitness (i.e., a mismatch)</w:t>
+        </w:r>
+        <w:r>
+          <w:rPr>
+            <w:rFonts w:ascii="Helvetica" w:hAnsi="Helvetica" w:cs="Helvetica"/>
+            <w:sz w:val="22"/>
+            <w:szCs w:val="22"/>
+            <w:lang w:val="en-US"/>
+          </w:rPr>
+          <w:t xml:space="preserve"> (</w:t>
+        </w:r>
+      </w:ins>
+      <w:commentRangeStart w:id="139"/>
+      <w:ins w:id="140" w:author="Heather Kharouba" w:date="2019-02-11T14:28:00Z">
+        <w:r>
+          <w:rPr>
+            <w:rFonts w:ascii="Helvetica" w:hAnsi="Helvetica" w:cs="Helvetica"/>
+            <w:sz w:val="22"/>
+            <w:szCs w:val="22"/>
+            <w:lang w:val="en-US"/>
+          </w:rPr>
+          <w:t>a</w:t>
+        </w:r>
+      </w:ins>
+      <w:commentRangeEnd w:id="139"/>
+      <w:ins w:id="141" w:author="Heather Kharouba" w:date="2019-02-11T14:40:00Z">
+        <w:r>
+          <w:rPr>
+            <w:rStyle w:val="CommentReference"/>
+          </w:rPr>
+          <w:commentReference w:id="139"/>
+        </w:r>
+      </w:ins>
+      <w:ins w:id="143" w:author="Heather Kharouba" w:date="2019-02-11T14:23:00Z">
+        <w:r>
+          <w:rPr>
+            <w:rFonts w:ascii="Helvetica" w:hAnsi="Helvetica" w:cs="Helvetica"/>
+            <w:sz w:val="22"/>
+            <w:szCs w:val="22"/>
+            <w:lang w:val="en-US"/>
+          </w:rPr>
+          <w:t>). At the</w:t>
+        </w:r>
+        <w:r>
+          <w:rPr>
+            <w:rFonts w:ascii="Helvetica" w:hAnsi="Helvetica" w:cs="Helvetica"/>
+            <w:sz w:val="22"/>
+            <w:szCs w:val="22"/>
+            <w:lang w:val="en-US"/>
+          </w:rPr>
+          <w:t xml:space="preserve"> curve’s</w:t>
+        </w:r>
+        <w:r>
+          <w:rPr>
+            <w:rFonts w:ascii="Helvetica" w:hAnsi="Helvetica" w:cs="Helvetica"/>
+            <w:sz w:val="22"/>
+            <w:szCs w:val="22"/>
+            <w:lang w:val="en-US"/>
+          </w:rPr>
+          <w:t xml:space="preserve"> limits, consumer fitness should fall to zero when </w:t>
+        </w:r>
+        <w:r>
+          <w:rPr>
+            <w:rFonts w:ascii="Helvetica" w:hAnsi="Helvetica" w:cs="Helvetica"/>
+            <w:sz w:val="22"/>
+            <w:szCs w:val="22"/>
+            <w:lang w:val="en-US"/>
+          </w:rPr>
+          <w:t>the change in relative timing is sufficiently large</w:t>
+        </w:r>
+        <w:r>
+          <w:rPr>
+            <w:rFonts w:ascii="Helvetica" w:hAnsi="Helvetica" w:cs="Helvetica"/>
+            <w:sz w:val="22"/>
+            <w:szCs w:val="22"/>
+            <w:lang w:val="en-US"/>
+          </w:rPr>
+          <w:t xml:space="preserve"> (</w:t>
+        </w:r>
+      </w:ins>
+      <w:ins w:id="144" w:author="Heather Kharouba" w:date="2019-02-11T14:28:00Z">
+        <w:r>
+          <w:rPr>
+            <w:rFonts w:ascii="Helvetica" w:hAnsi="Helvetica" w:cs="Helvetica"/>
+            <w:sz w:val="22"/>
+            <w:szCs w:val="22"/>
+            <w:lang w:val="en-US"/>
+          </w:rPr>
+          <w:t>a</w:t>
+        </w:r>
+      </w:ins>
+      <w:ins w:id="145" w:author="Heather Kharouba" w:date="2019-02-11T14:23:00Z">
+        <w:r>
+          <w:rPr>
+            <w:rFonts w:ascii="Helvetica" w:hAnsi="Helvetica" w:cs="Helvetica"/>
+            <w:sz w:val="22"/>
+            <w:szCs w:val="22"/>
+            <w:lang w:val="en-US"/>
+          </w:rPr>
+          <w:t>).</w:t>
+        </w:r>
+      </w:ins>
+      <w:ins w:id="146" w:author="Heather Kharouba" w:date="2019-02-11T14:33:00Z">
+        <w:r>
+          <w:rPr>
+            <w:rFonts w:ascii="Helvetica" w:hAnsi="Helvetica" w:cs="Helvetica"/>
+            <w:sz w:val="22"/>
+            <w:szCs w:val="22"/>
+            <w:lang w:val="en-US"/>
+          </w:rPr>
+          <w:t xml:space="preserve"> </w:t>
+        </w:r>
+      </w:ins>
+      <w:ins w:id="147" w:author="Heather Kharouba" w:date="2019-02-11T14:34:00Z">
+        <w:r>
+          <w:rPr>
+            <w:rFonts w:ascii="Helvetica" w:hAnsi="Helvetica" w:cs="Helvetica"/>
+            <w:sz w:val="22"/>
+            <w:szCs w:val="22"/>
+            <w:lang w:val="en-US"/>
+          </w:rPr>
+          <w:t>Curves</w:t>
+        </w:r>
+      </w:ins>
+      <w:ins w:id="148" w:author="Heather Kharouba" w:date="2019-02-11T14:35:00Z">
+        <w:r>
+          <w:rPr>
+            <w:rFonts w:ascii="Helvetica" w:hAnsi="Helvetica" w:cs="Helvetica"/>
+            <w:sz w:val="22"/>
+            <w:szCs w:val="22"/>
+            <w:lang w:val="en-US"/>
+          </w:rPr>
+          <w:t xml:space="preserve"> in </w:t>
+        </w:r>
+        <w:proofErr w:type="gramStart"/>
+        <w:r>
+          <w:rPr>
+            <w:rFonts w:ascii="Helvetica" w:hAnsi="Helvetica" w:cs="Helvetica"/>
+            <w:sz w:val="22"/>
+            <w:szCs w:val="22"/>
+            <w:lang w:val="en-US"/>
+          </w:rPr>
+          <w:t>panels</w:t>
+        </w:r>
+      </w:ins>
+      <w:proofErr w:type="gramEnd"/>
+      <w:ins w:id="149" w:author="Heather Kharouba" w:date="2019-02-11T14:34:00Z">
+        <w:r>
+          <w:rPr>
+            <w:rFonts w:ascii="Helvetica" w:hAnsi="Helvetica" w:cs="Helvetica"/>
+            <w:sz w:val="22"/>
+            <w:szCs w:val="22"/>
+            <w:lang w:val="en-US"/>
+          </w:rPr>
+          <w:t xml:space="preserve"> b-d</w:t>
+        </w:r>
+      </w:ins>
+      <w:ins w:id="150" w:author="Heather Kharouba" w:date="2019-02-11T14:33:00Z">
+        <w:r>
+          <w:rPr>
+            <w:rFonts w:ascii="Helvetica" w:hAnsi="Helvetica" w:cs="Helvetica"/>
+            <w:sz w:val="22"/>
+            <w:szCs w:val="22"/>
+            <w:lang w:val="en-US"/>
+          </w:rPr>
+          <w:t xml:space="preserve"> represent the seasonal changes in the abundance </w:t>
+        </w:r>
+      </w:ins>
+      <w:ins w:id="151" w:author="Heather Kharouba" w:date="2019-02-11T14:34:00Z">
+        <w:r>
+          <w:rPr>
+            <w:rFonts w:ascii="Helvetica" w:hAnsi="Helvetica" w:cs="Helvetica"/>
+            <w:sz w:val="22"/>
+            <w:szCs w:val="22"/>
+            <w:lang w:val="en-US"/>
+          </w:rPr>
+          <w:t>of the consumer (red) and resource (black)</w:t>
+        </w:r>
+      </w:ins>
+      <w:ins w:id="152" w:author="Heather Kharouba" w:date="2019-02-11T14:35:00Z">
+        <w:r>
+          <w:rPr>
+            <w:rFonts w:ascii="Helvetica" w:hAnsi="Helvetica" w:cs="Helvetica"/>
+            <w:sz w:val="22"/>
+            <w:szCs w:val="22"/>
+            <w:lang w:val="en-US"/>
+          </w:rPr>
+          <w:t>.</w:t>
+        </w:r>
+      </w:ins>
     </w:p>
     <w:p>
       <w:pPr>
@@ -24196,60 +24744,859 @@
       <w:pPr>
         <w:spacing w:line="480" w:lineRule="auto"/>
         <w:rPr>
-          <w:rFonts w:ascii="Helvetica" w:hAnsi="Helvetica" w:cs="Helvetica"/>
-          <w:sz w:val="22"/>
-          <w:szCs w:val="22"/>
-          <w:lang w:val="en-US"/>
-        </w:rPr>
-      </w:pPr>
+          <w:ins w:id="153" w:author="Heather Kharouba" w:date="2019-02-11T15:35:00Z"/>
+          <w:rFonts w:ascii="Helvetica" w:hAnsi="Helvetica" w:cs="Helvetica"/>
+          <w:sz w:val="22"/>
+          <w:szCs w:val="22"/>
+          <w:lang w:val="en-US"/>
+        </w:rPr>
+      </w:pPr>
+      <w:commentRangeStart w:id="154"/>
       <w:r>
         <w:rPr>
           <w:rFonts w:ascii="Helvetica" w:hAnsi="Helvetica"/>
           <w:sz w:val="22"/>
           <w:szCs w:val="22"/>
         </w:rPr>
-        <w:t xml:space="preserve">Figure 2. </w:t>
-      </w:r>
+        <w:t>Figure 2</w:t>
+      </w:r>
+      <w:commentRangeEnd w:id="154"/>
+      <w:r>
+        <w:rPr>
+          <w:rStyle w:val="CommentReference"/>
+        </w:rPr>
+        <w:commentReference w:id="154"/>
+      </w:r>
+      <w:r>
+        <w:rPr>
+          <w:rFonts w:ascii="Helvetica" w:hAnsi="Helvetica"/>
+          <w:sz w:val="22"/>
+          <w:szCs w:val="22"/>
+        </w:rPr>
+        <w:t xml:space="preserve">. </w:t>
+      </w:r>
+      <w:ins w:id="155" w:author="Heather Kharouba" w:date="2019-02-11T14:43:00Z">
+        <w:r>
+          <w:rPr>
+            <w:rFonts w:ascii="Helvetica" w:hAnsi="Helvetica"/>
+            <w:sz w:val="22"/>
+            <w:szCs w:val="22"/>
+          </w:rPr>
+          <w:t xml:space="preserve">Conceptualization of </w:t>
+        </w:r>
+      </w:ins>
+      <w:ins w:id="156" w:author="Heather Kharouba" w:date="2019-02-11T14:45:00Z">
+        <w:r>
+          <w:rPr>
+            <w:rFonts w:ascii="Helvetica" w:hAnsi="Helvetica"/>
+            <w:sz w:val="22"/>
+            <w:szCs w:val="22"/>
+          </w:rPr>
+          <w:t xml:space="preserve">key </w:t>
+        </w:r>
+      </w:ins>
+      <w:ins w:id="157" w:author="Heather Kharouba" w:date="2019-02-11T14:43:00Z">
+        <w:r>
+          <w:rPr>
+            <w:rFonts w:ascii="Helvetica" w:hAnsi="Helvetica"/>
+            <w:sz w:val="22"/>
+            <w:szCs w:val="22"/>
+          </w:rPr>
+          <w:t>assumption</w:t>
+        </w:r>
+      </w:ins>
+      <w:ins w:id="158" w:author="Heather Kharouba" w:date="2019-02-11T15:06:00Z">
+        <w:r>
+          <w:rPr>
+            <w:rFonts w:ascii="Helvetica" w:hAnsi="Helvetica"/>
+            <w:sz w:val="22"/>
+            <w:szCs w:val="22"/>
+          </w:rPr>
+          <w:t>s</w:t>
+        </w:r>
+      </w:ins>
+      <w:ins w:id="159" w:author="Heather Kharouba" w:date="2019-02-11T15:05:00Z">
+        <w:r>
+          <w:rPr>
+            <w:rFonts w:ascii="Helvetica" w:hAnsi="Helvetica"/>
+            <w:sz w:val="22"/>
+            <w:szCs w:val="22"/>
+          </w:rPr>
+          <w:t>, and resulting implications</w:t>
+        </w:r>
+      </w:ins>
+      <w:ins w:id="160" w:author="Heather Kharouba" w:date="2019-02-11T15:33:00Z">
+        <w:r>
+          <w:rPr>
+            <w:rFonts w:ascii="Helvetica" w:hAnsi="Helvetica"/>
+            <w:sz w:val="22"/>
+            <w:szCs w:val="22"/>
+          </w:rPr>
+          <w:t xml:space="preserve"> for climate change predictions</w:t>
+        </w:r>
+      </w:ins>
+      <w:ins w:id="161" w:author="Heather Kharouba" w:date="2019-02-11T15:05:00Z">
+        <w:r>
+          <w:rPr>
+            <w:rFonts w:ascii="Helvetica" w:hAnsi="Helvetica"/>
+            <w:sz w:val="22"/>
+            <w:szCs w:val="22"/>
+          </w:rPr>
+          <w:t>,</w:t>
+        </w:r>
+      </w:ins>
+      <w:ins w:id="162" w:author="Heather Kharouba" w:date="2019-02-11T14:43:00Z">
+        <w:r>
+          <w:rPr>
+            <w:rFonts w:ascii="Helvetica" w:hAnsi="Helvetica"/>
+            <w:sz w:val="22"/>
+            <w:szCs w:val="22"/>
+          </w:rPr>
+          <w:t xml:space="preserve"> </w:t>
+        </w:r>
+      </w:ins>
+      <w:ins w:id="163" w:author="Heather Kharouba" w:date="2019-02-11T15:05:00Z">
+        <w:r>
+          <w:rPr>
+            <w:rFonts w:ascii="Helvetica" w:hAnsi="Helvetica"/>
+            <w:sz w:val="22"/>
+            <w:szCs w:val="22"/>
+          </w:rPr>
+          <w:t xml:space="preserve">often </w:t>
+        </w:r>
+      </w:ins>
+      <w:ins w:id="164" w:author="Heather Kharouba" w:date="2019-02-11T14:43:00Z">
+        <w:r>
+          <w:rPr>
+            <w:rFonts w:ascii="Helvetica" w:hAnsi="Helvetica"/>
+            <w:sz w:val="22"/>
+            <w:szCs w:val="22"/>
+          </w:rPr>
+          <w:t xml:space="preserve">made about the Cushing hypothesis </w:t>
+        </w:r>
+      </w:ins>
+      <w:ins w:id="165" w:author="Heather Kharouba" w:date="2019-02-11T15:05:00Z">
+        <w:r>
+          <w:rPr>
+            <w:rFonts w:ascii="Helvetica" w:hAnsi="Helvetica"/>
+            <w:sz w:val="22"/>
+            <w:szCs w:val="22"/>
+          </w:rPr>
+          <w:t>when</w:t>
+        </w:r>
+      </w:ins>
+      <w:ins w:id="166" w:author="Heather Kharouba" w:date="2019-02-11T14:51:00Z">
+        <w:r>
+          <w:rPr>
+            <w:rFonts w:ascii="Helvetica" w:hAnsi="Helvetica"/>
+            <w:sz w:val="22"/>
+            <w:szCs w:val="22"/>
+          </w:rPr>
+          <w:t xml:space="preserve"> pre-climate change baselines</w:t>
+        </w:r>
+      </w:ins>
+      <w:ins w:id="167" w:author="Heather Kharouba" w:date="2019-02-11T15:06:00Z">
+        <w:r>
+          <w:rPr>
+            <w:rFonts w:ascii="Helvetica" w:hAnsi="Helvetica"/>
+            <w:sz w:val="22"/>
+            <w:szCs w:val="22"/>
+          </w:rPr>
+          <w:t xml:space="preserve"> are not defined</w:t>
+        </w:r>
+      </w:ins>
+      <w:ins w:id="168" w:author="Heather Kharouba" w:date="2019-02-11T14:43:00Z">
+        <w:r>
+          <w:rPr>
+            <w:rFonts w:ascii="Helvetica" w:hAnsi="Helvetica"/>
+            <w:sz w:val="22"/>
+            <w:szCs w:val="22"/>
+          </w:rPr>
+          <w:t xml:space="preserve">. </w:t>
+        </w:r>
+      </w:ins>
+      <w:commentRangeStart w:id="169"/>
+      <w:ins w:id="170" w:author="Heather Kharouba" w:date="2019-02-11T14:46:00Z">
+        <w:r>
+          <w:rPr>
+            <w:rFonts w:ascii="Helvetica" w:hAnsi="Helvetica"/>
+            <w:sz w:val="22"/>
+            <w:szCs w:val="22"/>
+          </w:rPr>
+          <w:t xml:space="preserve">(a) </w:t>
+        </w:r>
+      </w:ins>
+      <w:commentRangeEnd w:id="169"/>
+      <w:ins w:id="171" w:author="Heather Kharouba" w:date="2019-02-11T15:12:00Z">
+        <w:r>
+          <w:rPr>
+            <w:rStyle w:val="CommentReference"/>
+          </w:rPr>
+          <w:commentReference w:id="169"/>
+        </w:r>
+      </w:ins>
+      <w:ins w:id="173" w:author="Heather Kharouba" w:date="2019-02-11T15:34:00Z">
+        <w:r>
+          <w:rPr>
+            <w:rFonts w:ascii="Helvetica" w:hAnsi="Helvetica"/>
+            <w:sz w:val="22"/>
+            <w:szCs w:val="22"/>
+          </w:rPr>
+          <w:t xml:space="preserve">Differences in the conditions of </w:t>
+        </w:r>
+      </w:ins>
       <w:proofErr w:type="spellStart"/>
-      <w:r>
-        <w:rPr>
-          <w:rFonts w:ascii="Helvetica" w:hAnsi="Helvetica" w:cs="Helvetica"/>
-          <w:sz w:val="22"/>
-          <w:szCs w:val="22"/>
-          <w:lang w:val="en-US"/>
-        </w:rPr>
-        <w:t>Stationarity</w:t>
+      <w:ins w:id="174" w:author="Heather Kharouba" w:date="2019-02-11T14:47:00Z">
+        <w:r>
+          <w:rPr>
+            <w:rFonts w:ascii="Helvetica" w:hAnsi="Helvetica" w:cs="Helvetica"/>
+            <w:sz w:val="22"/>
+            <w:szCs w:val="22"/>
+            <w:lang w:val="en-US"/>
+          </w:rPr>
+          <w:t>s</w:t>
+        </w:r>
+      </w:ins>
+      <w:r>
+        <w:rPr>
+          <w:rFonts w:ascii="Helvetica" w:hAnsi="Helvetica" w:cs="Helvetica"/>
+          <w:sz w:val="22"/>
+          <w:szCs w:val="22"/>
+          <w:lang w:val="en-US"/>
+        </w:rPr>
+        <w:t>tationarity</w:t>
       </w:r>
       <w:proofErr w:type="spellEnd"/>
-      <w:r>
-        <w:rPr>
-          <w:rFonts w:ascii="Helvetica" w:hAnsi="Helvetica" w:cs="Helvetica"/>
-          <w:sz w:val="22"/>
-          <w:szCs w:val="22"/>
-          <w:lang w:val="en-US"/>
-        </w:rPr>
-        <w:t xml:space="preserve"> and change with climate change (a); then assumed max fitness, pre-climate change baseline (b); alternative baselines (c) … note this means (b) does not have the shallow curve fro Singer &amp; Parmesan, but c would, yielding two examples of the major alternatives: (1) you’re on a different spot on the </w:t>
-      </w:r>
-      <w:proofErr w:type="gramStart"/>
-      <w:r>
-        <w:rPr>
-          <w:rFonts w:ascii="Helvetica" w:hAnsi="Helvetica" w:cs="Helvetica"/>
-          <w:sz w:val="22"/>
-          <w:szCs w:val="22"/>
-          <w:lang w:val="en-US"/>
-        </w:rPr>
-        <w:t>curve  that</w:t>
-      </w:r>
-      <w:proofErr w:type="gramEnd"/>
-      <w:r>
-        <w:rPr>
-          <w:rFonts w:ascii="Helvetica" w:hAnsi="Helvetica" w:cs="Helvetica"/>
-          <w:sz w:val="22"/>
-          <w:szCs w:val="22"/>
-          <w:lang w:val="en-US"/>
-        </w:rPr>
-        <w:t xml:space="preserve"> max fitness before climate change and (2) the curve is different</w:t>
-      </w:r>
+      <w:ins w:id="175" w:author="Heather Kharouba" w:date="2019-02-11T15:07:00Z">
+        <w:r>
+          <w:rPr>
+            <w:rFonts w:ascii="Helvetica" w:hAnsi="Helvetica" w:cs="Helvetica"/>
+            <w:sz w:val="22"/>
+            <w:szCs w:val="22"/>
+            <w:lang w:val="en-US"/>
+          </w:rPr>
+          <w:t xml:space="preserve">, shown here </w:t>
+        </w:r>
+        <w:r>
+          <w:rPr>
+            <w:rFonts w:ascii="Helvetica" w:hAnsi="Helvetica" w:cs="Helvetica"/>
+            <w:sz w:val="22"/>
+            <w:szCs w:val="22"/>
+            <w:lang w:val="en-US"/>
+          </w:rPr>
+          <w:t xml:space="preserve">before early </w:t>
+        </w:r>
+      </w:ins>
+      <w:ins w:id="176" w:author="Heather Kharouba" w:date="2019-02-11T15:35:00Z">
+        <w:r>
+          <w:rPr>
+            <w:rFonts w:ascii="Helvetica" w:hAnsi="Helvetica" w:cs="Helvetica"/>
+            <w:sz w:val="22"/>
+            <w:szCs w:val="22"/>
+            <w:lang w:val="en-US"/>
+          </w:rPr>
+          <w:t xml:space="preserve">the </w:t>
+        </w:r>
+      </w:ins>
+      <w:ins w:id="177" w:author="Heather Kharouba" w:date="2019-02-11T15:07:00Z">
+        <w:r>
+          <w:rPr>
+            <w:rFonts w:ascii="Helvetica" w:hAnsi="Helvetica" w:cs="Helvetica"/>
+            <w:sz w:val="22"/>
+            <w:szCs w:val="22"/>
+            <w:lang w:val="en-US"/>
+          </w:rPr>
+          <w:t>1980s</w:t>
+        </w:r>
+      </w:ins>
+      <w:ins w:id="178" w:author="Heather Kharouba" w:date="2019-02-11T15:36:00Z">
+        <w:r>
+          <w:rPr>
+            <w:rFonts w:ascii="Helvetica" w:hAnsi="Helvetica" w:cs="Helvetica"/>
+            <w:sz w:val="22"/>
+            <w:szCs w:val="22"/>
+            <w:lang w:val="en-US"/>
+          </w:rPr>
+          <w:t xml:space="preserve"> (i.e. before climate change began)</w:t>
+        </w:r>
+      </w:ins>
+      <w:ins w:id="179" w:author="Heather Kharouba" w:date="2019-02-11T15:07:00Z">
+        <w:r>
+          <w:rPr>
+            <w:rFonts w:ascii="Helvetica" w:hAnsi="Helvetica" w:cs="Helvetica"/>
+            <w:sz w:val="22"/>
+            <w:szCs w:val="22"/>
+            <w:lang w:val="en-US"/>
+          </w:rPr>
+          <w:t>,</w:t>
+        </w:r>
+        <w:r>
+          <w:rPr>
+            <w:rFonts w:ascii="Helvetica" w:hAnsi="Helvetica" w:cs="Helvetica"/>
+            <w:sz w:val="22"/>
+            <w:szCs w:val="22"/>
+            <w:lang w:val="en-US"/>
+          </w:rPr>
+          <w:t xml:space="preserve"> and non-</w:t>
+        </w:r>
+        <w:proofErr w:type="spellStart"/>
+        <w:r>
+          <w:rPr>
+            <w:rFonts w:ascii="Helvetica" w:hAnsi="Helvetica" w:cs="Helvetica"/>
+            <w:sz w:val="22"/>
+            <w:szCs w:val="22"/>
+            <w:lang w:val="en-US"/>
+          </w:rPr>
+          <w:t>stationarity</w:t>
+        </w:r>
+        <w:proofErr w:type="spellEnd"/>
+        <w:r>
+          <w:rPr>
+            <w:rFonts w:ascii="Helvetica" w:hAnsi="Helvetica" w:cs="Helvetica"/>
+            <w:sz w:val="22"/>
+            <w:szCs w:val="22"/>
+            <w:lang w:val="en-US"/>
+          </w:rPr>
+          <w:t xml:space="preserve">, shown here </w:t>
+        </w:r>
+        <w:r>
+          <w:rPr>
+            <w:rFonts w:ascii="Helvetica" w:hAnsi="Helvetica" w:cs="Helvetica"/>
+            <w:sz w:val="22"/>
+            <w:szCs w:val="22"/>
+            <w:lang w:val="en-US"/>
+          </w:rPr>
+          <w:t xml:space="preserve">after </w:t>
+        </w:r>
+      </w:ins>
+      <w:ins w:id="180" w:author="Heather Kharouba" w:date="2019-02-11T15:35:00Z">
+        <w:r>
+          <w:rPr>
+            <w:rFonts w:ascii="Helvetica" w:hAnsi="Helvetica" w:cs="Helvetica"/>
+            <w:sz w:val="22"/>
+            <w:szCs w:val="22"/>
+            <w:lang w:val="en-US"/>
+          </w:rPr>
+          <w:t xml:space="preserve">the </w:t>
+        </w:r>
+      </w:ins>
+      <w:ins w:id="181" w:author="Heather Kharouba" w:date="2019-02-11T15:07:00Z">
+        <w:r>
+          <w:rPr>
+            <w:rFonts w:ascii="Helvetica" w:hAnsi="Helvetica" w:cs="Helvetica"/>
+            <w:sz w:val="22"/>
+            <w:szCs w:val="22"/>
+            <w:lang w:val="en-US"/>
+          </w:rPr>
+          <w:t>early 1980s</w:t>
+        </w:r>
+        <w:r>
+          <w:rPr>
+            <w:rFonts w:ascii="Helvetica" w:hAnsi="Helvetica" w:cs="Helvetica"/>
+            <w:sz w:val="22"/>
+            <w:szCs w:val="22"/>
+            <w:lang w:val="en-US"/>
+          </w:rPr>
+          <w:t xml:space="preserve">, </w:t>
+        </w:r>
+      </w:ins>
+      <w:ins w:id="182" w:author="Heather Kharouba" w:date="2019-02-11T14:47:00Z">
+        <w:r>
+          <w:rPr>
+            <w:rFonts w:ascii="Helvetica" w:hAnsi="Helvetica" w:cs="Helvetica"/>
+            <w:sz w:val="22"/>
+            <w:szCs w:val="22"/>
+            <w:lang w:val="en-US"/>
+          </w:rPr>
+          <w:t xml:space="preserve">in </w:t>
+        </w:r>
+      </w:ins>
+      <w:ins w:id="183" w:author="Heather Kharouba" w:date="2019-02-11T14:48:00Z">
+        <w:r>
+          <w:rPr>
+            <w:rFonts w:ascii="Helvetica" w:hAnsi="Helvetica" w:cs="Helvetica"/>
+            <w:sz w:val="22"/>
+            <w:szCs w:val="22"/>
+            <w:lang w:val="en-US"/>
+          </w:rPr>
+          <w:t xml:space="preserve">the </w:t>
+        </w:r>
+      </w:ins>
+      <w:proofErr w:type="spellStart"/>
+      <w:ins w:id="184" w:author="Heather Kharouba" w:date="2019-02-11T14:47:00Z">
+        <w:r>
+          <w:rPr>
+            <w:rFonts w:ascii="Helvetica" w:hAnsi="Helvetica" w:cs="Helvetica"/>
+            <w:sz w:val="22"/>
+            <w:szCs w:val="22"/>
+            <w:lang w:val="en-US"/>
+          </w:rPr>
+          <w:t>phenological</w:t>
+        </w:r>
+        <w:proofErr w:type="spellEnd"/>
+        <w:r>
+          <w:rPr>
+            <w:rFonts w:ascii="Helvetica" w:hAnsi="Helvetica" w:cs="Helvetica"/>
+            <w:sz w:val="22"/>
+            <w:szCs w:val="22"/>
+            <w:lang w:val="en-US"/>
+          </w:rPr>
+          <w:t xml:space="preserve"> time-series</w:t>
+        </w:r>
+        <w:r>
+          <w:rPr>
+            <w:rFonts w:ascii="Helvetica" w:hAnsi="Helvetica" w:cs="Helvetica"/>
+            <w:sz w:val="22"/>
+            <w:szCs w:val="22"/>
+            <w:lang w:val="en-US"/>
+          </w:rPr>
+          <w:t xml:space="preserve"> of a consumer</w:t>
+        </w:r>
+      </w:ins>
+      <w:ins w:id="185" w:author="Heather Kharouba" w:date="2019-02-11T15:10:00Z">
+        <w:r>
+          <w:rPr>
+            <w:rFonts w:ascii="Helvetica" w:hAnsi="Helvetica" w:cs="Helvetica"/>
+            <w:sz w:val="22"/>
+            <w:szCs w:val="22"/>
+            <w:lang w:val="en-US"/>
+          </w:rPr>
+          <w:t>-</w:t>
+        </w:r>
+      </w:ins>
+      <w:ins w:id="186" w:author="Heather Kharouba" w:date="2019-02-11T14:47:00Z">
+        <w:r>
+          <w:rPr>
+            <w:rFonts w:ascii="Helvetica" w:hAnsi="Helvetica" w:cs="Helvetica"/>
+            <w:sz w:val="22"/>
+            <w:szCs w:val="22"/>
+            <w:lang w:val="en-US"/>
+          </w:rPr>
+          <w:t xml:space="preserve">resource </w:t>
+        </w:r>
+      </w:ins>
+      <w:ins w:id="187" w:author="Heather Kharouba" w:date="2019-02-11T14:48:00Z">
+        <w:r>
+          <w:rPr>
+            <w:rFonts w:ascii="Helvetica" w:hAnsi="Helvetica" w:cs="Helvetica"/>
+            <w:sz w:val="22"/>
+            <w:szCs w:val="22"/>
+            <w:lang w:val="en-US"/>
+          </w:rPr>
+          <w:t>interaction</w:t>
+        </w:r>
+      </w:ins>
+      <w:ins w:id="188" w:author="Heather Kharouba" w:date="2019-02-11T15:10:00Z">
+        <w:r>
+          <w:rPr>
+            <w:rFonts w:ascii="Helvetica" w:hAnsi="Helvetica" w:cs="Helvetica"/>
+            <w:sz w:val="22"/>
+            <w:szCs w:val="22"/>
+            <w:lang w:val="en-US"/>
+          </w:rPr>
+          <w:t xml:space="preserve">, </w:t>
+        </w:r>
+        <w:commentRangeStart w:id="189"/>
+        <w:r>
+          <w:rPr>
+            <w:rFonts w:ascii="Helvetica" w:hAnsi="Helvetica" w:cs="Helvetica"/>
+            <w:sz w:val="22"/>
+            <w:szCs w:val="22"/>
+            <w:lang w:val="en-US"/>
+          </w:rPr>
+          <w:t>where red represents the resource and black represents the consumer</w:t>
+        </w:r>
+        <w:commentRangeEnd w:id="189"/>
+        <w:r>
+          <w:rPr>
+            <w:rStyle w:val="CommentReference"/>
+          </w:rPr>
+          <w:commentReference w:id="189"/>
+        </w:r>
+      </w:ins>
+      <w:ins w:id="191" w:author="Heather Kharouba" w:date="2019-02-11T14:49:00Z">
+        <w:r>
+          <w:rPr>
+            <w:rFonts w:ascii="Helvetica" w:hAnsi="Helvetica" w:cs="Helvetica"/>
+            <w:sz w:val="22"/>
+            <w:szCs w:val="22"/>
+            <w:lang w:val="en-US"/>
+          </w:rPr>
+          <w:t xml:space="preserve">. (b) Most studies </w:t>
+        </w:r>
+      </w:ins>
+      <w:r>
+        <w:rPr>
+          <w:rFonts w:ascii="Helvetica" w:hAnsi="Helvetica" w:cs="Helvetica"/>
+          <w:sz w:val="22"/>
+          <w:szCs w:val="22"/>
+          <w:lang w:val="en-US"/>
+        </w:rPr>
+        <w:t>assume</w:t>
+      </w:r>
+      <w:ins w:id="192" w:author="Heather Kharouba" w:date="2019-02-11T14:50:00Z">
+        <w:r>
+          <w:rPr>
+            <w:rFonts w:ascii="Helvetica" w:hAnsi="Helvetica" w:cs="Helvetica"/>
+            <w:sz w:val="22"/>
+            <w:szCs w:val="22"/>
+            <w:lang w:val="en-US"/>
+          </w:rPr>
+          <w:t xml:space="preserve"> that</w:t>
+        </w:r>
+      </w:ins>
+      <w:ins w:id="193" w:author="Heather Kharouba" w:date="2019-02-11T14:51:00Z">
+        <w:r>
+          <w:rPr>
+            <w:rFonts w:ascii="Helvetica" w:hAnsi="Helvetica" w:cs="Helvetica"/>
+            <w:sz w:val="22"/>
+            <w:szCs w:val="22"/>
+            <w:lang w:val="en-US"/>
+          </w:rPr>
+          <w:t xml:space="preserve"> consumer fitness was highest before climate change</w:t>
+        </w:r>
+      </w:ins>
+      <w:r>
+        <w:rPr>
+          <w:rFonts w:ascii="Helvetica" w:hAnsi="Helvetica" w:cs="Helvetica"/>
+          <w:sz w:val="22"/>
+          <w:szCs w:val="22"/>
+          <w:lang w:val="en-US"/>
+        </w:rPr>
+        <w:t xml:space="preserve"> </w:t>
+      </w:r>
+      <w:ins w:id="194" w:author="Heather Kharouba" w:date="2019-02-11T14:52:00Z">
+        <w:r>
+          <w:rPr>
+            <w:rFonts w:ascii="Helvetica" w:hAnsi="Helvetica" w:cs="Helvetica"/>
+            <w:sz w:val="22"/>
+            <w:szCs w:val="22"/>
+            <w:lang w:val="en-US"/>
+          </w:rPr>
+          <w:t xml:space="preserve"> (i.e., </w:t>
+        </w:r>
+        <w:commentRangeStart w:id="195"/>
+        <w:r>
+          <w:rPr>
+            <w:rFonts w:ascii="Helvetica" w:hAnsi="Helvetica" w:cs="Helvetica"/>
+            <w:sz w:val="22"/>
+            <w:szCs w:val="22"/>
+            <w:lang w:val="en-US"/>
+          </w:rPr>
+          <w:t>a match</w:t>
+        </w:r>
+      </w:ins>
+      <w:ins w:id="196" w:author="Heather Kharouba" w:date="2019-02-11T14:54:00Z">
+        <w:r>
+          <w:rPr>
+            <w:rFonts w:ascii="Helvetica" w:hAnsi="Helvetica" w:cs="Helvetica"/>
+            <w:sz w:val="22"/>
+            <w:szCs w:val="22"/>
+            <w:lang w:val="en-US"/>
+          </w:rPr>
+          <w:t>; synchrony hypothesis</w:t>
+        </w:r>
+        <w:commentRangeEnd w:id="195"/>
+        <w:r>
+          <w:rPr>
+            <w:rStyle w:val="CommentReference"/>
+          </w:rPr>
+          <w:commentReference w:id="195"/>
+        </w:r>
+      </w:ins>
+      <w:ins w:id="198" w:author="Heather Kharouba" w:date="2019-02-11T14:52:00Z">
+        <w:r>
+          <w:rPr>
+            <w:rFonts w:ascii="Helvetica" w:hAnsi="Helvetica" w:cs="Helvetica"/>
+            <w:sz w:val="22"/>
+            <w:szCs w:val="22"/>
+            <w:lang w:val="en-US"/>
+          </w:rPr>
+          <w:t xml:space="preserve">). However, an alternative hypothesis </w:t>
+        </w:r>
+      </w:ins>
+      <w:ins w:id="199" w:author="Heather Kharouba" w:date="2019-02-11T14:53:00Z">
+        <w:r>
+          <w:rPr>
+            <w:rFonts w:ascii="Helvetica" w:hAnsi="Helvetica" w:cs="Helvetica"/>
+            <w:sz w:val="22"/>
+            <w:szCs w:val="22"/>
+            <w:lang w:val="en-US"/>
+          </w:rPr>
+          <w:t xml:space="preserve">put forward by Singer and Parmesan (2010) (i.e., the asynchrony hypothesis) postulates that </w:t>
+        </w:r>
+      </w:ins>
+      <w:ins w:id="200" w:author="Heather Kharouba" w:date="2019-02-11T14:54:00Z">
+        <w:r>
+          <w:rPr>
+            <w:rFonts w:ascii="Helvetica" w:hAnsi="Helvetica" w:cs="Helvetica"/>
+            <w:sz w:val="22"/>
+            <w:szCs w:val="22"/>
+            <w:lang w:val="en-US"/>
+          </w:rPr>
+          <w:t>conditions before climate change may not represent a ‘match’ in the system.</w:t>
+        </w:r>
+      </w:ins>
+      <w:ins w:id="201" w:author="Heather Kharouba" w:date="2019-02-11T14:55:00Z">
+        <w:r>
+          <w:rPr>
+            <w:rFonts w:ascii="Helvetica" w:hAnsi="Helvetica" w:cs="Helvetica"/>
+            <w:sz w:val="22"/>
+            <w:szCs w:val="22"/>
+            <w:lang w:val="en-US"/>
+          </w:rPr>
+          <w:t xml:space="preserve"> </w:t>
+        </w:r>
+      </w:ins>
+      <w:ins w:id="202" w:author="Heather Kharouba" w:date="2019-02-11T14:56:00Z">
+        <w:r>
+          <w:rPr>
+            <w:rFonts w:ascii="Helvetica" w:hAnsi="Helvetica" w:cs="Helvetica"/>
+            <w:sz w:val="22"/>
+            <w:szCs w:val="22"/>
+            <w:lang w:val="en-US"/>
+          </w:rPr>
+          <w:t>T</w:t>
+        </w:r>
+        <w:r>
+          <w:rPr>
+            <w:rFonts w:ascii="Helvetica" w:hAnsi="Helvetica" w:cs="Helvetica"/>
+            <w:sz w:val="22"/>
+            <w:szCs w:val="22"/>
+            <w:lang w:val="en-US"/>
+          </w:rPr>
+          <w:t xml:space="preserve">he implications for climate change predictions for </w:t>
+        </w:r>
+      </w:ins>
+      <w:ins w:id="203" w:author="Heather Kharouba" w:date="2019-02-11T15:37:00Z">
+        <w:r>
+          <w:rPr>
+            <w:rFonts w:ascii="Helvetica" w:hAnsi="Helvetica" w:cs="Helvetica"/>
+            <w:sz w:val="22"/>
+            <w:szCs w:val="22"/>
+            <w:lang w:val="en-US"/>
+          </w:rPr>
+          <w:t xml:space="preserve">the </w:t>
+        </w:r>
+      </w:ins>
+      <w:ins w:id="204" w:author="Heather Kharouba" w:date="2019-02-11T14:56:00Z">
+        <w:r>
+          <w:rPr>
+            <w:rFonts w:ascii="Helvetica" w:hAnsi="Helvetica" w:cs="Helvetica"/>
+            <w:sz w:val="22"/>
+            <w:szCs w:val="22"/>
+            <w:lang w:val="en-US"/>
+          </w:rPr>
+          <w:t>t</w:t>
+        </w:r>
+        <w:r>
+          <w:rPr>
+            <w:rFonts w:ascii="Helvetica" w:hAnsi="Helvetica" w:cs="Helvetica"/>
+            <w:sz w:val="22"/>
+            <w:szCs w:val="22"/>
+            <w:lang w:val="en-US"/>
+          </w:rPr>
+          <w:t xml:space="preserve">wo </w:t>
+        </w:r>
+      </w:ins>
+      <w:ins w:id="205" w:author="Heather Kharouba" w:date="2019-02-11T15:38:00Z">
+        <w:r>
+          <w:rPr>
+            <w:rFonts w:ascii="Helvetica" w:hAnsi="Helvetica" w:cs="Helvetica"/>
+            <w:sz w:val="22"/>
+            <w:szCs w:val="22"/>
+            <w:lang w:val="en-US"/>
+          </w:rPr>
+          <w:t xml:space="preserve">hypotheses are illustrated: If the synchrony baseline is supported, then climate change will necessarily lead to declines in consumer fitness. If the </w:t>
+        </w:r>
+      </w:ins>
+      <w:ins w:id="206" w:author="Heather Kharouba" w:date="2019-02-11T15:39:00Z">
+        <w:r>
+          <w:rPr>
+            <w:rFonts w:ascii="Helvetica" w:hAnsi="Helvetica" w:cs="Helvetica"/>
+            <w:sz w:val="22"/>
+            <w:szCs w:val="22"/>
+            <w:lang w:val="en-US"/>
+          </w:rPr>
+          <w:t>asynchrony</w:t>
+        </w:r>
+      </w:ins>
+      <w:ins w:id="207" w:author="Heather Kharouba" w:date="2019-02-11T15:38:00Z">
+        <w:r>
+          <w:rPr>
+            <w:rFonts w:ascii="Helvetica" w:hAnsi="Helvetica" w:cs="Helvetica"/>
+            <w:sz w:val="22"/>
+            <w:szCs w:val="22"/>
+            <w:lang w:val="en-US"/>
+          </w:rPr>
+          <w:t xml:space="preserve"> </w:t>
+        </w:r>
+      </w:ins>
+      <w:ins w:id="208" w:author="Heather Kharouba" w:date="2019-02-11T15:39:00Z">
+        <w:r>
+          <w:rPr>
+            <w:rFonts w:ascii="Helvetica" w:hAnsi="Helvetica" w:cs="Helvetica"/>
+            <w:sz w:val="22"/>
+            <w:szCs w:val="22"/>
+            <w:lang w:val="en-US"/>
+          </w:rPr>
+          <w:t>baseline is supported</w:t>
+        </w:r>
+      </w:ins>
+      <w:ins w:id="209" w:author="Heather Kharouba" w:date="2019-02-11T15:40:00Z">
+        <w:r>
+          <w:rPr>
+            <w:rFonts w:ascii="Helvetica" w:hAnsi="Helvetica" w:cs="Helvetica"/>
+            <w:sz w:val="22"/>
+            <w:szCs w:val="22"/>
+            <w:lang w:val="en-US"/>
+          </w:rPr>
+          <w:t>, climate change may not lead to declines in consumer fitness</w:t>
+        </w:r>
+      </w:ins>
+      <w:ins w:id="210" w:author="Heather Kharouba" w:date="2019-02-11T15:38:00Z">
+        <w:r>
+          <w:rPr>
+            <w:rFonts w:ascii="Helvetica" w:hAnsi="Helvetica" w:cs="Helvetica"/>
+            <w:sz w:val="22"/>
+            <w:szCs w:val="22"/>
+            <w:lang w:val="en-US"/>
+          </w:rPr>
+          <w:t>.</w:t>
+        </w:r>
+      </w:ins>
+      <w:r>
+        <w:rPr>
+          <w:rFonts w:ascii="Helvetica" w:hAnsi="Helvetica" w:cs="Helvetica"/>
+          <w:sz w:val="22"/>
+          <w:szCs w:val="22"/>
+          <w:lang w:val="en-US"/>
+        </w:rPr>
+        <w:t xml:space="preserve"> </w:t>
+      </w:r>
+      <w:ins w:id="211" w:author="Heather Kharouba" w:date="2019-02-11T14:57:00Z">
+        <w:r>
+          <w:rPr>
+            <w:rFonts w:ascii="Helvetica" w:hAnsi="Helvetica" w:cs="Helvetica"/>
+            <w:sz w:val="22"/>
+            <w:szCs w:val="22"/>
+            <w:lang w:val="en-US"/>
+          </w:rPr>
+          <w:t>(c)</w:t>
+        </w:r>
+      </w:ins>
+      <w:ins w:id="212" w:author="Heather Kharouba" w:date="2019-02-11T15:40:00Z">
+        <w:r>
+          <w:rPr>
+            <w:rFonts w:ascii="Helvetica" w:hAnsi="Helvetica" w:cs="Helvetica"/>
+            <w:sz w:val="22"/>
+            <w:szCs w:val="22"/>
+            <w:lang w:val="en-US"/>
+          </w:rPr>
+          <w:t xml:space="preserve"> </w:t>
+        </w:r>
+      </w:ins>
+      <w:ins w:id="213" w:author="Heather Kharouba" w:date="2019-02-11T15:44:00Z">
+        <w:r>
+          <w:rPr>
+            <w:rFonts w:ascii="Helvetica" w:hAnsi="Helvetica" w:cs="Helvetica"/>
+            <w:sz w:val="22"/>
+            <w:szCs w:val="22"/>
+            <w:lang w:val="en-US"/>
+          </w:rPr>
+          <w:t>W</w:t>
+        </w:r>
+      </w:ins>
+      <w:ins w:id="214" w:author="Heather Kharouba" w:date="2019-02-11T15:41:00Z">
+        <w:r>
+          <w:rPr>
+            <w:rFonts w:ascii="Helvetica" w:hAnsi="Helvetica" w:cs="Helvetica"/>
+            <w:sz w:val="22"/>
+            <w:szCs w:val="22"/>
+            <w:lang w:val="en-US"/>
+          </w:rPr>
+          <w:t>ithout establishing a pre-climate change baseline</w:t>
+        </w:r>
+      </w:ins>
+      <w:ins w:id="215" w:author="Heather Kharouba" w:date="2019-02-11T15:44:00Z">
+        <w:r>
+          <w:rPr>
+            <w:rFonts w:ascii="Helvetica" w:hAnsi="Helvetica" w:cs="Helvetica"/>
+            <w:sz w:val="22"/>
+            <w:szCs w:val="22"/>
+            <w:lang w:val="en-US"/>
+          </w:rPr>
+          <w:t xml:space="preserve"> and defining where </w:t>
+        </w:r>
+      </w:ins>
+      <w:ins w:id="216" w:author="Heather Kharouba" w:date="2019-02-11T15:45:00Z">
+        <w:r>
+          <w:rPr>
+            <w:rFonts w:ascii="Helvetica" w:hAnsi="Helvetica" w:cs="Helvetica"/>
+            <w:sz w:val="22"/>
+            <w:szCs w:val="22"/>
+            <w:lang w:val="en-US"/>
+          </w:rPr>
+          <w:t>an interaction falls along a curve</w:t>
+        </w:r>
+      </w:ins>
+      <w:ins w:id="217" w:author="Heather Kharouba" w:date="2019-02-11T15:41:00Z">
+        <w:r>
+          <w:rPr>
+            <w:rFonts w:ascii="Helvetica" w:hAnsi="Helvetica" w:cs="Helvetica"/>
+            <w:sz w:val="22"/>
+            <w:szCs w:val="22"/>
+            <w:lang w:val="en-US"/>
+          </w:rPr>
+          <w:t xml:space="preserve">, </w:t>
+        </w:r>
+      </w:ins>
+      <w:ins w:id="218" w:author="Heather Kharouba" w:date="2019-02-11T15:42:00Z">
+        <w:r>
+          <w:rPr>
+            <w:rFonts w:ascii="Helvetica" w:hAnsi="Helvetica" w:cs="Helvetica"/>
+            <w:sz w:val="22"/>
+            <w:szCs w:val="22"/>
+            <w:lang w:val="en-US"/>
+          </w:rPr>
+          <w:t xml:space="preserve">it is difficult to predict how climate change-driven changes to the relative timing of the interaction may affect consumer fitness. For example, in scenario 1, </w:t>
+        </w:r>
+      </w:ins>
+      <w:ins w:id="219" w:author="Heather Kharouba" w:date="2019-02-11T15:44:00Z">
+        <w:r>
+          <w:rPr>
+            <w:rFonts w:ascii="Helvetica" w:hAnsi="Helvetica" w:cs="Helvetica"/>
+            <w:sz w:val="22"/>
+            <w:szCs w:val="22"/>
+            <w:lang w:val="en-US"/>
+          </w:rPr>
+          <w:t xml:space="preserve">climate change could lead to an increase or decrease in consumer fitness depending how the relative timing of the interaction changes. In scenario 2, </w:t>
+        </w:r>
+      </w:ins>
+      <w:ins w:id="220" w:author="Heather Kharouba" w:date="2019-02-11T15:45:00Z">
+        <w:r>
+          <w:rPr>
+            <w:rFonts w:ascii="Helvetica" w:hAnsi="Helvetica" w:cs="Helvetica"/>
+            <w:sz w:val="22"/>
+            <w:szCs w:val="22"/>
+            <w:lang w:val="en-US"/>
+          </w:rPr>
+          <w:t xml:space="preserve">climate change may lead to an increase or </w:t>
+        </w:r>
+      </w:ins>
+      <w:ins w:id="221" w:author="Heather Kharouba" w:date="2019-02-11T15:47:00Z">
+        <w:r>
+          <w:rPr>
+            <w:rFonts w:ascii="Helvetica" w:hAnsi="Helvetica" w:cs="Helvetica"/>
+            <w:sz w:val="22"/>
+            <w:szCs w:val="22"/>
+            <w:lang w:val="en-US"/>
+          </w:rPr>
+          <w:t>not lead to any change in fitness</w:t>
+        </w:r>
+      </w:ins>
+      <w:bookmarkStart w:id="222" w:name="_GoBack"/>
+      <w:bookmarkEnd w:id="222"/>
       <w:r>
         <w:rPr>
           <w:rFonts w:ascii="Helvetica" w:hAnsi="Helvetica" w:cs="Helvetica"/>
@@ -24259,7 +25606,7 @@
         </w:rPr>
         <w:t>.</w:t>
       </w:r>
-      <w:commentRangeEnd w:id="119"/>
+      <w:commentRangeEnd w:id="117"/>
       <w:r>
         <w:rPr>
           <w:rStyle w:val="CommentReference"/>
@@ -24267,13 +25614,14 @@
           <w:sz w:val="22"/>
           <w:szCs w:val="22"/>
         </w:rPr>
-        <w:commentReference w:id="119"/>
+        <w:commentReference w:id="117"/>
       </w:r>
     </w:p>
     <w:p>
       <w:pPr>
         <w:spacing w:line="480" w:lineRule="auto"/>
         <w:rPr>
+          <w:ins w:id="223" w:author="Heather Kharouba" w:date="2019-02-11T14:50:00Z"/>
           <w:rFonts w:ascii="Helvetica" w:hAnsi="Helvetica" w:cs="Helvetica"/>
           <w:sz w:val="22"/>
           <w:szCs w:val="22"/>
@@ -24291,14 +25639,89 @@
           <w:lang w:val="en-US"/>
         </w:rPr>
       </w:pPr>
-      <w:r>
-        <w:rPr>
-          <w:rFonts w:ascii="Helvetica" w:hAnsi="Helvetica" w:cs="Helvetica"/>
-          <w:sz w:val="22"/>
-          <w:szCs w:val="22"/>
-          <w:lang w:val="en-US"/>
-        </w:rPr>
-        <w:t xml:space="preserve">Figure 3. </w:t>
+      <w:ins w:id="224" w:author="Heather Kharouba" w:date="2019-02-11T14:50:00Z">
+        <w:r>
+          <w:rPr>
+            <w:rFonts w:ascii="Helvetica" w:hAnsi="Helvetica" w:cs="Helvetica"/>
+            <w:sz w:val="22"/>
+            <w:szCs w:val="22"/>
+            <w:lang w:val="en-US"/>
+          </w:rPr>
+          <w:t>Figure 3.</w:t>
+        </w:r>
+      </w:ins>
+      <w:ins w:id="225" w:author="Heather Kharouba" w:date="2019-02-11T15:35:00Z">
+        <w:r>
+          <w:rPr>
+            <w:rFonts w:ascii="Helvetica" w:hAnsi="Helvetica" w:cs="Helvetica"/>
+            <w:sz w:val="22"/>
+            <w:szCs w:val="22"/>
+            <w:lang w:val="en-US"/>
+          </w:rPr>
+          <w:t xml:space="preserve"> Conceptual framework</w:t>
+        </w:r>
+      </w:ins>
+    </w:p>
+    <w:p>
+      <w:pPr>
+        <w:spacing w:line="480" w:lineRule="auto"/>
+        <w:rPr>
+          <w:rFonts w:ascii="Helvetica" w:hAnsi="Helvetica" w:cs="Helvetica"/>
+          <w:sz w:val="22"/>
+          <w:szCs w:val="22"/>
+          <w:lang w:val="en-US"/>
+        </w:rPr>
+      </w:pPr>
+    </w:p>
+    <w:p>
+      <w:pPr>
+        <w:spacing w:line="480" w:lineRule="auto"/>
+        <w:rPr>
+          <w:rFonts w:ascii="Helvetica" w:hAnsi="Helvetica" w:cs="Helvetica"/>
+          <w:sz w:val="22"/>
+          <w:szCs w:val="22"/>
+          <w:lang w:val="en-US"/>
+        </w:rPr>
+      </w:pPr>
+      <w:r>
+        <w:rPr>
+          <w:rFonts w:ascii="Helvetica" w:hAnsi="Helvetica" w:cs="Helvetica"/>
+          <w:sz w:val="22"/>
+          <w:szCs w:val="22"/>
+          <w:lang w:val="en-US"/>
+        </w:rPr>
+        <w:t xml:space="preserve">Figure </w:t>
+      </w:r>
+      <w:ins w:id="226" w:author="Heather Kharouba" w:date="2019-02-11T14:50:00Z">
+        <w:r>
+          <w:rPr>
+            <w:rFonts w:ascii="Helvetica" w:hAnsi="Helvetica" w:cs="Helvetica"/>
+            <w:sz w:val="22"/>
+            <w:szCs w:val="22"/>
+            <w:lang w:val="en-US"/>
+          </w:rPr>
+          <w:t>4</w:t>
+        </w:r>
+      </w:ins>
+      <w:del w:id="227" w:author="Heather Kharouba" w:date="2019-02-11T14:50:00Z">
+        <w:r>
+          <w:rPr>
+            <w:rFonts w:ascii="Helvetica" w:hAnsi="Helvetica" w:cs="Helvetica"/>
+            <w:sz w:val="22"/>
+            <w:szCs w:val="22"/>
+            <w:lang w:val="en-US"/>
+          </w:rPr>
+          <w:delText>3</w:delText>
+        </w:r>
+      </w:del>
+      <w:r>
+        <w:rPr>
+          <w:rFonts w:ascii="Helvetica" w:hAnsi="Helvetica" w:cs="Helvetica"/>
+          <w:sz w:val="22"/>
+          <w:szCs w:val="22"/>
+          <w:lang w:val="en-US"/>
+        </w:rPr>
+        <w:t xml:space="preserve">. </w:t>
       </w:r>
       <w:proofErr w:type="gramStart"/>
       <w:r>
@@ -24533,7 +25956,7 @@
         </w:rPr>
         <w:t>(</w:t>
       </w:r>
-      <w:commentRangeStart w:id="120"/>
+      <w:commentRangeStart w:id="228"/>
       <w:r>
         <w:rPr>
           <w:rFonts w:ascii="Helvetica" w:hAnsi="Helvetica" w:cs="Helvetica"/>
@@ -24832,7 +26255,7 @@
         </w:rPr>
         <w:t xml:space="preserve"> Scotland</w:t>
       </w:r>
-      <w:commentRangeEnd w:id="120"/>
+      <w:commentRangeEnd w:id="228"/>
       <w:r>
         <w:rPr>
           <w:rStyle w:val="CommentReference"/>
@@ -24840,7 +26263,7 @@
           <w:sz w:val="22"/>
           <w:szCs w:val="22"/>
         </w:rPr>
-        <w:commentReference w:id="120"/>
+        <w:commentReference w:id="228"/>
       </w:r>
       <w:r>
         <w:rPr>
@@ -25061,7 +26484,7 @@
         </w:rPr>
         <w:t xml:space="preserve"> 2007 Figure 2. </w:t>
       </w:r>
-      <w:commentRangeStart w:id="121"/>
+      <w:commentRangeStart w:id="229"/>
       <w:r>
         <w:rPr>
           <w:rFonts w:ascii="Helvetica" w:hAnsi="Helvetica" w:cs="Helvetica"/>
@@ -25143,7 +26566,7 @@
         </w:rPr>
         <w:t>ve values indicate egg hatching occurred after bud opening</w:t>
       </w:r>
-      <w:commentRangeEnd w:id="121"/>
+      <w:commentRangeEnd w:id="229"/>
       <w:r>
         <w:rPr>
           <w:rStyle w:val="CommentReference"/>
@@ -25151,7 +26574,7 @@
           <w:sz w:val="22"/>
           <w:szCs w:val="22"/>
         </w:rPr>
-        <w:commentReference w:id="121"/>
+        <w:commentReference w:id="229"/>
       </w:r>
       <w:r>
         <w:rPr>
@@ -25635,7 +27058,7 @@
         </w:rPr>
         <w:t xml:space="preserve"> </w:t>
       </w:r>
-      <w:ins w:id="122" w:author="Heather Kharouba" w:date="2019-01-08T11:02:00Z">
+      <w:ins w:id="230" w:author="Heather Kharouba" w:date="2019-01-08T11:02:00Z">
         <w:r>
           <w:rPr>
             <w:rFonts w:ascii="Helvetica" w:hAnsi="Helvetica" w:cs="Times New Roman"/>
@@ -25646,7 +27069,7 @@
           <w:t xml:space="preserve">Our initial search netted 2906 papers so we further refined our search by excluding categories that included engineering, computer science. </w:t>
         </w:r>
       </w:ins>
-      <w:ins w:id="123" w:author="Heather Kharouba" w:date="2019-01-08T11:03:00Z">
+      <w:ins w:id="231" w:author="Heather Kharouba" w:date="2019-01-08T11:03:00Z">
         <w:r>
           <w:rPr>
             <w:rFonts w:ascii="Helvetica" w:hAnsi="Helvetica" w:cs="Times New Roman"/>
@@ -25666,7 +27089,7 @@
         </w:rPr>
         <w:t>e focused on observational studies</w:t>
       </w:r>
-      <w:ins w:id="124" w:author="Heather Kharouba" w:date="2019-01-08T11:03:00Z">
+      <w:ins w:id="232" w:author="Heather Kharouba" w:date="2019-01-08T11:03:00Z">
         <w:r>
           <w:rPr>
             <w:rFonts w:ascii="Helvetica" w:hAnsi="Helvetica" w:cs="Times New Roman"/>
@@ -25685,7 +27108,7 @@
         </w:rPr>
         <w:t xml:space="preserve"> were excluded </w:t>
       </w:r>
-      <w:ins w:id="125" w:author="Heather Kharouba" w:date="2019-01-08T11:03:00Z">
+      <w:ins w:id="233" w:author="Heather Kharouba" w:date="2019-01-08T11:03:00Z">
         <w:r>
           <w:rPr>
             <w:rFonts w:ascii="Helvetica" w:hAnsi="Helvetica" w:cs="Times New Roman"/>
@@ -26672,7 +28095,7 @@
       </w:r>
     </w:p>
   </w:comment>
-  <w:comment w:id="83" w:author="Elizabeth Wolkovich" w:date="2019-01-02T13:20:00Z" w:initials="EW">
+  <w:comment w:id="81" w:author="Elizabeth Wolkovich" w:date="2019-01-02T13:20:00Z" w:initials="EW">
     <w:p>
       <w:pPr>
         <w:pStyle w:val="CommentText"/>
@@ -26696,7 +28119,7 @@
       </w:r>
     </w:p>
   </w:comment>
-  <w:comment w:id="84" w:author="Elizabeth Wolkovich" w:date="2019-01-20T12:16:00Z" w:initials="EW">
+  <w:comment w:id="82" w:author="Elizabeth Wolkovich" w:date="2019-01-20T12:16:00Z" w:initials="EW">
     <w:p>
       <w:pPr>
         <w:pStyle w:val="CommentText"/>
@@ -26712,7 +28135,7 @@
       </w:r>
     </w:p>
   </w:comment>
-  <w:comment w:id="99" w:author="Heather Kharouba" w:date="2018-12-18T14:54:00Z" w:initials="HK">
+  <w:comment w:id="97" w:author="Heather Kharouba" w:date="2018-12-18T14:54:00Z" w:initials="HK">
     <w:p>
       <w:pPr>
         <w:pStyle w:val="CommentText"/>
@@ -26728,7 +28151,7 @@
       </w:r>
     </w:p>
   </w:comment>
-  <w:comment w:id="111" w:author="Heather Kharouba" w:date="2019-02-11T10:18:00Z" w:initials="HK">
+  <w:comment w:id="109" w:author="Heather Kharouba" w:date="2019-02-11T10:18:00Z" w:initials="HK">
     <w:p>
       <w:pPr>
         <w:pStyle w:val="CommentText"/>
@@ -26744,7 +28167,7 @@
       </w:r>
     </w:p>
   </w:comment>
-  <w:comment w:id="117" w:author="Elizabeth Wolkovich" w:date="2019-01-13T21:16:00Z" w:initials="EW">
+  <w:comment w:id="115" w:author="Elizabeth Wolkovich" w:date="2019-01-13T21:16:00Z" w:initials="EW">
     <w:p>
       <w:pPr>
         <w:pStyle w:val="CommentText"/>
@@ -26773,7 +28196,7 @@
       </w:r>
     </w:p>
   </w:comment>
-  <w:comment w:id="118" w:author="Heather Kharouba" w:date="2018-11-16T16:42:00Z" w:initials="HK">
+  <w:comment w:id="116" w:author="Heather Kharouba" w:date="2018-11-16T16:42:00Z" w:initials="HK">
     <w:p>
       <w:pPr>
         <w:pStyle w:val="CommentText"/>
@@ -26789,28 +28212,25 @@
       </w:r>
     </w:p>
   </w:comment>
-  <w:comment w:id="119" w:author="Heather Kharouba" w:date="2018-10-15T13:46:00Z" w:initials="HK">
+  <w:comment w:id="139" w:author="Heather Kharouba" w:date="2019-02-11T14:41:00Z" w:initials="HK">
     <w:p>
       <w:pPr>
         <w:pStyle w:val="CommentText"/>
       </w:pPr>
-      <w:r>
-        <w:rPr>
-          <w:rStyle w:val="CommentReference"/>
-        </w:rPr>
-        <w:annotationRef/>
-      </w:r>
-      <w:proofErr w:type="gramStart"/>
-      <w:r>
-        <w:t>x</w:t>
-      </w:r>
-      <w:proofErr w:type="gramEnd"/>
-      <w:r>
-        <w:t>-axis needs to be consistent- either relative timing or mismatch</w:t>
+      <w:ins w:id="142" w:author="Heather Kharouba" w:date="2019-02-11T14:40:00Z">
+        <w:r>
+          <w:rPr>
+            <w:rStyle w:val="CommentReference"/>
+          </w:rPr>
+          <w:annotationRef/>
+        </w:r>
+      </w:ins>
+      <w:r>
+        <w:t>I don’t highlight b and d here because they don’t show fitness</w:t>
       </w:r>
     </w:p>
   </w:comment>
-  <w:comment w:id="120" w:author="Heather Kharouba" w:date="2018-10-15T16:15:00Z" w:initials="HK">
+  <w:comment w:id="154" w:author="Heather Kharouba" w:date="2019-02-11T14:47:00Z" w:initials="HK">
     <w:p>
       <w:pPr>
         <w:pStyle w:val="CommentText"/>
@@ -26822,11 +28242,113 @@
         <w:annotationRef/>
       </w:r>
       <w:r>
-        <w:t>Add lines of best fit from Figure 3 in the paper</w:t>
+        <w:t>My attempt at flushing out the caption</w:t>
       </w:r>
     </w:p>
   </w:comment>
-  <w:comment w:id="121" w:author="Heather Kharouba" w:date="2018-10-15T16:26:00Z" w:initials="HK">
+  <w:comment w:id="169" w:author="Heather Kharouba" w:date="2019-02-11T15:12:00Z" w:initials="HK">
+    <w:p>
+      <w:pPr>
+        <w:pStyle w:val="CommentText"/>
+      </w:pPr>
+      <w:ins w:id="172" w:author="Heather Kharouba" w:date="2019-02-11T15:12:00Z">
+        <w:r>
+          <w:rPr>
+            <w:rStyle w:val="CommentReference"/>
+          </w:rPr>
+          <w:annotationRef/>
+        </w:r>
+      </w:ins>
+      <w:r>
+        <w:t xml:space="preserve">Can you add </w:t>
+      </w:r>
+      <w:proofErr w:type="spellStart"/>
+      <w:r>
+        <w:t>doy</w:t>
+      </w:r>
+      <w:proofErr w:type="spellEnd"/>
+      <w:r>
+        <w:t xml:space="preserve"> to y-axis?</w:t>
+      </w:r>
+    </w:p>
+  </w:comment>
+  <w:comment w:id="189" w:author="Heather Kharouba" w:date="2019-02-11T15:11:00Z" w:initials="HK">
+    <w:p>
+      <w:pPr>
+        <w:pStyle w:val="CommentText"/>
+      </w:pPr>
+      <w:ins w:id="190" w:author="Heather Kharouba" w:date="2019-02-11T15:10:00Z">
+        <w:r>
+          <w:rPr>
+            <w:rStyle w:val="CommentReference"/>
+          </w:rPr>
+          <w:annotationRef/>
+        </w:r>
+      </w:ins>
+      <w:r>
+        <w:t>Can we get colours to match with figure 1?</w:t>
+      </w:r>
+    </w:p>
+  </w:comment>
+  <w:comment w:id="195" w:author="Heather Kharouba" w:date="2019-02-11T15:36:00Z" w:initials="HK">
+    <w:p>
+      <w:pPr>
+        <w:pStyle w:val="CommentText"/>
+      </w:pPr>
+      <w:ins w:id="197" w:author="Heather Kharouba" w:date="2019-02-11T14:54:00Z">
+        <w:r>
+          <w:rPr>
+            <w:rStyle w:val="CommentReference"/>
+          </w:rPr>
+          <w:annotationRef/>
+        </w:r>
+      </w:ins>
+      <w:r>
+        <w:t>Can you add text and labels to make it easier to identify the two hypotheses in the figure</w:t>
+      </w:r>
+    </w:p>
+  </w:comment>
+  <w:comment w:id="117" w:author="Heather Kharouba" w:date="2019-02-11T15:42:00Z" w:initials="HK">
+    <w:p>
+      <w:pPr>
+        <w:pStyle w:val="CommentText"/>
+      </w:pPr>
+      <w:r>
+        <w:rPr>
+          <w:rStyle w:val="CommentReference"/>
+        </w:rPr>
+        <w:annotationRef/>
+      </w:r>
+      <w:proofErr w:type="gramStart"/>
+      <w:r>
+        <w:t>x</w:t>
+      </w:r>
+      <w:proofErr w:type="gramEnd"/>
+      <w:r>
+        <w:t>-axis needs to be consistent across figures</w:t>
+      </w:r>
+      <w:r>
+        <w:t xml:space="preserve"> either relative timing or mismatch</w:t>
+      </w:r>
+    </w:p>
+  </w:comment>
+  <w:comment w:id="228" w:author="Heather Kharouba" w:date="2018-10-15T16:15:00Z" w:initials="HK">
+    <w:p>
+      <w:pPr>
+        <w:pStyle w:val="CommentText"/>
+      </w:pPr>
+      <w:r>
+        <w:rPr>
+          <w:rStyle w:val="CommentReference"/>
+        </w:rPr>
+        <w:annotationRef/>
+      </w:r>
+      <w:r>
+        <w:t>Add lines of best fit from Figure 3 in the paper</w:t>
+      </w:r>
+    </w:p>
+  </w:comment>
+  <w:comment w:id="229" w:author="Heather Kharouba" w:date="2018-10-15T16:26:00Z" w:initials="HK">
     <w:p>
       <w:pPr>
         <w:pStyle w:val="CommentText"/>
@@ -26934,7 +28456,7 @@
         <w:rStyle w:val="PageNumber"/>
         <w:noProof/>
       </w:rPr>
-      <w:t>28</w:t>
+      <w:t>24</w:t>
     </w:r>
     <w:r>
       <w:rPr>
@@ -31151,7 +32673,7 @@
 </file>
 
 <file path=customXml/itemProps1.xml><?xml version="1.0" encoding="utf-8"?>
-<ds:datastoreItem xmlns:ds="http://schemas.openxmlformats.org/officeDocument/2006/customXml" ds:itemID="{8B7DB273-3639-A840-B05C-A6AFF98F4A21}">
+<ds:datastoreItem xmlns:ds="http://schemas.openxmlformats.org/officeDocument/2006/customXml" ds:itemID="{03E76478-2641-684E-807B-30A398E05774}">
   <ds:schemaRefs>
     <ds:schemaRef ds:uri="http://schemas.openxmlformats.org/officeDocument/2006/bibliography"/>
   </ds:schemaRefs>

</xml_diff>

<commit_message>
Edits on figure captions
</commit_message>
<xml_diff>
--- a/conceptual paper/docs/concept_ms_v7.docx
+++ b/conceptual paper/docs/concept_ms_v7.docx
@@ -24942,11 +24942,10 @@
             <w:sz w:val="22"/>
             <w:szCs w:val="22"/>
           </w:rPr>
-          <w:t xml:space="preserve">Differences in the conditions of </w:t>
+          <w:t>Differences</w:t>
         </w:r>
       </w:ins>
-      <w:proofErr w:type="spellStart"/>
-      <w:ins w:id="174" w:author="Heather Kharouba" w:date="2019-02-11T14:47:00Z">
+      <w:ins w:id="174" w:author="Heather Kharouba" w:date="2019-02-11T15:07:00Z">
         <w:r>
           <w:rPr>
             <w:rFonts w:ascii="Helvetica" w:hAnsi="Helvetica" w:cs="Helvetica"/>
@@ -24954,153 +24953,10 @@
             <w:szCs w:val="22"/>
             <w:lang w:val="en-US"/>
           </w:rPr>
-          <w:t>s</w:t>
+          <w:t xml:space="preserve"> </w:t>
         </w:r>
       </w:ins>
-      <w:r>
-        <w:rPr>
-          <w:rFonts w:ascii="Helvetica" w:hAnsi="Helvetica" w:cs="Helvetica"/>
-          <w:sz w:val="22"/>
-          <w:szCs w:val="22"/>
-          <w:lang w:val="en-US"/>
-        </w:rPr>
-        <w:t>tationarity</w:t>
-      </w:r>
-      <w:proofErr w:type="spellEnd"/>
-      <w:ins w:id="175" w:author="Heather Kharouba" w:date="2019-02-11T15:07:00Z">
-        <w:r>
-          <w:rPr>
-            <w:rFonts w:ascii="Helvetica" w:hAnsi="Helvetica" w:cs="Helvetica"/>
-            <w:sz w:val="22"/>
-            <w:szCs w:val="22"/>
-            <w:lang w:val="en-US"/>
-          </w:rPr>
-          <w:t xml:space="preserve">, shown here </w:t>
-        </w:r>
-        <w:r>
-          <w:rPr>
-            <w:rFonts w:ascii="Helvetica" w:hAnsi="Helvetica" w:cs="Helvetica"/>
-            <w:sz w:val="22"/>
-            <w:szCs w:val="22"/>
-            <w:lang w:val="en-US"/>
-          </w:rPr>
-          <w:t xml:space="preserve">before early </w:t>
-        </w:r>
-      </w:ins>
-      <w:ins w:id="176" w:author="Heather Kharouba" w:date="2019-02-11T15:35:00Z">
-        <w:r>
-          <w:rPr>
-            <w:rFonts w:ascii="Helvetica" w:hAnsi="Helvetica" w:cs="Helvetica"/>
-            <w:sz w:val="22"/>
-            <w:szCs w:val="22"/>
-            <w:lang w:val="en-US"/>
-          </w:rPr>
-          <w:t xml:space="preserve">the </w:t>
-        </w:r>
-      </w:ins>
-      <w:ins w:id="177" w:author="Heather Kharouba" w:date="2019-02-11T15:07:00Z">
-        <w:r>
-          <w:rPr>
-            <w:rFonts w:ascii="Helvetica" w:hAnsi="Helvetica" w:cs="Helvetica"/>
-            <w:sz w:val="22"/>
-            <w:szCs w:val="22"/>
-            <w:lang w:val="en-US"/>
-          </w:rPr>
-          <w:t>1980s</w:t>
-        </w:r>
-      </w:ins>
-      <w:ins w:id="178" w:author="Heather Kharouba" w:date="2019-02-11T15:36:00Z">
-        <w:r>
-          <w:rPr>
-            <w:rFonts w:ascii="Helvetica" w:hAnsi="Helvetica" w:cs="Helvetica"/>
-            <w:sz w:val="22"/>
-            <w:szCs w:val="22"/>
-            <w:lang w:val="en-US"/>
-          </w:rPr>
-          <w:t xml:space="preserve"> (i.e. before climate change began)</w:t>
-        </w:r>
-      </w:ins>
-      <w:ins w:id="179" w:author="Heather Kharouba" w:date="2019-02-11T15:07:00Z">
-        <w:r>
-          <w:rPr>
-            <w:rFonts w:ascii="Helvetica" w:hAnsi="Helvetica" w:cs="Helvetica"/>
-            <w:sz w:val="22"/>
-            <w:szCs w:val="22"/>
-            <w:lang w:val="en-US"/>
-          </w:rPr>
-          <w:t>,</w:t>
-        </w:r>
-        <w:r>
-          <w:rPr>
-            <w:rFonts w:ascii="Helvetica" w:hAnsi="Helvetica" w:cs="Helvetica"/>
-            <w:sz w:val="22"/>
-            <w:szCs w:val="22"/>
-            <w:lang w:val="en-US"/>
-          </w:rPr>
-          <w:t xml:space="preserve"> and non-</w:t>
-        </w:r>
-        <w:proofErr w:type="spellStart"/>
-        <w:r>
-          <w:rPr>
-            <w:rFonts w:ascii="Helvetica" w:hAnsi="Helvetica" w:cs="Helvetica"/>
-            <w:sz w:val="22"/>
-            <w:szCs w:val="22"/>
-            <w:lang w:val="en-US"/>
-          </w:rPr>
-          <w:t>stationarity</w:t>
-        </w:r>
-        <w:proofErr w:type="spellEnd"/>
-        <w:r>
-          <w:rPr>
-            <w:rFonts w:ascii="Helvetica" w:hAnsi="Helvetica" w:cs="Helvetica"/>
-            <w:sz w:val="22"/>
-            <w:szCs w:val="22"/>
-            <w:lang w:val="en-US"/>
-          </w:rPr>
-          <w:t xml:space="preserve">, shown here </w:t>
-        </w:r>
-        <w:r>
-          <w:rPr>
-            <w:rFonts w:ascii="Helvetica" w:hAnsi="Helvetica" w:cs="Helvetica"/>
-            <w:sz w:val="22"/>
-            <w:szCs w:val="22"/>
-            <w:lang w:val="en-US"/>
-          </w:rPr>
-          <w:t xml:space="preserve">after </w:t>
-        </w:r>
-      </w:ins>
-      <w:ins w:id="180" w:author="Heather Kharouba" w:date="2019-02-11T15:35:00Z">
-        <w:r>
-          <w:rPr>
-            <w:rFonts w:ascii="Helvetica" w:hAnsi="Helvetica" w:cs="Helvetica"/>
-            <w:sz w:val="22"/>
-            <w:szCs w:val="22"/>
-            <w:lang w:val="en-US"/>
-          </w:rPr>
-          <w:t xml:space="preserve">the </w:t>
-        </w:r>
-      </w:ins>
-      <w:ins w:id="181" w:author="Heather Kharouba" w:date="2019-02-11T15:07:00Z">
-        <w:r>
-          <w:rPr>
-            <w:rFonts w:ascii="Helvetica" w:hAnsi="Helvetica" w:cs="Helvetica"/>
-            <w:sz w:val="22"/>
-            <w:szCs w:val="22"/>
-            <w:lang w:val="en-US"/>
-          </w:rPr>
-          <w:t>early 1980s</w:t>
-        </w:r>
-        <w:r>
-          <w:rPr>
-            <w:rFonts w:ascii="Helvetica" w:hAnsi="Helvetica" w:cs="Helvetica"/>
-            <w:sz w:val="22"/>
-            <w:szCs w:val="22"/>
-            <w:lang w:val="en-US"/>
-          </w:rPr>
-          <w:t xml:space="preserve">, </w:t>
-        </w:r>
-      </w:ins>
-      <w:ins w:id="182" w:author="Heather Kharouba" w:date="2019-02-11T14:47:00Z">
+      <w:ins w:id="175" w:author="Heather Kharouba" w:date="2019-02-11T14:47:00Z">
         <w:r>
           <w:rPr>
             <w:rFonts w:ascii="Helvetica" w:hAnsi="Helvetica" w:cs="Helvetica"/>
@@ -25111,7 +24967,7 @@
           <w:t xml:space="preserve">in </w:t>
         </w:r>
       </w:ins>
-      <w:ins w:id="183" w:author="Heather Kharouba" w:date="2019-02-11T14:48:00Z">
+      <w:ins w:id="176" w:author="Heather Kharouba" w:date="2019-02-11T14:48:00Z">
         <w:r>
           <w:rPr>
             <w:rFonts w:ascii="Helvetica" w:hAnsi="Helvetica" w:cs="Helvetica"/>
@@ -25123,7 +24979,7 @@
         </w:r>
       </w:ins>
       <w:proofErr w:type="spellStart"/>
-      <w:ins w:id="184" w:author="Heather Kharouba" w:date="2019-02-11T14:47:00Z">
+      <w:ins w:id="177" w:author="Heather Kharouba" w:date="2019-02-11T14:47:00Z">
         <w:r>
           <w:rPr>
             <w:rFonts w:ascii="Helvetica" w:hAnsi="Helvetica" w:cs="Helvetica"/>
@@ -25153,7 +25009,7 @@
           <w:t xml:space="preserve"> of a consumer</w:t>
         </w:r>
       </w:ins>
-      <w:ins w:id="185" w:author="Heather Kharouba" w:date="2019-02-11T15:10:00Z">
+      <w:ins w:id="178" w:author="Heather Kharouba" w:date="2019-02-11T15:10:00Z">
         <w:r>
           <w:rPr>
             <w:rFonts w:ascii="Helvetica" w:hAnsi="Helvetica" w:cs="Helvetica"/>
@@ -25164,7 +25020,7 @@
           <w:t>-</w:t>
         </w:r>
       </w:ins>
-      <w:ins w:id="186" w:author="Heather Kharouba" w:date="2019-02-11T14:47:00Z">
+      <w:ins w:id="179" w:author="Heather Kharouba" w:date="2019-02-11T14:47:00Z">
         <w:r>
           <w:rPr>
             <w:rFonts w:ascii="Helvetica" w:hAnsi="Helvetica" w:cs="Helvetica"/>
@@ -25175,7 +25031,7 @@
           <w:t xml:space="preserve">resource </w:t>
         </w:r>
       </w:ins>
-      <w:ins w:id="187" w:author="Heather Kharouba" w:date="2019-02-11T14:48:00Z">
+      <w:ins w:id="180" w:author="Heather Kharouba" w:date="2019-02-11T14:48:00Z">
         <w:r>
           <w:rPr>
             <w:rFonts w:ascii="Helvetica" w:hAnsi="Helvetica" w:cs="Helvetica"/>
@@ -25186,7 +25042,7 @@
           <w:t>interaction</w:t>
         </w:r>
       </w:ins>
-      <w:ins w:id="188" w:author="Heather Kharouba" w:date="2019-02-11T15:10:00Z">
+      <w:ins w:id="181" w:author="Heather Kharouba" w:date="2019-02-11T15:10:00Z">
         <w:r>
           <w:rPr>
             <w:rFonts w:ascii="Helvetica" w:hAnsi="Helvetica" w:cs="Helvetica"/>
@@ -25196,7 +25052,7 @@
           </w:rPr>
           <w:t xml:space="preserve">, </w:t>
         </w:r>
-        <w:commentRangeStart w:id="189"/>
+        <w:commentRangeStart w:id="182"/>
         <w:r>
           <w:rPr>
             <w:rFonts w:ascii="Helvetica" w:hAnsi="Helvetica" w:cs="Helvetica"/>
@@ -25206,15 +25062,95 @@
           </w:rPr>
           <w:t>where red represents the resource and black represents the consumer</w:t>
         </w:r>
-        <w:commentRangeEnd w:id="189"/>
+        <w:commentRangeEnd w:id="182"/>
         <w:r>
           <w:rPr>
             <w:rStyle w:val="CommentReference"/>
           </w:rPr>
-          <w:commentReference w:id="189"/>
+          <w:commentReference w:id="182"/>
         </w:r>
       </w:ins>
-      <w:ins w:id="191" w:author="Heather Kharouba" w:date="2019-02-11T14:49:00Z">
+      <w:ins w:id="184" w:author="Heather Kharouba" w:date="2019-02-11T21:18:00Z">
+        <w:r>
+          <w:rPr>
+            <w:rFonts w:ascii="Helvetica" w:hAnsi="Helvetica" w:cs="Helvetica"/>
+            <w:sz w:val="22"/>
+            <w:szCs w:val="22"/>
+            <w:lang w:val="en-US"/>
+          </w:rPr>
+          <w:t xml:space="preserve">, </w:t>
+        </w:r>
+      </w:ins>
+      <w:ins w:id="185" w:author="Heather Kharouba" w:date="2019-02-11T21:19:00Z">
+        <w:r>
+          <w:rPr>
+            <w:rFonts w:ascii="Helvetica" w:hAnsi="Helvetica"/>
+            <w:sz w:val="22"/>
+            <w:szCs w:val="22"/>
+          </w:rPr>
+          <w:t>during</w:t>
+        </w:r>
+      </w:ins>
+      <w:ins w:id="186" w:author="Heather Kharouba" w:date="2019-02-11T21:18:00Z">
+        <w:r>
+          <w:rPr>
+            <w:rFonts w:ascii="Helvetica" w:hAnsi="Helvetica"/>
+            <w:sz w:val="22"/>
+            <w:szCs w:val="22"/>
+          </w:rPr>
+          <w:t xml:space="preserve"> conditions of </w:t>
+        </w:r>
+        <w:proofErr w:type="spellStart"/>
+        <w:r>
+          <w:rPr>
+            <w:rFonts w:ascii="Helvetica" w:hAnsi="Helvetica" w:cs="Helvetica"/>
+            <w:sz w:val="22"/>
+            <w:szCs w:val="22"/>
+            <w:lang w:val="en-US"/>
+          </w:rPr>
+          <w:t>s</w:t>
+        </w:r>
+        <w:r>
+          <w:rPr>
+            <w:rFonts w:ascii="Helvetica" w:hAnsi="Helvetica" w:cs="Helvetica"/>
+            <w:sz w:val="22"/>
+            <w:szCs w:val="22"/>
+            <w:lang w:val="en-US"/>
+          </w:rPr>
+          <w:t>tationarity</w:t>
+        </w:r>
+        <w:proofErr w:type="spellEnd"/>
+        <w:r>
+          <w:rPr>
+            <w:rFonts w:ascii="Helvetica" w:hAnsi="Helvetica" w:cs="Helvetica"/>
+            <w:sz w:val="22"/>
+            <w:szCs w:val="22"/>
+            <w:lang w:val="en-US"/>
+          </w:rPr>
+          <w:t>, shown here before early the 1980s (i.e. before climate change began), and non-</w:t>
+        </w:r>
+        <w:proofErr w:type="spellStart"/>
+        <w:r>
+          <w:rPr>
+            <w:rFonts w:ascii="Helvetica" w:hAnsi="Helvetica" w:cs="Helvetica"/>
+            <w:sz w:val="22"/>
+            <w:szCs w:val="22"/>
+            <w:lang w:val="en-US"/>
+          </w:rPr>
+          <w:t>stationarity</w:t>
+        </w:r>
+        <w:proofErr w:type="spellEnd"/>
+        <w:r>
+          <w:rPr>
+            <w:rFonts w:ascii="Helvetica" w:hAnsi="Helvetica" w:cs="Helvetica"/>
+            <w:sz w:val="22"/>
+            <w:szCs w:val="22"/>
+            <w:lang w:val="en-US"/>
+          </w:rPr>
+          <w:t>, shown here after the early 1980s</w:t>
+        </w:r>
+      </w:ins>
+      <w:ins w:id="187" w:author="Heather Kharouba" w:date="2019-02-11T14:49:00Z">
         <w:r>
           <w:rPr>
             <w:rFonts w:ascii="Helvetica" w:hAnsi="Helvetica" w:cs="Helvetica"/>
@@ -25225,16 +25161,7 @@
           <w:t xml:space="preserve">. (b) Most studies </w:t>
         </w:r>
       </w:ins>
-      <w:r>
-        <w:rPr>
-          <w:rFonts w:ascii="Helvetica" w:hAnsi="Helvetica" w:cs="Helvetica"/>
-          <w:sz w:val="22"/>
-          <w:szCs w:val="22"/>
-          <w:lang w:val="en-US"/>
-        </w:rPr>
-        <w:t>assume</w:t>
-      </w:r>
-      <w:ins w:id="192" w:author="Heather Kharouba" w:date="2019-02-11T14:50:00Z">
+      <w:ins w:id="188" w:author="Heather Kharouba" w:date="2019-02-11T21:19:00Z">
         <w:r>
           <w:rPr>
             <w:rFonts w:ascii="Helvetica" w:hAnsi="Helvetica" w:cs="Helvetica"/>
@@ -25242,10 +25169,39 @@
             <w:szCs w:val="22"/>
             <w:lang w:val="en-US"/>
           </w:rPr>
-          <w:t xml:space="preserve"> that</w:t>
+          <w:t xml:space="preserve">in this literature </w:t>
+        </w:r>
+        <w:r>
+          <w:rPr>
+            <w:rFonts w:ascii="Helvetica" w:hAnsi="Helvetica" w:cs="Helvetica"/>
+            <w:sz w:val="22"/>
+            <w:szCs w:val="22"/>
+            <w:lang w:val="en-US"/>
+          </w:rPr>
+          <w:t>assume</w:t>
+        </w:r>
+        <w:r>
+          <w:rPr>
+            <w:rFonts w:ascii="Helvetica" w:hAnsi="Helvetica" w:cs="Helvetica"/>
+            <w:sz w:val="22"/>
+            <w:szCs w:val="22"/>
+            <w:lang w:val="en-US"/>
+          </w:rPr>
+          <w:t xml:space="preserve"> </w:t>
         </w:r>
       </w:ins>
-      <w:ins w:id="193" w:author="Heather Kharouba" w:date="2019-02-11T14:51:00Z">
+      <w:ins w:id="189" w:author="Heather Kharouba" w:date="2019-02-11T14:50:00Z">
+        <w:r>
+          <w:rPr>
+            <w:rFonts w:ascii="Helvetica" w:hAnsi="Helvetica" w:cs="Helvetica"/>
+            <w:sz w:val="22"/>
+            <w:szCs w:val="22"/>
+            <w:lang w:val="en-US"/>
+          </w:rPr>
+          <w:t>that</w:t>
+        </w:r>
+      </w:ins>
+      <w:ins w:id="190" w:author="Heather Kharouba" w:date="2019-02-11T14:51:00Z">
         <w:r>
           <w:rPr>
             <w:rFonts w:ascii="Helvetica" w:hAnsi="Helvetica" w:cs="Helvetica"/>
@@ -25265,7 +25221,7 @@
         </w:rPr>
         <w:t xml:space="preserve"> </w:t>
       </w:r>
-      <w:ins w:id="194" w:author="Heather Kharouba" w:date="2019-02-11T14:52:00Z">
+      <w:ins w:id="191" w:author="Heather Kharouba" w:date="2019-02-11T14:52:00Z">
         <w:r>
           <w:rPr>
             <w:rFonts w:ascii="Helvetica" w:hAnsi="Helvetica" w:cs="Helvetica"/>
@@ -25275,7 +25231,7 @@
           </w:rPr>
           <w:t xml:space="preserve"> (i.e., </w:t>
         </w:r>
-        <w:commentRangeStart w:id="195"/>
+        <w:commentRangeStart w:id="192"/>
         <w:r>
           <w:rPr>
             <w:rFonts w:ascii="Helvetica" w:hAnsi="Helvetica" w:cs="Helvetica"/>
@@ -25286,7 +25242,7 @@
           <w:t>a match</w:t>
         </w:r>
       </w:ins>
-      <w:ins w:id="196" w:author="Heather Kharouba" w:date="2019-02-11T14:54:00Z">
+      <w:ins w:id="193" w:author="Heather Kharouba" w:date="2019-02-11T14:54:00Z">
         <w:r>
           <w:rPr>
             <w:rFonts w:ascii="Helvetica" w:hAnsi="Helvetica" w:cs="Helvetica"/>
@@ -25296,15 +25252,15 @@
           </w:rPr>
           <w:t>; synchrony hypothesis</w:t>
         </w:r>
-        <w:commentRangeEnd w:id="195"/>
+        <w:commentRangeEnd w:id="192"/>
         <w:r>
           <w:rPr>
             <w:rStyle w:val="CommentReference"/>
           </w:rPr>
-          <w:commentReference w:id="195"/>
+          <w:commentReference w:id="192"/>
         </w:r>
       </w:ins>
-      <w:ins w:id="198" w:author="Heather Kharouba" w:date="2019-02-11T14:52:00Z">
+      <w:ins w:id="195" w:author="Heather Kharouba" w:date="2019-02-11T14:52:00Z">
         <w:r>
           <w:rPr>
             <w:rFonts w:ascii="Helvetica" w:hAnsi="Helvetica" w:cs="Helvetica"/>
@@ -25315,7 +25271,7 @@
           <w:t xml:space="preserve">). However, an alternative hypothesis </w:t>
         </w:r>
       </w:ins>
-      <w:ins w:id="199" w:author="Heather Kharouba" w:date="2019-02-11T14:53:00Z">
+      <w:ins w:id="196" w:author="Heather Kharouba" w:date="2019-02-11T14:53:00Z">
         <w:r>
           <w:rPr>
             <w:rFonts w:ascii="Helvetica" w:hAnsi="Helvetica" w:cs="Helvetica"/>
@@ -25326,7 +25282,7 @@
           <w:t xml:space="preserve">put forward by Singer and Parmesan (2010) (i.e., the asynchrony hypothesis) postulates that </w:t>
         </w:r>
       </w:ins>
-      <w:ins w:id="200" w:author="Heather Kharouba" w:date="2019-02-11T14:54:00Z">
+      <w:ins w:id="197" w:author="Heather Kharouba" w:date="2019-02-11T14:54:00Z">
         <w:r>
           <w:rPr>
             <w:rFonts w:ascii="Helvetica" w:hAnsi="Helvetica" w:cs="Helvetica"/>
@@ -25337,7 +25293,7 @@
           <w:t>conditions before climate change may not represent a ‘match’ in the system.</w:t>
         </w:r>
       </w:ins>
-      <w:ins w:id="201" w:author="Heather Kharouba" w:date="2019-02-11T14:55:00Z">
+      <w:ins w:id="198" w:author="Heather Kharouba" w:date="2019-02-11T14:55:00Z">
         <w:r>
           <w:rPr>
             <w:rFonts w:ascii="Helvetica" w:hAnsi="Helvetica" w:cs="Helvetica"/>
@@ -25348,7 +25304,7 @@
           <w:t xml:space="preserve"> </w:t>
         </w:r>
       </w:ins>
-      <w:ins w:id="202" w:author="Heather Kharouba" w:date="2019-02-11T14:56:00Z">
+      <w:ins w:id="199" w:author="Heather Kharouba" w:date="2019-02-11T14:56:00Z">
         <w:r>
           <w:rPr>
             <w:rFonts w:ascii="Helvetica" w:hAnsi="Helvetica" w:cs="Helvetica"/>
@@ -25368,7 +25324,7 @@
           <w:t xml:space="preserve">he implications for climate change predictions for </w:t>
         </w:r>
       </w:ins>
-      <w:ins w:id="203" w:author="Heather Kharouba" w:date="2019-02-11T15:37:00Z">
+      <w:ins w:id="200" w:author="Heather Kharouba" w:date="2019-02-11T15:37:00Z">
         <w:r>
           <w:rPr>
             <w:rFonts w:ascii="Helvetica" w:hAnsi="Helvetica" w:cs="Helvetica"/>
@@ -25379,7 +25335,7 @@
           <w:t xml:space="preserve">the </w:t>
         </w:r>
       </w:ins>
-      <w:ins w:id="204" w:author="Heather Kharouba" w:date="2019-02-11T14:56:00Z">
+      <w:ins w:id="201" w:author="Heather Kharouba" w:date="2019-02-11T14:56:00Z">
         <w:r>
           <w:rPr>
             <w:rFonts w:ascii="Helvetica" w:hAnsi="Helvetica" w:cs="Helvetica"/>
@@ -25399,7 +25355,7 @@
           <w:t xml:space="preserve">wo </w:t>
         </w:r>
       </w:ins>
-      <w:ins w:id="205" w:author="Heather Kharouba" w:date="2019-02-11T15:38:00Z">
+      <w:ins w:id="202" w:author="Heather Kharouba" w:date="2019-02-11T15:38:00Z">
         <w:r>
           <w:rPr>
             <w:rFonts w:ascii="Helvetica" w:hAnsi="Helvetica" w:cs="Helvetica"/>
@@ -25407,10 +25363,32 @@
             <w:szCs w:val="22"/>
             <w:lang w:val="en-US"/>
           </w:rPr>
-          <w:t xml:space="preserve">hypotheses are illustrated: If the synchrony baseline is supported, then climate change will necessarily lead to declines in consumer fitness. If the </w:t>
+          <w:t>hypotheses are illustrated: If the synchrony baseline</w:t>
         </w:r>
       </w:ins>
-      <w:ins w:id="206" w:author="Heather Kharouba" w:date="2019-02-11T15:39:00Z">
+      <w:ins w:id="203" w:author="Heather Kharouba" w:date="2019-02-11T21:21:00Z">
+        <w:r>
+          <w:rPr>
+            <w:rFonts w:ascii="Helvetica" w:hAnsi="Helvetica" w:cs="Helvetica"/>
+            <w:sz w:val="22"/>
+            <w:szCs w:val="22"/>
+            <w:lang w:val="en-US"/>
+          </w:rPr>
+          <w:t xml:space="preserve"> hypothesis</w:t>
+        </w:r>
+      </w:ins>
+      <w:ins w:id="204" w:author="Heather Kharouba" w:date="2019-02-11T15:38:00Z">
+        <w:r>
+          <w:rPr>
+            <w:rFonts w:ascii="Helvetica" w:hAnsi="Helvetica" w:cs="Helvetica"/>
+            <w:sz w:val="22"/>
+            <w:szCs w:val="22"/>
+            <w:lang w:val="en-US"/>
+          </w:rPr>
+          <w:t xml:space="preserve"> is supported, then climate change will necessarily lead to declines in consumer fitness. If the </w:t>
+        </w:r>
+      </w:ins>
+      <w:ins w:id="205" w:author="Heather Kharouba" w:date="2019-02-11T15:39:00Z">
         <w:r>
           <w:rPr>
             <w:rFonts w:ascii="Helvetica" w:hAnsi="Helvetica" w:cs="Helvetica"/>
@@ -25421,7 +25399,7 @@
           <w:t>asynchrony</w:t>
         </w:r>
       </w:ins>
-      <w:ins w:id="207" w:author="Heather Kharouba" w:date="2019-02-11T15:38:00Z">
+      <w:ins w:id="206" w:author="Heather Kharouba" w:date="2019-02-11T15:38:00Z">
         <w:r>
           <w:rPr>
             <w:rFonts w:ascii="Helvetica" w:hAnsi="Helvetica" w:cs="Helvetica"/>
@@ -25432,7 +25410,7 @@
           <w:t xml:space="preserve"> </w:t>
         </w:r>
       </w:ins>
-      <w:ins w:id="208" w:author="Heather Kharouba" w:date="2019-02-11T15:39:00Z">
+      <w:ins w:id="207" w:author="Heather Kharouba" w:date="2019-02-11T15:39:00Z">
         <w:r>
           <w:rPr>
             <w:rFonts w:ascii="Helvetica" w:hAnsi="Helvetica" w:cs="Helvetica"/>
@@ -25440,10 +25418,32 @@
             <w:szCs w:val="22"/>
             <w:lang w:val="en-US"/>
           </w:rPr>
-          <w:t>baseline is supported</w:t>
+          <w:t>baseline</w:t>
         </w:r>
       </w:ins>
-      <w:ins w:id="209" w:author="Heather Kharouba" w:date="2019-02-11T15:40:00Z">
+      <w:ins w:id="208" w:author="Heather Kharouba" w:date="2019-02-11T21:21:00Z">
+        <w:r>
+          <w:rPr>
+            <w:rFonts w:ascii="Helvetica" w:hAnsi="Helvetica" w:cs="Helvetica"/>
+            <w:sz w:val="22"/>
+            <w:szCs w:val="22"/>
+            <w:lang w:val="en-US"/>
+          </w:rPr>
+          <w:t xml:space="preserve"> hypothesis</w:t>
+        </w:r>
+      </w:ins>
+      <w:ins w:id="209" w:author="Heather Kharouba" w:date="2019-02-11T15:39:00Z">
+        <w:r>
+          <w:rPr>
+            <w:rFonts w:ascii="Helvetica" w:hAnsi="Helvetica" w:cs="Helvetica"/>
+            <w:sz w:val="22"/>
+            <w:szCs w:val="22"/>
+            <w:lang w:val="en-US"/>
+          </w:rPr>
+          <w:t xml:space="preserve"> is supported</w:t>
+        </w:r>
+      </w:ins>
+      <w:ins w:id="210" w:author="Heather Kharouba" w:date="2019-02-11T15:40:00Z">
         <w:r>
           <w:rPr>
             <w:rFonts w:ascii="Helvetica" w:hAnsi="Helvetica" w:cs="Helvetica"/>
@@ -25454,7 +25454,7 @@
           <w:t>, climate change may not lead to declines in consumer fitness</w:t>
         </w:r>
       </w:ins>
-      <w:ins w:id="210" w:author="Heather Kharouba" w:date="2019-02-11T15:38:00Z">
+      <w:ins w:id="211" w:author="Heather Kharouba" w:date="2019-02-11T15:38:00Z">
         <w:r>
           <w:rPr>
             <w:rFonts w:ascii="Helvetica" w:hAnsi="Helvetica" w:cs="Helvetica"/>
@@ -25474,7 +25474,7 @@
         </w:rPr>
         <w:t xml:space="preserve"> </w:t>
       </w:r>
-      <w:ins w:id="211" w:author="Heather Kharouba" w:date="2019-02-11T14:57:00Z">
+      <w:ins w:id="212" w:author="Heather Kharouba" w:date="2019-02-11T14:57:00Z">
         <w:r>
           <w:rPr>
             <w:rFonts w:ascii="Helvetica" w:hAnsi="Helvetica" w:cs="Helvetica"/>
@@ -25485,7 +25485,7 @@
           <w:t>(c)</w:t>
         </w:r>
       </w:ins>
-      <w:ins w:id="212" w:author="Heather Kharouba" w:date="2019-02-11T15:40:00Z">
+      <w:ins w:id="213" w:author="Heather Kharouba" w:date="2019-02-11T15:40:00Z">
         <w:r>
           <w:rPr>
             <w:rFonts w:ascii="Helvetica" w:hAnsi="Helvetica" w:cs="Helvetica"/>
@@ -25496,7 +25496,7 @@
           <w:t xml:space="preserve"> </w:t>
         </w:r>
       </w:ins>
-      <w:ins w:id="213" w:author="Heather Kharouba" w:date="2019-02-11T15:44:00Z">
+      <w:ins w:id="214" w:author="Heather Kharouba" w:date="2019-02-11T15:44:00Z">
         <w:r>
           <w:rPr>
             <w:rFonts w:ascii="Helvetica" w:hAnsi="Helvetica" w:cs="Helvetica"/>
@@ -25507,7 +25507,7 @@
           <w:t>W</w:t>
         </w:r>
       </w:ins>
-      <w:ins w:id="214" w:author="Heather Kharouba" w:date="2019-02-11T15:41:00Z">
+      <w:ins w:id="215" w:author="Heather Kharouba" w:date="2019-02-11T15:41:00Z">
         <w:r>
           <w:rPr>
             <w:rFonts w:ascii="Helvetica" w:hAnsi="Helvetica" w:cs="Helvetica"/>
@@ -25518,7 +25518,7 @@
           <w:t>ithout establishing a pre-climate change baseline</w:t>
         </w:r>
       </w:ins>
-      <w:ins w:id="215" w:author="Heather Kharouba" w:date="2019-02-11T15:44:00Z">
+      <w:ins w:id="216" w:author="Heather Kharouba" w:date="2019-02-11T15:44:00Z">
         <w:r>
           <w:rPr>
             <w:rFonts w:ascii="Helvetica" w:hAnsi="Helvetica" w:cs="Helvetica"/>
@@ -25529,7 +25529,7 @@
           <w:t xml:space="preserve"> and defining where </w:t>
         </w:r>
       </w:ins>
-      <w:ins w:id="216" w:author="Heather Kharouba" w:date="2019-02-11T15:45:00Z">
+      <w:ins w:id="217" w:author="Heather Kharouba" w:date="2019-02-11T15:45:00Z">
         <w:r>
           <w:rPr>
             <w:rFonts w:ascii="Helvetica" w:hAnsi="Helvetica" w:cs="Helvetica"/>
@@ -25540,7 +25540,7 @@
           <w:t>an interaction falls along a curve</w:t>
         </w:r>
       </w:ins>
-      <w:ins w:id="217" w:author="Heather Kharouba" w:date="2019-02-11T15:41:00Z">
+      <w:ins w:id="218" w:author="Heather Kharouba" w:date="2019-02-11T15:41:00Z">
         <w:r>
           <w:rPr>
             <w:rFonts w:ascii="Helvetica" w:hAnsi="Helvetica" w:cs="Helvetica"/>
@@ -25551,7 +25551,7 @@
           <w:t xml:space="preserve">, </w:t>
         </w:r>
       </w:ins>
-      <w:ins w:id="218" w:author="Heather Kharouba" w:date="2019-02-11T15:42:00Z">
+      <w:ins w:id="219" w:author="Heather Kharouba" w:date="2019-02-11T15:42:00Z">
         <w:r>
           <w:rPr>
             <w:rFonts w:ascii="Helvetica" w:hAnsi="Helvetica" w:cs="Helvetica"/>
@@ -25559,10 +25559,9 @@
             <w:szCs w:val="22"/>
             <w:lang w:val="en-US"/>
           </w:rPr>
-          <w:t xml:space="preserve">it is difficult to predict how climate change-driven changes to the relative timing of the interaction may affect consumer fitness. For example, in scenario 1, </w:t>
+          <w:t xml:space="preserve">it is difficult to predict how climate change-driven changes to the relative timing of the interaction may affect consumer fitness. For example, </w:t>
         </w:r>
-      </w:ins>
-      <w:ins w:id="219" w:author="Heather Kharouba" w:date="2019-02-11T15:44:00Z">
+        <w:commentRangeStart w:id="220"/>
         <w:r>
           <w:rPr>
             <w:rFonts w:ascii="Helvetica" w:hAnsi="Helvetica" w:cs="Helvetica"/>
@@ -25570,10 +25569,19 @@
             <w:szCs w:val="22"/>
             <w:lang w:val="en-US"/>
           </w:rPr>
-          <w:t xml:space="preserve">climate change could lead to an increase or decrease in consumer fitness depending how the relative timing of the interaction changes. In scenario 2, </w:t>
+          <w:t>in scenario 1</w:t>
         </w:r>
       </w:ins>
-      <w:ins w:id="220" w:author="Heather Kharouba" w:date="2019-02-11T15:45:00Z">
+      <w:commentRangeEnd w:id="220"/>
+      <w:ins w:id="221" w:author="Heather Kharouba" w:date="2019-02-11T21:22:00Z">
+        <w:r>
+          <w:rPr>
+            <w:rStyle w:val="CommentReference"/>
+          </w:rPr>
+          <w:commentReference w:id="220"/>
+        </w:r>
+      </w:ins>
+      <w:ins w:id="223" w:author="Heather Kharouba" w:date="2019-02-11T15:42:00Z">
         <w:r>
           <w:rPr>
             <w:rFonts w:ascii="Helvetica" w:hAnsi="Helvetica" w:cs="Helvetica"/>
@@ -25581,10 +25589,84 @@
             <w:szCs w:val="22"/>
             <w:lang w:val="en-US"/>
           </w:rPr>
-          <w:t xml:space="preserve">climate change may lead to an increase or </w:t>
+          <w:t xml:space="preserve">, </w:t>
         </w:r>
       </w:ins>
-      <w:ins w:id="221" w:author="Heather Kharouba" w:date="2019-02-11T15:47:00Z">
+      <w:ins w:id="224" w:author="Heather Kharouba" w:date="2019-02-11T15:44:00Z">
+        <w:r>
+          <w:rPr>
+            <w:rFonts w:ascii="Helvetica" w:hAnsi="Helvetica" w:cs="Helvetica"/>
+            <w:sz w:val="22"/>
+            <w:szCs w:val="22"/>
+            <w:lang w:val="en-US"/>
+          </w:rPr>
+          <w:t>climate change could lead to an increase or decrease in consumer fitness depending</w:t>
+        </w:r>
+      </w:ins>
+      <w:ins w:id="225" w:author="Heather Kharouba" w:date="2019-02-11T21:22:00Z">
+        <w:r>
+          <w:rPr>
+            <w:rFonts w:ascii="Helvetica" w:hAnsi="Helvetica" w:cs="Helvetica"/>
+            <w:sz w:val="22"/>
+            <w:szCs w:val="22"/>
+            <w:lang w:val="en-US"/>
+          </w:rPr>
+          <w:t xml:space="preserve"> on </w:t>
+        </w:r>
+      </w:ins>
+      <w:ins w:id="226" w:author="Heather Kharouba" w:date="2019-02-11T15:44:00Z">
+        <w:r>
+          <w:rPr>
+            <w:rFonts w:ascii="Helvetica" w:hAnsi="Helvetica" w:cs="Helvetica"/>
+            <w:sz w:val="22"/>
+            <w:szCs w:val="22"/>
+            <w:lang w:val="en-US"/>
+          </w:rPr>
+          <w:t xml:space="preserve">how the relative timing of the interaction changes. In scenario 2, </w:t>
+        </w:r>
+      </w:ins>
+      <w:ins w:id="227" w:author="Heather Kharouba" w:date="2019-02-11T15:45:00Z">
+        <w:r>
+          <w:rPr>
+            <w:rFonts w:ascii="Helvetica" w:hAnsi="Helvetica" w:cs="Helvetica"/>
+            <w:sz w:val="22"/>
+            <w:szCs w:val="22"/>
+            <w:lang w:val="en-US"/>
+          </w:rPr>
+          <w:t xml:space="preserve">climate change may lead to an </w:t>
+        </w:r>
+        <w:commentRangeStart w:id="228"/>
+        <w:r>
+          <w:rPr>
+            <w:rFonts w:ascii="Helvetica" w:hAnsi="Helvetica" w:cs="Helvetica"/>
+            <w:sz w:val="22"/>
+            <w:szCs w:val="22"/>
+            <w:lang w:val="en-US"/>
+          </w:rPr>
+          <w:t>increase</w:t>
+        </w:r>
+      </w:ins>
+      <w:commentRangeEnd w:id="228"/>
+      <w:ins w:id="229" w:author="Heather Kharouba" w:date="2019-02-11T21:23:00Z">
+        <w:r>
+          <w:rPr>
+            <w:rStyle w:val="CommentReference"/>
+          </w:rPr>
+          <w:commentReference w:id="228"/>
+        </w:r>
+      </w:ins>
+      <w:ins w:id="231" w:author="Heather Kharouba" w:date="2019-02-11T15:45:00Z">
+        <w:r>
+          <w:rPr>
+            <w:rFonts w:ascii="Helvetica" w:hAnsi="Helvetica" w:cs="Helvetica"/>
+            <w:sz w:val="22"/>
+            <w:szCs w:val="22"/>
+            <w:lang w:val="en-US"/>
+          </w:rPr>
+          <w:t xml:space="preserve"> or </w:t>
+        </w:r>
+      </w:ins>
+      <w:ins w:id="232" w:author="Heather Kharouba" w:date="2019-02-11T15:47:00Z">
         <w:r>
           <w:rPr>
             <w:rFonts w:ascii="Helvetica" w:hAnsi="Helvetica" w:cs="Helvetica"/>
@@ -25595,8 +25677,17 @@
           <w:t>not lead to any change in fitness</w:t>
         </w:r>
       </w:ins>
-      <w:bookmarkStart w:id="222" w:name="_GoBack"/>
-      <w:bookmarkEnd w:id="222"/>
+      <w:ins w:id="233" w:author="Heather Kharouba" w:date="2019-02-11T21:23:00Z">
+        <w:r>
+          <w:rPr>
+            <w:rFonts w:ascii="Helvetica" w:hAnsi="Helvetica" w:cs="Helvetica"/>
+            <w:sz w:val="22"/>
+            <w:szCs w:val="22"/>
+            <w:lang w:val="en-US"/>
+          </w:rPr>
+          <w:t xml:space="preserve"> depending on ____</w:t>
+        </w:r>
+      </w:ins>
       <w:r>
         <w:rPr>
           <w:rFonts w:ascii="Helvetica" w:hAnsi="Helvetica" w:cs="Helvetica"/>
@@ -25621,7 +25712,7 @@
       <w:pPr>
         <w:spacing w:line="480" w:lineRule="auto"/>
         <w:rPr>
-          <w:ins w:id="223" w:author="Heather Kharouba" w:date="2019-02-11T14:50:00Z"/>
+          <w:ins w:id="234" w:author="Heather Kharouba" w:date="2019-02-11T14:50:00Z"/>
           <w:rFonts w:ascii="Helvetica" w:hAnsi="Helvetica" w:cs="Helvetica"/>
           <w:sz w:val="22"/>
           <w:szCs w:val="22"/>
@@ -25639,7 +25730,7 @@
           <w:lang w:val="en-US"/>
         </w:rPr>
       </w:pPr>
-      <w:ins w:id="224" w:author="Heather Kharouba" w:date="2019-02-11T14:50:00Z">
+      <w:ins w:id="235" w:author="Heather Kharouba" w:date="2019-02-11T14:50:00Z">
         <w:r>
           <w:rPr>
             <w:rFonts w:ascii="Helvetica" w:hAnsi="Helvetica" w:cs="Helvetica"/>
@@ -25650,7 +25741,7 @@
           <w:t>Figure 3.</w:t>
         </w:r>
       </w:ins>
-      <w:ins w:id="225" w:author="Heather Kharouba" w:date="2019-02-11T15:35:00Z">
+      <w:ins w:id="236" w:author="Heather Kharouba" w:date="2019-02-11T15:35:00Z">
         <w:r>
           <w:rPr>
             <w:rFonts w:ascii="Helvetica" w:hAnsi="Helvetica" w:cs="Helvetica"/>
@@ -25692,7 +25783,7 @@
         </w:rPr>
         <w:t xml:space="preserve">Figure </w:t>
       </w:r>
-      <w:ins w:id="226" w:author="Heather Kharouba" w:date="2019-02-11T14:50:00Z">
+      <w:ins w:id="237" w:author="Heather Kharouba" w:date="2019-02-11T14:50:00Z">
         <w:r>
           <w:rPr>
             <w:rFonts w:ascii="Helvetica" w:hAnsi="Helvetica" w:cs="Helvetica"/>
@@ -25703,7 +25794,7 @@
           <w:t>4</w:t>
         </w:r>
       </w:ins>
-      <w:del w:id="227" w:author="Heather Kharouba" w:date="2019-02-11T14:50:00Z">
+      <w:del w:id="238" w:author="Heather Kharouba" w:date="2019-02-11T14:50:00Z">
         <w:r>
           <w:rPr>
             <w:rFonts w:ascii="Helvetica" w:hAnsi="Helvetica" w:cs="Helvetica"/>
@@ -25956,7 +26047,7 @@
         </w:rPr>
         <w:t>(</w:t>
       </w:r>
-      <w:commentRangeStart w:id="228"/>
+      <w:commentRangeStart w:id="239"/>
       <w:r>
         <w:rPr>
           <w:rFonts w:ascii="Helvetica" w:hAnsi="Helvetica" w:cs="Helvetica"/>
@@ -26255,7 +26346,7 @@
         </w:rPr>
         <w:t xml:space="preserve"> Scotland</w:t>
       </w:r>
-      <w:commentRangeEnd w:id="228"/>
+      <w:commentRangeEnd w:id="239"/>
       <w:r>
         <w:rPr>
           <w:rStyle w:val="CommentReference"/>
@@ -26263,7 +26354,7 @@
           <w:sz w:val="22"/>
           <w:szCs w:val="22"/>
         </w:rPr>
-        <w:commentReference w:id="228"/>
+        <w:commentReference w:id="239"/>
       </w:r>
       <w:r>
         <w:rPr>
@@ -26484,7 +26575,7 @@
         </w:rPr>
         <w:t xml:space="preserve"> 2007 Figure 2. </w:t>
       </w:r>
-      <w:commentRangeStart w:id="229"/>
+      <w:commentRangeStart w:id="240"/>
       <w:r>
         <w:rPr>
           <w:rFonts w:ascii="Helvetica" w:hAnsi="Helvetica" w:cs="Helvetica"/>
@@ -26566,7 +26657,7 @@
         </w:rPr>
         <w:t>ve values indicate egg hatching occurred after bud opening</w:t>
       </w:r>
-      <w:commentRangeEnd w:id="229"/>
+      <w:commentRangeEnd w:id="240"/>
       <w:r>
         <w:rPr>
           <w:rStyle w:val="CommentReference"/>
@@ -26574,7 +26665,7 @@
           <w:sz w:val="22"/>
           <w:szCs w:val="22"/>
         </w:rPr>
-        <w:commentReference w:id="229"/>
+        <w:commentReference w:id="240"/>
       </w:r>
       <w:r>
         <w:rPr>
@@ -26599,21 +26690,23 @@
     </w:p>
     <w:p>
       <w:pPr>
-        <w:spacing w:line="480" w:lineRule="auto"/>
-        <w:rPr>
+        <w:rPr>
+          <w:ins w:id="241" w:author="Heather Kharouba" w:date="2019-02-11T21:24:00Z"/>
           <w:rFonts w:ascii="Helvetica" w:hAnsi="Helvetica"/>
           <w:sz w:val="22"/>
           <w:szCs w:val="22"/>
         </w:rPr>
       </w:pPr>
-      <w:r>
-        <w:rPr>
-          <w:rFonts w:ascii="Helvetica" w:hAnsi="Helvetica"/>
-          <w:sz w:val="22"/>
-          <w:szCs w:val="22"/>
-        </w:rPr>
-        <w:t>Figure 1.</w:t>
-      </w:r>
+      <w:ins w:id="242" w:author="Heather Kharouba" w:date="2019-02-11T21:24:00Z">
+        <w:r>
+          <w:rPr>
+            <w:rFonts w:ascii="Helvetica" w:hAnsi="Helvetica"/>
+            <w:sz w:val="22"/>
+            <w:szCs w:val="22"/>
+          </w:rPr>
+          <w:br w:type="page"/>
+        </w:r>
+      </w:ins>
     </w:p>
     <w:p>
       <w:pPr>
@@ -26627,53 +26720,23 @@
       <w:r>
         <w:rPr>
           <w:rFonts w:ascii="Helvetica" w:hAnsi="Helvetica"/>
-          <w:noProof/>
-          <w:sz w:val="22"/>
-          <w:szCs w:val="22"/>
-          <w:lang w:val="en-US"/>
-        </w:rPr>
-        <w:drawing>
-          <wp:inline distT="0" distB="0" distL="0" distR="0" wp14:anchorId="12F95A66" wp14:editId="41B36923">
-            <wp:extent cx="5943600" cy="5771515"/>
-            <wp:effectExtent l="0" t="0" r="0" b="0"/>
-            <wp:docPr id="1" name="Picture 1"/>
-            <wp:cNvGraphicFramePr>
-              <a:graphicFrameLocks xmlns:a="http://schemas.openxmlformats.org/drawingml/2006/main" noChangeAspect="1"/>
-            </wp:cNvGraphicFramePr>
-            <a:graphic xmlns:a="http://schemas.openxmlformats.org/drawingml/2006/main">
-              <a:graphicData uri="http://schemas.openxmlformats.org/drawingml/2006/picture">
-                <pic:pic xmlns:pic="http://schemas.openxmlformats.org/drawingml/2006/picture">
-                  <pic:nvPicPr>
-                    <pic:cNvPr id="0" name="fig1_v1.png"/>
-                    <pic:cNvPicPr/>
-                  </pic:nvPicPr>
-                  <pic:blipFill>
-                    <a:blip r:embed="rId10">
-                      <a:extLst>
-                        <a:ext uri="{28A0092B-C50C-407E-A947-70E740481C1C}">
-                          <a14:useLocalDpi xmlns:a14="http://schemas.microsoft.com/office/drawing/2010/main" val="0"/>
-                        </a:ext>
-                      </a:extLst>
-                    </a:blip>
-                    <a:stretch>
-                      <a:fillRect/>
-                    </a:stretch>
-                  </pic:blipFill>
-                  <pic:spPr>
-                    <a:xfrm>
-                      <a:off x="0" y="0"/>
-                      <a:ext cx="5943600" cy="5771515"/>
-                    </a:xfrm>
-                    <a:prstGeom prst="rect">
-                      <a:avLst/>
-                    </a:prstGeom>
-                  </pic:spPr>
-                </pic:pic>
-              </a:graphicData>
-            </a:graphic>
-          </wp:inline>
-        </w:drawing>
-      </w:r>
+          <w:sz w:val="22"/>
+          <w:szCs w:val="22"/>
+        </w:rPr>
+        <w:t>Figure 1.</w:t>
+      </w:r>
+    </w:p>
+    <w:p>
+      <w:pPr>
+        <w:spacing w:line="480" w:lineRule="auto"/>
+        <w:rPr>
+          <w:rFonts w:ascii="Helvetica" w:hAnsi="Helvetica"/>
+          <w:sz w:val="22"/>
+          <w:szCs w:val="22"/>
+        </w:rPr>
+      </w:pPr>
+      <w:bookmarkStart w:id="243" w:name="_GoBack"/>
+      <w:bookmarkEnd w:id="243"/>
     </w:p>
     <w:p>
       <w:pPr>
@@ -26744,7 +26807,7 @@
                     <pic:cNvPicPr/>
                   </pic:nvPicPr>
                   <pic:blipFill>
-                    <a:blip r:embed="rId11">
+                    <a:blip r:embed="rId10">
                       <a:extLst>
                         <a:ext uri="{28A0092B-C50C-407E-A947-70E740481C1C}">
                           <a14:useLocalDpi xmlns:a14="http://schemas.microsoft.com/office/drawing/2010/main" val="0"/>
@@ -26840,7 +26903,7 @@
                     <pic:cNvPicPr/>
                   </pic:nvPicPr>
                   <pic:blipFill>
-                    <a:blip r:embed="rId12">
+                    <a:blip r:embed="rId11">
                       <a:extLst>
                         <a:ext uri="{28A0092B-C50C-407E-A947-70E740481C1C}">
                           <a14:useLocalDpi xmlns:a14="http://schemas.microsoft.com/office/drawing/2010/main" val="0"/>
@@ -27058,7 +27121,7 @@
         </w:rPr>
         <w:t xml:space="preserve"> </w:t>
       </w:r>
-      <w:ins w:id="230" w:author="Heather Kharouba" w:date="2019-01-08T11:02:00Z">
+      <w:ins w:id="244" w:author="Heather Kharouba" w:date="2019-01-08T11:02:00Z">
         <w:r>
           <w:rPr>
             <w:rFonts w:ascii="Helvetica" w:hAnsi="Helvetica" w:cs="Times New Roman"/>
@@ -27069,7 +27132,7 @@
           <w:t xml:space="preserve">Our initial search netted 2906 papers so we further refined our search by excluding categories that included engineering, computer science. </w:t>
         </w:r>
       </w:ins>
-      <w:ins w:id="231" w:author="Heather Kharouba" w:date="2019-01-08T11:03:00Z">
+      <w:ins w:id="245" w:author="Heather Kharouba" w:date="2019-01-08T11:03:00Z">
         <w:r>
           <w:rPr>
             <w:rFonts w:ascii="Helvetica" w:hAnsi="Helvetica" w:cs="Times New Roman"/>
@@ -27089,7 +27152,7 @@
         </w:rPr>
         <w:t>e focused on observational studies</w:t>
       </w:r>
-      <w:ins w:id="232" w:author="Heather Kharouba" w:date="2019-01-08T11:03:00Z">
+      <w:ins w:id="246" w:author="Heather Kharouba" w:date="2019-01-08T11:03:00Z">
         <w:r>
           <w:rPr>
             <w:rFonts w:ascii="Helvetica" w:hAnsi="Helvetica" w:cs="Times New Roman"/>
@@ -27108,7 +27171,7 @@
         </w:rPr>
         <w:t xml:space="preserve"> were excluded </w:t>
       </w:r>
-      <w:ins w:id="233" w:author="Heather Kharouba" w:date="2019-01-08T11:03:00Z">
+      <w:ins w:id="247" w:author="Heather Kharouba" w:date="2019-01-08T11:03:00Z">
         <w:r>
           <w:rPr>
             <w:rFonts w:ascii="Helvetica" w:hAnsi="Helvetica" w:cs="Times New Roman"/>
@@ -27415,8 +27478,8 @@
       </w:r>
     </w:p>
     <w:sectPr>
-      <w:footerReference w:type="even" r:id="rId13"/>
-      <w:footerReference w:type="default" r:id="rId14"/>
+      <w:footerReference w:type="even" r:id="rId12"/>
+      <w:footerReference w:type="default" r:id="rId13"/>
       <w:pgSz w:w="12240" w:h="15840"/>
       <w:pgMar w:top="1440" w:right="1440" w:bottom="1440" w:left="1440" w:header="709" w:footer="709" w:gutter="0"/>
       <w:lnNumType w:countBy="1" w:restart="continuous"/>
@@ -28272,12 +28335,12 @@
       </w:r>
     </w:p>
   </w:comment>
-  <w:comment w:id="189" w:author="Heather Kharouba" w:date="2019-02-11T15:11:00Z" w:initials="HK">
+  <w:comment w:id="182" w:author="Heather Kharouba" w:date="2019-02-11T15:11:00Z" w:initials="HK">
     <w:p>
       <w:pPr>
         <w:pStyle w:val="CommentText"/>
       </w:pPr>
-      <w:ins w:id="190" w:author="Heather Kharouba" w:date="2019-02-11T15:10:00Z">
+      <w:ins w:id="183" w:author="Heather Kharouba" w:date="2019-02-11T15:10:00Z">
         <w:r>
           <w:rPr>
             <w:rStyle w:val="CommentReference"/>
@@ -28290,12 +28353,12 @@
       </w:r>
     </w:p>
   </w:comment>
-  <w:comment w:id="195" w:author="Heather Kharouba" w:date="2019-02-11T15:36:00Z" w:initials="HK">
+  <w:comment w:id="192" w:author="Heather Kharouba" w:date="2019-02-11T21:20:00Z" w:initials="HK">
     <w:p>
       <w:pPr>
         <w:pStyle w:val="CommentText"/>
       </w:pPr>
-      <w:ins w:id="197" w:author="Heather Kharouba" w:date="2019-02-11T14:54:00Z">
+      <w:ins w:id="194" w:author="Heather Kharouba" w:date="2019-02-11T14:54:00Z">
         <w:r>
           <w:rPr>
             <w:rStyle w:val="CommentReference"/>
@@ -28304,7 +28367,43 @@
         </w:r>
       </w:ins>
       <w:r>
-        <w:t>Can you add text and labels to make it easier to identify the two hypotheses in the figure</w:t>
+        <w:t>Can you add labels to make it easier to identify the two hypotheses in the figure</w:t>
+      </w:r>
+    </w:p>
+  </w:comment>
+  <w:comment w:id="220" w:author="Heather Kharouba" w:date="2019-02-11T21:22:00Z" w:initials="HK">
+    <w:p>
+      <w:pPr>
+        <w:pStyle w:val="CommentText"/>
+      </w:pPr>
+      <w:ins w:id="222" w:author="Heather Kharouba" w:date="2019-02-11T21:22:00Z">
+        <w:r>
+          <w:rPr>
+            <w:rStyle w:val="CommentReference"/>
+          </w:rPr>
+          <w:annotationRef/>
+        </w:r>
+      </w:ins>
+      <w:r>
+        <w:t>Can you add label?</w:t>
+      </w:r>
+    </w:p>
+  </w:comment>
+  <w:comment w:id="228" w:author="Heather Kharouba" w:date="2019-02-11T21:23:00Z" w:initials="HK">
+    <w:p>
+      <w:pPr>
+        <w:pStyle w:val="CommentText"/>
+      </w:pPr>
+      <w:ins w:id="230" w:author="Heather Kharouba" w:date="2019-02-11T21:23:00Z">
+        <w:r>
+          <w:rPr>
+            <w:rStyle w:val="CommentReference"/>
+          </w:rPr>
+          <w:annotationRef/>
+        </w:r>
+      </w:ins>
+      <w:r>
+        <w:t>Not sure this is the case</w:t>
       </w:r>
     </w:p>
   </w:comment>
@@ -28332,7 +28431,7 @@
       </w:r>
     </w:p>
   </w:comment>
-  <w:comment w:id="228" w:author="Heather Kharouba" w:date="2018-10-15T16:15:00Z" w:initials="HK">
+  <w:comment w:id="239" w:author="Heather Kharouba" w:date="2018-10-15T16:15:00Z" w:initials="HK">
     <w:p>
       <w:pPr>
         <w:pStyle w:val="CommentText"/>
@@ -28348,7 +28447,7 @@
       </w:r>
     </w:p>
   </w:comment>
-  <w:comment w:id="229" w:author="Heather Kharouba" w:date="2018-10-15T16:26:00Z" w:initials="HK">
+  <w:comment w:id="240" w:author="Heather Kharouba" w:date="2018-10-15T16:26:00Z" w:initials="HK">
     <w:p>
       <w:pPr>
         <w:pStyle w:val="CommentText"/>
@@ -28456,7 +28555,7 @@
         <w:rStyle w:val="PageNumber"/>
         <w:noProof/>
       </w:rPr>
-      <w:t>24</w:t>
+      <w:t>29</w:t>
     </w:r>
     <w:r>
       <w:rPr>
@@ -32673,7 +32772,7 @@
 </file>
 
 <file path=customXml/itemProps1.xml><?xml version="1.0" encoding="utf-8"?>
-<ds:datastoreItem xmlns:ds="http://schemas.openxmlformats.org/officeDocument/2006/customXml" ds:itemID="{03E76478-2641-684E-807B-30A398E05774}">
+<ds:datastoreItem xmlns:ds="http://schemas.openxmlformats.org/officeDocument/2006/customXml" ds:itemID="{2046ABC3-B054-5646-B625-EF2EFEFBBF37}">
   <ds:schemaRefs>
     <ds:schemaRef ds:uri="http://schemas.openxmlformats.org/officeDocument/2006/bibliography"/>
   </ds:schemaRefs>

</xml_diff>

<commit_message>
Comments on framework figure, main text
</commit_message>
<xml_diff>
--- a/conceptual paper/docs/concept_ms_v7.docx
+++ b/conceptual paper/docs/concept_ms_v7.docx
@@ -9032,7 +9032,35 @@
           <w:szCs w:val="22"/>
           <w:lang w:val="en-US"/>
         </w:rPr>
-        <w:t xml:space="preserve"> the resource, </w:t>
+        <w:t xml:space="preserve"> </w:t>
+      </w:r>
+      <w:commentRangeStart w:id="46"/>
+      <w:r>
+        <w:rPr>
+          <w:rFonts w:ascii="Helvetica" w:hAnsi="Helvetica" w:cs="Helvetica"/>
+          <w:kern w:val="1"/>
+          <w:sz w:val="22"/>
+          <w:szCs w:val="22"/>
+          <w:lang w:val="en-US"/>
+        </w:rPr>
+        <w:t>the resource</w:t>
+      </w:r>
+      <w:commentRangeEnd w:id="46"/>
+      <w:r>
+        <w:rPr>
+          <w:rStyle w:val="CommentReference"/>
+        </w:rPr>
+        <w:commentReference w:id="46"/>
+      </w:r>
+      <w:r>
+        <w:rPr>
+          <w:rFonts w:ascii="Helvetica" w:hAnsi="Helvetica" w:cs="Helvetica"/>
+          <w:kern w:val="1"/>
+          <w:sz w:val="22"/>
+          <w:szCs w:val="22"/>
+          <w:lang w:val="en-US"/>
+        </w:rPr>
+        <w:t xml:space="preserve">, </w:t>
       </w:r>
       <w:r>
         <w:rPr>
@@ -9659,7 +9687,7 @@
         </w:rPr>
         <w:t xml:space="preserve"> </w:t>
       </w:r>
-      <w:commentRangeStart w:id="46"/>
+      <w:commentRangeStart w:id="47"/>
       <w:r>
         <w:rPr>
           <w:rFonts w:ascii="Helvetica" w:hAnsi="Helvetica" w:cs="Helvetica"/>
@@ -9678,12 +9706,12 @@
         </w:rPr>
         <w:t xml:space="preserve"> studies</w:t>
       </w:r>
-      <w:commentRangeEnd w:id="46"/>
+      <w:commentRangeEnd w:id="47"/>
       <w:r>
         <w:rPr>
           <w:rStyle w:val="CommentReference"/>
         </w:rPr>
-        <w:commentReference w:id="46"/>
+        <w:commentReference w:id="47"/>
       </w:r>
       <w:r>
         <w:rPr>
@@ -10057,7 +10085,7 @@
         </w:rPr>
         <w:t xml:space="preserve"> </w:t>
       </w:r>
-      <w:commentRangeStart w:id="47"/>
+      <w:commentRangeStart w:id="48"/>
       <w:r>
         <w:rPr>
           <w:rFonts w:ascii="Helvetica" w:hAnsi="Helvetica" w:cs="Helvetica"/>
@@ -10067,7 +10095,7 @@
         </w:rPr>
         <w:t>AO001</w:t>
       </w:r>
-      <w:commentRangeEnd w:id="47"/>
+      <w:commentRangeEnd w:id="48"/>
       <w:r>
         <w:rPr>
           <w:rStyle w:val="CommentReference"/>
@@ -10075,7 +10103,7 @@
           <w:sz w:val="22"/>
           <w:szCs w:val="22"/>
         </w:rPr>
-        <w:commentReference w:id="47"/>
+        <w:commentReference w:id="48"/>
       </w:r>
       <w:r>
         <w:rPr>
@@ -10314,7 +10342,7 @@
         </w:rPr>
         <w:t>(</w:t>
       </w:r>
-      <w:ins w:id="48" w:author="Heather Kharouba" w:date="2019-02-13T13:48:00Z">
+      <w:ins w:id="49" w:author="Heather Kharouba" w:date="2019-02-13T13:48:00Z">
         <w:r>
           <w:rPr>
             <w:rFonts w:ascii="Helvetica" w:hAnsi="Helvetica" w:cs="Helvetica"/>
@@ -10343,7 +10371,7 @@
         </w:rPr>
         <w:t>. This is problematic when climate change has led to non-stationarity to different extents in different systems (</w:t>
       </w:r>
-      <w:ins w:id="49" w:author="Heather Kharouba" w:date="2019-02-13T13:48:00Z">
+      <w:ins w:id="50" w:author="Heather Kharouba" w:date="2019-02-13T13:48:00Z">
         <w:r>
           <w:rPr>
             <w:rFonts w:ascii="Helvetica" w:hAnsi="Helvetica" w:cs="Helvetica"/>
@@ -10444,7 +10472,7 @@
         </w:rPr>
         <w:t>a divergence in synchrony due to climate change (Figure 2a</w:t>
       </w:r>
-      <w:ins w:id="50" w:author="Heather Kharouba" w:date="2019-02-11T11:50:00Z">
+      <w:ins w:id="51" w:author="Heather Kharouba" w:date="2019-02-11T11:50:00Z">
         <w:r>
           <w:rPr>
             <w:rFonts w:ascii="Helvetica" w:hAnsi="Helvetica" w:cs="Helvetica"/>
@@ -10596,7 +10624,7 @@
         </w:rPr>
         <w:t>)</w:t>
       </w:r>
-      <w:ins w:id="51" w:author="Heather Kharouba" w:date="2019-02-13T13:49:00Z">
+      <w:ins w:id="52" w:author="Heather Kharouba" w:date="2019-02-13T13:49:00Z">
         <w:r>
           <w:rPr>
             <w:rFonts w:ascii="Helvetica" w:hAnsi="Helvetica" w:cs="Helvetica"/>
@@ -10607,7 +10635,7 @@
           <w:t>,</w:t>
         </w:r>
       </w:ins>
-      <w:del w:id="52" w:author="Heather Kharouba" w:date="2019-02-13T13:49:00Z">
+      <w:del w:id="53" w:author="Heather Kharouba" w:date="2019-02-13T13:49:00Z">
         <w:r>
           <w:rPr>
             <w:rFonts w:ascii="Helvetica" w:hAnsi="Helvetica"/>
@@ -10793,7 +10821,7 @@
         <w:adjustRightInd w:val="0"/>
         <w:spacing w:line="480" w:lineRule="auto"/>
         <w:rPr>
-          <w:ins w:id="53" w:author="Heather Kharouba" w:date="2019-02-13T13:53:00Z"/>
+          <w:ins w:id="54" w:author="Heather Kharouba" w:date="2019-02-13T13:53:00Z"/>
           <w:rFonts w:ascii="Helvetica" w:hAnsi="Helvetica" w:cs="Helvetica"/>
           <w:sz w:val="22"/>
           <w:szCs w:val="22"/>
@@ -10926,7 +10954,7 @@
         </w:rPr>
         <w:t>(</w:t>
       </w:r>
-      <w:ins w:id="54" w:author="Heather Kharouba" w:date="2019-02-13T13:51:00Z">
+      <w:ins w:id="55" w:author="Heather Kharouba" w:date="2019-02-13T13:51:00Z">
         <w:r>
           <w:rPr>
             <w:rFonts w:ascii="Helvetica" w:hAnsi="Helvetica" w:cs="Helvetica"/>
@@ -10936,7 +10964,7 @@
           </w:rPr>
           <w:t xml:space="preserve">i.e. </w:t>
         </w:r>
-        <w:commentRangeStart w:id="55"/>
+        <w:commentRangeStart w:id="56"/>
         <w:r>
           <w:rPr>
             <w:rFonts w:ascii="Helvetica" w:hAnsi="Helvetica" w:cs="Helvetica"/>
@@ -10965,12 +10993,12 @@
         </w:rPr>
         <w:t>b</w:t>
       </w:r>
-      <w:commentRangeEnd w:id="55"/>
+      <w:commentRangeEnd w:id="56"/>
       <w:r>
         <w:rPr>
           <w:rStyle w:val="CommentReference"/>
         </w:rPr>
-        <w:commentReference w:id="55"/>
+        <w:commentReference w:id="56"/>
       </w:r>
       <w:r>
         <w:rPr>
@@ -10981,7 +11009,7 @@
         </w:rPr>
         <w:t xml:space="preserve">; </w:t>
       </w:r>
-      <w:ins w:id="56" w:author="Heather Kharouba" w:date="2019-02-11T11:52:00Z">
+      <w:ins w:id="57" w:author="Heather Kharouba" w:date="2019-02-11T11:52:00Z">
         <w:r>
           <w:rPr>
             <w:rFonts w:ascii="Helvetica" w:hAnsi="Helvetica" w:cs="Helvetica"/>
@@ -11064,7 +11092,7 @@
         </w:rPr>
         <w:t>’s fitness</w:t>
       </w:r>
-      <w:ins w:id="57" w:author="Heather Kharouba" w:date="2019-02-11T11:52:00Z">
+      <w:ins w:id="58" w:author="Heather Kharouba" w:date="2019-02-11T11:52:00Z">
         <w:r>
           <w:rPr>
             <w:rFonts w:ascii="Helvetica" w:hAnsi="Helvetica" w:cs="Helvetica"/>
@@ -11075,7 +11103,7 @@
           <w:t xml:space="preserve"> (Figure </w:t>
         </w:r>
       </w:ins>
-      <w:ins w:id="58" w:author="Heather Kharouba" w:date="2019-02-11T11:53:00Z">
+      <w:ins w:id="59" w:author="Heather Kharouba" w:date="2019-02-11T11:53:00Z">
         <w:r>
           <w:rPr>
             <w:rFonts w:ascii="Helvetica" w:hAnsi="Helvetica" w:cs="Helvetica"/>
@@ -11095,7 +11123,7 @@
           <w:t xml:space="preserve">, Figure </w:t>
         </w:r>
       </w:ins>
-      <w:ins w:id="59" w:author="Heather Kharouba" w:date="2019-02-11T11:52:00Z">
+      <w:ins w:id="60" w:author="Heather Kharouba" w:date="2019-02-11T11:52:00Z">
         <w:r>
           <w:rPr>
             <w:rFonts w:ascii="Helvetica" w:hAnsi="Helvetica" w:cs="Helvetica"/>
@@ -11142,7 +11170,7 @@
         </w:rPr>
         <w:t xml:space="preserve"> (Figure 2</w:t>
       </w:r>
-      <w:ins w:id="60" w:author="Heather Kharouba" w:date="2019-02-13T13:53:00Z">
+      <w:ins w:id="61" w:author="Heather Kharouba" w:date="2019-02-13T13:53:00Z">
         <w:r>
           <w:rPr>
             <w:rFonts w:ascii="Helvetica" w:hAnsi="Helvetica" w:cs="Helvetica"/>
@@ -11176,14 +11204,14 @@
       <w:pPr>
         <w:spacing w:line="480" w:lineRule="auto"/>
         <w:rPr>
-          <w:ins w:id="61" w:author="Heather Kharouba" w:date="2019-02-13T14:45:00Z"/>
-          <w:rFonts w:ascii="Helvetica" w:hAnsi="Helvetica" w:cs="Helvetica"/>
-          <w:sz w:val="22"/>
-          <w:szCs w:val="22"/>
-          <w:lang w:val="en-US"/>
-        </w:rPr>
-      </w:pPr>
-      <w:ins w:id="62" w:author="Heather Kharouba" w:date="2019-02-13T13:54:00Z">
+          <w:ins w:id="62" w:author="Heather Kharouba" w:date="2019-02-13T14:45:00Z"/>
+          <w:rFonts w:ascii="Helvetica" w:hAnsi="Helvetica" w:cs="Helvetica"/>
+          <w:sz w:val="22"/>
+          <w:szCs w:val="22"/>
+          <w:lang w:val="en-US"/>
+        </w:rPr>
+      </w:pPr>
+      <w:ins w:id="63" w:author="Heather Kharouba" w:date="2019-02-13T13:54:00Z">
         <w:r>
           <w:rPr>
             <w:rFonts w:ascii="Helvetica" w:hAnsi="Helvetica" w:cs="Helvetica"/>
@@ -11194,7 +11222,7 @@
           <w:tab/>
         </w:r>
       </w:ins>
-      <w:commentRangeStart w:id="63"/>
+      <w:commentRangeStart w:id="64"/>
       <w:r>
         <w:rPr>
           <w:rFonts w:ascii="Helvetica" w:hAnsi="Helvetica" w:cs="Helvetica"/>
@@ -11204,12 +11232,12 @@
         </w:rPr>
         <w:t xml:space="preserve">An alternative hypothesis </w:t>
       </w:r>
-      <w:commentRangeEnd w:id="63"/>
+      <w:commentRangeEnd w:id="64"/>
       <w:r>
         <w:rPr>
           <w:rStyle w:val="CommentReference"/>
         </w:rPr>
-        <w:commentReference w:id="63"/>
+        <w:commentReference w:id="64"/>
       </w:r>
       <w:r>
         <w:rPr>
@@ -11283,7 +11311,7 @@
         </w:rPr>
         <w:t xml:space="preserve">(i.e. </w:t>
       </w:r>
-      <w:commentRangeStart w:id="64"/>
+      <w:commentRangeStart w:id="65"/>
       <w:r>
         <w:rPr>
           <w:rFonts w:ascii="Helvetica" w:hAnsi="Helvetica" w:cs="Helvetica"/>
@@ -11302,12 +11330,12 @@
         </w:rPr>
         <w:t>the most energetically demanding phase of the consumer is not lined up with the peak resource availability</w:t>
       </w:r>
-      <w:commentRangeEnd w:id="64"/>
+      <w:commentRangeEnd w:id="65"/>
       <w:r>
         <w:rPr>
           <w:rStyle w:val="CommentReference"/>
         </w:rPr>
-        <w:commentReference w:id="64"/>
+        <w:commentReference w:id="65"/>
       </w:r>
       <w:r>
         <w:rPr>
@@ -11345,7 +11373,7 @@
         </w:rPr>
         <w:t xml:space="preserve"> baseline</w:t>
       </w:r>
-      <w:ins w:id="65" w:author="Heather Kharouba" w:date="2019-02-11T11:52:00Z">
+      <w:ins w:id="66" w:author="Heather Kharouba" w:date="2019-02-11T11:52:00Z">
         <w:r>
           <w:rPr>
             <w:rFonts w:ascii="Helvetica" w:hAnsi="Helvetica" w:cs="Helvetica"/>
@@ -11356,7 +11384,7 @@
           <w:t xml:space="preserve"> (</w:t>
         </w:r>
       </w:ins>
-      <w:ins w:id="66" w:author="Heather Kharouba" w:date="2019-02-13T13:54:00Z">
+      <w:ins w:id="67" w:author="Heather Kharouba" w:date="2019-02-13T13:54:00Z">
         <w:r>
           <w:rPr>
             <w:rFonts w:ascii="Helvetica" w:hAnsi="Helvetica" w:cs="Helvetica"/>
@@ -11367,7 +11395,7 @@
           <w:t xml:space="preserve">Box1, </w:t>
         </w:r>
       </w:ins>
-      <w:ins w:id="67" w:author="Heather Kharouba" w:date="2019-02-11T11:52:00Z">
+      <w:ins w:id="68" w:author="Heather Kharouba" w:date="2019-02-11T11:52:00Z">
         <w:r>
           <w:rPr>
             <w:rFonts w:ascii="Helvetica" w:hAnsi="Helvetica" w:cs="Helvetica"/>
@@ -11378,7 +11406,7 @@
           <w:t>Figure 2</w:t>
         </w:r>
       </w:ins>
-      <w:ins w:id="68" w:author="Heather Kharouba" w:date="2019-02-11T11:53:00Z">
+      <w:ins w:id="69" w:author="Heather Kharouba" w:date="2019-02-11T11:53:00Z">
         <w:r>
           <w:rPr>
             <w:rFonts w:ascii="Helvetica" w:hAnsi="Helvetica" w:cs="Helvetica"/>
@@ -11461,7 +11489,7 @@
         </w:rPr>
         <w:t xml:space="preserve">In systems where asynchrony might be the baseline state, our ability to anticipate the effects of climate change </w:t>
       </w:r>
-      <w:commentRangeStart w:id="69"/>
+      <w:commentRangeStart w:id="70"/>
       <w:r>
         <w:rPr>
           <w:rFonts w:ascii="Helvetica" w:hAnsi="Helvetica" w:cs="Helvetica"/>
@@ -11489,14 +11517,14 @@
         </w:rPr>
         <w:t xml:space="preserve">even more challenging </w:t>
       </w:r>
-      <w:commentRangeEnd w:id="69"/>
+      <w:commentRangeEnd w:id="70"/>
       <w:r>
         <w:rPr>
           <w:rStyle w:val="CommentReference"/>
         </w:rPr>
-        <w:commentReference w:id="69"/>
-      </w:r>
-      <w:del w:id="70" w:author="Heather Kharouba" w:date="2019-02-13T14:02:00Z">
+        <w:commentReference w:id="70"/>
+      </w:r>
+      <w:del w:id="71" w:author="Heather Kharouba" w:date="2019-02-13T14:02:00Z">
         <w:r>
           <w:rPr>
             <w:rFonts w:ascii="Helvetica" w:hAnsi="Helvetica" w:cs="Helvetica"/>
@@ -11588,7 +11616,7 @@
         </w:rPr>
         <w:t>with climate change</w:t>
       </w:r>
-      <w:ins w:id="71" w:author="Heather Kharouba" w:date="2019-02-13T14:02:00Z">
+      <w:ins w:id="72" w:author="Heather Kharouba" w:date="2019-02-13T14:02:00Z">
         <w:r>
           <w:rPr>
             <w:rFonts w:ascii="Helvetica" w:hAnsi="Helvetica" w:cs="Helvetica"/>
@@ -11632,14 +11660,14 @@
         <w:spacing w:line="480" w:lineRule="auto"/>
         <w:ind w:firstLine="720"/>
         <w:rPr>
-          <w:del w:id="72" w:author="Heather Kharouba" w:date="2019-02-13T14:31:00Z"/>
-        </w:rPr>
-        <w:pPrChange w:id="73" w:author="Heather Kharouba" w:date="2019-02-13T14:58:00Z">
+          <w:del w:id="73" w:author="Heather Kharouba" w:date="2019-02-13T14:31:00Z"/>
+        </w:rPr>
+        <w:pPrChange w:id="74" w:author="Heather Kharouba" w:date="2019-02-13T14:58:00Z">
           <w:pPr/>
         </w:pPrChange>
       </w:pPr>
-      <w:commentRangeStart w:id="74"/>
-      <w:ins w:id="75" w:author="Heather Kharouba" w:date="2019-02-13T14:48:00Z">
+      <w:commentRangeStart w:id="75"/>
+      <w:ins w:id="76" w:author="Heather Kharouba" w:date="2019-02-13T14:48:00Z">
         <w:r>
           <w:rPr>
             <w:rFonts w:ascii="Helvetica" w:hAnsi="Helvetica" w:cs="Helvetica"/>
@@ -11650,7 +11678,7 @@
           <w:t xml:space="preserve">For those interactions not </w:t>
         </w:r>
       </w:ins>
-      <w:ins w:id="76" w:author="Heather Kharouba" w:date="2019-02-13T14:56:00Z">
+      <w:ins w:id="77" w:author="Heather Kharouba" w:date="2019-02-13T14:56:00Z">
         <w:r>
           <w:rPr>
             <w:rFonts w:ascii="Helvetica" w:hAnsi="Helvetica" w:cs="Helvetica"/>
@@ -11661,7 +11689,7 @@
           <w:t>‘</w:t>
         </w:r>
       </w:ins>
-      <w:ins w:id="77" w:author="Heather Kharouba" w:date="2019-02-13T14:48:00Z">
+      <w:ins w:id="78" w:author="Heather Kharouba" w:date="2019-02-13T14:48:00Z">
         <w:r>
           <w:rPr>
             <w:rFonts w:ascii="Helvetica" w:hAnsi="Helvetica" w:cs="Helvetica"/>
@@ -11672,7 +11700,7 @@
           <w:t>matched</w:t>
         </w:r>
       </w:ins>
-      <w:ins w:id="78" w:author="Heather Kharouba" w:date="2019-02-13T14:56:00Z">
+      <w:ins w:id="79" w:author="Heather Kharouba" w:date="2019-02-13T14:56:00Z">
         <w:r>
           <w:rPr>
             <w:rFonts w:ascii="Helvetica" w:hAnsi="Helvetica" w:cs="Helvetica"/>
@@ -11683,7 +11711,7 @@
           <w:t>’</w:t>
         </w:r>
       </w:ins>
-      <w:ins w:id="79" w:author="Heather Kharouba" w:date="2019-02-13T14:48:00Z">
+      <w:ins w:id="80" w:author="Heather Kharouba" w:date="2019-02-13T14:48:00Z">
         <w:r>
           <w:rPr>
             <w:rFonts w:ascii="Helvetica" w:hAnsi="Helvetica" w:cs="Helvetica"/>
@@ -11694,7 +11722,7 @@
           <w:t xml:space="preserve"> before climate change</w:t>
         </w:r>
       </w:ins>
-      <w:ins w:id="80" w:author="Heather Kharouba" w:date="2019-02-13T15:31:00Z">
+      <w:ins w:id="81" w:author="Heather Kharouba" w:date="2019-02-13T15:31:00Z">
         <w:r>
           <w:rPr>
             <w:rFonts w:ascii="Helvetica" w:hAnsi="Helvetica" w:cs="Helvetica"/>
@@ -11705,8 +11733,8 @@
           <w:t xml:space="preserve"> (Figure 2c)</w:t>
         </w:r>
       </w:ins>
-      <w:commentRangeStart w:id="81"/>
-      <w:del w:id="82" w:author="Heather Kharouba" w:date="2019-02-13T14:49:00Z">
+      <w:commentRangeStart w:id="82"/>
+      <w:del w:id="83" w:author="Heather Kharouba" w:date="2019-02-13T14:49:00Z">
         <w:r>
           <w:rPr>
             <w:rFonts w:ascii="Helvetica" w:hAnsi="Helvetica" w:cs="Helvetica"/>
@@ -11717,7 +11745,7 @@
           <w:delText>T</w:delText>
         </w:r>
       </w:del>
-      <w:del w:id="83" w:author="Heather Kharouba" w:date="2019-02-13T14:58:00Z">
+      <w:del w:id="84" w:author="Heather Kharouba" w:date="2019-02-13T14:58:00Z">
         <w:r>
           <w:rPr>
             <w:rFonts w:ascii="Helvetica" w:hAnsi="Helvetica" w:cs="Helvetica"/>
@@ -11739,13 +11767,13 @@
           <w:szCs w:val="22"/>
           <w:lang w:val="en-US"/>
         </w:rPr>
-        <w:pPrChange w:id="84" w:author="Heather Kharouba" w:date="2019-02-13T14:58:00Z">
+        <w:pPrChange w:id="85" w:author="Heather Kharouba" w:date="2019-02-13T14:58:00Z">
           <w:pPr>
             <w:spacing w:line="480" w:lineRule="auto"/>
           </w:pPr>
         </w:pPrChange>
       </w:pPr>
-      <w:del w:id="85" w:author="Heather Kharouba" w:date="2019-02-13T14:58:00Z">
+      <w:del w:id="86" w:author="Heather Kharouba" w:date="2019-02-13T14:58:00Z">
         <w:r>
           <w:rPr>
             <w:rFonts w:ascii="Helvetica" w:hAnsi="Helvetica" w:cs="Helvetica"/>
@@ -11765,7 +11793,7 @@
         </w:rPr>
         <w:t xml:space="preserve">, </w:t>
       </w:r>
-      <w:ins w:id="86" w:author="Heather Kharouba" w:date="2019-02-13T14:05:00Z">
+      <w:ins w:id="87" w:author="Heather Kharouba" w:date="2019-02-13T14:05:00Z">
         <w:r>
           <w:rPr>
             <w:rFonts w:ascii="Helvetica" w:hAnsi="Helvetica" w:cs="Helvetica"/>
@@ -11803,7 +11831,7 @@
         </w:rPr>
         <w:t xml:space="preserve"> become less mismatched</w:t>
       </w:r>
-      <w:ins w:id="87" w:author="Heather Kharouba" w:date="2019-02-13T14:02:00Z">
+      <w:ins w:id="88" w:author="Heather Kharouba" w:date="2019-02-13T14:02:00Z">
         <w:r>
           <w:rPr>
             <w:rFonts w:ascii="Helvetica" w:hAnsi="Helvetica" w:cs="Helvetica"/>
@@ -11814,16 +11842,16 @@
           <w:t xml:space="preserve"> </w:t>
         </w:r>
       </w:ins>
-      <w:commentRangeEnd w:id="74"/>
-      <w:ins w:id="88" w:author="Heather Kharouba" w:date="2019-02-13T15:00:00Z">
+      <w:commentRangeEnd w:id="75"/>
+      <w:ins w:id="89" w:author="Heather Kharouba" w:date="2019-02-13T15:00:00Z">
         <w:r>
           <w:rPr>
             <w:rStyle w:val="CommentReference"/>
           </w:rPr>
-          <w:commentReference w:id="74"/>
+          <w:commentReference w:id="75"/>
         </w:r>
       </w:ins>
-      <w:ins w:id="90" w:author="Heather Kharouba" w:date="2019-02-13T14:08:00Z">
+      <w:ins w:id="91" w:author="Heather Kharouba" w:date="2019-02-13T14:08:00Z">
         <w:r>
           <w:rPr>
             <w:rFonts w:ascii="Helvetica" w:hAnsi="Helvetica" w:cs="Helvetica"/>
@@ -11834,7 +11862,7 @@
           <w:t xml:space="preserve">due to climate change </w:t>
         </w:r>
       </w:ins>
-      <w:ins w:id="91" w:author="Heather Kharouba" w:date="2019-02-13T14:02:00Z">
+      <w:ins w:id="92" w:author="Heather Kharouba" w:date="2019-02-13T14:02:00Z">
         <w:r>
           <w:rPr>
             <w:rFonts w:ascii="Helvetica" w:hAnsi="Helvetica" w:cs="Helvetica"/>
@@ -11863,7 +11891,7 @@
         </w:rPr>
         <w:t>the relative timing of the interaction is</w:t>
       </w:r>
-      <w:ins w:id="92" w:author="Elizabeth Wolkovich" w:date="2019-01-02T13:03:00Z">
+      <w:ins w:id="93" w:author="Elizabeth Wolkovich" w:date="2019-01-02T13:03:00Z">
         <w:r>
           <w:rPr>
             <w:rFonts w:ascii="Helvetica" w:hAnsi="Helvetica" w:cs="Helvetica"/>
@@ -11883,7 +11911,7 @@
         </w:rPr>
         <w:t xml:space="preserve"> at either limit of the curve </w:t>
       </w:r>
-      <w:del w:id="93" w:author="Heather Kharouba" w:date="2019-02-13T15:31:00Z">
+      <w:del w:id="94" w:author="Heather Kharouba" w:date="2019-02-13T15:31:00Z">
         <w:r>
           <w:rPr>
             <w:rFonts w:ascii="Helvetica" w:hAnsi="Helvetica" w:cs="Helvetica"/>
@@ -11894,7 +11922,7 @@
           <w:delText>(</w:delText>
         </w:r>
       </w:del>
-      <w:ins w:id="94" w:author="Heather Kharouba" w:date="2019-02-13T14:03:00Z">
+      <w:ins w:id="95" w:author="Heather Kharouba" w:date="2019-02-13T14:03:00Z">
         <w:r>
           <w:rPr>
             <w:rFonts w:ascii="Helvetica" w:hAnsi="Helvetica" w:cs="Helvetica"/>
@@ -11905,7 +11933,7 @@
           <w:t xml:space="preserve"> </w:t>
         </w:r>
       </w:ins>
-      <w:ins w:id="95" w:author="Heather Kharouba" w:date="2019-02-13T15:31:00Z">
+      <w:ins w:id="96" w:author="Heather Kharouba" w:date="2019-02-13T15:31:00Z">
         <w:r>
           <w:rPr>
             <w:rFonts w:ascii="Helvetica" w:hAnsi="Helvetica" w:cs="Helvetica"/>
@@ -11916,25 +11944,40 @@
           <w:t>(</w:t>
         </w:r>
       </w:ins>
-      <w:bookmarkStart w:id="96" w:name="_GoBack"/>
-      <w:bookmarkEnd w:id="96"/>
-      <w:r>
-        <w:rPr>
-          <w:rFonts w:ascii="Helvetica" w:hAnsi="Helvetica" w:cs="Helvetica"/>
-          <w:sz w:val="22"/>
-          <w:szCs w:val="22"/>
-          <w:lang w:val="en-US"/>
-        </w:rPr>
-        <w:t>e.g. bet-hedging in variable environments</w:t>
-      </w:r>
-      <w:r>
-        <w:rPr>
-          <w:rFonts w:ascii="Helvetica" w:hAnsi="Helvetica" w:cs="Helvetica"/>
-          <w:sz w:val="22"/>
-          <w:szCs w:val="22"/>
-          <w:lang w:val="en-US"/>
-        </w:rPr>
-        <w:t xml:space="preserve"> (Danforth 1999)</w:t>
+      <w:r>
+        <w:rPr>
+          <w:rFonts w:ascii="Helvetica" w:hAnsi="Helvetica" w:cs="Helvetica"/>
+          <w:sz w:val="22"/>
+          <w:szCs w:val="22"/>
+          <w:lang w:val="en-US"/>
+        </w:rPr>
+        <w:t xml:space="preserve">e.g. </w:t>
+      </w:r>
+      <w:commentRangeStart w:id="97"/>
+      <w:r>
+        <w:rPr>
+          <w:rFonts w:ascii="Helvetica" w:hAnsi="Helvetica" w:cs="Helvetica"/>
+          <w:sz w:val="22"/>
+          <w:szCs w:val="22"/>
+          <w:lang w:val="en-US"/>
+        </w:rPr>
+        <w:t>bet-hedging in variable environments</w:t>
+      </w:r>
+      <w:r>
+        <w:rPr>
+          <w:rFonts w:ascii="Helvetica" w:hAnsi="Helvetica" w:cs="Helvetica"/>
+          <w:sz w:val="22"/>
+          <w:szCs w:val="22"/>
+          <w:lang w:val="en-US"/>
+        </w:rPr>
+        <w:t xml:space="preserve"> (Danforth 1999</w:t>
+      </w:r>
+      <w:commentRangeEnd w:id="97"/>
+      <w:r>
+        <w:rPr>
+          <w:rStyle w:val="CommentReference"/>
+        </w:rPr>
+        <w:commentReference w:id="97"/>
       </w:r>
       <w:r>
         <w:rPr>
@@ -11952,9 +11995,18 @@
           <w:szCs w:val="22"/>
           <w:lang w:val="en-US"/>
         </w:rPr>
+        <w:t>)</w:t>
+      </w:r>
+      <w:r>
+        <w:rPr>
+          <w:rFonts w:ascii="Helvetica" w:hAnsi="Helvetica" w:cs="Helvetica"/>
+          <w:sz w:val="22"/>
+          <w:szCs w:val="22"/>
+          <w:lang w:val="en-US"/>
+        </w:rPr>
         <w:t xml:space="preserve">, </w:t>
       </w:r>
-      <w:ins w:id="97" w:author="Elizabeth Wolkovich" w:date="2019-01-02T13:03:00Z">
+      <w:ins w:id="99" w:author="Elizabeth Wolkovich" w:date="2019-01-02T13:03:00Z">
         <w:r>
           <w:rPr>
             <w:rFonts w:ascii="Helvetica" w:hAnsi="Helvetica" w:cs="Helvetica"/>
@@ -11963,28 +12015,6 @@
             <w:lang w:val="en-US"/>
           </w:rPr>
           <w:t xml:space="preserve">or if </w:t>
-        </w:r>
-      </w:ins>
-      <w:ins w:id="98" w:author="Heather Kharouba" w:date="2018-12-19T12:38:00Z">
-        <w:r>
-          <w:rPr>
-            <w:rFonts w:ascii="Helvetica" w:hAnsi="Helvetica" w:cs="Helvetica"/>
-            <w:sz w:val="22"/>
-            <w:szCs w:val="22"/>
-            <w:lang w:val="en-US"/>
-          </w:rPr>
-          <w:t>phenological cues were not historically correlated</w:t>
-        </w:r>
-      </w:ins>
-      <w:ins w:id="99" w:author="Elizabeth Wolkovich" w:date="2019-01-02T13:03:00Z">
-        <w:r>
-          <w:rPr>
-            <w:rFonts w:ascii="Helvetica" w:hAnsi="Helvetica" w:cs="Helvetica"/>
-            <w:sz w:val="22"/>
-            <w:szCs w:val="22"/>
-            <w:lang w:val="en-US"/>
-          </w:rPr>
-          <w:t xml:space="preserve"> and</w:t>
         </w:r>
       </w:ins>
       <w:ins w:id="100" w:author="Heather Kharouba" w:date="2018-12-19T12:38:00Z">
@@ -11995,45 +12025,31 @@
             <w:szCs w:val="22"/>
             <w:lang w:val="en-US"/>
           </w:rPr>
+          <w:t>phenological cues were not historically correlated</w:t>
+        </w:r>
+      </w:ins>
+      <w:ins w:id="101" w:author="Elizabeth Wolkovich" w:date="2019-01-02T13:03:00Z">
+        <w:r>
+          <w:rPr>
+            <w:rFonts w:ascii="Helvetica" w:hAnsi="Helvetica" w:cs="Helvetica"/>
+            <w:sz w:val="22"/>
+            <w:szCs w:val="22"/>
+            <w:lang w:val="en-US"/>
+          </w:rPr>
+          <w:t xml:space="preserve"> and</w:t>
+        </w:r>
+      </w:ins>
+      <w:ins w:id="102" w:author="Heather Kharouba" w:date="2018-12-19T12:38:00Z">
+        <w:r>
+          <w:rPr>
+            <w:rFonts w:ascii="Helvetica" w:hAnsi="Helvetica" w:cs="Helvetica"/>
+            <w:sz w:val="22"/>
+            <w:szCs w:val="22"/>
+            <w:lang w:val="en-US"/>
+          </w:rPr>
           <w:t xml:space="preserve"> are now synchronized</w:t>
         </w:r>
       </w:ins>
-      <w:r>
-        <w:rPr>
-          <w:rFonts w:ascii="Helvetica" w:hAnsi="Helvetica" w:cs="Helvetica"/>
-          <w:strike/>
-          <w:sz w:val="22"/>
-          <w:szCs w:val="22"/>
-          <w:lang w:val="en-US"/>
-          <w:rPrChange w:id="101" w:author="Heather Kharouba" w:date="2019-02-13T14:03:00Z">
-            <w:rPr>
-              <w:rFonts w:ascii="Helvetica" w:hAnsi="Helvetica" w:cs="Helvetica"/>
-              <w:sz w:val="22"/>
-              <w:szCs w:val="22"/>
-              <w:lang w:val="en-US"/>
-            </w:rPr>
-          </w:rPrChange>
-        </w:rPr>
-        <w:t>,</w:t>
-      </w:r>
-      <w:r>
-        <w:rPr>
-          <w:rFonts w:ascii="Helvetica" w:hAnsi="Helvetica" w:cs="Helvetica"/>
-          <w:strike/>
-          <w:sz w:val="22"/>
-          <w:szCs w:val="22"/>
-          <w:lang w:val="en-US"/>
-          <w:rPrChange w:id="102" w:author="Heather Kharouba" w:date="2019-02-13T14:03:00Z">
-            <w:rPr>
-              <w:rFonts w:ascii="Helvetica" w:hAnsi="Helvetica" w:cs="Helvetica"/>
-              <w:sz w:val="22"/>
-              <w:szCs w:val="22"/>
-              <w:lang w:val="en-US"/>
-            </w:rPr>
-          </w:rPrChange>
-        </w:rPr>
-        <w:t xml:space="preserve"> </w:t>
-      </w:r>
       <w:r>
         <w:rPr>
           <w:rFonts w:ascii="Helvetica" w:hAnsi="Helvetica" w:cs="Helvetica"/>
@@ -12050,7 +12066,7 @@
             </w:rPr>
           </w:rPrChange>
         </w:rPr>
-        <w:t>or</w:t>
+        <w:t>,</w:t>
       </w:r>
       <w:r>
         <w:rPr>
@@ -12068,7 +12084,7 @@
             </w:rPr>
           </w:rPrChange>
         </w:rPr>
-        <w:t xml:space="preserve"> if the phenology of the </w:t>
+        <w:t xml:space="preserve"> </w:t>
       </w:r>
       <w:r>
         <w:rPr>
@@ -12086,7 +12102,7 @@
             </w:rPr>
           </w:rPrChange>
         </w:rPr>
-        <w:t>consumer and resource</w:t>
+        <w:t>or</w:t>
       </w:r>
       <w:r>
         <w:rPr>
@@ -12104,6 +12120,42 @@
             </w:rPr>
           </w:rPrChange>
         </w:rPr>
+        <w:t xml:space="preserve"> if the phenology of the </w:t>
+      </w:r>
+      <w:r>
+        <w:rPr>
+          <w:rFonts w:ascii="Helvetica" w:hAnsi="Helvetica" w:cs="Helvetica"/>
+          <w:strike/>
+          <w:sz w:val="22"/>
+          <w:szCs w:val="22"/>
+          <w:lang w:val="en-US"/>
+          <w:rPrChange w:id="107" w:author="Heather Kharouba" w:date="2019-02-13T14:03:00Z">
+            <w:rPr>
+              <w:rFonts w:ascii="Helvetica" w:hAnsi="Helvetica" w:cs="Helvetica"/>
+              <w:sz w:val="22"/>
+              <w:szCs w:val="22"/>
+              <w:lang w:val="en-US"/>
+            </w:rPr>
+          </w:rPrChange>
+        </w:rPr>
+        <w:t>consumer and resource</w:t>
+      </w:r>
+      <w:r>
+        <w:rPr>
+          <w:rFonts w:ascii="Helvetica" w:hAnsi="Helvetica" w:cs="Helvetica"/>
+          <w:strike/>
+          <w:sz w:val="22"/>
+          <w:szCs w:val="22"/>
+          <w:lang w:val="en-US"/>
+          <w:rPrChange w:id="108" w:author="Heather Kharouba" w:date="2019-02-13T14:03:00Z">
+            <w:rPr>
+              <w:rFonts w:ascii="Helvetica" w:hAnsi="Helvetica" w:cs="Helvetica"/>
+              <w:sz w:val="22"/>
+              <w:szCs w:val="22"/>
+              <w:lang w:val="en-US"/>
+            </w:rPr>
+          </w:rPrChange>
+        </w:rPr>
         <w:t xml:space="preserve"> respond at different rates to climate change</w:t>
       </w:r>
       <w:r>
@@ -12133,15 +12185,15 @@
         </w:rPr>
         <w:t xml:space="preserve"> </w:t>
       </w:r>
-      <w:commentRangeEnd w:id="81"/>
+      <w:commentRangeEnd w:id="82"/>
       <w:r>
         <w:rPr>
           <w:rStyle w:val="CommentReference"/>
         </w:rPr>
-        <w:commentReference w:id="81"/>
-      </w:r>
-      <w:commentRangeStart w:id="107"/>
-      <w:commentRangeStart w:id="108"/>
+        <w:commentReference w:id="82"/>
+      </w:r>
+      <w:commentRangeStart w:id="109"/>
+      <w:commentRangeStart w:id="110"/>
       <w:r>
         <w:rPr>
           <w:rFonts w:ascii="Helvetica" w:hAnsi="Helvetica" w:cs="Helvetica"/>
@@ -12196,7 +12248,7 @@
         </w:rPr>
         <w:t xml:space="preserve">of climate change </w:t>
       </w:r>
-      <w:ins w:id="109" w:author="Heather Kharouba" w:date="2019-01-13T20:59:00Z">
+      <w:ins w:id="111" w:author="Heather Kharouba" w:date="2019-01-13T20:59:00Z">
         <w:r>
           <w:rPr>
             <w:rFonts w:ascii="Helvetica" w:hAnsi="Helvetica" w:cs="Helvetica"/>
@@ -12243,19 +12295,19 @@
         </w:rPr>
         <w:t xml:space="preserve"> strength of the relationship</w:t>
       </w:r>
-      <w:commentRangeEnd w:id="107"/>
+      <w:commentRangeEnd w:id="109"/>
       <w:r>
         <w:rPr>
           <w:rStyle w:val="CommentReference"/>
         </w:rPr>
-        <w:commentReference w:id="107"/>
-      </w:r>
-      <w:commentRangeEnd w:id="108"/>
+        <w:commentReference w:id="109"/>
+      </w:r>
+      <w:commentRangeEnd w:id="110"/>
       <w:r>
         <w:rPr>
           <w:rStyle w:val="CommentReference"/>
         </w:rPr>
-        <w:commentReference w:id="108"/>
+        <w:commentReference w:id="110"/>
       </w:r>
       <w:r>
         <w:rPr>
@@ -12304,7 +12356,7 @@
         </w:rPr>
         <w:tab/>
       </w:r>
-      <w:commentRangeStart w:id="110"/>
+      <w:commentRangeStart w:id="112"/>
       <w:r>
         <w:rPr>
           <w:rFonts w:ascii="Helvetica" w:hAnsi="Helvetica" w:cs="Helvetica"/>
@@ -12332,12 +12384,12 @@
         </w:rPr>
         <w:t>.</w:t>
       </w:r>
-      <w:commentRangeEnd w:id="110"/>
+      <w:commentRangeEnd w:id="112"/>
       <w:r>
         <w:rPr>
           <w:rStyle w:val="CommentReference"/>
         </w:rPr>
-        <w:commentReference w:id="110"/>
+        <w:commentReference w:id="112"/>
       </w:r>
       <w:r>
         <w:rPr>
@@ -12591,7 +12643,7 @@
         </w:rPr>
         <w:t xml:space="preserve"> </w:t>
       </w:r>
-      <w:del w:id="111" w:author="Heather Kharouba" w:date="2019-02-13T13:40:00Z">
+      <w:del w:id="113" w:author="Heather Kharouba" w:date="2019-02-13T13:40:00Z">
         <w:r>
           <w:rPr>
             <w:rFonts w:ascii="Helvetica" w:hAnsi="Helvetica" w:cs="Helvetica"/>
@@ -12602,8 +12654,8 @@
           <w:delText>This is a similar condition for co-evolution, it predicts an arms-race</w:delText>
         </w:r>
       </w:del>
-      <w:ins w:id="112" w:author="Elizabeth Wolkovich" w:date="2019-01-02T13:05:00Z">
-        <w:del w:id="113" w:author="Heather Kharouba" w:date="2019-02-13T13:40:00Z">
+      <w:ins w:id="114" w:author="Elizabeth Wolkovich" w:date="2019-01-02T13:05:00Z">
+        <w:del w:id="115" w:author="Heather Kharouba" w:date="2019-02-13T13:40:00Z">
           <w:r>
             <w:rPr>
               <w:rFonts w:ascii="Helvetica" w:hAnsi="Helvetica" w:cs="Helvetica"/>
@@ -12615,7 +12667,7 @@
           </w:r>
         </w:del>
       </w:ins>
-      <w:del w:id="114" w:author="Heather Kharouba" w:date="2019-02-13T13:40:00Z">
+      <w:del w:id="116" w:author="Heather Kharouba" w:date="2019-02-13T13:40:00Z">
         <w:r>
           <w:rPr>
             <w:rFonts w:ascii="Helvetica" w:hAnsi="Helvetica" w:cs="Helvetica"/>
@@ -12625,7 +12677,7 @@
           </w:rPr>
           <w:delText xml:space="preserve"> but </w:delText>
         </w:r>
-        <w:commentRangeStart w:id="115"/>
+        <w:commentRangeStart w:id="117"/>
         <w:r>
           <w:rPr>
             <w:rFonts w:ascii="Helvetica" w:hAnsi="Helvetica" w:cs="Helvetica"/>
@@ -12635,12 +12687,12 @@
           </w:rPr>
           <w:delText xml:space="preserve">that arms-race varies a lot </w:delText>
         </w:r>
-        <w:commentRangeEnd w:id="115"/>
+        <w:commentRangeEnd w:id="117"/>
         <w:r>
           <w:rPr>
             <w:rStyle w:val="CommentReference"/>
           </w:rPr>
-          <w:commentReference w:id="115"/>
+          <w:commentReference w:id="117"/>
         </w:r>
         <w:r>
           <w:rPr>
@@ -12652,8 +12704,8 @@
           <w:delText>under stationary climate versus non</w:delText>
         </w:r>
       </w:del>
-      <w:ins w:id="116" w:author="Elizabeth Wolkovich" w:date="2019-01-02T13:05:00Z">
-        <w:del w:id="117" w:author="Heather Kharouba" w:date="2019-02-13T13:40:00Z">
+      <w:ins w:id="118" w:author="Elizabeth Wolkovich" w:date="2019-01-02T13:05:00Z">
+        <w:del w:id="119" w:author="Heather Kharouba" w:date="2019-02-13T13:40:00Z">
           <w:r>
             <w:rPr>
               <w:rFonts w:ascii="Helvetica" w:hAnsi="Helvetica" w:cs="Helvetica"/>
@@ -12665,7 +12717,7 @@
           </w:r>
         </w:del>
       </w:ins>
-      <w:del w:id="118" w:author="Heather Kharouba" w:date="2019-02-13T13:40:00Z">
+      <w:del w:id="120" w:author="Heather Kharouba" w:date="2019-02-13T13:40:00Z">
         <w:r>
           <w:rPr>
             <w:rFonts w:ascii="Helvetica" w:hAnsi="Helvetica" w:cs="Helvetica"/>
@@ -12713,7 +12765,7 @@
         </w:rPr>
         <w:t xml:space="preserve"> even</w:t>
       </w:r>
-      <w:ins w:id="119" w:author="Heather Kharouba" w:date="2019-02-13T13:44:00Z">
+      <w:ins w:id="121" w:author="Heather Kharouba" w:date="2019-02-13T13:44:00Z">
         <w:r>
           <w:rPr>
             <w:rFonts w:ascii="Helvetica" w:hAnsi="Helvetica" w:cs="Helvetica"/>
@@ -15252,7 +15304,7 @@
         <w:adjustRightInd w:val="0"/>
         <w:spacing w:line="480" w:lineRule="auto"/>
         <w:rPr>
-          <w:ins w:id="120" w:author="Elizabeth Wolkovich" w:date="2019-01-20T12:11:00Z"/>
+          <w:ins w:id="122" w:author="Elizabeth Wolkovich" w:date="2019-01-20T12:11:00Z"/>
           <w:rFonts w:ascii="Helvetica" w:hAnsi="Helvetica" w:cs="Helvetica"/>
           <w:sz w:val="22"/>
           <w:szCs w:val="22"/>
@@ -15312,7 +15364,7 @@
         </w:rPr>
         <w:t>in some systems may help with teasing apart different mechanisms</w:t>
       </w:r>
-      <w:ins w:id="121" w:author="Heather Kharouba" w:date="2019-02-13T13:30:00Z">
+      <w:ins w:id="123" w:author="Heather Kharouba" w:date="2019-02-13T13:30:00Z">
         <w:r>
           <w:rPr>
             <w:rFonts w:ascii="Helvetica" w:hAnsi="Helvetica" w:cs="Helvetica"/>
@@ -15332,8 +15384,8 @@
         </w:rPr>
         <w:t xml:space="preserve">. </w:t>
       </w:r>
-      <w:commentRangeStart w:id="122"/>
-      <w:ins w:id="123" w:author="Heather Kharouba" w:date="2019-02-13T13:30:00Z">
+      <w:commentRangeStart w:id="124"/>
+      <w:ins w:id="125" w:author="Heather Kharouba" w:date="2019-02-13T13:30:00Z">
         <w:r>
           <w:rPr>
             <w:rFonts w:ascii="Helvetica" w:hAnsi="Helvetica" w:cs="Helvetica"/>
@@ -15362,7 +15414,7 @@
         </w:rPr>
         <w:t>ampling frequency should be relative to the life history of the species of interest</w:t>
       </w:r>
-      <w:ins w:id="124" w:author="Heather Kharouba" w:date="2019-02-13T13:30:00Z">
+      <w:ins w:id="126" w:author="Heather Kharouba" w:date="2019-02-13T13:30:00Z">
         <w:r>
           <w:rPr>
             <w:rFonts w:ascii="Helvetica" w:hAnsi="Helvetica" w:cs="Helvetica"/>
@@ -15371,28 +15423,6 @@
             <w:lang w:val="en-US"/>
           </w:rPr>
           <w:t>.</w:t>
-        </w:r>
-      </w:ins>
-      <w:ins w:id="125" w:author="Heather Kharouba" w:date="2019-02-13T13:17:00Z">
-        <w:r>
-          <w:rPr>
-            <w:rFonts w:ascii="Helvetica" w:hAnsi="Helvetica" w:cs="Helvetica"/>
-            <w:sz w:val="22"/>
-            <w:szCs w:val="22"/>
-            <w:lang w:val="en-US"/>
-          </w:rPr>
-          <w:t xml:space="preserve"> </w:t>
-        </w:r>
-      </w:ins>
-      <w:ins w:id="126" w:author="Heather Kharouba" w:date="2019-02-13T13:31:00Z">
-        <w:r>
-          <w:rPr>
-            <w:rFonts w:ascii="Helvetica" w:hAnsi="Helvetica" w:cs="Helvetica"/>
-            <w:sz w:val="22"/>
-            <w:szCs w:val="22"/>
-            <w:lang w:val="en-US"/>
-          </w:rPr>
-          <w:t xml:space="preserve">For example, </w:t>
         </w:r>
       </w:ins>
       <w:ins w:id="127" w:author="Heather Kharouba" w:date="2019-02-13T13:17:00Z">
@@ -15403,6 +15433,28 @@
             <w:szCs w:val="22"/>
             <w:lang w:val="en-US"/>
           </w:rPr>
+          <w:t xml:space="preserve"> </w:t>
+        </w:r>
+      </w:ins>
+      <w:ins w:id="128" w:author="Heather Kharouba" w:date="2019-02-13T13:31:00Z">
+        <w:r>
+          <w:rPr>
+            <w:rFonts w:ascii="Helvetica" w:hAnsi="Helvetica" w:cs="Helvetica"/>
+            <w:sz w:val="22"/>
+            <w:szCs w:val="22"/>
+            <w:lang w:val="en-US"/>
+          </w:rPr>
+          <w:t xml:space="preserve">For example, </w:t>
+        </w:r>
+      </w:ins>
+      <w:ins w:id="129" w:author="Heather Kharouba" w:date="2019-02-13T13:17:00Z">
+        <w:r>
+          <w:rPr>
+            <w:rFonts w:ascii="Helvetica" w:hAnsi="Helvetica" w:cs="Helvetica"/>
+            <w:sz w:val="22"/>
+            <w:szCs w:val="22"/>
+            <w:lang w:val="en-US"/>
+          </w:rPr>
           <w:t>t</w:t>
         </w:r>
         <w:r>
@@ -15433,12 +15485,12 @@
         </w:rPr>
         <w:t xml:space="preserve"> </w:t>
       </w:r>
-      <w:commentRangeEnd w:id="122"/>
+      <w:commentRangeEnd w:id="124"/>
       <w:r>
         <w:rPr>
           <w:rStyle w:val="CommentReference"/>
         </w:rPr>
-        <w:commentReference w:id="122"/>
+        <w:commentReference w:id="124"/>
       </w:r>
       <w:r>
         <w:rPr>
@@ -15449,7 +15501,7 @@
         </w:rPr>
         <w:t xml:space="preserve">For example, in the great tit-winter moth system, caterpillar biomass sampling is usually conducted a few times a week (e.g., HMK041) and the larval stage of the winter moth life cycle is typically 8-10 weeks </w:t>
       </w:r>
-      <w:ins w:id="128" w:author="Heather Kharouba" w:date="2019-02-13T12:50:00Z">
+      <w:ins w:id="130" w:author="Heather Kharouba" w:date="2019-02-13T12:50:00Z">
         <w:r>
           <w:rPr>
             <w:rFonts w:ascii="Helvetica" w:hAnsi="Helvetica" w:cs="Helvetica"/>
@@ -15649,7 +15701,7 @@
         </w:rPr>
         <w:t>is supported</w:t>
       </w:r>
-      <w:ins w:id="129" w:author="Heather Kharouba" w:date="2019-02-13T13:04:00Z">
+      <w:ins w:id="131" w:author="Heather Kharouba" w:date="2019-02-13T13:04:00Z">
         <w:r>
           <w:rPr>
             <w:rFonts w:ascii="Helvetica" w:hAnsi="Helvetica" w:cs="Helvetica"/>
@@ -15678,7 +15730,7 @@
           <w:t xml:space="preserve"> multiple short</w:t>
         </w:r>
       </w:ins>
-      <w:ins w:id="130" w:author="Heather Kharouba" w:date="2019-02-13T13:14:00Z">
+      <w:ins w:id="132" w:author="Heather Kharouba" w:date="2019-02-13T13:14:00Z">
         <w:r>
           <w:rPr>
             <w:rFonts w:ascii="Helvetica" w:hAnsi="Helvetica" w:cs="Helvetica"/>
@@ -15689,7 +15741,7 @@
           <w:t>, potentially overlapping,</w:t>
         </w:r>
       </w:ins>
-      <w:ins w:id="131" w:author="Heather Kharouba" w:date="2019-02-13T13:04:00Z">
+      <w:ins w:id="133" w:author="Heather Kharouba" w:date="2019-02-13T13:04:00Z">
         <w:r>
           <w:rPr>
             <w:rFonts w:ascii="Helvetica" w:hAnsi="Helvetica" w:cs="Helvetica"/>
@@ -15698,28 +15750,6 @@
             <w:lang w:val="en-US"/>
           </w:rPr>
           <w:t xml:space="preserve"> generations, determining the seasonal order </w:t>
-        </w:r>
-      </w:ins>
-      <w:ins w:id="132" w:author="Heather Kharouba" w:date="2019-02-13T13:08:00Z">
-        <w:r>
-          <w:rPr>
-            <w:rFonts w:ascii="Helvetica" w:hAnsi="Helvetica" w:cs="Helvetica"/>
-            <w:sz w:val="22"/>
-            <w:szCs w:val="22"/>
-            <w:lang w:val="en-US"/>
-          </w:rPr>
-          <w:t xml:space="preserve">of </w:t>
-        </w:r>
-      </w:ins>
-      <w:ins w:id="133" w:author="Heather Kharouba" w:date="2019-02-13T13:14:00Z">
-        <w:r>
-          <w:rPr>
-            <w:rFonts w:ascii="Helvetica" w:hAnsi="Helvetica" w:cs="Helvetica"/>
-            <w:sz w:val="22"/>
-            <w:szCs w:val="22"/>
-            <w:lang w:val="en-US"/>
-          </w:rPr>
-          <w:t xml:space="preserve">the </w:t>
         </w:r>
       </w:ins>
       <w:ins w:id="134" w:author="Heather Kharouba" w:date="2019-02-13T13:08:00Z">
@@ -15730,10 +15760,32 @@
             <w:szCs w:val="22"/>
             <w:lang w:val="en-US"/>
           </w:rPr>
+          <w:t xml:space="preserve">of </w:t>
+        </w:r>
+      </w:ins>
+      <w:ins w:id="135" w:author="Heather Kharouba" w:date="2019-02-13T13:14:00Z">
+        <w:r>
+          <w:rPr>
+            <w:rFonts w:ascii="Helvetica" w:hAnsi="Helvetica" w:cs="Helvetica"/>
+            <w:sz w:val="22"/>
+            <w:szCs w:val="22"/>
+            <w:lang w:val="en-US"/>
+          </w:rPr>
+          <w:t xml:space="preserve">the </w:t>
+        </w:r>
+      </w:ins>
+      <w:ins w:id="136" w:author="Heather Kharouba" w:date="2019-02-13T13:08:00Z">
+        <w:r>
+          <w:rPr>
+            <w:rFonts w:ascii="Helvetica" w:hAnsi="Helvetica" w:cs="Helvetica"/>
+            <w:sz w:val="22"/>
+            <w:szCs w:val="22"/>
+            <w:lang w:val="en-US"/>
+          </w:rPr>
           <w:t xml:space="preserve">consumer vs. producer </w:t>
         </w:r>
       </w:ins>
-      <w:ins w:id="135" w:author="Heather Kharouba" w:date="2019-02-13T13:04:00Z">
+      <w:ins w:id="137" w:author="Heather Kharouba" w:date="2019-02-13T13:04:00Z">
         <w:r>
           <w:rPr>
             <w:rFonts w:ascii="Helvetica" w:hAnsi="Helvetica" w:cs="Helvetica"/>
@@ -15742,28 +15794,6 @@
             <w:lang w:val="en-US"/>
           </w:rPr>
           <w:t>is</w:t>
-        </w:r>
-      </w:ins>
-      <w:ins w:id="136" w:author="Heather Kharouba" w:date="2019-02-13T13:07:00Z">
-        <w:r>
-          <w:rPr>
-            <w:rFonts w:ascii="Helvetica" w:hAnsi="Helvetica" w:cs="Helvetica"/>
-            <w:sz w:val="22"/>
-            <w:szCs w:val="22"/>
-            <w:lang w:val="en-US"/>
-          </w:rPr>
-          <w:t xml:space="preserve"> necessary to assess the </w:t>
-        </w:r>
-      </w:ins>
-      <w:ins w:id="137" w:author="Heather Kharouba" w:date="2019-02-13T13:18:00Z">
-        <w:r>
-          <w:rPr>
-            <w:rFonts w:ascii="Helvetica" w:hAnsi="Helvetica" w:cs="Helvetica"/>
-            <w:sz w:val="22"/>
-            <w:szCs w:val="22"/>
-            <w:lang w:val="en-US"/>
-          </w:rPr>
-          <w:t xml:space="preserve">degree of </w:t>
         </w:r>
       </w:ins>
       <w:ins w:id="138" w:author="Heather Kharouba" w:date="2019-02-13T13:07:00Z">
@@ -15774,7 +15804,7 @@
             <w:szCs w:val="22"/>
             <w:lang w:val="en-US"/>
           </w:rPr>
-          <w:t>dependence of the consumer on the producer</w:t>
+          <w:t xml:space="preserve"> necessary to assess the </w:t>
         </w:r>
       </w:ins>
       <w:ins w:id="139" w:author="Heather Kharouba" w:date="2019-02-13T13:18:00Z">
@@ -15785,10 +15815,32 @@
             <w:szCs w:val="22"/>
             <w:lang w:val="en-US"/>
           </w:rPr>
+          <w:t xml:space="preserve">degree of </w:t>
+        </w:r>
+      </w:ins>
+      <w:ins w:id="140" w:author="Heather Kharouba" w:date="2019-02-13T13:07:00Z">
+        <w:r>
+          <w:rPr>
+            <w:rFonts w:ascii="Helvetica" w:hAnsi="Helvetica" w:cs="Helvetica"/>
+            <w:sz w:val="22"/>
+            <w:szCs w:val="22"/>
+            <w:lang w:val="en-US"/>
+          </w:rPr>
+          <w:t>dependence of the consumer on the producer</w:t>
+        </w:r>
+      </w:ins>
+      <w:ins w:id="141" w:author="Heather Kharouba" w:date="2019-02-13T13:18:00Z">
+        <w:r>
+          <w:rPr>
+            <w:rFonts w:ascii="Helvetica" w:hAnsi="Helvetica" w:cs="Helvetica"/>
+            <w:sz w:val="22"/>
+            <w:szCs w:val="22"/>
+            <w:lang w:val="en-US"/>
+          </w:rPr>
           <w:t>.</w:t>
         </w:r>
       </w:ins>
-      <w:del w:id="140" w:author="Heather Kharouba" w:date="2019-02-13T13:18:00Z">
+      <w:del w:id="142" w:author="Heather Kharouba" w:date="2019-02-13T13:18:00Z">
         <w:r>
           <w:rPr>
             <w:rFonts w:ascii="Helvetica" w:hAnsi="Helvetica" w:cs="Helvetica"/>
@@ -15826,7 +15878,7 @@
         </w:rPr>
         <w:t xml:space="preserve"> </w:t>
       </w:r>
-      <w:del w:id="141" w:author="Heather Kharouba" w:date="2019-02-13T13:17:00Z">
+      <w:del w:id="143" w:author="Heather Kharouba" w:date="2019-02-13T13:17:00Z">
         <w:r>
           <w:rPr>
             <w:rFonts w:ascii="Helvetica" w:hAnsi="Helvetica" w:cs="Helvetica"/>
@@ -15912,7 +15964,7 @@
           <w:lang w:val="en-US"/>
         </w:rPr>
       </w:pPr>
-      <w:ins w:id="142" w:author="Elizabeth Wolkovich" w:date="2019-01-20T12:11:00Z">
+      <w:ins w:id="144" w:author="Elizabeth Wolkovich" w:date="2019-01-20T12:11:00Z">
         <w:r>
           <w:rPr>
             <w:rFonts w:ascii="Helvetica" w:hAnsi="Helvetica" w:cs="Helvetica"/>
@@ -15932,7 +15984,7 @@
         </w:rPr>
         <w:t>Higher temporal resolution data will also help determine the seasonal availability of the consumer and resource, the other key assumption of the Cushing hypothesis</w:t>
       </w:r>
-      <w:ins w:id="143" w:author="Heather Kharouba" w:date="2019-02-13T13:27:00Z">
+      <w:ins w:id="145" w:author="Heather Kharouba" w:date="2019-02-13T13:27:00Z">
         <w:r>
           <w:rPr>
             <w:rFonts w:ascii="Helvetica" w:hAnsi="Helvetica" w:cs="Helvetica"/>
@@ -15952,7 +16004,7 @@
         </w:rPr>
         <w:t xml:space="preserve">. </w:t>
       </w:r>
-      <w:commentRangeStart w:id="144"/>
+      <w:commentRangeStart w:id="146"/>
       <w:r>
         <w:rPr>
           <w:rFonts w:ascii="Helvetica" w:hAnsi="Helvetica" w:cs="Helvetica"/>
@@ -15989,7 +16041,7 @@
         </w:rPr>
         <w:t xml:space="preserve">temperate aquatic and terrestrial systems differ in how many organisms survive the winter. While many terrestrial plants and herbivores have dormancy phases </w:t>
       </w:r>
-      <w:ins w:id="145" w:author="Heather Kharouba" w:date="2019-02-13T13:24:00Z">
+      <w:ins w:id="147" w:author="Heather Kharouba" w:date="2019-02-13T13:24:00Z">
         <w:r>
           <w:rPr>
             <w:rFonts w:ascii="Helvetica" w:hAnsi="Helvetica" w:cs="Helvetica"/>
@@ -16000,7 +16052,7 @@
           <w:t>during</w:t>
         </w:r>
       </w:ins>
-      <w:del w:id="146" w:author="Heather Kharouba" w:date="2019-02-13T13:24:00Z">
+      <w:del w:id="148" w:author="Heather Kharouba" w:date="2019-02-13T13:24:00Z">
         <w:r>
           <w:rPr>
             <w:rFonts w:ascii="Helvetica" w:hAnsi="Helvetica" w:cs="Helvetica"/>
@@ -16056,7 +16108,7 @@
         </w:rPr>
         <w:t>)</w:t>
       </w:r>
-      <w:ins w:id="147" w:author="Heather Kharouba" w:date="2019-02-13T13:27:00Z">
+      <w:ins w:id="149" w:author="Heather Kharouba" w:date="2019-02-13T13:27:00Z">
         <w:r>
           <w:rPr>
             <w:rFonts w:ascii="Helvetica" w:hAnsi="Helvetica" w:cs="Helvetica"/>
@@ -16076,7 +16128,7 @@
         </w:rPr>
         <w:t xml:space="preserve">. </w:t>
       </w:r>
-      <w:ins w:id="148" w:author="Heather Kharouba" w:date="2019-02-13T13:28:00Z">
+      <w:ins w:id="150" w:author="Heather Kharouba" w:date="2019-02-13T13:28:00Z">
         <w:r>
           <w:rPr>
             <w:rFonts w:ascii="Helvetica" w:hAnsi="Helvetica" w:cs="Helvetica"/>
@@ -16087,7 +16139,7 @@
           <w:t xml:space="preserve">Without more frequent data, </w:t>
         </w:r>
       </w:ins>
-      <w:del w:id="149" w:author="Heather Kharouba" w:date="2019-02-13T13:28:00Z">
+      <w:del w:id="151" w:author="Heather Kharouba" w:date="2019-02-13T13:28:00Z">
         <w:r>
           <w:rPr>
             <w:rFonts w:ascii="Helvetica" w:hAnsi="Helvetica" w:cs="Helvetica"/>
@@ -16098,7 +16150,7 @@
           <w:delText xml:space="preserve">This can make measuring </w:delText>
         </w:r>
       </w:del>
-      <w:ins w:id="150" w:author="Heather Kharouba" w:date="2019-02-13T13:28:00Z">
+      <w:ins w:id="152" w:author="Heather Kharouba" w:date="2019-02-13T13:28:00Z">
         <w:r>
           <w:rPr>
             <w:rFonts w:ascii="Helvetica" w:hAnsi="Helvetica" w:cs="Helvetica"/>
@@ -16136,7 +16188,7 @@
         </w:rPr>
         <w:t xml:space="preserve">of </w:t>
       </w:r>
-      <w:ins w:id="151" w:author="Heather Kharouba" w:date="2019-02-13T13:35:00Z">
+      <w:ins w:id="153" w:author="Heather Kharouba" w:date="2019-02-13T13:35:00Z">
         <w:r>
           <w:rPr>
             <w:rFonts w:ascii="Helvetica" w:hAnsi="Helvetica" w:cs="Helvetica"/>
@@ -16156,7 +16208,7 @@
         </w:rPr>
         <w:t xml:space="preserve">some aquatic systems </w:t>
       </w:r>
-      <w:ins w:id="152" w:author="Heather Kharouba" w:date="2019-02-13T13:28:00Z">
+      <w:ins w:id="154" w:author="Heather Kharouba" w:date="2019-02-13T13:28:00Z">
         <w:r>
           <w:rPr>
             <w:rFonts w:ascii="Helvetica" w:hAnsi="Helvetica" w:cs="Helvetica"/>
@@ -16167,7 +16219,7 @@
           <w:t xml:space="preserve">will be </w:t>
         </w:r>
       </w:ins>
-      <w:del w:id="153" w:author="Heather Kharouba" w:date="2019-02-13T13:28:00Z">
+      <w:del w:id="155" w:author="Heather Kharouba" w:date="2019-02-13T13:28:00Z">
         <w:r>
           <w:rPr>
             <w:rFonts w:ascii="Helvetica" w:hAnsi="Helvetica" w:cs="Helvetica"/>
@@ -16196,7 +16248,7 @@
         </w:rPr>
         <w:t>difficult</w:t>
       </w:r>
-      <w:del w:id="154" w:author="Heather Kharouba" w:date="2019-02-13T13:28:00Z">
+      <w:del w:id="156" w:author="Heather Kharouba" w:date="2019-02-13T13:28:00Z">
         <w:r>
           <w:rPr>
             <w:rFonts w:ascii="Helvetica" w:hAnsi="Helvetica" w:cs="Helvetica"/>
@@ -16216,12 +16268,12 @@
         </w:rPr>
         <w:t xml:space="preserve">. </w:t>
       </w:r>
-      <w:commentRangeEnd w:id="144"/>
+      <w:commentRangeEnd w:id="146"/>
       <w:r>
         <w:rPr>
           <w:rStyle w:val="CommentReference"/>
         </w:rPr>
-        <w:commentReference w:id="144"/>
+        <w:commentReference w:id="146"/>
       </w:r>
       <w:r>
         <w:rPr>
@@ -16250,7 +16302,7 @@
         </w:rPr>
         <w:t>, suggesting that—though more challenging—critical assumptions of the Cushing hypothesis</w:t>
       </w:r>
-      <w:del w:id="155" w:author="Heather Kharouba" w:date="2019-02-13T13:35:00Z">
+      <w:del w:id="157" w:author="Heather Kharouba" w:date="2019-02-13T13:35:00Z">
         <w:r>
           <w:rPr>
             <w:rFonts w:ascii="Helvetica" w:hAnsi="Helvetica" w:cs="Helvetica"/>
@@ -16270,7 +16322,7 @@
         </w:rPr>
         <w:t xml:space="preserve"> </w:t>
       </w:r>
-      <w:del w:id="156" w:author="Heather Kharouba" w:date="2019-02-13T13:35:00Z">
+      <w:del w:id="158" w:author="Heather Kharouba" w:date="2019-02-13T13:35:00Z">
         <w:r>
           <w:rPr>
             <w:rFonts w:ascii="Helvetica" w:hAnsi="Helvetica" w:cs="Helvetica"/>
@@ -16479,7 +16531,7 @@
         </w:rPr>
         <w:t>2</w:t>
       </w:r>
-      <w:ins w:id="157" w:author="Heather Kharouba" w:date="2019-02-11T12:01:00Z">
+      <w:ins w:id="159" w:author="Heather Kharouba" w:date="2019-02-11T12:01:00Z">
         <w:r>
           <w:rPr>
             <w:rFonts w:ascii="Helvetica" w:hAnsi="Helvetica" w:cs="Helvetica"/>
@@ -16508,7 +16560,7 @@
         </w:rPr>
         <w:t>.</w:t>
       </w:r>
-      <w:ins w:id="158" w:author="Heather Kharouba" w:date="2019-01-10T13:22:00Z">
+      <w:ins w:id="160" w:author="Heather Kharouba" w:date="2019-01-10T13:22:00Z">
         <w:r>
           <w:rPr>
             <w:rFonts w:ascii="Helvetica" w:hAnsi="Helvetica" w:cs="Helvetica"/>
@@ -16519,7 +16571,7 @@
           <w:t xml:space="preserve"> </w:t>
         </w:r>
       </w:ins>
-      <w:commentRangeStart w:id="159"/>
+      <w:commentRangeStart w:id="161"/>
       <w:r>
         <w:rPr>
           <w:rFonts w:ascii="Helvetica" w:hAnsi="Helvetica" w:cs="Helvetica"/>
@@ -16538,7 +16590,7 @@
         </w:rPr>
         <w:t xml:space="preserve"> across years</w:t>
       </w:r>
-      <w:ins w:id="160" w:author="Heather Kharouba" w:date="2019-02-13T12:40:00Z">
+      <w:ins w:id="162" w:author="Heather Kharouba" w:date="2019-02-13T12:40:00Z">
         <w:r>
           <w:rPr>
             <w:rFonts w:ascii="Helvetica" w:hAnsi="Helvetica" w:cs="Helvetica"/>
@@ -16603,14 +16655,14 @@
         </w:rPr>
         <w:t>researchers can place themselves on the Cushing curve</w:t>
       </w:r>
-      <w:commentRangeEnd w:id="159"/>
+      <w:commentRangeEnd w:id="161"/>
       <w:r>
         <w:rPr>
           <w:rStyle w:val="CommentReference"/>
         </w:rPr>
-        <w:commentReference w:id="159"/>
-      </w:r>
-      <w:ins w:id="161" w:author="Heather Kharouba" w:date="2019-02-13T12:35:00Z">
+        <w:commentReference w:id="161"/>
+      </w:r>
+      <w:ins w:id="163" w:author="Heather Kharouba" w:date="2019-02-13T12:35:00Z">
         <w:r>
           <w:rPr>
             <w:rFonts w:ascii="Helvetica" w:hAnsi="Helvetica" w:cs="Helvetica"/>
@@ -18095,7 +18147,7 @@
         </w:rPr>
         <w:t xml:space="preserve">elucidate which </w:t>
       </w:r>
-      <w:commentRangeStart w:id="162"/>
+      <w:commentRangeStart w:id="164"/>
       <w:r>
         <w:rPr>
           <w:rFonts w:ascii="Helvetica" w:hAnsi="Helvetica" w:cs="Helvetica"/>
@@ -18105,12 +18157,12 @@
         </w:rPr>
         <w:t>mechanisms may—or may not—appear feasible for the interaction</w:t>
       </w:r>
-      <w:commentRangeEnd w:id="162"/>
+      <w:commentRangeEnd w:id="164"/>
       <w:r>
         <w:rPr>
           <w:rStyle w:val="CommentReference"/>
         </w:rPr>
-        <w:commentReference w:id="162"/>
+        <w:commentReference w:id="164"/>
       </w:r>
       <w:r>
         <w:rPr>
@@ -18782,7 +18834,7 @@
         </w:rPr>
         <w:t xml:space="preserve"> Cottingham, </w:t>
       </w:r>
-      <w:ins w:id="163" w:author="Heather Kharouba" w:date="2019-02-13T13:37:00Z">
+      <w:ins w:id="165" w:author="Heather Kharouba" w:date="2019-02-13T13:37:00Z">
         <w:r>
           <w:rPr>
             <w:rFonts w:ascii="Helvetica" w:hAnsi="Helvetica" w:cs="Helvetica"/>
@@ -19484,7 +19536,7 @@
         <w:autoSpaceDN w:val="0"/>
         <w:adjustRightInd w:val="0"/>
         <w:rPr>
-          <w:ins w:id="164" w:author="Heather Kharouba" w:date="2019-02-11T11:03:00Z"/>
+          <w:ins w:id="166" w:author="Heather Kharouba" w:date="2019-02-11T11:03:00Z"/>
           <w:rFonts w:ascii="Helvetica" w:hAnsi="Helvetica" w:cs="Helvetica"/>
           <w:b/>
           <w:bCs/>
@@ -19493,8 +19545,8 @@
           <w:lang w:val="en-US"/>
         </w:rPr>
       </w:pPr>
-      <w:commentRangeStart w:id="165"/>
-      <w:ins w:id="166" w:author="Heather Kharouba" w:date="2019-02-11T11:03:00Z">
+      <w:commentRangeStart w:id="167"/>
+      <w:ins w:id="168" w:author="Heather Kharouba" w:date="2019-02-11T11:03:00Z">
         <w:r>
           <w:rPr>
             <w:rFonts w:ascii="Helvetica" w:hAnsi="Helvetica" w:cs="Helvetica"/>
@@ -19506,16 +19558,16 @@
           <w:t>Cushing match-mismatch hyp</w:t>
         </w:r>
       </w:ins>
-      <w:commentRangeEnd w:id="165"/>
-      <w:ins w:id="167" w:author="Heather Kharouba" w:date="2019-02-13T15:02:00Z">
+      <w:commentRangeEnd w:id="167"/>
+      <w:ins w:id="169" w:author="Heather Kharouba" w:date="2019-02-13T15:02:00Z">
         <w:r>
           <w:rPr>
             <w:rStyle w:val="CommentReference"/>
           </w:rPr>
-          <w:commentReference w:id="165"/>
+          <w:commentReference w:id="167"/>
         </w:r>
       </w:ins>
-      <w:ins w:id="169" w:author="Heather Kharouba" w:date="2019-02-11T11:03:00Z">
+      <w:ins w:id="171" w:author="Heather Kharouba" w:date="2019-02-11T11:03:00Z">
         <w:r>
           <w:rPr>
             <w:rFonts w:ascii="Helvetica" w:hAnsi="Helvetica" w:cs="Helvetica"/>
@@ -19563,7 +19615,7 @@
           <w:t xml:space="preserve"> to temporally ‘match’ the peak of its energetic phase </w:t>
         </w:r>
       </w:ins>
-      <w:ins w:id="170" w:author="Heather Kharouba" w:date="2019-02-13T15:07:00Z">
+      <w:ins w:id="172" w:author="Heather Kharouba" w:date="2019-02-13T15:07:00Z">
         <w:r>
           <w:rPr>
             <w:rFonts w:ascii="Helvetica" w:hAnsi="Helvetica" w:cs="Helvetica"/>
@@ -19572,28 +19624,6 @@
             <w:lang w:val="en-US"/>
           </w:rPr>
           <w:t xml:space="preserve">(i.e. reaching maximum fitness) </w:t>
-        </w:r>
-      </w:ins>
-      <w:ins w:id="171" w:author="Heather Kharouba" w:date="2019-02-11T11:03:00Z">
-        <w:r>
-          <w:rPr>
-            <w:rFonts w:ascii="Helvetica" w:hAnsi="Helvetica" w:cs="Helvetica"/>
-            <w:sz w:val="22"/>
-            <w:szCs w:val="22"/>
-            <w:lang w:val="en-US"/>
-          </w:rPr>
-          <w:t>with the peak of resource availability</w:t>
-        </w:r>
-      </w:ins>
-      <w:ins w:id="172" w:author="Heather Kharouba" w:date="2019-02-13T15:02:00Z">
-        <w:r>
-          <w:rPr>
-            <w:rFonts w:ascii="Helvetica" w:hAnsi="Helvetica" w:cs="Helvetica"/>
-            <w:sz w:val="22"/>
-            <w:szCs w:val="22"/>
-            <w:lang w:val="en-US"/>
-          </w:rPr>
-          <w:t xml:space="preserve"> and</w:t>
         </w:r>
       </w:ins>
       <w:ins w:id="173" w:author="Heather Kharouba" w:date="2019-02-11T11:03:00Z">
@@ -19604,8 +19634,10 @@
             <w:szCs w:val="22"/>
             <w:lang w:val="en-US"/>
           </w:rPr>
-          <w:t xml:space="preserve"> if there is any change to the relative timing of </w:t>
-        </w:r>
+          <w:t>with the peak of resource availability</w:t>
+        </w:r>
+      </w:ins>
+      <w:ins w:id="174" w:author="Heather Kharouba" w:date="2019-02-13T15:02:00Z">
         <w:r>
           <w:rPr>
             <w:rFonts w:ascii="Helvetica" w:hAnsi="Helvetica" w:cs="Helvetica"/>
@@ -19613,36 +19645,7 @@
             <w:szCs w:val="22"/>
             <w:lang w:val="en-US"/>
           </w:rPr>
-          <w:t>the</w:t>
-        </w:r>
-        <w:r>
-          <w:rPr>
-            <w:rFonts w:ascii="Helvetica" w:hAnsi="Helvetica" w:cs="Helvetica"/>
-            <w:sz w:val="22"/>
-            <w:szCs w:val="22"/>
-            <w:lang w:val="en-US"/>
-          </w:rPr>
-          <w:t xml:space="preserve"> interaction, there will be a decrease in fitness for </w:t>
-        </w:r>
-        <w:r>
-          <w:rPr>
-            <w:rFonts w:ascii="Helvetica" w:hAnsi="Helvetica" w:cs="Helvetica"/>
-            <w:sz w:val="22"/>
-            <w:szCs w:val="22"/>
-            <w:lang w:val="en-US"/>
-          </w:rPr>
-          <w:t>the consumer (i.e., a mismatch</w:t>
-        </w:r>
-      </w:ins>
-      <w:ins w:id="174" w:author="Heather Kharouba" w:date="2019-02-13T15:03:00Z">
-        <w:r>
-          <w:rPr>
-            <w:rFonts w:ascii="Helvetica" w:hAnsi="Helvetica" w:cs="Helvetica"/>
-            <w:sz w:val="22"/>
-            <w:szCs w:val="22"/>
-            <w:lang w:val="en-US"/>
-          </w:rPr>
-          <w:t xml:space="preserve">). </w:t>
+          <w:t xml:space="preserve"> and</w:t>
         </w:r>
       </w:ins>
       <w:ins w:id="175" w:author="Heather Kharouba" w:date="2019-02-11T11:03:00Z">
@@ -19653,6 +19656,55 @@
             <w:szCs w:val="22"/>
             <w:lang w:val="en-US"/>
           </w:rPr>
+          <w:t xml:space="preserve"> if there is any change to the relative timing of </w:t>
+        </w:r>
+        <w:r>
+          <w:rPr>
+            <w:rFonts w:ascii="Helvetica" w:hAnsi="Helvetica" w:cs="Helvetica"/>
+            <w:sz w:val="22"/>
+            <w:szCs w:val="22"/>
+            <w:lang w:val="en-US"/>
+          </w:rPr>
+          <w:t>the</w:t>
+        </w:r>
+        <w:r>
+          <w:rPr>
+            <w:rFonts w:ascii="Helvetica" w:hAnsi="Helvetica" w:cs="Helvetica"/>
+            <w:sz w:val="22"/>
+            <w:szCs w:val="22"/>
+            <w:lang w:val="en-US"/>
+          </w:rPr>
+          <w:t xml:space="preserve"> interaction, there will be a decrease in fitness for </w:t>
+        </w:r>
+        <w:r>
+          <w:rPr>
+            <w:rFonts w:ascii="Helvetica" w:hAnsi="Helvetica" w:cs="Helvetica"/>
+            <w:sz w:val="22"/>
+            <w:szCs w:val="22"/>
+            <w:lang w:val="en-US"/>
+          </w:rPr>
+          <w:t>the consumer (i.e., a mismatch</w:t>
+        </w:r>
+      </w:ins>
+      <w:ins w:id="176" w:author="Heather Kharouba" w:date="2019-02-13T15:03:00Z">
+        <w:r>
+          <w:rPr>
+            <w:rFonts w:ascii="Helvetica" w:hAnsi="Helvetica" w:cs="Helvetica"/>
+            <w:sz w:val="22"/>
+            <w:szCs w:val="22"/>
+            <w:lang w:val="en-US"/>
+          </w:rPr>
+          <w:t xml:space="preserve">). </w:t>
+        </w:r>
+      </w:ins>
+      <w:ins w:id="177" w:author="Heather Kharouba" w:date="2019-02-11T11:03:00Z">
+        <w:r>
+          <w:rPr>
+            <w:rFonts w:ascii="Helvetica" w:hAnsi="Helvetica" w:cs="Helvetica"/>
+            <w:sz w:val="22"/>
+            <w:szCs w:val="22"/>
+            <w:lang w:val="en-US"/>
+          </w:rPr>
           <w:t>At the</w:t>
         </w:r>
         <w:r>
@@ -19692,7 +19744,7 @@
           <w:t xml:space="preserve">. </w:t>
         </w:r>
       </w:ins>
-      <w:ins w:id="176" w:author="Heather Kharouba" w:date="2019-02-13T15:04:00Z">
+      <w:ins w:id="178" w:author="Heather Kharouba" w:date="2019-02-13T15:04:00Z">
         <w:r>
           <w:rPr>
             <w:rFonts w:ascii="Helvetica" w:hAnsi="Helvetica" w:cs="Helvetica"/>
@@ -19720,7 +19772,7 @@
         <w:autoSpaceDN w:val="0"/>
         <w:adjustRightInd w:val="0"/>
         <w:rPr>
-          <w:ins w:id="177" w:author="Heather Kharouba" w:date="2019-02-11T11:03:00Z"/>
+          <w:ins w:id="179" w:author="Heather Kharouba" w:date="2019-02-11T11:03:00Z"/>
           <w:rFonts w:ascii="Helvetica" w:hAnsi="Helvetica" w:cs="Helvetica"/>
           <w:b/>
           <w:bCs/>
@@ -19763,7 +19815,7 @@
         </w:rPr>
         <w:t>a representative or benchmark time series of conditions that describe</w:t>
       </w:r>
-      <w:ins w:id="178" w:author="Heather Kharouba" w:date="2019-01-13T21:15:00Z">
+      <w:ins w:id="180" w:author="Heather Kharouba" w:date="2019-01-13T21:15:00Z">
         <w:r>
           <w:rPr>
             <w:rFonts w:ascii="Helvetica" w:hAnsi="Helvetica" w:cs="Helvetica"/>
@@ -19807,7 +19859,7 @@
         <w:autoSpaceDN w:val="0"/>
         <w:adjustRightInd w:val="0"/>
         <w:rPr>
-          <w:ins w:id="179" w:author="Heather Kharouba" w:date="2019-02-13T15:04:00Z"/>
+          <w:ins w:id="181" w:author="Heather Kharouba" w:date="2019-02-13T15:04:00Z"/>
           <w:rFonts w:ascii="Helvetica" w:hAnsi="Helvetica" w:cs="Helvetica"/>
           <w:b/>
           <w:bCs/>
@@ -19816,7 +19868,7 @@
           <w:lang w:val="en-US"/>
         </w:rPr>
       </w:pPr>
-      <w:ins w:id="180" w:author="Heather Kharouba" w:date="2019-02-13T15:04:00Z">
+      <w:ins w:id="182" w:author="Heather Kharouba" w:date="2019-02-13T15:04:00Z">
         <w:r>
           <w:rPr>
             <w:rFonts w:ascii="Helvetica" w:hAnsi="Helvetica" w:cs="Helvetica"/>
@@ -19829,7 +19881,7 @@
           <w:t xml:space="preserve">Synchrony baseline- </w:t>
         </w:r>
       </w:ins>
-      <w:ins w:id="181" w:author="Heather Kharouba" w:date="2019-02-13T15:09:00Z">
+      <w:ins w:id="183" w:author="Heather Kharouba" w:date="2019-02-13T15:09:00Z">
         <w:r>
           <w:rPr>
             <w:rFonts w:ascii="Helvetica" w:hAnsi="Helvetica" w:cs="Helvetica"/>
@@ -19838,28 +19890,6 @@
             <w:lang w:val="en-US"/>
           </w:rPr>
           <w:t>a</w:t>
-        </w:r>
-      </w:ins>
-      <w:ins w:id="182" w:author="Heather Kharouba" w:date="2019-02-13T15:04:00Z">
-        <w:r>
-          <w:rPr>
-            <w:rFonts w:ascii="Helvetica" w:hAnsi="Helvetica" w:cs="Helvetica"/>
-            <w:sz w:val="22"/>
-            <w:szCs w:val="22"/>
-            <w:lang w:val="en-US"/>
-          </w:rPr>
-          <w:t xml:space="preserve"> </w:t>
-        </w:r>
-      </w:ins>
-      <w:ins w:id="183" w:author="Heather Kharouba" w:date="2019-02-13T15:09:00Z">
-        <w:r>
-          <w:rPr>
-            <w:rFonts w:ascii="Helvetica" w:hAnsi="Helvetica" w:cs="Helvetica"/>
-            <w:sz w:val="22"/>
-            <w:szCs w:val="22"/>
-            <w:lang w:val="en-US"/>
-          </w:rPr>
-          <w:t xml:space="preserve">hypothesis that the </w:t>
         </w:r>
       </w:ins>
       <w:ins w:id="184" w:author="Heather Kharouba" w:date="2019-02-13T15:04:00Z">
@@ -19870,7 +19900,7 @@
             <w:szCs w:val="22"/>
             <w:lang w:val="en-US"/>
           </w:rPr>
-          <w:t xml:space="preserve">pre-climate change baseline </w:t>
+          <w:t xml:space="preserve"> </w:t>
         </w:r>
       </w:ins>
       <w:ins w:id="185" w:author="Heather Kharouba" w:date="2019-02-13T15:09:00Z">
@@ -19881,10 +19911,32 @@
             <w:szCs w:val="22"/>
             <w:lang w:val="en-US"/>
           </w:rPr>
+          <w:t xml:space="preserve">hypothesis that the </w:t>
+        </w:r>
+      </w:ins>
+      <w:ins w:id="186" w:author="Heather Kharouba" w:date="2019-02-13T15:04:00Z">
+        <w:r>
+          <w:rPr>
+            <w:rFonts w:ascii="Helvetica" w:hAnsi="Helvetica" w:cs="Helvetica"/>
+            <w:sz w:val="22"/>
+            <w:szCs w:val="22"/>
+            <w:lang w:val="en-US"/>
+          </w:rPr>
+          <w:t xml:space="preserve">pre-climate change baseline </w:t>
+        </w:r>
+      </w:ins>
+      <w:ins w:id="187" w:author="Heather Kharouba" w:date="2019-02-13T15:09:00Z">
+        <w:r>
+          <w:rPr>
+            <w:rFonts w:ascii="Helvetica" w:hAnsi="Helvetica" w:cs="Helvetica"/>
+            <w:sz w:val="22"/>
+            <w:szCs w:val="22"/>
+            <w:lang w:val="en-US"/>
+          </w:rPr>
           <w:t xml:space="preserve">is </w:t>
         </w:r>
       </w:ins>
-      <w:ins w:id="186" w:author="Heather Kharouba" w:date="2019-02-13T15:10:00Z">
+      <w:ins w:id="188" w:author="Heather Kharouba" w:date="2019-02-13T15:10:00Z">
         <w:r>
           <w:rPr>
             <w:rFonts w:ascii="Helvetica" w:hAnsi="Helvetica" w:cs="Helvetica"/>
@@ -19893,28 +19945,6 @@
             <w:lang w:val="en-US"/>
           </w:rPr>
           <w:t>that</w:t>
-        </w:r>
-      </w:ins>
-      <w:ins w:id="187" w:author="Heather Kharouba" w:date="2019-02-13T15:04:00Z">
-        <w:r>
-          <w:rPr>
-            <w:rFonts w:ascii="Helvetica" w:hAnsi="Helvetica" w:cs="Helvetica"/>
-            <w:sz w:val="22"/>
-            <w:szCs w:val="22"/>
-            <w:lang w:val="en-US"/>
-          </w:rPr>
-          <w:t xml:space="preserve"> the most energetically demanding phase of the </w:t>
-        </w:r>
-      </w:ins>
-      <w:ins w:id="188" w:author="Heather Kharouba" w:date="2019-02-13T15:05:00Z">
-        <w:r>
-          <w:rPr>
-            <w:rFonts w:ascii="Helvetica" w:hAnsi="Helvetica" w:cs="Helvetica"/>
-            <w:sz w:val="22"/>
-            <w:szCs w:val="22"/>
-            <w:lang w:val="en-US"/>
-          </w:rPr>
-          <w:t>consumer is</w:t>
         </w:r>
       </w:ins>
       <w:ins w:id="189" w:author="Heather Kharouba" w:date="2019-02-13T15:04:00Z">
@@ -19925,10 +19955,10 @@
             <w:szCs w:val="22"/>
             <w:lang w:val="en-US"/>
           </w:rPr>
-          <w:t xml:space="preserve"> at the </w:t>
+          <w:t xml:space="preserve"> the most energetically demanding phase of the </w:t>
         </w:r>
       </w:ins>
-      <w:ins w:id="190" w:author="Heather Kharouba" w:date="2019-02-13T15:06:00Z">
+      <w:ins w:id="190" w:author="Heather Kharouba" w:date="2019-02-13T15:05:00Z">
         <w:r>
           <w:rPr>
             <w:rFonts w:ascii="Helvetica" w:hAnsi="Helvetica" w:cs="Helvetica"/>
@@ -19936,7 +19966,7 @@
             <w:szCs w:val="22"/>
             <w:lang w:val="en-US"/>
           </w:rPr>
-          <w:t>same t</w:t>
+          <w:t>consumer is</w:t>
         </w:r>
       </w:ins>
       <w:ins w:id="191" w:author="Heather Kharouba" w:date="2019-02-13T15:04:00Z">
@@ -19947,6 +19977,28 @@
             <w:szCs w:val="22"/>
             <w:lang w:val="en-US"/>
           </w:rPr>
+          <w:t xml:space="preserve"> at the </w:t>
+        </w:r>
+      </w:ins>
+      <w:ins w:id="192" w:author="Heather Kharouba" w:date="2019-02-13T15:06:00Z">
+        <w:r>
+          <w:rPr>
+            <w:rFonts w:ascii="Helvetica" w:hAnsi="Helvetica" w:cs="Helvetica"/>
+            <w:sz w:val="22"/>
+            <w:szCs w:val="22"/>
+            <w:lang w:val="en-US"/>
+          </w:rPr>
+          <w:t>same t</w:t>
+        </w:r>
+      </w:ins>
+      <w:ins w:id="193" w:author="Heather Kharouba" w:date="2019-02-13T15:04:00Z">
+        <w:r>
+          <w:rPr>
+            <w:rFonts w:ascii="Helvetica" w:hAnsi="Helvetica" w:cs="Helvetica"/>
+            <w:sz w:val="22"/>
+            <w:szCs w:val="22"/>
+            <w:lang w:val="en-US"/>
+          </w:rPr>
           <w:t>ime of</w:t>
         </w:r>
         <w:r>
@@ -19959,7 +20011,7 @@
           <w:t xml:space="preserve"> peak resource availability</w:t>
         </w:r>
       </w:ins>
-      <w:ins w:id="192" w:author="Heather Kharouba" w:date="2019-02-13T15:08:00Z">
+      <w:ins w:id="194" w:author="Heather Kharouba" w:date="2019-02-13T15:08:00Z">
         <w:r>
           <w:rPr>
             <w:rFonts w:ascii="Helvetica" w:hAnsi="Helvetica" w:cs="Helvetica"/>
@@ -19970,7 +20022,7 @@
           <w:t>, and thus fitness was at its maximum</w:t>
         </w:r>
       </w:ins>
-      <w:ins w:id="193" w:author="Heather Kharouba" w:date="2019-02-13T15:05:00Z">
+      <w:ins w:id="195" w:author="Heather Kharouba" w:date="2019-02-13T15:05:00Z">
         <w:r>
           <w:rPr>
             <w:rFonts w:ascii="Helvetica" w:hAnsi="Helvetica" w:cs="Helvetica"/>
@@ -19990,7 +20042,7 @@
           <w:t xml:space="preserve"> match</w:t>
         </w:r>
       </w:ins>
-      <w:ins w:id="194" w:author="Heather Kharouba" w:date="2019-02-13T15:04:00Z">
+      <w:ins w:id="196" w:author="Heather Kharouba" w:date="2019-02-13T15:04:00Z">
         <w:r>
           <w:rPr>
             <w:rFonts w:ascii="Helvetica" w:hAnsi="Helvetica" w:cs="Helvetica"/>
@@ -20009,7 +20061,7 @@
         <w:autoSpaceDN w:val="0"/>
         <w:adjustRightInd w:val="0"/>
         <w:rPr>
-          <w:ins w:id="195" w:author="Heather Kharouba" w:date="2019-02-13T15:04:00Z"/>
+          <w:ins w:id="197" w:author="Heather Kharouba" w:date="2019-02-13T15:04:00Z"/>
           <w:rFonts w:ascii="Helvetica" w:hAnsi="Helvetica" w:cs="Helvetica"/>
           <w:b/>
           <w:bCs/>
@@ -20128,7 +20180,7 @@
         </w:rPr>
         <w:t xml:space="preserve"> the pre-climate change baseline is one where there is no </w:t>
       </w:r>
-      <w:del w:id="196" w:author="Heather Kharouba" w:date="2019-02-13T15:06:00Z">
+      <w:del w:id="198" w:author="Heather Kharouba" w:date="2019-02-13T15:06:00Z">
         <w:r>
           <w:rPr>
             <w:rFonts w:ascii="Helvetica" w:hAnsi="Helvetica" w:cs="Helvetica"/>
@@ -20253,7 +20305,7 @@
         <w:autoSpaceDN w:val="0"/>
         <w:adjustRightInd w:val="0"/>
         <w:rPr>
-          <w:del w:id="197" w:author="Heather Kharouba" w:date="2019-02-13T15:11:00Z"/>
+          <w:del w:id="199" w:author="Heather Kharouba" w:date="2019-02-13T15:11:00Z"/>
           <w:rFonts w:ascii="Helvetica" w:hAnsi="Helvetica" w:cs="Helvetica"/>
           <w:b/>
           <w:bCs/>
@@ -20270,7 +20322,7 @@
         <w:autoSpaceDN w:val="0"/>
         <w:adjustRightInd w:val="0"/>
         <w:rPr>
-          <w:ins w:id="198" w:author="Heather Kharouba" w:date="2019-02-13T15:11:00Z"/>
+          <w:ins w:id="200" w:author="Heather Kharouba" w:date="2019-02-13T15:11:00Z"/>
           <w:rFonts w:ascii="Helvetica" w:hAnsi="Helvetica" w:cs="Helvetica"/>
           <w:b/>
           <w:bCs/>
@@ -20287,15 +20339,15 @@
         <w:autoSpaceDN w:val="0"/>
         <w:adjustRightInd w:val="0"/>
         <w:rPr>
-          <w:del w:id="199" w:author="Heather Kharouba" w:date="2019-02-13T15:11:00Z"/>
-          <w:rFonts w:ascii="Helvetica" w:hAnsi="Helvetica" w:cs="Helvetica"/>
-          <w:sz w:val="22"/>
-          <w:szCs w:val="22"/>
-          <w:lang w:val="en-US"/>
-        </w:rPr>
-      </w:pPr>
-      <w:commentRangeStart w:id="200"/>
-      <w:del w:id="201" w:author="Heather Kharouba" w:date="2019-02-13T15:11:00Z">
+          <w:del w:id="201" w:author="Heather Kharouba" w:date="2019-02-13T15:11:00Z"/>
+          <w:rFonts w:ascii="Helvetica" w:hAnsi="Helvetica" w:cs="Helvetica"/>
+          <w:sz w:val="22"/>
+          <w:szCs w:val="22"/>
+          <w:lang w:val="en-US"/>
+        </w:rPr>
+      </w:pPr>
+      <w:commentRangeStart w:id="202"/>
+      <w:del w:id="203" w:author="Heather Kharouba" w:date="2019-02-13T15:11:00Z">
         <w:r>
           <w:rPr>
             <w:rFonts w:ascii="Helvetica" w:hAnsi="Helvetica" w:cs="Helvetica"/>
@@ -20316,12 +20368,12 @@
           </w:rPr>
           <w:delText xml:space="preserve"> causal ecological process or pathway that produces the Cushing curve</w:delText>
         </w:r>
-        <w:commentRangeEnd w:id="200"/>
+        <w:commentRangeEnd w:id="202"/>
         <w:r>
           <w:rPr>
             <w:rStyle w:val="CommentReference"/>
           </w:rPr>
-          <w:commentReference w:id="200"/>
+          <w:commentReference w:id="202"/>
         </w:r>
       </w:del>
     </w:p>
@@ -20332,7 +20384,7 @@
         <w:autoSpaceDN w:val="0"/>
         <w:adjustRightInd w:val="0"/>
         <w:rPr>
-          <w:del w:id="202" w:author="Heather Kharouba" w:date="2019-02-13T15:11:00Z"/>
+          <w:del w:id="204" w:author="Heather Kharouba" w:date="2019-02-13T15:11:00Z"/>
           <w:rFonts w:ascii="Helvetica" w:hAnsi="Helvetica" w:cs="Helvetica"/>
           <w:b/>
           <w:bCs/>
@@ -20667,7 +20719,7 @@
           <w:szCs w:val="22"/>
         </w:rPr>
       </w:pPr>
-      <w:commentRangeStart w:id="203"/>
+      <w:commentRangeStart w:id="205"/>
       <w:r>
         <w:rPr>
           <w:rFonts w:ascii="Helvetica" w:hAnsi="Helvetica"/>
@@ -20686,12 +20738,12 @@
         </w:rPr>
         <w:t>s</w:t>
       </w:r>
-      <w:commentRangeEnd w:id="203"/>
+      <w:commentRangeEnd w:id="205"/>
       <w:r>
         <w:rPr>
           <w:rStyle w:val="CommentReference"/>
         </w:rPr>
-        <w:commentReference w:id="203"/>
+        <w:commentReference w:id="205"/>
       </w:r>
     </w:p>
     <w:p>
@@ -23146,7 +23198,7 @@
           <w:szCs w:val="22"/>
         </w:rPr>
       </w:pPr>
-      <w:commentRangeStart w:id="204"/>
+      <w:commentRangeStart w:id="206"/>
       <w:r>
         <w:rPr>
           <w:rFonts w:ascii="Helvetica" w:hAnsi="Helvetica"/>
@@ -23155,7 +23207,7 @@
         </w:rPr>
         <w:t xml:space="preserve">Figure 1. </w:t>
       </w:r>
-      <w:ins w:id="205" w:author="Heather Kharouba" w:date="2019-02-11T14:39:00Z">
+      <w:ins w:id="207" w:author="Heather Kharouba" w:date="2019-02-11T14:39:00Z">
         <w:r>
           <w:rPr>
             <w:rFonts w:ascii="Helvetica" w:hAnsi="Helvetica" w:cs="Helvetica"/>
@@ -23166,7 +23218,7 @@
           <w:t>C</w:t>
         </w:r>
       </w:ins>
-      <w:del w:id="206" w:author="Heather Kharouba" w:date="2019-02-11T14:39:00Z">
+      <w:del w:id="208" w:author="Heather Kharouba" w:date="2019-02-11T14:39:00Z">
         <w:r>
           <w:rPr>
             <w:rFonts w:ascii="Helvetica" w:hAnsi="Helvetica" w:cs="Helvetica"/>
@@ -23186,7 +23238,7 @@
         </w:rPr>
         <w:t xml:space="preserve">onceptualization of the </w:t>
       </w:r>
-      <w:ins w:id="207" w:author="Heather Kharouba" w:date="2019-02-11T14:22:00Z">
+      <w:ins w:id="209" w:author="Heather Kharouba" w:date="2019-02-11T14:22:00Z">
         <w:r>
           <w:rPr>
             <w:rFonts w:ascii="Helvetica" w:hAnsi="Helvetica" w:cs="Helvetica"/>
@@ -23197,47 +23249,7 @@
           <w:t>Cushing match-mismatch hypothesis</w:t>
         </w:r>
       </w:ins>
-      <w:ins w:id="208" w:author="Heather Kharouba" w:date="2019-02-11T14:23:00Z">
-        <w:r>
-          <w:rPr>
-            <w:rFonts w:ascii="Helvetica" w:hAnsi="Helvetica" w:cs="Helvetica"/>
-            <w:sz w:val="22"/>
-            <w:szCs w:val="22"/>
-            <w:lang w:val="en-US"/>
-          </w:rPr>
-          <w:t xml:space="preserve"> </w:t>
-        </w:r>
-      </w:ins>
-      <w:ins w:id="209" w:author="Heather Kharouba" w:date="2019-02-11T14:27:00Z">
-        <w:r>
-          <w:rPr>
-            <w:rFonts w:ascii="Helvetica" w:hAnsi="Helvetica" w:cs="Helvetica"/>
-            <w:sz w:val="22"/>
-            <w:szCs w:val="22"/>
-            <w:lang w:val="en-US"/>
-          </w:rPr>
-          <w:t>represente</w:t>
-        </w:r>
-        <w:r>
-          <w:rPr>
-            <w:rFonts w:ascii="Helvetica" w:hAnsi="Helvetica" w:cs="Helvetica"/>
-            <w:sz w:val="22"/>
-            <w:szCs w:val="22"/>
-            <w:lang w:val="en-US"/>
-          </w:rPr>
-          <w:t>d by the</w:t>
-        </w:r>
-      </w:ins>
-      <w:ins w:id="210" w:author="Heather Kharouba" w:date="2019-02-11T14:26:00Z">
-        <w:r>
-          <w:rPr>
-            <w:rFonts w:ascii="Helvetica" w:hAnsi="Helvetica" w:cs="Helvetica"/>
-            <w:sz w:val="22"/>
-            <w:szCs w:val="22"/>
-            <w:lang w:val="en-US"/>
-          </w:rPr>
-          <w:t xml:space="preserve"> curve</w:t>
-        </w:r>
+      <w:ins w:id="210" w:author="Heather Kharouba" w:date="2019-02-11T14:23:00Z">
         <w:r>
           <w:rPr>
             <w:rFonts w:ascii="Helvetica" w:hAnsi="Helvetica" w:cs="Helvetica"/>
@@ -23256,10 +23268,19 @@
             <w:szCs w:val="22"/>
             <w:lang w:val="en-US"/>
           </w:rPr>
-          <w:t xml:space="preserve">in </w:t>
+          <w:t>represente</w:t>
+        </w:r>
+        <w:r>
+          <w:rPr>
+            <w:rFonts w:ascii="Helvetica" w:hAnsi="Helvetica" w:cs="Helvetica"/>
+            <w:sz w:val="22"/>
+            <w:szCs w:val="22"/>
+            <w:lang w:val="en-US"/>
+          </w:rPr>
+          <w:t>d by the</w:t>
         </w:r>
       </w:ins>
-      <w:ins w:id="212" w:author="Heather Kharouba" w:date="2019-02-11T14:35:00Z">
+      <w:ins w:id="212" w:author="Heather Kharouba" w:date="2019-02-11T14:26:00Z">
         <w:r>
           <w:rPr>
             <w:rFonts w:ascii="Helvetica" w:hAnsi="Helvetica" w:cs="Helvetica"/>
@@ -23267,7 +23288,16 @@
             <w:szCs w:val="22"/>
             <w:lang w:val="en-US"/>
           </w:rPr>
-          <w:t xml:space="preserve">panel </w:t>
+          <w:t xml:space="preserve"> curve</w:t>
+        </w:r>
+        <w:r>
+          <w:rPr>
+            <w:rFonts w:ascii="Helvetica" w:hAnsi="Helvetica" w:cs="Helvetica"/>
+            <w:sz w:val="22"/>
+            <w:szCs w:val="22"/>
+            <w:lang w:val="en-US"/>
+          </w:rPr>
+          <w:t xml:space="preserve"> </w:t>
         </w:r>
       </w:ins>
       <w:ins w:id="213" w:author="Heather Kharouba" w:date="2019-02-11T14:27:00Z">
@@ -23278,78 +23308,78 @@
             <w:szCs w:val="22"/>
             <w:lang w:val="en-US"/>
           </w:rPr>
+          <w:t xml:space="preserve">in </w:t>
+        </w:r>
+      </w:ins>
+      <w:ins w:id="214" w:author="Heather Kharouba" w:date="2019-02-11T14:35:00Z">
+        <w:r>
+          <w:rPr>
+            <w:rFonts w:ascii="Helvetica" w:hAnsi="Helvetica" w:cs="Helvetica"/>
+            <w:sz w:val="22"/>
+            <w:szCs w:val="22"/>
+            <w:lang w:val="en-US"/>
+          </w:rPr>
+          <w:t xml:space="preserve">panel </w:t>
+        </w:r>
+      </w:ins>
+      <w:ins w:id="215" w:author="Heather Kharouba" w:date="2019-02-11T14:27:00Z">
+        <w:r>
+          <w:rPr>
+            <w:rFonts w:ascii="Helvetica" w:hAnsi="Helvetica" w:cs="Helvetica"/>
+            <w:sz w:val="22"/>
+            <w:szCs w:val="22"/>
+            <w:lang w:val="en-US"/>
+          </w:rPr>
           <w:t>(a). The hypothesis</w:t>
-        </w:r>
-      </w:ins>
-      <w:ins w:id="214" w:author="Heather Kharouba" w:date="2019-02-11T14:23:00Z">
-        <w:r>
-          <w:rPr>
-            <w:rFonts w:ascii="Helvetica" w:hAnsi="Helvetica"/>
-            <w:sz w:val="22"/>
-            <w:szCs w:val="22"/>
-          </w:rPr>
-          <w:t xml:space="preserve"> </w:t>
-        </w:r>
-        <w:r>
-          <w:rPr>
-            <w:rFonts w:ascii="Helvetica" w:hAnsi="Helvetica" w:cs="Helvetica"/>
-            <w:sz w:val="22"/>
-            <w:szCs w:val="22"/>
-            <w:lang w:val="en-US"/>
-          </w:rPr>
-          <w:t xml:space="preserve">postulates that </w:t>
-        </w:r>
-        <w:r>
-          <w:rPr>
-            <w:rFonts w:ascii="Helvetica" w:hAnsi="Helvetica" w:cs="Helvetica"/>
-            <w:sz w:val="22"/>
-            <w:szCs w:val="22"/>
-            <w:lang w:val="en-US"/>
-          </w:rPr>
-          <w:t>a</w:t>
-        </w:r>
-        <w:r>
-          <w:rPr>
-            <w:rFonts w:ascii="Helvetica" w:hAnsi="Helvetica" w:cs="Helvetica"/>
-            <w:sz w:val="22"/>
-            <w:szCs w:val="22"/>
-            <w:lang w:val="en-US"/>
-          </w:rPr>
-          <w:t xml:space="preserve"> consumer</w:t>
-        </w:r>
-        <w:r>
-          <w:rPr>
-            <w:rFonts w:ascii="Helvetica" w:hAnsi="Helvetica" w:cs="Helvetica"/>
-            <w:sz w:val="22"/>
-            <w:szCs w:val="22"/>
-            <w:lang w:val="en-US"/>
-          </w:rPr>
-          <w:t xml:space="preserve"> should temporally ‘match’ </w:t>
-        </w:r>
-      </w:ins>
-      <w:ins w:id="215" w:author="Heather Kharouba" w:date="2019-02-11T14:42:00Z">
-        <w:r>
-          <w:rPr>
-            <w:rFonts w:ascii="Helvetica" w:hAnsi="Helvetica" w:cs="Helvetica"/>
-            <w:sz w:val="22"/>
-            <w:szCs w:val="22"/>
-            <w:lang w:val="en-US"/>
-          </w:rPr>
-          <w:t xml:space="preserve">(i.e., where fitness is the highest) </w:t>
         </w:r>
       </w:ins>
       <w:ins w:id="216" w:author="Heather Kharouba" w:date="2019-02-11T14:23:00Z">
         <w:r>
           <w:rPr>
+            <w:rFonts w:ascii="Helvetica" w:hAnsi="Helvetica"/>
+            <w:sz w:val="22"/>
+            <w:szCs w:val="22"/>
+          </w:rPr>
+          <w:t xml:space="preserve"> </w:t>
+        </w:r>
+        <w:r>
+          <w:rPr>
             <w:rFonts w:ascii="Helvetica" w:hAnsi="Helvetica" w:cs="Helvetica"/>
             <w:sz w:val="22"/>
             <w:szCs w:val="22"/>
             <w:lang w:val="en-US"/>
           </w:rPr>
-          <w:t>the peak of its energetic phase</w:t>
+          <w:t xml:space="preserve">postulates that </w:t>
+        </w:r>
+        <w:r>
+          <w:rPr>
+            <w:rFonts w:ascii="Helvetica" w:hAnsi="Helvetica" w:cs="Helvetica"/>
+            <w:sz w:val="22"/>
+            <w:szCs w:val="22"/>
+            <w:lang w:val="en-US"/>
+          </w:rPr>
+          <w:t>a</w:t>
+        </w:r>
+        <w:r>
+          <w:rPr>
+            <w:rFonts w:ascii="Helvetica" w:hAnsi="Helvetica" w:cs="Helvetica"/>
+            <w:sz w:val="22"/>
+            <w:szCs w:val="22"/>
+            <w:lang w:val="en-US"/>
+          </w:rPr>
+          <w:t xml:space="preserve"> consumer</w:t>
+        </w:r>
+        <w:r>
+          <w:rPr>
+            <w:rFonts w:ascii="Helvetica" w:hAnsi="Helvetica" w:cs="Helvetica"/>
+            <w:sz w:val="22"/>
+            <w:szCs w:val="22"/>
+            <w:lang w:val="en-US"/>
+          </w:rPr>
+          <w:t xml:space="preserve"> should temporally ‘match’ </w:t>
         </w:r>
       </w:ins>
-      <w:ins w:id="217" w:author="Heather Kharouba" w:date="2019-02-11T14:41:00Z">
+      <w:ins w:id="217" w:author="Heather Kharouba" w:date="2019-02-11T14:42:00Z">
         <w:r>
           <w:rPr>
             <w:rFonts w:ascii="Helvetica" w:hAnsi="Helvetica" w:cs="Helvetica"/>
@@ -23357,7 +23387,7 @@
             <w:szCs w:val="22"/>
             <w:lang w:val="en-US"/>
           </w:rPr>
-          <w:t xml:space="preserve"> </w:t>
+          <w:t xml:space="preserve">(i.e., where fitness is the highest) </w:t>
         </w:r>
       </w:ins>
       <w:ins w:id="218" w:author="Heather Kharouba" w:date="2019-02-11T14:23:00Z">
@@ -23368,8 +23398,10 @@
             <w:szCs w:val="22"/>
             <w:lang w:val="en-US"/>
           </w:rPr>
-          <w:t>with the peak of resource availability</w:t>
-        </w:r>
+          <w:t>the peak of its energetic phase</w:t>
+        </w:r>
+      </w:ins>
+      <w:ins w:id="219" w:author="Heather Kharouba" w:date="2019-02-11T14:41:00Z">
         <w:r>
           <w:rPr>
             <w:rFonts w:ascii="Helvetica" w:hAnsi="Helvetica" w:cs="Helvetica"/>
@@ -23377,18 +23409,7 @@
             <w:szCs w:val="22"/>
             <w:lang w:val="en-US"/>
           </w:rPr>
-          <w:t xml:space="preserve"> (</w:t>
-        </w:r>
-      </w:ins>
-      <w:ins w:id="219" w:author="Heather Kharouba" w:date="2019-02-11T14:24:00Z">
-        <w:r>
-          <w:rPr>
-            <w:rFonts w:ascii="Helvetica" w:hAnsi="Helvetica" w:cs="Helvetica"/>
-            <w:sz w:val="22"/>
-            <w:szCs w:val="22"/>
-            <w:lang w:val="en-US"/>
-          </w:rPr>
-          <w:t>a,c</w:t>
+          <w:t xml:space="preserve"> </w:t>
         </w:r>
       </w:ins>
       <w:ins w:id="220" w:author="Heather Kharouba" w:date="2019-02-11T14:23:00Z">
@@ -23399,6 +23420,37 @@
             <w:szCs w:val="22"/>
             <w:lang w:val="en-US"/>
           </w:rPr>
+          <w:t>with the peak of resource availability</w:t>
+        </w:r>
+        <w:r>
+          <w:rPr>
+            <w:rFonts w:ascii="Helvetica" w:hAnsi="Helvetica" w:cs="Helvetica"/>
+            <w:sz w:val="22"/>
+            <w:szCs w:val="22"/>
+            <w:lang w:val="en-US"/>
+          </w:rPr>
+          <w:t xml:space="preserve"> (</w:t>
+        </w:r>
+      </w:ins>
+      <w:ins w:id="221" w:author="Heather Kharouba" w:date="2019-02-11T14:24:00Z">
+        <w:r>
+          <w:rPr>
+            <w:rFonts w:ascii="Helvetica" w:hAnsi="Helvetica" w:cs="Helvetica"/>
+            <w:sz w:val="22"/>
+            <w:szCs w:val="22"/>
+            <w:lang w:val="en-US"/>
+          </w:rPr>
+          <w:t>a,c</w:t>
+        </w:r>
+      </w:ins>
+      <w:ins w:id="222" w:author="Heather Kharouba" w:date="2019-02-11T14:23:00Z">
+        <w:r>
+          <w:rPr>
+            <w:rFonts w:ascii="Helvetica" w:hAnsi="Helvetica" w:cs="Helvetica"/>
+            <w:sz w:val="22"/>
+            <w:szCs w:val="22"/>
+            <w:lang w:val="en-US"/>
+          </w:rPr>
           <w:t>)</w:t>
         </w:r>
         <w:r>
@@ -23456,7 +23508,7 @@
           <w:t xml:space="preserve"> interaction</w:t>
         </w:r>
       </w:ins>
-      <w:ins w:id="221" w:author="Heather Kharouba" w:date="2019-02-11T14:31:00Z">
+      <w:ins w:id="223" w:author="Heather Kharouba" w:date="2019-02-11T14:31:00Z">
         <w:r>
           <w:rPr>
             <w:rFonts w:ascii="Helvetica" w:hAnsi="Helvetica" w:cs="Helvetica"/>
@@ -23467,7 +23519,7 @@
           <w:t xml:space="preserve"> (e.g., because the consumer shifts its phenology earlier (b)</w:t>
         </w:r>
       </w:ins>
-      <w:ins w:id="222" w:author="Heather Kharouba" w:date="2019-02-11T14:32:00Z">
+      <w:ins w:id="224" w:author="Heather Kharouba" w:date="2019-02-11T14:32:00Z">
         <w:r>
           <w:rPr>
             <w:rFonts w:ascii="Helvetica" w:hAnsi="Helvetica" w:cs="Helvetica"/>
@@ -23476,28 +23528,6 @@
             <w:lang w:val="en-US"/>
           </w:rPr>
           <w:t xml:space="preserve"> or later (d) relative to the resource)</w:t>
-        </w:r>
-      </w:ins>
-      <w:ins w:id="223" w:author="Heather Kharouba" w:date="2019-02-11T14:23:00Z">
-        <w:r>
-          <w:rPr>
-            <w:rFonts w:ascii="Helvetica" w:hAnsi="Helvetica" w:cs="Helvetica"/>
-            <w:sz w:val="22"/>
-            <w:szCs w:val="22"/>
-            <w:lang w:val="en-US"/>
-          </w:rPr>
-          <w:t>, there will be a decrease in</w:t>
-        </w:r>
-      </w:ins>
-      <w:ins w:id="224" w:author="Heather Kharouba" w:date="2019-02-11T14:25:00Z">
-        <w:r>
-          <w:rPr>
-            <w:rFonts w:ascii="Helvetica" w:hAnsi="Helvetica" w:cs="Helvetica"/>
-            <w:sz w:val="22"/>
-            <w:szCs w:val="22"/>
-            <w:lang w:val="en-US"/>
-          </w:rPr>
-          <w:t xml:space="preserve"> the consumer’s</w:t>
         </w:r>
       </w:ins>
       <w:ins w:id="225" w:author="Heather Kharouba" w:date="2019-02-11T14:23:00Z">
@@ -23508,6 +23538,28 @@
             <w:szCs w:val="22"/>
             <w:lang w:val="en-US"/>
           </w:rPr>
+          <w:t>, there will be a decrease in</w:t>
+        </w:r>
+      </w:ins>
+      <w:ins w:id="226" w:author="Heather Kharouba" w:date="2019-02-11T14:25:00Z">
+        <w:r>
+          <w:rPr>
+            <w:rFonts w:ascii="Helvetica" w:hAnsi="Helvetica" w:cs="Helvetica"/>
+            <w:sz w:val="22"/>
+            <w:szCs w:val="22"/>
+            <w:lang w:val="en-US"/>
+          </w:rPr>
+          <w:t xml:space="preserve"> the consumer’s</w:t>
+        </w:r>
+      </w:ins>
+      <w:ins w:id="227" w:author="Heather Kharouba" w:date="2019-02-11T14:23:00Z">
+        <w:r>
+          <w:rPr>
+            <w:rFonts w:ascii="Helvetica" w:hAnsi="Helvetica" w:cs="Helvetica"/>
+            <w:sz w:val="22"/>
+            <w:szCs w:val="22"/>
+            <w:lang w:val="en-US"/>
+          </w:rPr>
           <w:t xml:space="preserve"> fitness (i.e., a mismatch)</w:t>
         </w:r>
         <w:r>
@@ -23520,8 +23572,8 @@
           <w:t xml:space="preserve"> (</w:t>
         </w:r>
       </w:ins>
-      <w:commentRangeStart w:id="226"/>
-      <w:ins w:id="227" w:author="Heather Kharouba" w:date="2019-02-11T14:28:00Z">
+      <w:commentRangeStart w:id="228"/>
+      <w:ins w:id="229" w:author="Heather Kharouba" w:date="2019-02-11T14:28:00Z">
         <w:r>
           <w:rPr>
             <w:rFonts w:ascii="Helvetica" w:hAnsi="Helvetica" w:cs="Helvetica"/>
@@ -23532,71 +23584,13 @@
           <w:t>a</w:t>
         </w:r>
       </w:ins>
-      <w:commentRangeEnd w:id="226"/>
-      <w:ins w:id="228" w:author="Heather Kharouba" w:date="2019-02-11T14:40:00Z">
+      <w:commentRangeEnd w:id="228"/>
+      <w:ins w:id="230" w:author="Heather Kharouba" w:date="2019-02-11T14:40:00Z">
         <w:r>
           <w:rPr>
             <w:rStyle w:val="CommentReference"/>
           </w:rPr>
-          <w:commentReference w:id="226"/>
-        </w:r>
-      </w:ins>
-      <w:ins w:id="230" w:author="Heather Kharouba" w:date="2019-02-11T14:23:00Z">
-        <w:r>
-          <w:rPr>
-            <w:rFonts w:ascii="Helvetica" w:hAnsi="Helvetica" w:cs="Helvetica"/>
-            <w:sz w:val="22"/>
-            <w:szCs w:val="22"/>
-            <w:lang w:val="en-US"/>
-          </w:rPr>
-          <w:t>). At the</w:t>
-        </w:r>
-        <w:r>
-          <w:rPr>
-            <w:rFonts w:ascii="Helvetica" w:hAnsi="Helvetica" w:cs="Helvetica"/>
-            <w:sz w:val="22"/>
-            <w:szCs w:val="22"/>
-            <w:lang w:val="en-US"/>
-          </w:rPr>
-          <w:t xml:space="preserve"> curve’s</w:t>
-        </w:r>
-        <w:r>
-          <w:rPr>
-            <w:rFonts w:ascii="Helvetica" w:hAnsi="Helvetica" w:cs="Helvetica"/>
-            <w:sz w:val="22"/>
-            <w:szCs w:val="22"/>
-            <w:lang w:val="en-US"/>
-          </w:rPr>
-          <w:t xml:space="preserve"> limits, consumer fitness should fall to zero when </w:t>
-        </w:r>
-        <w:r>
-          <w:rPr>
-            <w:rFonts w:ascii="Helvetica" w:hAnsi="Helvetica" w:cs="Helvetica"/>
-            <w:sz w:val="22"/>
-            <w:szCs w:val="22"/>
-            <w:lang w:val="en-US"/>
-          </w:rPr>
-          <w:t>the change in relative timing is sufficiently large</w:t>
-        </w:r>
-        <w:r>
-          <w:rPr>
-            <w:rFonts w:ascii="Helvetica" w:hAnsi="Helvetica" w:cs="Helvetica"/>
-            <w:sz w:val="22"/>
-            <w:szCs w:val="22"/>
-            <w:lang w:val="en-US"/>
-          </w:rPr>
-          <w:t xml:space="preserve"> (</w:t>
-        </w:r>
-      </w:ins>
-      <w:ins w:id="231" w:author="Heather Kharouba" w:date="2019-02-11T14:28:00Z">
-        <w:r>
-          <w:rPr>
-            <w:rFonts w:ascii="Helvetica" w:hAnsi="Helvetica" w:cs="Helvetica"/>
-            <w:sz w:val="22"/>
-            <w:szCs w:val="22"/>
-            <w:lang w:val="en-US"/>
-          </w:rPr>
-          <w:t>a</w:t>
+          <w:commentReference w:id="228"/>
         </w:r>
       </w:ins>
       <w:ins w:id="232" w:author="Heather Kharouba" w:date="2019-02-11T14:23:00Z">
@@ -23607,10 +23601,68 @@
             <w:szCs w:val="22"/>
             <w:lang w:val="en-US"/>
           </w:rPr>
+          <w:t>). At the</w:t>
+        </w:r>
+        <w:r>
+          <w:rPr>
+            <w:rFonts w:ascii="Helvetica" w:hAnsi="Helvetica" w:cs="Helvetica"/>
+            <w:sz w:val="22"/>
+            <w:szCs w:val="22"/>
+            <w:lang w:val="en-US"/>
+          </w:rPr>
+          <w:t xml:space="preserve"> curve’s</w:t>
+        </w:r>
+        <w:r>
+          <w:rPr>
+            <w:rFonts w:ascii="Helvetica" w:hAnsi="Helvetica" w:cs="Helvetica"/>
+            <w:sz w:val="22"/>
+            <w:szCs w:val="22"/>
+            <w:lang w:val="en-US"/>
+          </w:rPr>
+          <w:t xml:space="preserve"> limits, consumer fitness should fall to zero when </w:t>
+        </w:r>
+        <w:r>
+          <w:rPr>
+            <w:rFonts w:ascii="Helvetica" w:hAnsi="Helvetica" w:cs="Helvetica"/>
+            <w:sz w:val="22"/>
+            <w:szCs w:val="22"/>
+            <w:lang w:val="en-US"/>
+          </w:rPr>
+          <w:t>the change in relative timing is sufficiently large</w:t>
+        </w:r>
+        <w:r>
+          <w:rPr>
+            <w:rFonts w:ascii="Helvetica" w:hAnsi="Helvetica" w:cs="Helvetica"/>
+            <w:sz w:val="22"/>
+            <w:szCs w:val="22"/>
+            <w:lang w:val="en-US"/>
+          </w:rPr>
+          <w:t xml:space="preserve"> (</w:t>
+        </w:r>
+      </w:ins>
+      <w:ins w:id="233" w:author="Heather Kharouba" w:date="2019-02-11T14:28:00Z">
+        <w:r>
+          <w:rPr>
+            <w:rFonts w:ascii="Helvetica" w:hAnsi="Helvetica" w:cs="Helvetica"/>
+            <w:sz w:val="22"/>
+            <w:szCs w:val="22"/>
+            <w:lang w:val="en-US"/>
+          </w:rPr>
+          <w:t>a</w:t>
+        </w:r>
+      </w:ins>
+      <w:ins w:id="234" w:author="Heather Kharouba" w:date="2019-02-11T14:23:00Z">
+        <w:r>
+          <w:rPr>
+            <w:rFonts w:ascii="Helvetica" w:hAnsi="Helvetica" w:cs="Helvetica"/>
+            <w:sz w:val="22"/>
+            <w:szCs w:val="22"/>
+            <w:lang w:val="en-US"/>
+          </w:rPr>
           <w:t>).</w:t>
         </w:r>
       </w:ins>
-      <w:ins w:id="233" w:author="Heather Kharouba" w:date="2019-02-11T14:33:00Z">
+      <w:ins w:id="235" w:author="Heather Kharouba" w:date="2019-02-11T14:33:00Z">
         <w:r>
           <w:rPr>
             <w:rFonts w:ascii="Helvetica" w:hAnsi="Helvetica" w:cs="Helvetica"/>
@@ -23619,28 +23671,6 @@
             <w:lang w:val="en-US"/>
           </w:rPr>
           <w:t xml:space="preserve"> </w:t>
-        </w:r>
-      </w:ins>
-      <w:ins w:id="234" w:author="Heather Kharouba" w:date="2019-02-11T14:34:00Z">
-        <w:r>
-          <w:rPr>
-            <w:rFonts w:ascii="Helvetica" w:hAnsi="Helvetica" w:cs="Helvetica"/>
-            <w:sz w:val="22"/>
-            <w:szCs w:val="22"/>
-            <w:lang w:val="en-US"/>
-          </w:rPr>
-          <w:t>Curves</w:t>
-        </w:r>
-      </w:ins>
-      <w:ins w:id="235" w:author="Heather Kharouba" w:date="2019-02-11T14:35:00Z">
-        <w:r>
-          <w:rPr>
-            <w:rFonts w:ascii="Helvetica" w:hAnsi="Helvetica" w:cs="Helvetica"/>
-            <w:sz w:val="22"/>
-            <w:szCs w:val="22"/>
-            <w:lang w:val="en-US"/>
-          </w:rPr>
-          <w:t xml:space="preserve"> in panels</w:t>
         </w:r>
       </w:ins>
       <w:ins w:id="236" w:author="Heather Kharouba" w:date="2019-02-11T14:34:00Z">
@@ -23651,10 +23681,10 @@
             <w:szCs w:val="22"/>
             <w:lang w:val="en-US"/>
           </w:rPr>
-          <w:t xml:space="preserve"> b-d</w:t>
+          <w:t>Curves</w:t>
         </w:r>
       </w:ins>
-      <w:ins w:id="237" w:author="Heather Kharouba" w:date="2019-02-11T14:33:00Z">
+      <w:ins w:id="237" w:author="Heather Kharouba" w:date="2019-02-11T14:35:00Z">
         <w:r>
           <w:rPr>
             <w:rFonts w:ascii="Helvetica" w:hAnsi="Helvetica" w:cs="Helvetica"/>
@@ -23662,7 +23692,7 @@
             <w:szCs w:val="22"/>
             <w:lang w:val="en-US"/>
           </w:rPr>
-          <w:t xml:space="preserve"> represent the seasonal changes in the abundance </w:t>
+          <w:t xml:space="preserve"> in panels</w:t>
         </w:r>
       </w:ins>
       <w:ins w:id="238" w:author="Heather Kharouba" w:date="2019-02-11T14:34:00Z">
@@ -23673,29 +23703,29 @@
             <w:szCs w:val="22"/>
             <w:lang w:val="en-US"/>
           </w:rPr>
+          <w:t xml:space="preserve"> b-d</w:t>
+        </w:r>
+      </w:ins>
+      <w:ins w:id="239" w:author="Heather Kharouba" w:date="2019-02-11T14:33:00Z">
+        <w:r>
+          <w:rPr>
+            <w:rFonts w:ascii="Helvetica" w:hAnsi="Helvetica" w:cs="Helvetica"/>
+            <w:sz w:val="22"/>
+            <w:szCs w:val="22"/>
+            <w:lang w:val="en-US"/>
+          </w:rPr>
+          <w:t xml:space="preserve"> represent the seasonal changes in the abundance </w:t>
+        </w:r>
+      </w:ins>
+      <w:ins w:id="240" w:author="Heather Kharouba" w:date="2019-02-11T14:34:00Z">
+        <w:r>
+          <w:rPr>
+            <w:rFonts w:ascii="Helvetica" w:hAnsi="Helvetica" w:cs="Helvetica"/>
+            <w:sz w:val="22"/>
+            <w:szCs w:val="22"/>
+            <w:lang w:val="en-US"/>
+          </w:rPr>
           <w:t>of the consumer (red) and resource (black)</w:t>
-        </w:r>
-      </w:ins>
-      <w:ins w:id="239" w:author="Heather Kharouba" w:date="2019-02-13T13:25:00Z">
-        <w:r>
-          <w:rPr>
-            <w:rFonts w:ascii="Helvetica" w:hAnsi="Helvetica" w:cs="Helvetica"/>
-            <w:sz w:val="22"/>
-            <w:szCs w:val="22"/>
-            <w:lang w:val="en-US"/>
-          </w:rPr>
-          <w:t xml:space="preserve"> where during some part of the year </w:t>
-        </w:r>
-      </w:ins>
-      <w:ins w:id="240" w:author="Heather Kharouba" w:date="2019-02-13T13:26:00Z">
-        <w:r>
-          <w:rPr>
-            <w:rFonts w:ascii="Helvetica" w:hAnsi="Helvetica" w:cs="Helvetica"/>
-            <w:sz w:val="22"/>
-            <w:szCs w:val="22"/>
-            <w:lang w:val="en-US"/>
-          </w:rPr>
-          <w:t>abundance</w:t>
         </w:r>
       </w:ins>
       <w:ins w:id="241" w:author="Heather Kharouba" w:date="2019-02-13T13:25:00Z">
@@ -23706,7 +23736,7 @@
             <w:szCs w:val="22"/>
             <w:lang w:val="en-US"/>
           </w:rPr>
-          <w:t xml:space="preserve"> </w:t>
+          <w:t xml:space="preserve"> where during some part of the year </w:t>
         </w:r>
       </w:ins>
       <w:ins w:id="242" w:author="Heather Kharouba" w:date="2019-02-13T13:26:00Z">
@@ -23717,10 +23747,32 @@
             <w:szCs w:val="22"/>
             <w:lang w:val="en-US"/>
           </w:rPr>
+          <w:t>abundance</w:t>
+        </w:r>
+      </w:ins>
+      <w:ins w:id="243" w:author="Heather Kharouba" w:date="2019-02-13T13:25:00Z">
+        <w:r>
+          <w:rPr>
+            <w:rFonts w:ascii="Helvetica" w:hAnsi="Helvetica" w:cs="Helvetica"/>
+            <w:sz w:val="22"/>
+            <w:szCs w:val="22"/>
+            <w:lang w:val="en-US"/>
+          </w:rPr>
+          <w:t xml:space="preserve"> </w:t>
+        </w:r>
+      </w:ins>
+      <w:ins w:id="244" w:author="Heather Kharouba" w:date="2019-02-13T13:26:00Z">
+        <w:r>
+          <w:rPr>
+            <w:rFonts w:ascii="Helvetica" w:hAnsi="Helvetica" w:cs="Helvetica"/>
+            <w:sz w:val="22"/>
+            <w:szCs w:val="22"/>
+            <w:lang w:val="en-US"/>
+          </w:rPr>
           <w:t>declines to zero</w:t>
         </w:r>
       </w:ins>
-      <w:ins w:id="243" w:author="Heather Kharouba" w:date="2019-02-11T14:35:00Z">
+      <w:ins w:id="245" w:author="Heather Kharouba" w:date="2019-02-11T14:35:00Z">
         <w:r>
           <w:rPr>
             <w:rFonts w:ascii="Helvetica" w:hAnsi="Helvetica" w:cs="Helvetica"/>
@@ -23746,14 +23798,14 @@
       <w:pPr>
         <w:spacing w:line="480" w:lineRule="auto"/>
         <w:rPr>
-          <w:ins w:id="244" w:author="Heather Kharouba" w:date="2019-02-11T15:35:00Z"/>
-          <w:rFonts w:ascii="Helvetica" w:hAnsi="Helvetica" w:cs="Helvetica"/>
-          <w:sz w:val="22"/>
-          <w:szCs w:val="22"/>
-          <w:lang w:val="en-US"/>
-        </w:rPr>
-      </w:pPr>
-      <w:commentRangeStart w:id="245"/>
+          <w:ins w:id="246" w:author="Heather Kharouba" w:date="2019-02-11T15:35:00Z"/>
+          <w:rFonts w:ascii="Helvetica" w:hAnsi="Helvetica" w:cs="Helvetica"/>
+          <w:sz w:val="22"/>
+          <w:szCs w:val="22"/>
+          <w:lang w:val="en-US"/>
+        </w:rPr>
+      </w:pPr>
+      <w:commentRangeStart w:id="247"/>
       <w:r>
         <w:rPr>
           <w:rFonts w:ascii="Helvetica" w:hAnsi="Helvetica"/>
@@ -23762,12 +23814,12 @@
         </w:rPr>
         <w:t>Figure 2</w:t>
       </w:r>
-      <w:commentRangeEnd w:id="245"/>
+      <w:commentRangeEnd w:id="247"/>
       <w:r>
         <w:rPr>
           <w:rStyle w:val="CommentReference"/>
         </w:rPr>
-        <w:commentReference w:id="245"/>
+        <w:commentReference w:id="247"/>
       </w:r>
       <w:r>
         <w:rPr>
@@ -23777,7 +23829,7 @@
         </w:rPr>
         <w:t xml:space="preserve">. </w:t>
       </w:r>
-      <w:ins w:id="246" w:author="Heather Kharouba" w:date="2019-02-11T14:43:00Z">
+      <w:ins w:id="248" w:author="Heather Kharouba" w:date="2019-02-11T14:43:00Z">
         <w:r>
           <w:rPr>
             <w:rFonts w:ascii="Helvetica" w:hAnsi="Helvetica"/>
@@ -23787,7 +23839,7 @@
           <w:t xml:space="preserve">Conceptualization of </w:t>
         </w:r>
       </w:ins>
-      <w:ins w:id="247" w:author="Heather Kharouba" w:date="2019-02-11T14:45:00Z">
+      <w:ins w:id="249" w:author="Heather Kharouba" w:date="2019-02-11T14:45:00Z">
         <w:r>
           <w:rPr>
             <w:rFonts w:ascii="Helvetica" w:hAnsi="Helvetica"/>
@@ -23797,7 +23849,7 @@
           <w:t xml:space="preserve">key </w:t>
         </w:r>
       </w:ins>
-      <w:ins w:id="248" w:author="Heather Kharouba" w:date="2019-02-11T14:43:00Z">
+      <w:ins w:id="250" w:author="Heather Kharouba" w:date="2019-02-11T14:43:00Z">
         <w:r>
           <w:rPr>
             <w:rFonts w:ascii="Helvetica" w:hAnsi="Helvetica"/>
@@ -23807,7 +23859,7 @@
           <w:t>assumption</w:t>
         </w:r>
       </w:ins>
-      <w:ins w:id="249" w:author="Heather Kharouba" w:date="2019-02-11T15:06:00Z">
+      <w:ins w:id="251" w:author="Heather Kharouba" w:date="2019-02-11T15:06:00Z">
         <w:r>
           <w:rPr>
             <w:rFonts w:ascii="Helvetica" w:hAnsi="Helvetica"/>
@@ -23815,26 +23867,6 @@
             <w:szCs w:val="22"/>
           </w:rPr>
           <w:t>s</w:t>
-        </w:r>
-      </w:ins>
-      <w:ins w:id="250" w:author="Heather Kharouba" w:date="2019-02-11T15:05:00Z">
-        <w:r>
-          <w:rPr>
-            <w:rFonts w:ascii="Helvetica" w:hAnsi="Helvetica"/>
-            <w:sz w:val="22"/>
-            <w:szCs w:val="22"/>
-          </w:rPr>
-          <w:t>, and resulting implications</w:t>
-        </w:r>
-      </w:ins>
-      <w:ins w:id="251" w:author="Heather Kharouba" w:date="2019-02-11T15:33:00Z">
-        <w:r>
-          <w:rPr>
-            <w:rFonts w:ascii="Helvetica" w:hAnsi="Helvetica"/>
-            <w:sz w:val="22"/>
-            <w:szCs w:val="22"/>
-          </w:rPr>
-          <w:t xml:space="preserve"> for climate change predictions</w:t>
         </w:r>
       </w:ins>
       <w:ins w:id="252" w:author="Heather Kharouba" w:date="2019-02-11T15:05:00Z">
@@ -23844,17 +23876,17 @@
             <w:sz w:val="22"/>
             <w:szCs w:val="22"/>
           </w:rPr>
-          <w:t>,</w:t>
+          <w:t>, and resulting implications</w:t>
         </w:r>
       </w:ins>
-      <w:ins w:id="253" w:author="Heather Kharouba" w:date="2019-02-11T14:43:00Z">
+      <w:ins w:id="253" w:author="Heather Kharouba" w:date="2019-02-11T15:33:00Z">
         <w:r>
           <w:rPr>
             <w:rFonts w:ascii="Helvetica" w:hAnsi="Helvetica"/>
             <w:sz w:val="22"/>
             <w:szCs w:val="22"/>
           </w:rPr>
-          <w:t xml:space="preserve"> </w:t>
+          <w:t xml:space="preserve"> for climate change predictions</w:t>
         </w:r>
       </w:ins>
       <w:ins w:id="254" w:author="Heather Kharouba" w:date="2019-02-11T15:05:00Z">
@@ -23864,7 +23896,7 @@
             <w:sz w:val="22"/>
             <w:szCs w:val="22"/>
           </w:rPr>
-          <w:t xml:space="preserve">often </w:t>
+          <w:t>,</w:t>
         </w:r>
       </w:ins>
       <w:ins w:id="255" w:author="Heather Kharouba" w:date="2019-02-11T14:43:00Z">
@@ -23874,7 +23906,7 @@
             <w:sz w:val="22"/>
             <w:szCs w:val="22"/>
           </w:rPr>
-          <w:t xml:space="preserve">made about the Cushing hypothesis </w:t>
+          <w:t xml:space="preserve"> </w:t>
         </w:r>
       </w:ins>
       <w:ins w:id="256" w:author="Heather Kharouba" w:date="2019-02-11T15:05:00Z">
@@ -23884,10 +23916,30 @@
             <w:sz w:val="22"/>
             <w:szCs w:val="22"/>
           </w:rPr>
+          <w:t xml:space="preserve">often </w:t>
+        </w:r>
+      </w:ins>
+      <w:ins w:id="257" w:author="Heather Kharouba" w:date="2019-02-11T14:43:00Z">
+        <w:r>
+          <w:rPr>
+            <w:rFonts w:ascii="Helvetica" w:hAnsi="Helvetica"/>
+            <w:sz w:val="22"/>
+            <w:szCs w:val="22"/>
+          </w:rPr>
+          <w:t xml:space="preserve">made about the Cushing hypothesis </w:t>
+        </w:r>
+      </w:ins>
+      <w:ins w:id="258" w:author="Heather Kharouba" w:date="2019-02-11T15:05:00Z">
+        <w:r>
+          <w:rPr>
+            <w:rFonts w:ascii="Helvetica" w:hAnsi="Helvetica"/>
+            <w:sz w:val="22"/>
+            <w:szCs w:val="22"/>
+          </w:rPr>
           <w:t>when</w:t>
         </w:r>
       </w:ins>
-      <w:ins w:id="257" w:author="Heather Kharouba" w:date="2019-02-11T14:51:00Z">
+      <w:ins w:id="259" w:author="Heather Kharouba" w:date="2019-02-11T14:51:00Z">
         <w:r>
           <w:rPr>
             <w:rFonts w:ascii="Helvetica" w:hAnsi="Helvetica"/>
@@ -23897,7 +23949,7 @@
           <w:t xml:space="preserve"> pre-climate change baselines</w:t>
         </w:r>
       </w:ins>
-      <w:ins w:id="258" w:author="Heather Kharouba" w:date="2019-02-11T15:06:00Z">
+      <w:ins w:id="260" w:author="Heather Kharouba" w:date="2019-02-11T15:06:00Z">
         <w:r>
           <w:rPr>
             <w:rFonts w:ascii="Helvetica" w:hAnsi="Helvetica"/>
@@ -23907,7 +23959,7 @@
           <w:t xml:space="preserve"> are not defined</w:t>
         </w:r>
       </w:ins>
-      <w:ins w:id="259" w:author="Heather Kharouba" w:date="2019-02-11T14:43:00Z">
+      <w:ins w:id="261" w:author="Heather Kharouba" w:date="2019-02-11T14:43:00Z">
         <w:r>
           <w:rPr>
             <w:rFonts w:ascii="Helvetica" w:hAnsi="Helvetica"/>
@@ -23917,8 +23969,8 @@
           <w:t xml:space="preserve">. </w:t>
         </w:r>
       </w:ins>
-      <w:commentRangeStart w:id="260"/>
-      <w:ins w:id="261" w:author="Heather Kharouba" w:date="2019-02-11T14:46:00Z">
+      <w:commentRangeStart w:id="262"/>
+      <w:ins w:id="263" w:author="Heather Kharouba" w:date="2019-02-11T14:46:00Z">
         <w:r>
           <w:rPr>
             <w:rFonts w:ascii="Helvetica" w:hAnsi="Helvetica"/>
@@ -23928,16 +23980,16 @@
           <w:t xml:space="preserve">(a) </w:t>
         </w:r>
       </w:ins>
-      <w:commentRangeEnd w:id="260"/>
-      <w:ins w:id="262" w:author="Heather Kharouba" w:date="2019-02-11T15:12:00Z">
+      <w:commentRangeEnd w:id="262"/>
+      <w:ins w:id="264" w:author="Heather Kharouba" w:date="2019-02-11T15:12:00Z">
         <w:r>
           <w:rPr>
             <w:rStyle w:val="CommentReference"/>
           </w:rPr>
-          <w:commentReference w:id="260"/>
+          <w:commentReference w:id="262"/>
         </w:r>
       </w:ins>
-      <w:ins w:id="264" w:author="Heather Kharouba" w:date="2019-02-11T15:34:00Z">
+      <w:ins w:id="266" w:author="Heather Kharouba" w:date="2019-02-11T15:34:00Z">
         <w:r>
           <w:rPr>
             <w:rFonts w:ascii="Helvetica" w:hAnsi="Helvetica"/>
@@ -23947,7 +23999,7 @@
           <w:t>Differences</w:t>
         </w:r>
       </w:ins>
-      <w:ins w:id="265" w:author="Heather Kharouba" w:date="2019-02-11T15:07:00Z">
+      <w:ins w:id="267" w:author="Heather Kharouba" w:date="2019-02-11T15:07:00Z">
         <w:r>
           <w:rPr>
             <w:rFonts w:ascii="Helvetica" w:hAnsi="Helvetica" w:cs="Helvetica"/>
@@ -23956,28 +24008,6 @@
             <w:lang w:val="en-US"/>
           </w:rPr>
           <w:t xml:space="preserve"> </w:t>
-        </w:r>
-      </w:ins>
-      <w:ins w:id="266" w:author="Heather Kharouba" w:date="2019-02-11T14:47:00Z">
-        <w:r>
-          <w:rPr>
-            <w:rFonts w:ascii="Helvetica" w:hAnsi="Helvetica" w:cs="Helvetica"/>
-            <w:sz w:val="22"/>
-            <w:szCs w:val="22"/>
-            <w:lang w:val="en-US"/>
-          </w:rPr>
-          <w:t xml:space="preserve">in </w:t>
-        </w:r>
-      </w:ins>
-      <w:ins w:id="267" w:author="Heather Kharouba" w:date="2019-02-11T14:48:00Z">
-        <w:r>
-          <w:rPr>
-            <w:rFonts w:ascii="Helvetica" w:hAnsi="Helvetica" w:cs="Helvetica"/>
-            <w:sz w:val="22"/>
-            <w:szCs w:val="22"/>
-            <w:lang w:val="en-US"/>
-          </w:rPr>
-          <w:t xml:space="preserve">the </w:t>
         </w:r>
       </w:ins>
       <w:ins w:id="268" w:author="Heather Kharouba" w:date="2019-02-11T14:47:00Z">
@@ -23988,8 +24018,10 @@
             <w:szCs w:val="22"/>
             <w:lang w:val="en-US"/>
           </w:rPr>
-          <w:t>phenological time-series</w:t>
-        </w:r>
+          <w:t xml:space="preserve">in </w:t>
+        </w:r>
+      </w:ins>
+      <w:ins w:id="269" w:author="Heather Kharouba" w:date="2019-02-11T14:48:00Z">
         <w:r>
           <w:rPr>
             <w:rFonts w:ascii="Helvetica" w:hAnsi="Helvetica" w:cs="Helvetica"/>
@@ -23997,18 +24029,7 @@
             <w:szCs w:val="22"/>
             <w:lang w:val="en-US"/>
           </w:rPr>
-          <w:t xml:space="preserve"> of a consumer</w:t>
-        </w:r>
-      </w:ins>
-      <w:ins w:id="269" w:author="Heather Kharouba" w:date="2019-02-11T15:10:00Z">
-        <w:r>
-          <w:rPr>
-            <w:rFonts w:ascii="Helvetica" w:hAnsi="Helvetica" w:cs="Helvetica"/>
-            <w:sz w:val="22"/>
-            <w:szCs w:val="22"/>
-            <w:lang w:val="en-US"/>
-          </w:rPr>
-          <w:t>-</w:t>
+          <w:t xml:space="preserve">the </w:t>
         </w:r>
       </w:ins>
       <w:ins w:id="270" w:author="Heather Kharouba" w:date="2019-02-11T14:47:00Z">
@@ -24019,10 +24040,41 @@
             <w:szCs w:val="22"/>
             <w:lang w:val="en-US"/>
           </w:rPr>
+          <w:t>phenological time-series</w:t>
+        </w:r>
+        <w:r>
+          <w:rPr>
+            <w:rFonts w:ascii="Helvetica" w:hAnsi="Helvetica" w:cs="Helvetica"/>
+            <w:sz w:val="22"/>
+            <w:szCs w:val="22"/>
+            <w:lang w:val="en-US"/>
+          </w:rPr>
+          <w:t xml:space="preserve"> of a consumer</w:t>
+        </w:r>
+      </w:ins>
+      <w:ins w:id="271" w:author="Heather Kharouba" w:date="2019-02-11T15:10:00Z">
+        <w:r>
+          <w:rPr>
+            <w:rFonts w:ascii="Helvetica" w:hAnsi="Helvetica" w:cs="Helvetica"/>
+            <w:sz w:val="22"/>
+            <w:szCs w:val="22"/>
+            <w:lang w:val="en-US"/>
+          </w:rPr>
+          <w:t>-</w:t>
+        </w:r>
+      </w:ins>
+      <w:ins w:id="272" w:author="Heather Kharouba" w:date="2019-02-11T14:47:00Z">
+        <w:r>
+          <w:rPr>
+            <w:rFonts w:ascii="Helvetica" w:hAnsi="Helvetica" w:cs="Helvetica"/>
+            <w:sz w:val="22"/>
+            <w:szCs w:val="22"/>
+            <w:lang w:val="en-US"/>
+          </w:rPr>
           <w:t xml:space="preserve">resource </w:t>
         </w:r>
       </w:ins>
-      <w:ins w:id="271" w:author="Heather Kharouba" w:date="2019-02-11T14:48:00Z">
+      <w:ins w:id="273" w:author="Heather Kharouba" w:date="2019-02-11T14:48:00Z">
         <w:r>
           <w:rPr>
             <w:rFonts w:ascii="Helvetica" w:hAnsi="Helvetica" w:cs="Helvetica"/>
@@ -24033,7 +24085,7 @@
           <w:t>interaction</w:t>
         </w:r>
       </w:ins>
-      <w:ins w:id="272" w:author="Heather Kharouba" w:date="2019-02-11T15:10:00Z">
+      <w:ins w:id="274" w:author="Heather Kharouba" w:date="2019-02-11T15:10:00Z">
         <w:r>
           <w:rPr>
             <w:rFonts w:ascii="Helvetica" w:hAnsi="Helvetica" w:cs="Helvetica"/>
@@ -24043,7 +24095,7 @@
           </w:rPr>
           <w:t xml:space="preserve">, </w:t>
         </w:r>
-        <w:commentRangeStart w:id="273"/>
+        <w:commentRangeStart w:id="275"/>
         <w:r>
           <w:rPr>
             <w:rFonts w:ascii="Helvetica" w:hAnsi="Helvetica" w:cs="Helvetica"/>
@@ -24053,42 +24105,42 @@
           </w:rPr>
           <w:t>where red represents the resource and black represents the consumer</w:t>
         </w:r>
-        <w:commentRangeEnd w:id="273"/>
+        <w:commentRangeEnd w:id="275"/>
         <w:r>
           <w:rPr>
             <w:rStyle w:val="CommentReference"/>
           </w:rPr>
-          <w:commentReference w:id="273"/>
-        </w:r>
-      </w:ins>
-      <w:ins w:id="275" w:author="Heather Kharouba" w:date="2019-02-11T21:18:00Z">
-        <w:r>
-          <w:rPr>
-            <w:rFonts w:ascii="Helvetica" w:hAnsi="Helvetica" w:cs="Helvetica"/>
-            <w:sz w:val="22"/>
-            <w:szCs w:val="22"/>
-            <w:lang w:val="en-US"/>
-          </w:rPr>
-          <w:t xml:space="preserve">, </w:t>
-        </w:r>
-      </w:ins>
-      <w:ins w:id="276" w:author="Heather Kharouba" w:date="2019-02-11T21:19:00Z">
-        <w:r>
-          <w:rPr>
-            <w:rFonts w:ascii="Helvetica" w:hAnsi="Helvetica"/>
-            <w:sz w:val="22"/>
-            <w:szCs w:val="22"/>
-          </w:rPr>
-          <w:t>during</w:t>
+          <w:commentReference w:id="275"/>
         </w:r>
       </w:ins>
       <w:ins w:id="277" w:author="Heather Kharouba" w:date="2019-02-11T21:18:00Z">
         <w:r>
           <w:rPr>
+            <w:rFonts w:ascii="Helvetica" w:hAnsi="Helvetica" w:cs="Helvetica"/>
+            <w:sz w:val="22"/>
+            <w:szCs w:val="22"/>
+            <w:lang w:val="en-US"/>
+          </w:rPr>
+          <w:t xml:space="preserve">, </w:t>
+        </w:r>
+      </w:ins>
+      <w:ins w:id="278" w:author="Heather Kharouba" w:date="2019-02-11T21:19:00Z">
+        <w:r>
+          <w:rPr>
             <w:rFonts w:ascii="Helvetica" w:hAnsi="Helvetica"/>
             <w:sz w:val="22"/>
             <w:szCs w:val="22"/>
           </w:rPr>
+          <w:t>during</w:t>
+        </w:r>
+      </w:ins>
+      <w:ins w:id="279" w:author="Heather Kharouba" w:date="2019-02-11T21:18:00Z">
+        <w:r>
+          <w:rPr>
+            <w:rFonts w:ascii="Helvetica" w:hAnsi="Helvetica"/>
+            <w:sz w:val="22"/>
+            <w:szCs w:val="22"/>
+          </w:rPr>
           <w:t xml:space="preserve"> conditions of </w:t>
         </w:r>
         <w:r>
@@ -24101,7 +24153,7 @@
           <w:t>stationarity, shown here before early the 1980s (i.e. before climate change began), and non-stationarity, shown here after the early 1980s</w:t>
         </w:r>
       </w:ins>
-      <w:ins w:id="278" w:author="Heather Kharouba" w:date="2019-02-11T14:49:00Z">
+      <w:ins w:id="280" w:author="Heather Kharouba" w:date="2019-02-11T14:49:00Z">
         <w:r>
           <w:rPr>
             <w:rFonts w:ascii="Helvetica" w:hAnsi="Helvetica" w:cs="Helvetica"/>
@@ -24112,7 +24164,7 @@
           <w:t xml:space="preserve">. (b) Most studies </w:t>
         </w:r>
       </w:ins>
-      <w:ins w:id="279" w:author="Heather Kharouba" w:date="2019-02-11T21:19:00Z">
+      <w:ins w:id="281" w:author="Heather Kharouba" w:date="2019-02-11T21:19:00Z">
         <w:r>
           <w:rPr>
             <w:rFonts w:ascii="Helvetica" w:hAnsi="Helvetica" w:cs="Helvetica"/>
@@ -24132,7 +24184,7 @@
           <w:t xml:space="preserve">assume </w:t>
         </w:r>
       </w:ins>
-      <w:ins w:id="280" w:author="Heather Kharouba" w:date="2019-02-11T14:50:00Z">
+      <w:ins w:id="282" w:author="Heather Kharouba" w:date="2019-02-11T14:50:00Z">
         <w:r>
           <w:rPr>
             <w:rFonts w:ascii="Helvetica" w:hAnsi="Helvetica" w:cs="Helvetica"/>
@@ -24143,7 +24195,7 @@
           <w:t>that</w:t>
         </w:r>
       </w:ins>
-      <w:ins w:id="281" w:author="Heather Kharouba" w:date="2019-02-11T14:51:00Z">
+      <w:ins w:id="283" w:author="Heather Kharouba" w:date="2019-02-11T14:51:00Z">
         <w:r>
           <w:rPr>
             <w:rFonts w:ascii="Helvetica" w:hAnsi="Helvetica" w:cs="Helvetica"/>
@@ -24163,7 +24215,7 @@
         </w:rPr>
         <w:t xml:space="preserve"> </w:t>
       </w:r>
-      <w:ins w:id="282" w:author="Heather Kharouba" w:date="2019-02-11T14:52:00Z">
+      <w:ins w:id="284" w:author="Heather Kharouba" w:date="2019-02-11T14:52:00Z">
         <w:r>
           <w:rPr>
             <w:rFonts w:ascii="Helvetica" w:hAnsi="Helvetica" w:cs="Helvetica"/>
@@ -24173,7 +24225,7 @@
           </w:rPr>
           <w:t xml:space="preserve"> (i.e., </w:t>
         </w:r>
-        <w:commentRangeStart w:id="283"/>
+        <w:commentRangeStart w:id="285"/>
         <w:r>
           <w:rPr>
             <w:rFonts w:ascii="Helvetica" w:hAnsi="Helvetica" w:cs="Helvetica"/>
@@ -24184,7 +24236,7 @@
           <w:t>a match</w:t>
         </w:r>
       </w:ins>
-      <w:ins w:id="284" w:author="Heather Kharouba" w:date="2019-02-11T14:54:00Z">
+      <w:ins w:id="286" w:author="Heather Kharouba" w:date="2019-02-11T14:54:00Z">
         <w:r>
           <w:rPr>
             <w:rFonts w:ascii="Helvetica" w:hAnsi="Helvetica" w:cs="Helvetica"/>
@@ -24194,15 +24246,15 @@
           </w:rPr>
           <w:t>; synchrony hypothesis</w:t>
         </w:r>
-        <w:commentRangeEnd w:id="283"/>
+        <w:commentRangeEnd w:id="285"/>
         <w:r>
           <w:rPr>
             <w:rStyle w:val="CommentReference"/>
           </w:rPr>
-          <w:commentReference w:id="283"/>
+          <w:commentReference w:id="285"/>
         </w:r>
       </w:ins>
-      <w:ins w:id="286" w:author="Heather Kharouba" w:date="2019-02-11T14:52:00Z">
+      <w:ins w:id="288" w:author="Heather Kharouba" w:date="2019-02-11T14:52:00Z">
         <w:r>
           <w:rPr>
             <w:rFonts w:ascii="Helvetica" w:hAnsi="Helvetica" w:cs="Helvetica"/>
@@ -24213,7 +24265,7 @@
           <w:t xml:space="preserve">). However, an alternative hypothesis </w:t>
         </w:r>
       </w:ins>
-      <w:ins w:id="287" w:author="Heather Kharouba" w:date="2019-02-11T14:53:00Z">
+      <w:ins w:id="289" w:author="Heather Kharouba" w:date="2019-02-11T14:53:00Z">
         <w:r>
           <w:rPr>
             <w:rFonts w:ascii="Helvetica" w:hAnsi="Helvetica" w:cs="Helvetica"/>
@@ -24224,7 +24276,7 @@
           <w:t xml:space="preserve">put forward by Singer and Parmesan (2010) (i.e., the asynchrony hypothesis) postulates that </w:t>
         </w:r>
       </w:ins>
-      <w:ins w:id="288" w:author="Heather Kharouba" w:date="2019-02-11T14:54:00Z">
+      <w:ins w:id="290" w:author="Heather Kharouba" w:date="2019-02-11T14:54:00Z">
         <w:r>
           <w:rPr>
             <w:rFonts w:ascii="Helvetica" w:hAnsi="Helvetica" w:cs="Helvetica"/>
@@ -24235,7 +24287,7 @@
           <w:t>conditions before climate change may not represent a ‘match’ in the system.</w:t>
         </w:r>
       </w:ins>
-      <w:ins w:id="289" w:author="Heather Kharouba" w:date="2019-02-11T14:55:00Z">
+      <w:ins w:id="291" w:author="Heather Kharouba" w:date="2019-02-11T14:55:00Z">
         <w:r>
           <w:rPr>
             <w:rFonts w:ascii="Helvetica" w:hAnsi="Helvetica" w:cs="Helvetica"/>
@@ -24244,37 +24296,6 @@
             <w:lang w:val="en-US"/>
           </w:rPr>
           <w:t xml:space="preserve"> </w:t>
-        </w:r>
-      </w:ins>
-      <w:ins w:id="290" w:author="Heather Kharouba" w:date="2019-02-11T14:56:00Z">
-        <w:r>
-          <w:rPr>
-            <w:rFonts w:ascii="Helvetica" w:hAnsi="Helvetica" w:cs="Helvetica"/>
-            <w:sz w:val="22"/>
-            <w:szCs w:val="22"/>
-            <w:lang w:val="en-US"/>
-          </w:rPr>
-          <w:t>T</w:t>
-        </w:r>
-        <w:r>
-          <w:rPr>
-            <w:rFonts w:ascii="Helvetica" w:hAnsi="Helvetica" w:cs="Helvetica"/>
-            <w:sz w:val="22"/>
-            <w:szCs w:val="22"/>
-            <w:lang w:val="en-US"/>
-          </w:rPr>
-          <w:t xml:space="preserve">he implications for climate change predictions for </w:t>
-        </w:r>
-      </w:ins>
-      <w:ins w:id="291" w:author="Heather Kharouba" w:date="2019-02-11T15:37:00Z">
-        <w:r>
-          <w:rPr>
-            <w:rFonts w:ascii="Helvetica" w:hAnsi="Helvetica" w:cs="Helvetica"/>
-            <w:sz w:val="22"/>
-            <w:szCs w:val="22"/>
-            <w:lang w:val="en-US"/>
-          </w:rPr>
-          <w:t xml:space="preserve">the </w:t>
         </w:r>
       </w:ins>
       <w:ins w:id="292" w:author="Heather Kharouba" w:date="2019-02-11T14:56:00Z">
@@ -24285,6 +24306,37 @@
             <w:szCs w:val="22"/>
             <w:lang w:val="en-US"/>
           </w:rPr>
+          <w:t>T</w:t>
+        </w:r>
+        <w:r>
+          <w:rPr>
+            <w:rFonts w:ascii="Helvetica" w:hAnsi="Helvetica" w:cs="Helvetica"/>
+            <w:sz w:val="22"/>
+            <w:szCs w:val="22"/>
+            <w:lang w:val="en-US"/>
+          </w:rPr>
+          <w:t xml:space="preserve">he implications for climate change predictions for </w:t>
+        </w:r>
+      </w:ins>
+      <w:ins w:id="293" w:author="Heather Kharouba" w:date="2019-02-11T15:37:00Z">
+        <w:r>
+          <w:rPr>
+            <w:rFonts w:ascii="Helvetica" w:hAnsi="Helvetica" w:cs="Helvetica"/>
+            <w:sz w:val="22"/>
+            <w:szCs w:val="22"/>
+            <w:lang w:val="en-US"/>
+          </w:rPr>
+          <w:t xml:space="preserve">the </w:t>
+        </w:r>
+      </w:ins>
+      <w:ins w:id="294" w:author="Heather Kharouba" w:date="2019-02-11T14:56:00Z">
+        <w:r>
+          <w:rPr>
+            <w:rFonts w:ascii="Helvetica" w:hAnsi="Helvetica" w:cs="Helvetica"/>
+            <w:sz w:val="22"/>
+            <w:szCs w:val="22"/>
+            <w:lang w:val="en-US"/>
+          </w:rPr>
           <w:t>t</w:t>
         </w:r>
         <w:r>
@@ -24295,28 +24347,6 @@
             <w:lang w:val="en-US"/>
           </w:rPr>
           <w:t xml:space="preserve">wo </w:t>
-        </w:r>
-      </w:ins>
-      <w:ins w:id="293" w:author="Heather Kharouba" w:date="2019-02-11T15:38:00Z">
-        <w:r>
-          <w:rPr>
-            <w:rFonts w:ascii="Helvetica" w:hAnsi="Helvetica" w:cs="Helvetica"/>
-            <w:sz w:val="22"/>
-            <w:szCs w:val="22"/>
-            <w:lang w:val="en-US"/>
-          </w:rPr>
-          <w:t>hypotheses are illustrated: If the synchrony baseline</w:t>
-        </w:r>
-      </w:ins>
-      <w:ins w:id="294" w:author="Heather Kharouba" w:date="2019-02-11T21:21:00Z">
-        <w:r>
-          <w:rPr>
-            <w:rFonts w:ascii="Helvetica" w:hAnsi="Helvetica" w:cs="Helvetica"/>
-            <w:sz w:val="22"/>
-            <w:szCs w:val="22"/>
-            <w:lang w:val="en-US"/>
-          </w:rPr>
-          <w:t xml:space="preserve"> hypothesis</w:t>
         </w:r>
       </w:ins>
       <w:ins w:id="295" w:author="Heather Kharouba" w:date="2019-02-11T15:38:00Z">
@@ -24327,10 +24357,10 @@
             <w:szCs w:val="22"/>
             <w:lang w:val="en-US"/>
           </w:rPr>
-          <w:t xml:space="preserve"> is supported, then climate change will necessarily lead to declines in consumer fitness. If the </w:t>
+          <w:t>hypotheses are illustrated: If the synchrony baseline</w:t>
         </w:r>
       </w:ins>
-      <w:ins w:id="296" w:author="Heather Kharouba" w:date="2019-02-11T15:39:00Z">
+      <w:ins w:id="296" w:author="Heather Kharouba" w:date="2019-02-11T21:21:00Z">
         <w:r>
           <w:rPr>
             <w:rFonts w:ascii="Helvetica" w:hAnsi="Helvetica" w:cs="Helvetica"/>
@@ -24338,7 +24368,7 @@
             <w:szCs w:val="22"/>
             <w:lang w:val="en-US"/>
           </w:rPr>
-          <w:t>asynchrony</w:t>
+          <w:t xml:space="preserve"> hypothesis</w:t>
         </w:r>
       </w:ins>
       <w:ins w:id="297" w:author="Heather Kharouba" w:date="2019-02-11T15:38:00Z">
@@ -24349,7 +24379,7 @@
             <w:szCs w:val="22"/>
             <w:lang w:val="en-US"/>
           </w:rPr>
-          <w:t xml:space="preserve"> </w:t>
+          <w:t xml:space="preserve"> is supported, then climate change will necessarily lead to declines in consumer fitness. If the </w:t>
         </w:r>
       </w:ins>
       <w:ins w:id="298" w:author="Heather Kharouba" w:date="2019-02-11T15:39:00Z">
@@ -24360,10 +24390,10 @@
             <w:szCs w:val="22"/>
             <w:lang w:val="en-US"/>
           </w:rPr>
-          <w:t>baseline</w:t>
+          <w:t>asynchrony</w:t>
         </w:r>
       </w:ins>
-      <w:ins w:id="299" w:author="Heather Kharouba" w:date="2019-02-11T21:21:00Z">
+      <w:ins w:id="299" w:author="Heather Kharouba" w:date="2019-02-11T15:38:00Z">
         <w:r>
           <w:rPr>
             <w:rFonts w:ascii="Helvetica" w:hAnsi="Helvetica" w:cs="Helvetica"/>
@@ -24371,7 +24401,7 @@
             <w:szCs w:val="22"/>
             <w:lang w:val="en-US"/>
           </w:rPr>
-          <w:t xml:space="preserve"> hypothesis</w:t>
+          <w:t xml:space="preserve"> </w:t>
         </w:r>
       </w:ins>
       <w:ins w:id="300" w:author="Heather Kharouba" w:date="2019-02-11T15:39:00Z">
@@ -24382,10 +24412,32 @@
             <w:szCs w:val="22"/>
             <w:lang w:val="en-US"/>
           </w:rPr>
+          <w:t>baseline</w:t>
+        </w:r>
+      </w:ins>
+      <w:ins w:id="301" w:author="Heather Kharouba" w:date="2019-02-11T21:21:00Z">
+        <w:r>
+          <w:rPr>
+            <w:rFonts w:ascii="Helvetica" w:hAnsi="Helvetica" w:cs="Helvetica"/>
+            <w:sz w:val="22"/>
+            <w:szCs w:val="22"/>
+            <w:lang w:val="en-US"/>
+          </w:rPr>
+          <w:t xml:space="preserve"> hypothesis</w:t>
+        </w:r>
+      </w:ins>
+      <w:ins w:id="302" w:author="Heather Kharouba" w:date="2019-02-11T15:39:00Z">
+        <w:r>
+          <w:rPr>
+            <w:rFonts w:ascii="Helvetica" w:hAnsi="Helvetica" w:cs="Helvetica"/>
+            <w:sz w:val="22"/>
+            <w:szCs w:val="22"/>
+            <w:lang w:val="en-US"/>
+          </w:rPr>
           <w:t xml:space="preserve"> is supported</w:t>
         </w:r>
       </w:ins>
-      <w:ins w:id="301" w:author="Heather Kharouba" w:date="2019-02-11T15:40:00Z">
+      <w:ins w:id="303" w:author="Heather Kharouba" w:date="2019-02-11T15:40:00Z">
         <w:r>
           <w:rPr>
             <w:rFonts w:ascii="Helvetica" w:hAnsi="Helvetica" w:cs="Helvetica"/>
@@ -24396,7 +24448,7 @@
           <w:t>, climate change may not lead to declines in consumer fitness</w:t>
         </w:r>
       </w:ins>
-      <w:ins w:id="302" w:author="Heather Kharouba" w:date="2019-02-11T15:38:00Z">
+      <w:ins w:id="304" w:author="Heather Kharouba" w:date="2019-02-11T15:38:00Z">
         <w:r>
           <w:rPr>
             <w:rFonts w:ascii="Helvetica" w:hAnsi="Helvetica" w:cs="Helvetica"/>
@@ -24416,8 +24468,8 @@
         </w:rPr>
         <w:t xml:space="preserve"> </w:t>
       </w:r>
-      <w:commentRangeStart w:id="303"/>
-      <w:ins w:id="304" w:author="Heather Kharouba" w:date="2019-02-11T14:57:00Z">
+      <w:commentRangeStart w:id="305"/>
+      <w:ins w:id="306" w:author="Heather Kharouba" w:date="2019-02-11T14:57:00Z">
         <w:r>
           <w:rPr>
             <w:rFonts w:ascii="Helvetica" w:hAnsi="Helvetica" w:cs="Helvetica"/>
@@ -24428,7 +24480,7 @@
           <w:t>(c)</w:t>
         </w:r>
       </w:ins>
-      <w:ins w:id="305" w:author="Heather Kharouba" w:date="2019-02-11T15:40:00Z">
+      <w:ins w:id="307" w:author="Heather Kharouba" w:date="2019-02-11T15:40:00Z">
         <w:r>
           <w:rPr>
             <w:rFonts w:ascii="Helvetica" w:hAnsi="Helvetica" w:cs="Helvetica"/>
@@ -24439,7 +24491,7 @@
           <w:t xml:space="preserve"> </w:t>
         </w:r>
       </w:ins>
-      <w:ins w:id="306" w:author="Heather Kharouba" w:date="2019-02-11T15:44:00Z">
+      <w:ins w:id="308" w:author="Heather Kharouba" w:date="2019-02-11T15:44:00Z">
         <w:r>
           <w:rPr>
             <w:rFonts w:ascii="Helvetica" w:hAnsi="Helvetica" w:cs="Helvetica"/>
@@ -24450,7 +24502,7 @@
           <w:t>W</w:t>
         </w:r>
       </w:ins>
-      <w:ins w:id="307" w:author="Heather Kharouba" w:date="2019-02-11T15:41:00Z">
+      <w:ins w:id="309" w:author="Heather Kharouba" w:date="2019-02-11T15:41:00Z">
         <w:r>
           <w:rPr>
             <w:rFonts w:ascii="Helvetica" w:hAnsi="Helvetica" w:cs="Helvetica"/>
@@ -24461,16 +24513,16 @@
           <w:t xml:space="preserve">ithout </w:t>
         </w:r>
       </w:ins>
-      <w:commentRangeEnd w:id="303"/>
-      <w:ins w:id="308" w:author="Heather Kharouba" w:date="2019-02-13T13:58:00Z">
+      <w:commentRangeEnd w:id="305"/>
+      <w:ins w:id="310" w:author="Heather Kharouba" w:date="2019-02-13T13:58:00Z">
         <w:r>
           <w:rPr>
             <w:rStyle w:val="CommentReference"/>
           </w:rPr>
-          <w:commentReference w:id="303"/>
+          <w:commentReference w:id="305"/>
         </w:r>
       </w:ins>
-      <w:ins w:id="310" w:author="Heather Kharouba" w:date="2019-02-11T15:41:00Z">
+      <w:ins w:id="312" w:author="Heather Kharouba" w:date="2019-02-11T15:41:00Z">
         <w:r>
           <w:rPr>
             <w:rFonts w:ascii="Helvetica" w:hAnsi="Helvetica" w:cs="Helvetica"/>
@@ -24481,7 +24533,7 @@
           <w:t>establishing a pre-climate change baseline</w:t>
         </w:r>
       </w:ins>
-      <w:ins w:id="311" w:author="Heather Kharouba" w:date="2019-02-11T15:44:00Z">
+      <w:ins w:id="313" w:author="Heather Kharouba" w:date="2019-02-11T15:44:00Z">
         <w:r>
           <w:rPr>
             <w:rFonts w:ascii="Helvetica" w:hAnsi="Helvetica" w:cs="Helvetica"/>
@@ -24492,7 +24544,7 @@
           <w:t xml:space="preserve"> and defining where </w:t>
         </w:r>
       </w:ins>
-      <w:ins w:id="312" w:author="Heather Kharouba" w:date="2019-02-11T15:45:00Z">
+      <w:ins w:id="314" w:author="Heather Kharouba" w:date="2019-02-11T15:45:00Z">
         <w:r>
           <w:rPr>
             <w:rFonts w:ascii="Helvetica" w:hAnsi="Helvetica" w:cs="Helvetica"/>
@@ -24503,7 +24555,7 @@
           <w:t>an interaction falls along a curve</w:t>
         </w:r>
       </w:ins>
-      <w:ins w:id="313" w:author="Heather Kharouba" w:date="2019-02-11T15:41:00Z">
+      <w:ins w:id="315" w:author="Heather Kharouba" w:date="2019-02-11T15:41:00Z">
         <w:r>
           <w:rPr>
             <w:rFonts w:ascii="Helvetica" w:hAnsi="Helvetica" w:cs="Helvetica"/>
@@ -24514,7 +24566,7 @@
           <w:t xml:space="preserve">, </w:t>
         </w:r>
       </w:ins>
-      <w:ins w:id="314" w:author="Heather Kharouba" w:date="2019-02-11T15:42:00Z">
+      <w:ins w:id="316" w:author="Heather Kharouba" w:date="2019-02-11T15:42:00Z">
         <w:r>
           <w:rPr>
             <w:rFonts w:ascii="Helvetica" w:hAnsi="Helvetica" w:cs="Helvetica"/>
@@ -24524,7 +24576,7 @@
           </w:rPr>
           <w:t xml:space="preserve">it is difficult to predict how climate change-driven changes to the relative timing of the interaction may affect consumer fitness. For example, </w:t>
         </w:r>
-        <w:commentRangeStart w:id="315"/>
+        <w:commentRangeStart w:id="317"/>
         <w:r>
           <w:rPr>
             <w:rFonts w:ascii="Helvetica" w:hAnsi="Helvetica" w:cs="Helvetica"/>
@@ -24535,16 +24587,16 @@
           <w:t>in scenario 1</w:t>
         </w:r>
       </w:ins>
-      <w:commentRangeEnd w:id="315"/>
-      <w:ins w:id="316" w:author="Heather Kharouba" w:date="2019-02-11T21:22:00Z">
+      <w:commentRangeEnd w:id="317"/>
+      <w:ins w:id="318" w:author="Heather Kharouba" w:date="2019-02-11T21:22:00Z">
         <w:r>
           <w:rPr>
             <w:rStyle w:val="CommentReference"/>
           </w:rPr>
-          <w:commentReference w:id="315"/>
+          <w:commentReference w:id="317"/>
         </w:r>
       </w:ins>
-      <w:ins w:id="318" w:author="Heather Kharouba" w:date="2019-02-11T15:42:00Z">
+      <w:ins w:id="320" w:author="Heather Kharouba" w:date="2019-02-11T15:42:00Z">
         <w:r>
           <w:rPr>
             <w:rFonts w:ascii="Helvetica" w:hAnsi="Helvetica" w:cs="Helvetica"/>
@@ -24553,28 +24605,6 @@
             <w:lang w:val="en-US"/>
           </w:rPr>
           <w:t xml:space="preserve">, </w:t>
-        </w:r>
-      </w:ins>
-      <w:ins w:id="319" w:author="Heather Kharouba" w:date="2019-02-11T15:44:00Z">
-        <w:r>
-          <w:rPr>
-            <w:rFonts w:ascii="Helvetica" w:hAnsi="Helvetica" w:cs="Helvetica"/>
-            <w:sz w:val="22"/>
-            <w:szCs w:val="22"/>
-            <w:lang w:val="en-US"/>
-          </w:rPr>
-          <w:t>climate change could lead to an increase or decrease in consumer fitness depending</w:t>
-        </w:r>
-      </w:ins>
-      <w:ins w:id="320" w:author="Heather Kharouba" w:date="2019-02-11T21:22:00Z">
-        <w:r>
-          <w:rPr>
-            <w:rFonts w:ascii="Helvetica" w:hAnsi="Helvetica" w:cs="Helvetica"/>
-            <w:sz w:val="22"/>
-            <w:szCs w:val="22"/>
-            <w:lang w:val="en-US"/>
-          </w:rPr>
-          <w:t xml:space="preserve"> on </w:t>
         </w:r>
       </w:ins>
       <w:ins w:id="321" w:author="Heather Kharouba" w:date="2019-02-11T15:44:00Z">
@@ -24585,10 +24615,10 @@
             <w:szCs w:val="22"/>
             <w:lang w:val="en-US"/>
           </w:rPr>
-          <w:t xml:space="preserve">how the relative timing of the interaction changes. </w:t>
+          <w:t>climate change could lead to an increase or decrease in consumer fitness depending</w:t>
         </w:r>
       </w:ins>
-      <w:ins w:id="322" w:author="Heather Kharouba" w:date="2019-02-13T13:59:00Z">
+      <w:ins w:id="322" w:author="Heather Kharouba" w:date="2019-02-11T21:22:00Z">
         <w:r>
           <w:rPr>
             <w:rFonts w:ascii="Helvetica" w:hAnsi="Helvetica" w:cs="Helvetica"/>
@@ -24596,7 +24626,7 @@
             <w:szCs w:val="22"/>
             <w:lang w:val="en-US"/>
           </w:rPr>
-          <w:t>Similarly, i</w:t>
+          <w:t xml:space="preserve"> on </w:t>
         </w:r>
       </w:ins>
       <w:ins w:id="323" w:author="Heather Kharouba" w:date="2019-02-11T15:44:00Z">
@@ -24607,10 +24637,32 @@
             <w:szCs w:val="22"/>
             <w:lang w:val="en-US"/>
           </w:rPr>
+          <w:t xml:space="preserve">how the relative timing of the interaction changes. </w:t>
+        </w:r>
+      </w:ins>
+      <w:ins w:id="324" w:author="Heather Kharouba" w:date="2019-02-13T13:59:00Z">
+        <w:r>
+          <w:rPr>
+            <w:rFonts w:ascii="Helvetica" w:hAnsi="Helvetica" w:cs="Helvetica"/>
+            <w:sz w:val="22"/>
+            <w:szCs w:val="22"/>
+            <w:lang w:val="en-US"/>
+          </w:rPr>
+          <w:t>Similarly, i</w:t>
+        </w:r>
+      </w:ins>
+      <w:ins w:id="325" w:author="Heather Kharouba" w:date="2019-02-11T15:44:00Z">
+        <w:r>
+          <w:rPr>
+            <w:rFonts w:ascii="Helvetica" w:hAnsi="Helvetica" w:cs="Helvetica"/>
+            <w:sz w:val="22"/>
+            <w:szCs w:val="22"/>
+            <w:lang w:val="en-US"/>
+          </w:rPr>
           <w:t xml:space="preserve">n scenario 2, </w:t>
         </w:r>
       </w:ins>
-      <w:ins w:id="324" w:author="Heather Kharouba" w:date="2019-02-11T15:45:00Z">
+      <w:ins w:id="326" w:author="Heather Kharouba" w:date="2019-02-11T15:45:00Z">
         <w:r>
           <w:rPr>
             <w:rFonts w:ascii="Helvetica" w:hAnsi="Helvetica" w:cs="Helvetica"/>
@@ -24620,7 +24672,7 @@
           </w:rPr>
           <w:t xml:space="preserve">climate change may lead to an </w:t>
         </w:r>
-        <w:commentRangeStart w:id="325"/>
+        <w:commentRangeStart w:id="327"/>
         <w:r>
           <w:rPr>
             <w:rFonts w:ascii="Helvetica" w:hAnsi="Helvetica" w:cs="Helvetica"/>
@@ -24631,16 +24683,16 @@
           <w:t>increase</w:t>
         </w:r>
       </w:ins>
-      <w:commentRangeEnd w:id="325"/>
-      <w:ins w:id="326" w:author="Heather Kharouba" w:date="2019-02-11T21:23:00Z">
+      <w:commentRangeEnd w:id="327"/>
+      <w:ins w:id="328" w:author="Heather Kharouba" w:date="2019-02-11T21:23:00Z">
         <w:r>
           <w:rPr>
             <w:rStyle w:val="CommentReference"/>
           </w:rPr>
-          <w:commentReference w:id="325"/>
+          <w:commentReference w:id="327"/>
         </w:r>
       </w:ins>
-      <w:ins w:id="328" w:author="Heather Kharouba" w:date="2019-02-11T15:45:00Z">
+      <w:ins w:id="330" w:author="Heather Kharouba" w:date="2019-02-11T15:45:00Z">
         <w:r>
           <w:rPr>
             <w:rFonts w:ascii="Helvetica" w:hAnsi="Helvetica" w:cs="Helvetica"/>
@@ -24660,7 +24712,7 @@
           <w:t xml:space="preserve">or </w:t>
         </w:r>
       </w:ins>
-      <w:ins w:id="329" w:author="Heather Kharouba" w:date="2019-02-11T15:47:00Z">
+      <w:ins w:id="331" w:author="Heather Kharouba" w:date="2019-02-11T15:47:00Z">
         <w:r>
           <w:rPr>
             <w:rFonts w:ascii="Helvetica" w:hAnsi="Helvetica" w:cs="Helvetica"/>
@@ -24671,7 +24723,7 @@
           <w:t>not lead to any change in fitness</w:t>
         </w:r>
       </w:ins>
-      <w:ins w:id="330" w:author="Heather Kharouba" w:date="2019-02-11T21:23:00Z">
+      <w:ins w:id="332" w:author="Heather Kharouba" w:date="2019-02-11T21:23:00Z">
         <w:r>
           <w:rPr>
             <w:rFonts w:ascii="Helvetica" w:hAnsi="Helvetica" w:cs="Helvetica"/>
@@ -24691,7 +24743,7 @@
         </w:rPr>
         <w:t>.</w:t>
       </w:r>
-      <w:commentRangeEnd w:id="204"/>
+      <w:commentRangeEnd w:id="206"/>
       <w:r>
         <w:rPr>
           <w:rStyle w:val="CommentReference"/>
@@ -24699,14 +24751,14 @@
           <w:sz w:val="22"/>
           <w:szCs w:val="22"/>
         </w:rPr>
-        <w:commentReference w:id="204"/>
+        <w:commentReference w:id="206"/>
       </w:r>
     </w:p>
     <w:p>
       <w:pPr>
         <w:spacing w:line="480" w:lineRule="auto"/>
         <w:rPr>
-          <w:ins w:id="331" w:author="Heather Kharouba" w:date="2019-02-11T14:50:00Z"/>
+          <w:ins w:id="333" w:author="Heather Kharouba" w:date="2019-02-11T14:50:00Z"/>
           <w:rFonts w:ascii="Helvetica" w:hAnsi="Helvetica" w:cs="Helvetica"/>
           <w:sz w:val="22"/>
           <w:szCs w:val="22"/>
@@ -24724,7 +24776,7 @@
           <w:lang w:val="en-US"/>
         </w:rPr>
       </w:pPr>
-      <w:ins w:id="332" w:author="Heather Kharouba" w:date="2019-02-11T14:50:00Z">
+      <w:ins w:id="334" w:author="Heather Kharouba" w:date="2019-02-11T14:50:00Z">
         <w:r>
           <w:rPr>
             <w:rFonts w:ascii="Helvetica" w:hAnsi="Helvetica" w:cs="Helvetica"/>
@@ -24735,7 +24787,7 @@
           <w:t>Figure 3.</w:t>
         </w:r>
       </w:ins>
-      <w:ins w:id="333" w:author="Heather Kharouba" w:date="2019-02-11T15:35:00Z">
+      <w:ins w:id="335" w:author="Heather Kharouba" w:date="2019-02-11T15:35:00Z">
         <w:r>
           <w:rPr>
             <w:rFonts w:ascii="Helvetica" w:hAnsi="Helvetica" w:cs="Helvetica"/>
@@ -24746,7 +24798,7 @@
           <w:t xml:space="preserve"> Conceptual framework</w:t>
         </w:r>
       </w:ins>
-      <w:ins w:id="334" w:author="Heather Kharouba" w:date="2019-02-13T15:20:00Z">
+      <w:ins w:id="336" w:author="Heather Kharouba" w:date="2019-02-13T15:20:00Z">
         <w:r>
           <w:rPr>
             <w:rFonts w:ascii="Helvetica" w:hAnsi="Helvetica" w:cs="Helvetica"/>
@@ -24788,7 +24840,7 @@
         </w:rPr>
         <w:t xml:space="preserve">Figure </w:t>
       </w:r>
-      <w:ins w:id="335" w:author="Heather Kharouba" w:date="2019-02-11T14:50:00Z">
+      <w:ins w:id="337" w:author="Heather Kharouba" w:date="2019-02-11T14:50:00Z">
         <w:r>
           <w:rPr>
             <w:rFonts w:ascii="Helvetica" w:hAnsi="Helvetica" w:cs="Helvetica"/>
@@ -24799,7 +24851,7 @@
           <w:t>4</w:t>
         </w:r>
       </w:ins>
-      <w:del w:id="336" w:author="Heather Kharouba" w:date="2019-02-11T14:50:00Z">
+      <w:del w:id="338" w:author="Heather Kharouba" w:date="2019-02-11T14:50:00Z">
         <w:r>
           <w:rPr>
             <w:rFonts w:ascii="Helvetica" w:hAnsi="Helvetica" w:cs="Helvetica"/>
@@ -25003,7 +25055,7 @@
         </w:rPr>
         <w:t>(</w:t>
       </w:r>
-      <w:commentRangeStart w:id="337"/>
+      <w:commentRangeStart w:id="339"/>
       <w:r>
         <w:rPr>
           <w:rFonts w:ascii="Helvetica" w:hAnsi="Helvetica" w:cs="Helvetica"/>
@@ -25248,7 +25300,7 @@
         </w:rPr>
         <w:t xml:space="preserve"> Scotland</w:t>
       </w:r>
-      <w:commentRangeEnd w:id="337"/>
+      <w:commentRangeEnd w:id="339"/>
       <w:r>
         <w:rPr>
           <w:rStyle w:val="CommentReference"/>
@@ -25256,7 +25308,7 @@
           <w:sz w:val="22"/>
           <w:szCs w:val="22"/>
         </w:rPr>
-        <w:commentReference w:id="337"/>
+        <w:commentReference w:id="339"/>
       </w:r>
       <w:r>
         <w:rPr>
@@ -25413,7 +25465,7 @@
         </w:rPr>
         <w:t xml:space="preserve">Raw data from the observational study was retrieved from VanAsch and Visser 2007 Figure 2. </w:t>
       </w:r>
-      <w:commentRangeStart w:id="338"/>
+      <w:commentRangeStart w:id="340"/>
       <w:r>
         <w:rPr>
           <w:rFonts w:ascii="Helvetica" w:hAnsi="Helvetica" w:cs="Helvetica"/>
@@ -25495,7 +25547,7 @@
         </w:rPr>
         <w:t>ve values indicate egg hatching occurred after bud opening</w:t>
       </w:r>
-      <w:commentRangeEnd w:id="338"/>
+      <w:commentRangeEnd w:id="340"/>
       <w:r>
         <w:rPr>
           <w:rStyle w:val="CommentReference"/>
@@ -25503,7 +25555,7 @@
           <w:sz w:val="22"/>
           <w:szCs w:val="22"/>
         </w:rPr>
-        <w:commentReference w:id="338"/>
+        <w:commentReference w:id="340"/>
       </w:r>
       <w:r>
         <w:rPr>
@@ -25529,13 +25581,13 @@
     <w:p>
       <w:pPr>
         <w:rPr>
-          <w:ins w:id="339" w:author="Heather Kharouba" w:date="2019-02-11T21:24:00Z"/>
+          <w:ins w:id="341" w:author="Heather Kharouba" w:date="2019-02-11T21:24:00Z"/>
           <w:rFonts w:ascii="Helvetica" w:hAnsi="Helvetica"/>
           <w:sz w:val="22"/>
           <w:szCs w:val="22"/>
         </w:rPr>
       </w:pPr>
-      <w:ins w:id="340" w:author="Heather Kharouba" w:date="2019-02-11T21:24:00Z">
+      <w:ins w:id="342" w:author="Heather Kharouba" w:date="2019-02-11T21:24:00Z">
         <w:r>
           <w:rPr>
             <w:rFonts w:ascii="Helvetica" w:hAnsi="Helvetica"/>
@@ -25573,7 +25625,7 @@
           <w:szCs w:val="22"/>
         </w:rPr>
       </w:pPr>
-      <w:ins w:id="341" w:author="Heather Kharouba" w:date="2019-02-13T15:18:00Z">
+      <w:ins w:id="343" w:author="Heather Kharouba" w:date="2019-02-13T15:18:00Z">
         <w:r>
           <w:rPr>
             <w:rFonts w:ascii="Helvetica" w:hAnsi="Helvetica"/>
@@ -25581,6 +25633,12 @@
             <w:sz w:val="22"/>
             <w:szCs w:val="22"/>
             <w:lang w:val="en-US"/>
+            <w:rPrChange w:id="344">
+              <w:rPr>
+                <w:noProof/>
+                <w:lang w:val="en-US"/>
+              </w:rPr>
+            </w:rPrChange>
           </w:rPr>
           <w:drawing>
             <wp:inline distT="0" distB="0" distL="0" distR="0" wp14:anchorId="46305543" wp14:editId="0F3AD883">
@@ -25744,7 +25802,7 @@
       <w:pPr>
         <w:spacing w:line="480" w:lineRule="auto"/>
         <w:rPr>
-          <w:ins w:id="342" w:author="Heather Kharouba" w:date="2019-02-13T15:19:00Z"/>
+          <w:ins w:id="345" w:author="Heather Kharouba" w:date="2019-02-13T15:19:00Z"/>
           <w:rFonts w:ascii="Helvetica" w:hAnsi="Helvetica"/>
           <w:sz w:val="22"/>
           <w:szCs w:val="22"/>
@@ -25762,13 +25820,13 @@
     <w:p>
       <w:pPr>
         <w:rPr>
-          <w:ins w:id="343" w:author="Heather Kharouba" w:date="2019-02-13T15:19:00Z"/>
+          <w:ins w:id="346" w:author="Heather Kharouba" w:date="2019-02-13T15:19:00Z"/>
           <w:rFonts w:ascii="Helvetica" w:hAnsi="Helvetica"/>
           <w:sz w:val="22"/>
           <w:szCs w:val="22"/>
         </w:rPr>
       </w:pPr>
-      <w:ins w:id="344" w:author="Heather Kharouba" w:date="2019-02-13T15:19:00Z">
+      <w:ins w:id="347" w:author="Heather Kharouba" w:date="2019-02-13T15:19:00Z">
         <w:r>
           <w:rPr>
             <w:rFonts w:ascii="Helvetica" w:hAnsi="Helvetica"/>
@@ -25788,7 +25846,7 @@
           <w:szCs w:val="22"/>
         </w:rPr>
       </w:pPr>
-      <w:ins w:id="345" w:author="Heather Kharouba" w:date="2019-02-13T15:19:00Z">
+      <w:ins w:id="348" w:author="Heather Kharouba" w:date="2019-02-13T15:19:00Z">
         <w:r>
           <w:rPr>
             <w:rFonts w:ascii="Helvetica" w:hAnsi="Helvetica"/>
@@ -25979,7 +26037,7 @@
         </w:rPr>
         <w:t xml:space="preserve"> </w:t>
       </w:r>
-      <w:ins w:id="346" w:author="Heather Kharouba" w:date="2019-01-08T11:02:00Z">
+      <w:ins w:id="349" w:author="Heather Kharouba" w:date="2019-01-08T11:02:00Z">
         <w:r>
           <w:rPr>
             <w:rFonts w:ascii="Helvetica" w:hAnsi="Helvetica" w:cs="Times New Roman"/>
@@ -25990,7 +26048,7 @@
           <w:t xml:space="preserve">Our initial search netted 2906 papers so we further refined our search by excluding categories that included engineering, computer science. </w:t>
         </w:r>
       </w:ins>
-      <w:ins w:id="347" w:author="Heather Kharouba" w:date="2019-01-08T11:03:00Z">
+      <w:ins w:id="350" w:author="Heather Kharouba" w:date="2019-01-08T11:03:00Z">
         <w:r>
           <w:rPr>
             <w:rFonts w:ascii="Helvetica" w:hAnsi="Helvetica" w:cs="Times New Roman"/>
@@ -26010,7 +26068,7 @@
         </w:rPr>
         <w:t>e focused on observational studies</w:t>
       </w:r>
-      <w:ins w:id="348" w:author="Heather Kharouba" w:date="2019-01-08T11:03:00Z">
+      <w:ins w:id="351" w:author="Heather Kharouba" w:date="2019-01-08T11:03:00Z">
         <w:r>
           <w:rPr>
             <w:rFonts w:ascii="Helvetica" w:hAnsi="Helvetica" w:cs="Times New Roman"/>
@@ -26029,7 +26087,7 @@
         </w:rPr>
         <w:t xml:space="preserve"> were excluded </w:t>
       </w:r>
-      <w:ins w:id="349" w:author="Heather Kharouba" w:date="2019-01-08T11:03:00Z">
+      <w:ins w:id="352" w:author="Heather Kharouba" w:date="2019-01-08T11:03:00Z">
         <w:r>
           <w:rPr>
             <w:rFonts w:ascii="Helvetica" w:hAnsi="Helvetica" w:cs="Times New Roman"/>
@@ -26654,7 +26712,7 @@
       </w:r>
     </w:p>
   </w:comment>
-  <w:comment w:id="46" w:author="Heather Kharouba" w:date="2019-02-13T13:47:00Z" w:initials="HK">
+  <w:comment w:id="46" w:author="Heather Kharouba" w:date="2019-02-18T10:27:00Z" w:initials="HK">
     <w:p>
       <w:pPr>
         <w:pStyle w:val="CommentText"/>
@@ -26666,11 +26724,31 @@
         <w:annotationRef/>
       </w:r>
       <w:r>
-        <w:t>See thought below</w:t>
+        <w:rPr>
+          <w:rFonts w:ascii="Helvetica" w:hAnsi="Helvetica" w:cs="Helvetica"/>
+          <w:lang w:val="en-US"/>
+        </w:rPr>
+        <w:t>Resource and/or consumer abundance can influence the strength of a trophic match/mismatch by changing likelihood that consumers will encounter resources at the tails of their temporal distributions</w:t>
       </w:r>
     </w:p>
   </w:comment>
-  <w:comment w:id="47" w:author="Heather Kharouba" w:date="2018-10-31T16:12:00Z" w:initials="HK">
+  <w:comment w:id="47" w:author="Heather Kharouba" w:date="2019-02-13T13:47:00Z" w:initials="HK">
+    <w:p>
+      <w:pPr>
+        <w:pStyle w:val="CommentText"/>
+      </w:pPr>
+      <w:r>
+        <w:rPr>
+          <w:rStyle w:val="CommentReference"/>
+        </w:rPr>
+        <w:annotationRef/>
+      </w:r>
+      <w:r>
+        <w:t>See thought below</w:t>
+      </w:r>
+    </w:p>
+  </w:comment>
+  <w:comment w:id="48" w:author="Heather Kharouba" w:date="2018-10-31T16:12:00Z" w:initials="HK">
     <w:p>
       <w:pPr>
         <w:pStyle w:val="CommentText"/>
@@ -26720,7 +26798,7 @@
       </w:r>
     </w:p>
   </w:comment>
-  <w:comment w:id="55" w:author="Heather Kharouba" w:date="2019-02-13T14:40:00Z" w:initials="HK">
+  <w:comment w:id="56" w:author="Heather Kharouba" w:date="2019-02-13T14:40:00Z" w:initials="HK">
     <w:p>
       <w:pPr>
         <w:pStyle w:val="CommentText"/>
@@ -26736,7 +26814,7 @@
       </w:r>
     </w:p>
   </w:comment>
-  <w:comment w:id="63" w:author="Heather Kharouba" w:date="2019-02-13T14:32:00Z" w:initials="HK">
+  <w:comment w:id="64" w:author="Heather Kharouba" w:date="2019-02-13T14:32:00Z" w:initials="HK">
     <w:p>
       <w:pPr>
         <w:pStyle w:val="CommentText"/>
@@ -26760,7 +26838,7 @@
       </w:r>
     </w:p>
   </w:comment>
-  <w:comment w:id="64" w:author="Heather Kharouba" w:date="2019-02-13T14:47:00Z" w:initials="HK">
+  <w:comment w:id="65" w:author="Heather Kharouba" w:date="2019-02-13T14:47:00Z" w:initials="HK">
     <w:p>
       <w:pPr>
         <w:pStyle w:val="CommentText"/>
@@ -26776,7 +26854,7 @@
       </w:r>
     </w:p>
   </w:comment>
-  <w:comment w:id="69" w:author="Heather Kharouba" w:date="2019-02-13T15:00:00Z" w:initials="HK">
+  <w:comment w:id="70" w:author="Heather Kharouba" w:date="2019-02-13T15:00:00Z" w:initials="HK">
     <w:p>
       <w:pPr>
         <w:pStyle w:val="CommentText"/>
@@ -26792,12 +26870,12 @@
       </w:r>
     </w:p>
   </w:comment>
-  <w:comment w:id="74" w:author="Heather Kharouba" w:date="2019-02-13T15:29:00Z" w:initials="HK">
+  <w:comment w:id="75" w:author="Heather Kharouba" w:date="2019-02-13T15:29:00Z" w:initials="HK">
     <w:p>
       <w:pPr>
         <w:pStyle w:val="CommentText"/>
       </w:pPr>
-      <w:ins w:id="89" w:author="Heather Kharouba" w:date="2019-02-13T15:00:00Z">
+      <w:ins w:id="90" w:author="Heather Kharouba" w:date="2019-02-13T15:00:00Z">
         <w:r>
           <w:rPr>
             <w:rStyle w:val="CommentReference"/>
@@ -26816,7 +26894,43 @@
       </w:r>
     </w:p>
   </w:comment>
-  <w:comment w:id="81" w:author="Elizabeth Wolkovich" w:date="2019-02-13T14:28:00Z" w:initials="EW">
+  <w:comment w:id="97" w:author="Heather Kharouba" w:date="2019-02-18T10:28:00Z" w:initials="HK">
+    <w:p>
+      <w:pPr>
+        <w:pStyle w:val="CommentText"/>
+      </w:pPr>
+      <w:r>
+        <w:rPr>
+          <w:rStyle w:val="CommentReference"/>
+        </w:rPr>
+        <w:annotationRef/>
+      </w:r>
+      <w:r>
+        <w:rPr>
+          <w:rFonts w:ascii="Helvetica" w:hAnsi="Helvetica" w:cs="Helvetica"/>
+          <w:lang w:val="en-US"/>
+        </w:rPr>
+        <w:t>For HK: Check Kerby chapter- Bet</w:t>
+      </w:r>
+      <w:r>
+        <w:rPr>
+          <w:rFonts w:ascii="Helvetica" w:hAnsi="Helvetica" w:cs="Helvetica"/>
+          <w:lang w:val="en-US"/>
+        </w:rPr>
+        <w:t xml:space="preserve">-hedging strategy- longer </w:t>
+      </w:r>
+      <w:r>
+        <w:rPr>
+          <w:rFonts w:ascii="Helvetica" w:hAnsi="Helvetica" w:cs="Helvetica"/>
+          <w:lang w:val="en-US"/>
+        </w:rPr>
+        <w:t>phenological phase duration</w:t>
+      </w:r>
+      <w:bookmarkStart w:id="98" w:name="_GoBack"/>
+      <w:bookmarkEnd w:id="98"/>
+    </w:p>
+  </w:comment>
+  <w:comment w:id="82" w:author="Elizabeth Wolkovich" w:date="2019-02-13T14:28:00Z" w:initials="EW">
     <w:p>
       <w:pPr>
         <w:pStyle w:val="CommentText"/>
@@ -26927,7 +27041,7 @@
       </w:r>
     </w:p>
   </w:comment>
-  <w:comment w:id="107" w:author="Heather Kharouba" w:date="2019-02-13T14:15:00Z" w:initials="HK">
+  <w:comment w:id="109" w:author="Heather Kharouba" w:date="2019-02-13T14:15:00Z" w:initials="HK">
     <w:p>
       <w:pPr>
         <w:pStyle w:val="CommentText"/>
@@ -27009,7 +27123,7 @@
       </w:r>
     </w:p>
   </w:comment>
-  <w:comment w:id="108" w:author="Heather Kharouba" w:date="2019-02-13T15:01:00Z" w:initials="HK">
+  <w:comment w:id="110" w:author="Heather Kharouba" w:date="2019-02-13T15:01:00Z" w:initials="HK">
     <w:p>
       <w:pPr>
         <w:pStyle w:val="CommentText"/>
@@ -27025,7 +27139,7 @@
       </w:r>
     </w:p>
   </w:comment>
-  <w:comment w:id="110" w:author="Heather Kharouba" w:date="2019-02-13T13:42:00Z" w:initials="HK">
+  <w:comment w:id="112" w:author="Heather Kharouba" w:date="2019-02-13T13:42:00Z" w:initials="HK">
     <w:p>
       <w:pPr>
         <w:pStyle w:val="CommentText"/>
@@ -27041,7 +27155,7 @@
       </w:r>
     </w:p>
   </w:comment>
-  <w:comment w:id="115" w:author="Elizabeth Wolkovich" w:date="2019-02-13T13:45:00Z" w:initials="EW">
+  <w:comment w:id="117" w:author="Elizabeth Wolkovich" w:date="2019-02-13T13:45:00Z" w:initials="EW">
     <w:p>
       <w:pPr>
         <w:pStyle w:val="CommentText"/>
@@ -27117,7 +27231,7 @@
       </w:r>
     </w:p>
   </w:comment>
-  <w:comment w:id="122" w:author="Heather Kharouba" w:date="2019-02-13T13:32:00Z" w:initials="HK">
+  <w:comment w:id="124" w:author="Heather Kharouba" w:date="2019-02-13T13:32:00Z" w:initials="HK">
     <w:p>
       <w:pPr>
         <w:pStyle w:val="CommentText"/>
@@ -27133,7 +27247,7 @@
       </w:r>
     </w:p>
   </w:comment>
-  <w:comment w:id="144" w:author="Elizabeth Wolkovich" w:date="2019-02-13T13:22:00Z" w:initials="EW">
+  <w:comment w:id="146" w:author="Elizabeth Wolkovich" w:date="2019-02-13T13:22:00Z" w:initials="EW">
     <w:p>
       <w:pPr>
         <w:pStyle w:val="CommentText"/>
@@ -27174,7 +27288,7 @@
       </w:r>
     </w:p>
   </w:comment>
-  <w:comment w:id="159" w:author="Elizabeth Wolkovich" w:date="2019-02-13T12:44:00Z" w:initials="EW">
+  <w:comment w:id="161" w:author="Elizabeth Wolkovich" w:date="2019-02-13T12:44:00Z" w:initials="EW">
     <w:p>
       <w:pPr>
         <w:pStyle w:val="CommentText"/>
@@ -27209,7 +27323,7 @@
       </w:r>
     </w:p>
   </w:comment>
-  <w:comment w:id="162" w:author="Heather Kharouba" w:date="2018-12-18T14:54:00Z" w:initials="HK">
+  <w:comment w:id="164" w:author="Heather Kharouba" w:date="2018-12-18T14:54:00Z" w:initials="HK">
     <w:p>
       <w:pPr>
         <w:pStyle w:val="CommentText"/>
@@ -27225,12 +27339,12 @@
       </w:r>
     </w:p>
   </w:comment>
-  <w:comment w:id="165" w:author="Heather Kharouba" w:date="2019-02-13T15:02:00Z" w:initials="HK">
+  <w:comment w:id="167" w:author="Heather Kharouba" w:date="2019-02-13T15:02:00Z" w:initials="HK">
     <w:p>
       <w:pPr>
         <w:pStyle w:val="CommentText"/>
       </w:pPr>
-      <w:ins w:id="168" w:author="Heather Kharouba" w:date="2019-02-13T15:02:00Z">
+      <w:ins w:id="170" w:author="Heather Kharouba" w:date="2019-02-13T15:02:00Z">
         <w:r>
           <w:rPr>
             <w:rStyle w:val="CommentReference"/>
@@ -27243,7 +27357,7 @@
       </w:r>
     </w:p>
   </w:comment>
-  <w:comment w:id="200" w:author="Elizabeth Wolkovich" w:date="2019-01-13T21:16:00Z" w:initials="EW">
+  <w:comment w:id="202" w:author="Elizabeth Wolkovich" w:date="2019-01-13T21:16:00Z" w:initials="EW">
     <w:p>
       <w:pPr>
         <w:pStyle w:val="CommentText"/>
@@ -27272,7 +27386,7 @@
       </w:r>
     </w:p>
   </w:comment>
-  <w:comment w:id="203" w:author="Heather Kharouba" w:date="2018-11-16T16:42:00Z" w:initials="HK">
+  <w:comment w:id="205" w:author="Heather Kharouba" w:date="2018-11-16T16:42:00Z" w:initials="HK">
     <w:p>
       <w:pPr>
         <w:pStyle w:val="CommentText"/>
@@ -27288,12 +27402,12 @@
       </w:r>
     </w:p>
   </w:comment>
-  <w:comment w:id="226" w:author="Heather Kharouba" w:date="2019-02-11T14:41:00Z" w:initials="HK">
+  <w:comment w:id="228" w:author="Heather Kharouba" w:date="2019-02-11T14:41:00Z" w:initials="HK">
     <w:p>
       <w:pPr>
         <w:pStyle w:val="CommentText"/>
       </w:pPr>
-      <w:ins w:id="229" w:author="Heather Kharouba" w:date="2019-02-11T14:40:00Z">
+      <w:ins w:id="231" w:author="Heather Kharouba" w:date="2019-02-11T14:40:00Z">
         <w:r>
           <w:rPr>
             <w:rStyle w:val="CommentReference"/>
@@ -27306,7 +27420,7 @@
       </w:r>
     </w:p>
   </w:comment>
-  <w:comment w:id="245" w:author="Heather Kharouba" w:date="2019-02-11T14:47:00Z" w:initials="HK">
+  <w:comment w:id="247" w:author="Heather Kharouba" w:date="2019-02-11T14:47:00Z" w:initials="HK">
     <w:p>
       <w:pPr>
         <w:pStyle w:val="CommentText"/>
@@ -27322,12 +27436,12 @@
       </w:r>
     </w:p>
   </w:comment>
-  <w:comment w:id="260" w:author="Heather Kharouba" w:date="2019-02-11T15:12:00Z" w:initials="HK">
+  <w:comment w:id="262" w:author="Heather Kharouba" w:date="2019-02-11T15:12:00Z" w:initials="HK">
     <w:p>
       <w:pPr>
         <w:pStyle w:val="CommentText"/>
       </w:pPr>
-      <w:ins w:id="263" w:author="Heather Kharouba" w:date="2019-02-11T15:12:00Z">
+      <w:ins w:id="265" w:author="Heather Kharouba" w:date="2019-02-11T15:12:00Z">
         <w:r>
           <w:rPr>
             <w:rStyle w:val="CommentReference"/>
@@ -27340,12 +27454,12 @@
       </w:r>
     </w:p>
   </w:comment>
-  <w:comment w:id="273" w:author="Heather Kharouba" w:date="2019-02-11T15:11:00Z" w:initials="HK">
+  <w:comment w:id="275" w:author="Heather Kharouba" w:date="2019-02-11T15:11:00Z" w:initials="HK">
     <w:p>
       <w:pPr>
         <w:pStyle w:val="CommentText"/>
       </w:pPr>
-      <w:ins w:id="274" w:author="Heather Kharouba" w:date="2019-02-11T15:10:00Z">
+      <w:ins w:id="276" w:author="Heather Kharouba" w:date="2019-02-11T15:10:00Z">
         <w:r>
           <w:rPr>
             <w:rStyle w:val="CommentReference"/>
@@ -27358,12 +27472,12 @@
       </w:r>
     </w:p>
   </w:comment>
-  <w:comment w:id="283" w:author="Heather Kharouba" w:date="2019-02-11T21:20:00Z" w:initials="HK">
+  <w:comment w:id="285" w:author="Heather Kharouba" w:date="2019-02-11T21:20:00Z" w:initials="HK">
     <w:p>
       <w:pPr>
         <w:pStyle w:val="CommentText"/>
       </w:pPr>
-      <w:ins w:id="285" w:author="Heather Kharouba" w:date="2019-02-11T14:54:00Z">
+      <w:ins w:id="287" w:author="Heather Kharouba" w:date="2019-02-11T14:54:00Z">
         <w:r>
           <w:rPr>
             <w:rStyle w:val="CommentReference"/>
@@ -27376,12 +27490,12 @@
       </w:r>
     </w:p>
   </w:comment>
-  <w:comment w:id="303" w:author="Heather Kharouba" w:date="2019-02-13T13:59:00Z" w:initials="HK">
+  <w:comment w:id="305" w:author="Heather Kharouba" w:date="2019-02-13T13:59:00Z" w:initials="HK">
     <w:p>
       <w:pPr>
         <w:pStyle w:val="CommentText"/>
       </w:pPr>
-      <w:ins w:id="309" w:author="Heather Kharouba" w:date="2019-02-13T13:58:00Z">
+      <w:ins w:id="311" w:author="Heather Kharouba" w:date="2019-02-13T13:58:00Z">
         <w:r>
           <w:rPr>
             <w:rStyle w:val="CommentReference"/>
@@ -27394,12 +27508,12 @@
       </w:r>
     </w:p>
   </w:comment>
-  <w:comment w:id="315" w:author="Heather Kharouba" w:date="2019-02-11T21:22:00Z" w:initials="HK">
+  <w:comment w:id="317" w:author="Heather Kharouba" w:date="2019-02-11T21:22:00Z" w:initials="HK">
     <w:p>
       <w:pPr>
         <w:pStyle w:val="CommentText"/>
       </w:pPr>
-      <w:ins w:id="317" w:author="Heather Kharouba" w:date="2019-02-11T21:22:00Z">
+      <w:ins w:id="319" w:author="Heather Kharouba" w:date="2019-02-11T21:22:00Z">
         <w:r>
           <w:rPr>
             <w:rStyle w:val="CommentReference"/>
@@ -27412,12 +27526,12 @@
       </w:r>
     </w:p>
   </w:comment>
-  <w:comment w:id="325" w:author="Heather Kharouba" w:date="2019-02-11T21:23:00Z" w:initials="HK">
+  <w:comment w:id="327" w:author="Heather Kharouba" w:date="2019-02-11T21:23:00Z" w:initials="HK">
     <w:p>
       <w:pPr>
         <w:pStyle w:val="CommentText"/>
       </w:pPr>
-      <w:ins w:id="327" w:author="Heather Kharouba" w:date="2019-02-11T21:23:00Z">
+      <w:ins w:id="329" w:author="Heather Kharouba" w:date="2019-02-11T21:23:00Z">
         <w:r>
           <w:rPr>
             <w:rStyle w:val="CommentReference"/>
@@ -27430,7 +27544,7 @@
       </w:r>
     </w:p>
   </w:comment>
-  <w:comment w:id="204" w:author="Heather Kharouba" w:date="2019-02-13T13:58:00Z" w:initials="HK">
+  <w:comment w:id="206" w:author="Heather Kharouba" w:date="2019-02-13T13:58:00Z" w:initials="HK">
     <w:p>
       <w:pPr>
         <w:pStyle w:val="CommentText"/>
@@ -27459,7 +27573,7 @@
       </w:r>
     </w:p>
   </w:comment>
-  <w:comment w:id="337" w:author="Heather Kharouba" w:date="2018-10-15T16:15:00Z" w:initials="HK">
+  <w:comment w:id="339" w:author="Heather Kharouba" w:date="2018-10-15T16:15:00Z" w:initials="HK">
     <w:p>
       <w:pPr>
         <w:pStyle w:val="CommentText"/>
@@ -27475,7 +27589,7 @@
       </w:r>
     </w:p>
   </w:comment>
-  <w:comment w:id="338" w:author="Heather Kharouba" w:date="2018-10-15T16:26:00Z" w:initials="HK">
+  <w:comment w:id="340" w:author="Heather Kharouba" w:date="2018-10-15T16:26:00Z" w:initials="HK">
     <w:p>
       <w:pPr>
         <w:pStyle w:val="CommentText"/>
@@ -27583,7 +27697,7 @@
         <w:rStyle w:val="PageNumber"/>
         <w:noProof/>
       </w:rPr>
-      <w:t>11</w:t>
+      <w:t>12</w:t>
     </w:r>
     <w:r>
       <w:rPr>
@@ -31934,7 +32048,7 @@
 </file>
 
 <file path=customXml/itemProps1.xml><?xml version="1.0" encoding="utf-8"?>
-<ds:datastoreItem xmlns:ds="http://schemas.openxmlformats.org/officeDocument/2006/customXml" ds:itemID="{D9FEE5C8-46BF-EB49-A18F-EF0AC35A7DBD}">
+<ds:datastoreItem xmlns:ds="http://schemas.openxmlformats.org/officeDocument/2006/customXml" ds:itemID="{9AD6D348-8535-D64D-9B79-990EE097AB0F}">
   <ds:schemaRefs>
     <ds:schemaRef ds:uri="http://schemas.openxmlformats.org/officeDocument/2006/bibliography"/>
   </ds:schemaRefs>

</xml_diff>

<commit_message>
tweak to appendix, updates to study database
</commit_message>
<xml_diff>
--- a/conceptual paper/docs/concept_ms_v7.docx
+++ b/conceptual paper/docs/concept_ms_v7.docx
@@ -12006,7 +12006,7 @@
         </w:rPr>
         <w:t xml:space="preserve">, </w:t>
       </w:r>
-      <w:ins w:id="99" w:author="Elizabeth Wolkovich" w:date="2019-01-02T13:03:00Z">
+      <w:ins w:id="98" w:author="Elizabeth Wolkovich" w:date="2019-01-02T13:03:00Z">
         <w:r>
           <w:rPr>
             <w:rFonts w:ascii="Helvetica" w:hAnsi="Helvetica" w:cs="Helvetica"/>
@@ -12017,7 +12017,7 @@
           <w:t xml:space="preserve">or if </w:t>
         </w:r>
       </w:ins>
-      <w:ins w:id="100" w:author="Heather Kharouba" w:date="2018-12-19T12:38:00Z">
+      <w:ins w:id="99" w:author="Heather Kharouba" w:date="2018-12-19T12:38:00Z">
         <w:r>
           <w:rPr>
             <w:rFonts w:ascii="Helvetica" w:hAnsi="Helvetica" w:cs="Helvetica"/>
@@ -12028,7 +12028,7 @@
           <w:t>phenological cues were not historically correlated</w:t>
         </w:r>
       </w:ins>
-      <w:ins w:id="101" w:author="Elizabeth Wolkovich" w:date="2019-01-02T13:03:00Z">
+      <w:ins w:id="100" w:author="Elizabeth Wolkovich" w:date="2019-01-02T13:03:00Z">
         <w:r>
           <w:rPr>
             <w:rFonts w:ascii="Helvetica" w:hAnsi="Helvetica" w:cs="Helvetica"/>
@@ -12039,7 +12039,7 @@
           <w:t xml:space="preserve"> and</w:t>
         </w:r>
       </w:ins>
-      <w:ins w:id="102" w:author="Heather Kharouba" w:date="2018-12-19T12:38:00Z">
+      <w:ins w:id="101" w:author="Heather Kharouba" w:date="2018-12-19T12:38:00Z">
         <w:r>
           <w:rPr>
             <w:rFonts w:ascii="Helvetica" w:hAnsi="Helvetica" w:cs="Helvetica"/>
@@ -12050,6 +12050,24 @@
           <w:t xml:space="preserve"> are now synchronized</w:t>
         </w:r>
       </w:ins>
+      <w:r>
+        <w:rPr>
+          <w:rFonts w:ascii="Helvetica" w:hAnsi="Helvetica" w:cs="Helvetica"/>
+          <w:strike/>
+          <w:sz w:val="22"/>
+          <w:szCs w:val="22"/>
+          <w:lang w:val="en-US"/>
+          <w:rPrChange w:id="102" w:author="Heather Kharouba" w:date="2019-02-13T14:03:00Z">
+            <w:rPr>
+              <w:rFonts w:ascii="Helvetica" w:hAnsi="Helvetica" w:cs="Helvetica"/>
+              <w:sz w:val="22"/>
+              <w:szCs w:val="22"/>
+              <w:lang w:val="en-US"/>
+            </w:rPr>
+          </w:rPrChange>
+        </w:rPr>
+        <w:t>,</w:t>
+      </w:r>
       <w:r>
         <w:rPr>
           <w:rFonts w:ascii="Helvetica" w:hAnsi="Helvetica" w:cs="Helvetica"/>
@@ -12066,7 +12084,7 @@
             </w:rPr>
           </w:rPrChange>
         </w:rPr>
-        <w:t>,</w:t>
+        <w:t xml:space="preserve"> </w:t>
       </w:r>
       <w:r>
         <w:rPr>
@@ -12084,7 +12102,7 @@
             </w:rPr>
           </w:rPrChange>
         </w:rPr>
-        <w:t xml:space="preserve"> </w:t>
+        <w:t>or</w:t>
       </w:r>
       <w:r>
         <w:rPr>
@@ -12102,7 +12120,7 @@
             </w:rPr>
           </w:rPrChange>
         </w:rPr>
-        <w:t>or</w:t>
+        <w:t xml:space="preserve"> if the phenology of the </w:t>
       </w:r>
       <w:r>
         <w:rPr>
@@ -12120,7 +12138,7 @@
             </w:rPr>
           </w:rPrChange>
         </w:rPr>
-        <w:t xml:space="preserve"> if the phenology of the </w:t>
+        <w:t>consumer and resource</w:t>
       </w:r>
       <w:r>
         <w:rPr>
@@ -12138,24 +12156,6 @@
             </w:rPr>
           </w:rPrChange>
         </w:rPr>
-        <w:t>consumer and resource</w:t>
-      </w:r>
-      <w:r>
-        <w:rPr>
-          <w:rFonts w:ascii="Helvetica" w:hAnsi="Helvetica" w:cs="Helvetica"/>
-          <w:strike/>
-          <w:sz w:val="22"/>
-          <w:szCs w:val="22"/>
-          <w:lang w:val="en-US"/>
-          <w:rPrChange w:id="108" w:author="Heather Kharouba" w:date="2019-02-13T14:03:00Z">
-            <w:rPr>
-              <w:rFonts w:ascii="Helvetica" w:hAnsi="Helvetica" w:cs="Helvetica"/>
-              <w:sz w:val="22"/>
-              <w:szCs w:val="22"/>
-              <w:lang w:val="en-US"/>
-            </w:rPr>
-          </w:rPrChange>
-        </w:rPr>
         <w:t xml:space="preserve"> respond at different rates to climate change</w:t>
       </w:r>
       <w:r>
@@ -12192,8 +12192,8 @@
         </w:rPr>
         <w:commentReference w:id="82"/>
       </w:r>
+      <w:commentRangeStart w:id="108"/>
       <w:commentRangeStart w:id="109"/>
-      <w:commentRangeStart w:id="110"/>
       <w:r>
         <w:rPr>
           <w:rFonts w:ascii="Helvetica" w:hAnsi="Helvetica" w:cs="Helvetica"/>
@@ -12248,7 +12248,7 @@
         </w:rPr>
         <w:t xml:space="preserve">of climate change </w:t>
       </w:r>
-      <w:ins w:id="111" w:author="Heather Kharouba" w:date="2019-01-13T20:59:00Z">
+      <w:ins w:id="110" w:author="Heather Kharouba" w:date="2019-01-13T20:59:00Z">
         <w:r>
           <w:rPr>
             <w:rFonts w:ascii="Helvetica" w:hAnsi="Helvetica" w:cs="Helvetica"/>
@@ -12295,19 +12295,19 @@
         </w:rPr>
         <w:t xml:space="preserve"> strength of the relationship</w:t>
       </w:r>
+      <w:commentRangeEnd w:id="108"/>
+      <w:r>
+        <w:rPr>
+          <w:rStyle w:val="CommentReference"/>
+        </w:rPr>
+        <w:commentReference w:id="108"/>
+      </w:r>
       <w:commentRangeEnd w:id="109"/>
       <w:r>
         <w:rPr>
           <w:rStyle w:val="CommentReference"/>
         </w:rPr>
         <w:commentReference w:id="109"/>
-      </w:r>
-      <w:commentRangeEnd w:id="110"/>
-      <w:r>
-        <w:rPr>
-          <w:rStyle w:val="CommentReference"/>
-        </w:rPr>
-        <w:commentReference w:id="110"/>
       </w:r>
       <w:r>
         <w:rPr>
@@ -12356,7 +12356,7 @@
         </w:rPr>
         <w:tab/>
       </w:r>
-      <w:commentRangeStart w:id="112"/>
+      <w:commentRangeStart w:id="111"/>
       <w:r>
         <w:rPr>
           <w:rFonts w:ascii="Helvetica" w:hAnsi="Helvetica" w:cs="Helvetica"/>
@@ -12384,12 +12384,12 @@
         </w:rPr>
         <w:t>.</w:t>
       </w:r>
-      <w:commentRangeEnd w:id="112"/>
+      <w:commentRangeEnd w:id="111"/>
       <w:r>
         <w:rPr>
           <w:rStyle w:val="CommentReference"/>
         </w:rPr>
-        <w:commentReference w:id="112"/>
+        <w:commentReference w:id="111"/>
       </w:r>
       <w:r>
         <w:rPr>
@@ -12643,7 +12643,7 @@
         </w:rPr>
         <w:t xml:space="preserve"> </w:t>
       </w:r>
-      <w:del w:id="113" w:author="Heather Kharouba" w:date="2019-02-13T13:40:00Z">
+      <w:del w:id="112" w:author="Heather Kharouba" w:date="2019-02-13T13:40:00Z">
         <w:r>
           <w:rPr>
             <w:rFonts w:ascii="Helvetica" w:hAnsi="Helvetica" w:cs="Helvetica"/>
@@ -12654,8 +12654,8 @@
           <w:delText>This is a similar condition for co-evolution, it predicts an arms-race</w:delText>
         </w:r>
       </w:del>
-      <w:ins w:id="114" w:author="Elizabeth Wolkovich" w:date="2019-01-02T13:05:00Z">
-        <w:del w:id="115" w:author="Heather Kharouba" w:date="2019-02-13T13:40:00Z">
+      <w:ins w:id="113" w:author="Elizabeth Wolkovich" w:date="2019-01-02T13:05:00Z">
+        <w:del w:id="114" w:author="Heather Kharouba" w:date="2019-02-13T13:40:00Z">
           <w:r>
             <w:rPr>
               <w:rFonts w:ascii="Helvetica" w:hAnsi="Helvetica" w:cs="Helvetica"/>
@@ -12667,7 +12667,7 @@
           </w:r>
         </w:del>
       </w:ins>
-      <w:del w:id="116" w:author="Heather Kharouba" w:date="2019-02-13T13:40:00Z">
+      <w:del w:id="115" w:author="Heather Kharouba" w:date="2019-02-13T13:40:00Z">
         <w:r>
           <w:rPr>
             <w:rFonts w:ascii="Helvetica" w:hAnsi="Helvetica" w:cs="Helvetica"/>
@@ -12677,7 +12677,7 @@
           </w:rPr>
           <w:delText xml:space="preserve"> but </w:delText>
         </w:r>
-        <w:commentRangeStart w:id="117"/>
+        <w:commentRangeStart w:id="116"/>
         <w:r>
           <w:rPr>
             <w:rFonts w:ascii="Helvetica" w:hAnsi="Helvetica" w:cs="Helvetica"/>
@@ -12687,12 +12687,12 @@
           </w:rPr>
           <w:delText xml:space="preserve">that arms-race varies a lot </w:delText>
         </w:r>
-        <w:commentRangeEnd w:id="117"/>
+        <w:commentRangeEnd w:id="116"/>
         <w:r>
           <w:rPr>
             <w:rStyle w:val="CommentReference"/>
           </w:rPr>
-          <w:commentReference w:id="117"/>
+          <w:commentReference w:id="116"/>
         </w:r>
         <w:r>
           <w:rPr>
@@ -12704,8 +12704,8 @@
           <w:delText>under stationary climate versus non</w:delText>
         </w:r>
       </w:del>
-      <w:ins w:id="118" w:author="Elizabeth Wolkovich" w:date="2019-01-02T13:05:00Z">
-        <w:del w:id="119" w:author="Heather Kharouba" w:date="2019-02-13T13:40:00Z">
+      <w:ins w:id="117" w:author="Elizabeth Wolkovich" w:date="2019-01-02T13:05:00Z">
+        <w:del w:id="118" w:author="Heather Kharouba" w:date="2019-02-13T13:40:00Z">
           <w:r>
             <w:rPr>
               <w:rFonts w:ascii="Helvetica" w:hAnsi="Helvetica" w:cs="Helvetica"/>
@@ -12717,7 +12717,7 @@
           </w:r>
         </w:del>
       </w:ins>
-      <w:del w:id="120" w:author="Heather Kharouba" w:date="2019-02-13T13:40:00Z">
+      <w:del w:id="119" w:author="Heather Kharouba" w:date="2019-02-13T13:40:00Z">
         <w:r>
           <w:rPr>
             <w:rFonts w:ascii="Helvetica" w:hAnsi="Helvetica" w:cs="Helvetica"/>
@@ -12765,7 +12765,7 @@
         </w:rPr>
         <w:t xml:space="preserve"> even</w:t>
       </w:r>
-      <w:ins w:id="121" w:author="Heather Kharouba" w:date="2019-02-13T13:44:00Z">
+      <w:ins w:id="120" w:author="Heather Kharouba" w:date="2019-02-13T13:44:00Z">
         <w:r>
           <w:rPr>
             <w:rFonts w:ascii="Helvetica" w:hAnsi="Helvetica" w:cs="Helvetica"/>
@@ -15304,7 +15304,7 @@
         <w:adjustRightInd w:val="0"/>
         <w:spacing w:line="480" w:lineRule="auto"/>
         <w:rPr>
-          <w:ins w:id="122" w:author="Elizabeth Wolkovich" w:date="2019-01-20T12:11:00Z"/>
+          <w:ins w:id="121" w:author="Elizabeth Wolkovich" w:date="2019-01-20T12:11:00Z"/>
           <w:rFonts w:ascii="Helvetica" w:hAnsi="Helvetica" w:cs="Helvetica"/>
           <w:sz w:val="22"/>
           <w:szCs w:val="22"/>
@@ -15364,7 +15364,7 @@
         </w:rPr>
         <w:t>in some systems may help with teasing apart different mechanisms</w:t>
       </w:r>
-      <w:ins w:id="123" w:author="Heather Kharouba" w:date="2019-02-13T13:30:00Z">
+      <w:ins w:id="122" w:author="Heather Kharouba" w:date="2019-02-13T13:30:00Z">
         <w:r>
           <w:rPr>
             <w:rFonts w:ascii="Helvetica" w:hAnsi="Helvetica" w:cs="Helvetica"/>
@@ -15384,7 +15384,36 @@
         </w:rPr>
         <w:t xml:space="preserve">. </w:t>
       </w:r>
-      <w:commentRangeStart w:id="124"/>
+      <w:commentRangeStart w:id="123"/>
+      <w:ins w:id="124" w:author="Heather Kharouba" w:date="2019-02-13T13:30:00Z">
+        <w:r>
+          <w:rPr>
+            <w:rFonts w:ascii="Helvetica" w:hAnsi="Helvetica" w:cs="Helvetica"/>
+            <w:sz w:val="22"/>
+            <w:szCs w:val="22"/>
+            <w:lang w:val="en-US"/>
+          </w:rPr>
+          <w:t>Regardless of aim, i</w:t>
+        </w:r>
+      </w:ins>
+      <w:r>
+        <w:rPr>
+          <w:rFonts w:ascii="Helvetica" w:hAnsi="Helvetica" w:cs="Helvetica"/>
+          <w:sz w:val="22"/>
+          <w:szCs w:val="22"/>
+          <w:lang w:val="en-US"/>
+        </w:rPr>
+        <w:t>deally, s</w:t>
+      </w:r>
+      <w:r>
+        <w:rPr>
+          <w:rFonts w:ascii="Helvetica" w:hAnsi="Helvetica" w:cs="Helvetica"/>
+          <w:sz w:val="22"/>
+          <w:szCs w:val="22"/>
+          <w:lang w:val="en-US"/>
+        </w:rPr>
+        <w:t>ampling frequency should be relative to the life history of the species of interest</w:t>
+      </w:r>
       <w:ins w:id="125" w:author="Heather Kharouba" w:date="2019-02-13T13:30:00Z">
         <w:r>
           <w:rPr>
@@ -15393,28 +15422,10 @@
             <w:szCs w:val="22"/>
             <w:lang w:val="en-US"/>
           </w:rPr>
-          <w:t>Regardless of aim, i</w:t>
+          <w:t>.</w:t>
         </w:r>
       </w:ins>
-      <w:r>
-        <w:rPr>
-          <w:rFonts w:ascii="Helvetica" w:hAnsi="Helvetica" w:cs="Helvetica"/>
-          <w:sz w:val="22"/>
-          <w:szCs w:val="22"/>
-          <w:lang w:val="en-US"/>
-        </w:rPr>
-        <w:t>deally, s</w:t>
-      </w:r>
-      <w:r>
-        <w:rPr>
-          <w:rFonts w:ascii="Helvetica" w:hAnsi="Helvetica" w:cs="Helvetica"/>
-          <w:sz w:val="22"/>
-          <w:szCs w:val="22"/>
-          <w:lang w:val="en-US"/>
-        </w:rPr>
-        <w:t>ampling frequency should be relative to the life history of the species of interest</w:t>
-      </w:r>
-      <w:ins w:id="126" w:author="Heather Kharouba" w:date="2019-02-13T13:30:00Z">
+      <w:ins w:id="126" w:author="Heather Kharouba" w:date="2019-02-13T13:17:00Z">
         <w:r>
           <w:rPr>
             <w:rFonts w:ascii="Helvetica" w:hAnsi="Helvetica" w:cs="Helvetica"/>
@@ -15422,10 +15433,414 @@
             <w:szCs w:val="22"/>
             <w:lang w:val="en-US"/>
           </w:rPr>
+          <w:t xml:space="preserve"> </w:t>
+        </w:r>
+      </w:ins>
+      <w:ins w:id="127" w:author="Heather Kharouba" w:date="2019-02-13T13:31:00Z">
+        <w:r>
+          <w:rPr>
+            <w:rFonts w:ascii="Helvetica" w:hAnsi="Helvetica" w:cs="Helvetica"/>
+            <w:sz w:val="22"/>
+            <w:szCs w:val="22"/>
+            <w:lang w:val="en-US"/>
+          </w:rPr>
+          <w:t xml:space="preserve">For example, </w:t>
+        </w:r>
+      </w:ins>
+      <w:ins w:id="128" w:author="Heather Kharouba" w:date="2019-02-13T13:17:00Z">
+        <w:r>
+          <w:rPr>
+            <w:rFonts w:ascii="Helvetica" w:hAnsi="Helvetica" w:cs="Helvetica"/>
+            <w:sz w:val="22"/>
+            <w:szCs w:val="22"/>
+            <w:lang w:val="en-US"/>
+          </w:rPr>
+          <w:t>t</w:t>
+        </w:r>
+        <w:r>
+          <w:rPr>
+            <w:rFonts w:ascii="Helvetica" w:hAnsi="Helvetica" w:cs="Helvetica"/>
+            <w:sz w:val="22"/>
+            <w:szCs w:val="22"/>
+            <w:lang w:val="en-US"/>
+          </w:rPr>
+          <w:t>esting any mechanism related to life history theory requires data about ontogeny</w:t>
+        </w:r>
+      </w:ins>
+      <w:r>
+        <w:rPr>
+          <w:rFonts w:ascii="Helvetica" w:hAnsi="Helvetica" w:cs="Helvetica"/>
+          <w:sz w:val="22"/>
+          <w:szCs w:val="22"/>
+          <w:lang w:val="en-US"/>
+        </w:rPr>
+        <w:t>.</w:t>
+      </w:r>
+      <w:r>
+        <w:rPr>
+          <w:rFonts w:ascii="Helvetica" w:hAnsi="Helvetica" w:cs="Helvetica"/>
+          <w:sz w:val="22"/>
+          <w:szCs w:val="22"/>
+          <w:lang w:val="en-US"/>
+        </w:rPr>
+        <w:t xml:space="preserve"> </w:t>
+      </w:r>
+      <w:commentRangeEnd w:id="123"/>
+      <w:r>
+        <w:rPr>
+          <w:rStyle w:val="CommentReference"/>
+        </w:rPr>
+        <w:commentReference w:id="123"/>
+      </w:r>
+      <w:r>
+        <w:rPr>
+          <w:rFonts w:ascii="Helvetica" w:hAnsi="Helvetica" w:cs="Helvetica"/>
+          <w:sz w:val="22"/>
+          <w:szCs w:val="22"/>
+          <w:lang w:val="en-US"/>
+        </w:rPr>
+        <w:t xml:space="preserve">For example, in the great tit-winter moth system, caterpillar biomass sampling is usually conducted a few times a week (e.g., HMK041) and the larval stage of the winter moth life cycle is typically 8-10 weeks </w:t>
+      </w:r>
+      <w:ins w:id="129" w:author="Heather Kharouba" w:date="2019-02-13T12:50:00Z">
+        <w:r>
+          <w:rPr>
+            <w:rFonts w:ascii="Helvetica" w:hAnsi="Helvetica" w:cs="Helvetica"/>
+            <w:sz w:val="22"/>
+            <w:szCs w:val="22"/>
+            <w:lang w:val="en-US"/>
+          </w:rPr>
+          <w:t xml:space="preserve">so researchers are able to get an accurate estimate of growth and development for this life cycle stage </w:t>
+        </w:r>
+      </w:ins>
+      <w:r>
+        <w:rPr>
+          <w:rFonts w:ascii="Helvetica" w:hAnsi="Helvetica" w:cs="Helvetica"/>
+          <w:sz w:val="22"/>
+          <w:szCs w:val="22"/>
+          <w:lang w:val="en-US"/>
+        </w:rPr>
+        <w:t xml:space="preserve">(need to find a better ref). </w:t>
+      </w:r>
+      <w:r>
+        <w:rPr>
+          <w:rFonts w:ascii="Helvetica" w:hAnsi="Helvetica" w:cs="Helvetica"/>
+          <w:sz w:val="22"/>
+          <w:szCs w:val="22"/>
+          <w:lang w:val="en-US"/>
+        </w:rPr>
+        <w:t>I</w:t>
+      </w:r>
+      <w:r>
+        <w:rPr>
+          <w:rFonts w:ascii="Helvetica" w:hAnsi="Helvetica" w:cs="Helvetica"/>
+          <w:sz w:val="22"/>
+          <w:szCs w:val="22"/>
+          <w:lang w:val="en-US"/>
+        </w:rPr>
+        <w:t xml:space="preserve">n </w:t>
+      </w:r>
+      <w:r>
+        <w:rPr>
+          <w:rFonts w:ascii="Helvetica" w:hAnsi="Helvetica" w:cs="Helvetica"/>
+          <w:sz w:val="22"/>
+          <w:szCs w:val="22"/>
+          <w:lang w:val="en-US"/>
+        </w:rPr>
+        <w:t xml:space="preserve">the lower trophic levels of </w:t>
+      </w:r>
+      <w:r>
+        <w:rPr>
+          <w:rFonts w:ascii="Helvetica" w:hAnsi="Helvetica" w:cs="Helvetica"/>
+          <w:sz w:val="22"/>
+          <w:szCs w:val="22"/>
+          <w:lang w:val="en-US"/>
+        </w:rPr>
+        <w:t>aquatic systems</w:t>
+      </w:r>
+      <w:r>
+        <w:rPr>
+          <w:rFonts w:ascii="Helvetica" w:hAnsi="Helvetica" w:cs="Helvetica"/>
+          <w:sz w:val="22"/>
+          <w:szCs w:val="22"/>
+          <w:lang w:val="en-US"/>
+        </w:rPr>
+        <w:t>,</w:t>
+      </w:r>
+      <w:r>
+        <w:rPr>
+          <w:rFonts w:ascii="Helvetica" w:hAnsi="Helvetica" w:cs="Helvetica"/>
+          <w:sz w:val="22"/>
+          <w:szCs w:val="22"/>
+          <w:lang w:val="en-US"/>
+        </w:rPr>
+        <w:t xml:space="preserve"> where</w:t>
+      </w:r>
+      <w:r>
+        <w:rPr>
+          <w:rFonts w:ascii="Helvetica" w:hAnsi="Helvetica" w:cs="Helvetica"/>
+          <w:sz w:val="22"/>
+          <w:szCs w:val="22"/>
+          <w:lang w:val="en-US"/>
+        </w:rPr>
+        <w:t xml:space="preserve"> there is </w:t>
+      </w:r>
+      <w:r>
+        <w:rPr>
+          <w:rFonts w:ascii="Helvetica" w:hAnsi="Helvetica" w:cs="Helvetica"/>
+          <w:sz w:val="22"/>
+          <w:szCs w:val="22"/>
+          <w:lang w:val="en-US"/>
+        </w:rPr>
+        <w:t xml:space="preserve">often </w:t>
+      </w:r>
+      <w:r>
+        <w:rPr>
+          <w:rFonts w:ascii="Helvetica" w:hAnsi="Helvetica" w:cs="Helvetica"/>
+          <w:sz w:val="22"/>
+          <w:szCs w:val="22"/>
+          <w:lang w:val="en-US"/>
+        </w:rPr>
+        <w:t>quick turnaround between producers and consumers</w:t>
+      </w:r>
+      <w:r>
+        <w:rPr>
+          <w:rFonts w:ascii="Helvetica" w:hAnsi="Helvetica" w:cs="Helvetica"/>
+          <w:sz w:val="22"/>
+          <w:szCs w:val="22"/>
+          <w:lang w:val="en-US"/>
+        </w:rPr>
+        <w:t>,</w:t>
+      </w:r>
+      <w:r>
+        <w:rPr>
+          <w:rFonts w:ascii="Helvetica" w:hAnsi="Helvetica" w:cs="Helvetica"/>
+          <w:sz w:val="22"/>
+          <w:szCs w:val="22"/>
+          <w:lang w:val="en-US"/>
+        </w:rPr>
+        <w:t xml:space="preserve"> it can be difficult to determine how much influence producers have on consumers</w:t>
+      </w:r>
+      <w:r>
+        <w:rPr>
+          <w:rFonts w:ascii="Helvetica" w:hAnsi="Helvetica" w:cs="Helvetica"/>
+          <w:sz w:val="22"/>
+          <w:szCs w:val="22"/>
+          <w:lang w:val="en-US"/>
+        </w:rPr>
+        <w:t xml:space="preserve"> and vice versa</w:t>
+      </w:r>
+      <w:r>
+        <w:rPr>
+          <w:rFonts w:ascii="Helvetica" w:hAnsi="Helvetica" w:cs="Helvetica"/>
+          <w:sz w:val="22"/>
+          <w:szCs w:val="22"/>
+          <w:lang w:val="en-US"/>
+        </w:rPr>
+        <w:t xml:space="preserve"> (Kitchell and Carpenter)</w:t>
+      </w:r>
+      <w:r>
+        <w:rPr>
+          <w:rFonts w:ascii="Helvetica" w:hAnsi="Helvetica" w:cs="Helvetica"/>
+          <w:sz w:val="22"/>
+          <w:szCs w:val="22"/>
+          <w:lang w:val="en-US"/>
+        </w:rPr>
+        <w:t xml:space="preserve">. </w:t>
+      </w:r>
+      <w:r>
+        <w:rPr>
+          <w:rFonts w:ascii="Helvetica" w:hAnsi="Helvetica" w:cs="Helvetica"/>
+          <w:sz w:val="22"/>
+          <w:szCs w:val="22"/>
+          <w:lang w:val="en-US"/>
+        </w:rPr>
+        <w:t>W</w:t>
+      </w:r>
+      <w:r>
+        <w:rPr>
+          <w:rFonts w:ascii="Helvetica" w:hAnsi="Helvetica" w:cs="Helvetica"/>
+          <w:sz w:val="22"/>
+          <w:szCs w:val="22"/>
+          <w:lang w:val="en-US"/>
+        </w:rPr>
+        <w:t>ithout higher temporal resolution data, it is difficult to</w:t>
+      </w:r>
+      <w:r>
+        <w:rPr>
+          <w:rFonts w:ascii="Helvetica" w:hAnsi="Helvetica" w:cs="Helvetica"/>
+          <w:sz w:val="22"/>
+          <w:szCs w:val="22"/>
+          <w:lang w:val="en-US"/>
+        </w:rPr>
+        <w:t xml:space="preserve"> assess whether </w:t>
+      </w:r>
+      <w:r>
+        <w:rPr>
+          <w:rFonts w:ascii="Helvetica" w:hAnsi="Helvetica" w:cs="Helvetica"/>
+          <w:sz w:val="22"/>
+          <w:szCs w:val="22"/>
+          <w:lang w:val="en-US"/>
+        </w:rPr>
+        <w:t>this key assumption</w:t>
+      </w:r>
+      <w:r>
+        <w:rPr>
+          <w:rFonts w:ascii="Helvetica" w:hAnsi="Helvetica" w:cs="Helvetica"/>
+          <w:sz w:val="22"/>
+          <w:szCs w:val="22"/>
+          <w:lang w:val="en-US"/>
+        </w:rPr>
+        <w:t xml:space="preserve"> of the Cushing hypothesis (i.e., the dependence of the consumer on the producer) </w:t>
+      </w:r>
+      <w:r>
+        <w:rPr>
+          <w:rFonts w:ascii="Helvetica" w:hAnsi="Helvetica" w:cs="Helvetica"/>
+          <w:sz w:val="22"/>
+          <w:szCs w:val="22"/>
+          <w:lang w:val="en-US"/>
+        </w:rPr>
+        <w:t>is supported</w:t>
+      </w:r>
+      <w:ins w:id="130" w:author="Heather Kharouba" w:date="2019-02-13T13:04:00Z">
+        <w:r>
+          <w:rPr>
+            <w:rFonts w:ascii="Helvetica" w:hAnsi="Helvetica" w:cs="Helvetica"/>
+            <w:sz w:val="22"/>
+            <w:szCs w:val="22"/>
+            <w:lang w:val="en-US"/>
+          </w:rPr>
+          <w:t xml:space="preserve">. In </w:t>
+        </w:r>
+        <w:r>
+          <w:rPr>
+            <w:rFonts w:ascii="Helvetica" w:hAnsi="Helvetica" w:cs="Helvetica"/>
+            <w:sz w:val="22"/>
+            <w:szCs w:val="22"/>
+            <w:lang w:val="en-US"/>
+          </w:rPr>
+          <w:t>cases where there are</w:t>
+        </w:r>
+        <w:r>
+          <w:rPr>
+            <w:rFonts w:ascii="Helvetica" w:hAnsi="Helvetica" w:cs="Helvetica"/>
+            <w:sz w:val="22"/>
+            <w:szCs w:val="22"/>
+            <w:lang w:val="en-US"/>
+          </w:rPr>
+          <w:t xml:space="preserve"> multiple short</w:t>
+        </w:r>
+      </w:ins>
+      <w:ins w:id="131" w:author="Heather Kharouba" w:date="2019-02-13T13:14:00Z">
+        <w:r>
+          <w:rPr>
+            <w:rFonts w:ascii="Helvetica" w:hAnsi="Helvetica" w:cs="Helvetica"/>
+            <w:sz w:val="22"/>
+            <w:szCs w:val="22"/>
+            <w:lang w:val="en-US"/>
+          </w:rPr>
+          <w:t>, potentially overlapping,</w:t>
+        </w:r>
+      </w:ins>
+      <w:ins w:id="132" w:author="Heather Kharouba" w:date="2019-02-13T13:04:00Z">
+        <w:r>
+          <w:rPr>
+            <w:rFonts w:ascii="Helvetica" w:hAnsi="Helvetica" w:cs="Helvetica"/>
+            <w:sz w:val="22"/>
+            <w:szCs w:val="22"/>
+            <w:lang w:val="en-US"/>
+          </w:rPr>
+          <w:t xml:space="preserve"> generations, determining the seasonal order </w:t>
+        </w:r>
+      </w:ins>
+      <w:ins w:id="133" w:author="Heather Kharouba" w:date="2019-02-13T13:08:00Z">
+        <w:r>
+          <w:rPr>
+            <w:rFonts w:ascii="Helvetica" w:hAnsi="Helvetica" w:cs="Helvetica"/>
+            <w:sz w:val="22"/>
+            <w:szCs w:val="22"/>
+            <w:lang w:val="en-US"/>
+          </w:rPr>
+          <w:t xml:space="preserve">of </w:t>
+        </w:r>
+      </w:ins>
+      <w:ins w:id="134" w:author="Heather Kharouba" w:date="2019-02-13T13:14:00Z">
+        <w:r>
+          <w:rPr>
+            <w:rFonts w:ascii="Helvetica" w:hAnsi="Helvetica" w:cs="Helvetica"/>
+            <w:sz w:val="22"/>
+            <w:szCs w:val="22"/>
+            <w:lang w:val="en-US"/>
+          </w:rPr>
+          <w:t xml:space="preserve">the </w:t>
+        </w:r>
+      </w:ins>
+      <w:ins w:id="135" w:author="Heather Kharouba" w:date="2019-02-13T13:08:00Z">
+        <w:r>
+          <w:rPr>
+            <w:rFonts w:ascii="Helvetica" w:hAnsi="Helvetica" w:cs="Helvetica"/>
+            <w:sz w:val="22"/>
+            <w:szCs w:val="22"/>
+            <w:lang w:val="en-US"/>
+          </w:rPr>
+          <w:t xml:space="preserve">consumer vs. producer </w:t>
+        </w:r>
+      </w:ins>
+      <w:ins w:id="136" w:author="Heather Kharouba" w:date="2019-02-13T13:04:00Z">
+        <w:r>
+          <w:rPr>
+            <w:rFonts w:ascii="Helvetica" w:hAnsi="Helvetica" w:cs="Helvetica"/>
+            <w:sz w:val="22"/>
+            <w:szCs w:val="22"/>
+            <w:lang w:val="en-US"/>
+          </w:rPr>
+          <w:t>is</w:t>
+        </w:r>
+      </w:ins>
+      <w:ins w:id="137" w:author="Heather Kharouba" w:date="2019-02-13T13:07:00Z">
+        <w:r>
+          <w:rPr>
+            <w:rFonts w:ascii="Helvetica" w:hAnsi="Helvetica" w:cs="Helvetica"/>
+            <w:sz w:val="22"/>
+            <w:szCs w:val="22"/>
+            <w:lang w:val="en-US"/>
+          </w:rPr>
+          <w:t xml:space="preserve"> necessary to assess the </w:t>
+        </w:r>
+      </w:ins>
+      <w:ins w:id="138" w:author="Heather Kharouba" w:date="2019-02-13T13:18:00Z">
+        <w:r>
+          <w:rPr>
+            <w:rFonts w:ascii="Helvetica" w:hAnsi="Helvetica" w:cs="Helvetica"/>
+            <w:sz w:val="22"/>
+            <w:szCs w:val="22"/>
+            <w:lang w:val="en-US"/>
+          </w:rPr>
+          <w:t xml:space="preserve">degree of </w:t>
+        </w:r>
+      </w:ins>
+      <w:ins w:id="139" w:author="Heather Kharouba" w:date="2019-02-13T13:07:00Z">
+        <w:r>
+          <w:rPr>
+            <w:rFonts w:ascii="Helvetica" w:hAnsi="Helvetica" w:cs="Helvetica"/>
+            <w:sz w:val="22"/>
+            <w:szCs w:val="22"/>
+            <w:lang w:val="en-US"/>
+          </w:rPr>
+          <w:t>dependence of the consumer on the producer</w:t>
+        </w:r>
+      </w:ins>
+      <w:ins w:id="140" w:author="Heather Kharouba" w:date="2019-02-13T13:18:00Z">
+        <w:r>
+          <w:rPr>
+            <w:rFonts w:ascii="Helvetica" w:hAnsi="Helvetica" w:cs="Helvetica"/>
+            <w:sz w:val="22"/>
+            <w:szCs w:val="22"/>
+            <w:lang w:val="en-US"/>
+          </w:rPr>
           <w:t>.</w:t>
         </w:r>
       </w:ins>
-      <w:ins w:id="127" w:author="Heather Kharouba" w:date="2019-02-13T13:17:00Z">
+      <w:del w:id="141" w:author="Heather Kharouba" w:date="2019-02-13T13:18:00Z">
         <w:r>
           <w:rPr>
             <w:rFonts w:ascii="Helvetica" w:hAnsi="Helvetica" w:cs="Helvetica"/>
@@ -15433,10 +15848,8 @@
             <w:szCs w:val="22"/>
             <w:lang w:val="en-US"/>
           </w:rPr>
-          <w:t xml:space="preserve"> </w:t>
-        </w:r>
-      </w:ins>
-      <w:ins w:id="128" w:author="Heather Kharouba" w:date="2019-02-13T13:31:00Z">
+          <w:delText>,</w:delText>
+        </w:r>
         <w:r>
           <w:rPr>
             <w:rFonts w:ascii="Helvetica" w:hAnsi="Helvetica" w:cs="Helvetica"/>
@@ -15444,10 +15857,8 @@
             <w:szCs w:val="22"/>
             <w:lang w:val="en-US"/>
           </w:rPr>
-          <w:t xml:space="preserve">For example, </w:t>
-        </w:r>
-      </w:ins>
-      <w:ins w:id="129" w:author="Heather Kharouba" w:date="2019-02-13T13:17:00Z">
+          <w:delText xml:space="preserve"> </w:delText>
+        </w:r>
         <w:r>
           <w:rPr>
             <w:rFonts w:ascii="Helvetica" w:hAnsi="Helvetica" w:cs="Helvetica"/>
@@ -15455,27 +15866,9 @@
             <w:szCs w:val="22"/>
             <w:lang w:val="en-US"/>
           </w:rPr>
-          <w:t>t</w:t>
-        </w:r>
-        <w:r>
-          <w:rPr>
-            <w:rFonts w:ascii="Helvetica" w:hAnsi="Helvetica" w:cs="Helvetica"/>
-            <w:sz w:val="22"/>
-            <w:szCs w:val="22"/>
-            <w:lang w:val="en-US"/>
-          </w:rPr>
-          <w:t>esting any mechanism related to life history theory requires data about ontogeny</w:t>
-        </w:r>
-      </w:ins>
-      <w:r>
-        <w:rPr>
-          <w:rFonts w:ascii="Helvetica" w:hAnsi="Helvetica" w:cs="Helvetica"/>
-          <w:sz w:val="22"/>
-          <w:szCs w:val="22"/>
-          <w:lang w:val="en-US"/>
-        </w:rPr>
-        <w:t>.</w:t>
-      </w:r>
+          <w:delText>and</w:delText>
+        </w:r>
+      </w:del>
       <w:r>
         <w:rPr>
           <w:rFonts w:ascii="Helvetica" w:hAnsi="Helvetica" w:cs="Helvetica"/>
@@ -15485,400 +15878,7 @@
         </w:rPr>
         <w:t xml:space="preserve"> </w:t>
       </w:r>
-      <w:commentRangeEnd w:id="124"/>
-      <w:r>
-        <w:rPr>
-          <w:rStyle w:val="CommentReference"/>
-        </w:rPr>
-        <w:commentReference w:id="124"/>
-      </w:r>
-      <w:r>
-        <w:rPr>
-          <w:rFonts w:ascii="Helvetica" w:hAnsi="Helvetica" w:cs="Helvetica"/>
-          <w:sz w:val="22"/>
-          <w:szCs w:val="22"/>
-          <w:lang w:val="en-US"/>
-        </w:rPr>
-        <w:t xml:space="preserve">For example, in the great tit-winter moth system, caterpillar biomass sampling is usually conducted a few times a week (e.g., HMK041) and the larval stage of the winter moth life cycle is typically 8-10 weeks </w:t>
-      </w:r>
-      <w:ins w:id="130" w:author="Heather Kharouba" w:date="2019-02-13T12:50:00Z">
-        <w:r>
-          <w:rPr>
-            <w:rFonts w:ascii="Helvetica" w:hAnsi="Helvetica" w:cs="Helvetica"/>
-            <w:sz w:val="22"/>
-            <w:szCs w:val="22"/>
-            <w:lang w:val="en-US"/>
-          </w:rPr>
-          <w:t xml:space="preserve">so researchers are able to get an accurate estimate of growth and development for this life cycle stage </w:t>
-        </w:r>
-      </w:ins>
-      <w:r>
-        <w:rPr>
-          <w:rFonts w:ascii="Helvetica" w:hAnsi="Helvetica" w:cs="Helvetica"/>
-          <w:sz w:val="22"/>
-          <w:szCs w:val="22"/>
-          <w:lang w:val="en-US"/>
-        </w:rPr>
-        <w:t xml:space="preserve">(need to find a better ref). </w:t>
-      </w:r>
-      <w:r>
-        <w:rPr>
-          <w:rFonts w:ascii="Helvetica" w:hAnsi="Helvetica" w:cs="Helvetica"/>
-          <w:sz w:val="22"/>
-          <w:szCs w:val="22"/>
-          <w:lang w:val="en-US"/>
-        </w:rPr>
-        <w:t>I</w:t>
-      </w:r>
-      <w:r>
-        <w:rPr>
-          <w:rFonts w:ascii="Helvetica" w:hAnsi="Helvetica" w:cs="Helvetica"/>
-          <w:sz w:val="22"/>
-          <w:szCs w:val="22"/>
-          <w:lang w:val="en-US"/>
-        </w:rPr>
-        <w:t xml:space="preserve">n </w:t>
-      </w:r>
-      <w:r>
-        <w:rPr>
-          <w:rFonts w:ascii="Helvetica" w:hAnsi="Helvetica" w:cs="Helvetica"/>
-          <w:sz w:val="22"/>
-          <w:szCs w:val="22"/>
-          <w:lang w:val="en-US"/>
-        </w:rPr>
-        <w:t xml:space="preserve">the lower trophic levels of </w:t>
-      </w:r>
-      <w:r>
-        <w:rPr>
-          <w:rFonts w:ascii="Helvetica" w:hAnsi="Helvetica" w:cs="Helvetica"/>
-          <w:sz w:val="22"/>
-          <w:szCs w:val="22"/>
-          <w:lang w:val="en-US"/>
-        </w:rPr>
-        <w:t>aquatic systems</w:t>
-      </w:r>
-      <w:r>
-        <w:rPr>
-          <w:rFonts w:ascii="Helvetica" w:hAnsi="Helvetica" w:cs="Helvetica"/>
-          <w:sz w:val="22"/>
-          <w:szCs w:val="22"/>
-          <w:lang w:val="en-US"/>
-        </w:rPr>
-        <w:t>,</w:t>
-      </w:r>
-      <w:r>
-        <w:rPr>
-          <w:rFonts w:ascii="Helvetica" w:hAnsi="Helvetica" w:cs="Helvetica"/>
-          <w:sz w:val="22"/>
-          <w:szCs w:val="22"/>
-          <w:lang w:val="en-US"/>
-        </w:rPr>
-        <w:t xml:space="preserve"> where</w:t>
-      </w:r>
-      <w:r>
-        <w:rPr>
-          <w:rFonts w:ascii="Helvetica" w:hAnsi="Helvetica" w:cs="Helvetica"/>
-          <w:sz w:val="22"/>
-          <w:szCs w:val="22"/>
-          <w:lang w:val="en-US"/>
-        </w:rPr>
-        <w:t xml:space="preserve"> there is </w:t>
-      </w:r>
-      <w:r>
-        <w:rPr>
-          <w:rFonts w:ascii="Helvetica" w:hAnsi="Helvetica" w:cs="Helvetica"/>
-          <w:sz w:val="22"/>
-          <w:szCs w:val="22"/>
-          <w:lang w:val="en-US"/>
-        </w:rPr>
-        <w:t xml:space="preserve">often </w:t>
-      </w:r>
-      <w:r>
-        <w:rPr>
-          <w:rFonts w:ascii="Helvetica" w:hAnsi="Helvetica" w:cs="Helvetica"/>
-          <w:sz w:val="22"/>
-          <w:szCs w:val="22"/>
-          <w:lang w:val="en-US"/>
-        </w:rPr>
-        <w:t>quick turnaround between producers and consumers</w:t>
-      </w:r>
-      <w:r>
-        <w:rPr>
-          <w:rFonts w:ascii="Helvetica" w:hAnsi="Helvetica" w:cs="Helvetica"/>
-          <w:sz w:val="22"/>
-          <w:szCs w:val="22"/>
-          <w:lang w:val="en-US"/>
-        </w:rPr>
-        <w:t>,</w:t>
-      </w:r>
-      <w:r>
-        <w:rPr>
-          <w:rFonts w:ascii="Helvetica" w:hAnsi="Helvetica" w:cs="Helvetica"/>
-          <w:sz w:val="22"/>
-          <w:szCs w:val="22"/>
-          <w:lang w:val="en-US"/>
-        </w:rPr>
-        <w:t xml:space="preserve"> it can be difficult to determine how much influence producers have on consumers</w:t>
-      </w:r>
-      <w:r>
-        <w:rPr>
-          <w:rFonts w:ascii="Helvetica" w:hAnsi="Helvetica" w:cs="Helvetica"/>
-          <w:sz w:val="22"/>
-          <w:szCs w:val="22"/>
-          <w:lang w:val="en-US"/>
-        </w:rPr>
-        <w:t xml:space="preserve"> and vice versa</w:t>
-      </w:r>
-      <w:r>
-        <w:rPr>
-          <w:rFonts w:ascii="Helvetica" w:hAnsi="Helvetica" w:cs="Helvetica"/>
-          <w:sz w:val="22"/>
-          <w:szCs w:val="22"/>
-          <w:lang w:val="en-US"/>
-        </w:rPr>
-        <w:t xml:space="preserve"> (Kitchell and Carpenter)</w:t>
-      </w:r>
-      <w:r>
-        <w:rPr>
-          <w:rFonts w:ascii="Helvetica" w:hAnsi="Helvetica" w:cs="Helvetica"/>
-          <w:sz w:val="22"/>
-          <w:szCs w:val="22"/>
-          <w:lang w:val="en-US"/>
-        </w:rPr>
-        <w:t xml:space="preserve">. </w:t>
-      </w:r>
-      <w:r>
-        <w:rPr>
-          <w:rFonts w:ascii="Helvetica" w:hAnsi="Helvetica" w:cs="Helvetica"/>
-          <w:sz w:val="22"/>
-          <w:szCs w:val="22"/>
-          <w:lang w:val="en-US"/>
-        </w:rPr>
-        <w:t>W</w:t>
-      </w:r>
-      <w:r>
-        <w:rPr>
-          <w:rFonts w:ascii="Helvetica" w:hAnsi="Helvetica" w:cs="Helvetica"/>
-          <w:sz w:val="22"/>
-          <w:szCs w:val="22"/>
-          <w:lang w:val="en-US"/>
-        </w:rPr>
-        <w:t>ithout higher temporal resolution data, it is difficult to</w:t>
-      </w:r>
-      <w:r>
-        <w:rPr>
-          <w:rFonts w:ascii="Helvetica" w:hAnsi="Helvetica" w:cs="Helvetica"/>
-          <w:sz w:val="22"/>
-          <w:szCs w:val="22"/>
-          <w:lang w:val="en-US"/>
-        </w:rPr>
-        <w:t xml:space="preserve"> assess whether </w:t>
-      </w:r>
-      <w:r>
-        <w:rPr>
-          <w:rFonts w:ascii="Helvetica" w:hAnsi="Helvetica" w:cs="Helvetica"/>
-          <w:sz w:val="22"/>
-          <w:szCs w:val="22"/>
-          <w:lang w:val="en-US"/>
-        </w:rPr>
-        <w:t>this key assumption</w:t>
-      </w:r>
-      <w:r>
-        <w:rPr>
-          <w:rFonts w:ascii="Helvetica" w:hAnsi="Helvetica" w:cs="Helvetica"/>
-          <w:sz w:val="22"/>
-          <w:szCs w:val="22"/>
-          <w:lang w:val="en-US"/>
-        </w:rPr>
-        <w:t xml:space="preserve"> of the Cushing hypothesis (i.e., the dependence of the consumer on the producer) </w:t>
-      </w:r>
-      <w:r>
-        <w:rPr>
-          <w:rFonts w:ascii="Helvetica" w:hAnsi="Helvetica" w:cs="Helvetica"/>
-          <w:sz w:val="22"/>
-          <w:szCs w:val="22"/>
-          <w:lang w:val="en-US"/>
-        </w:rPr>
-        <w:t>is supported</w:t>
-      </w:r>
-      <w:ins w:id="131" w:author="Heather Kharouba" w:date="2019-02-13T13:04:00Z">
-        <w:r>
-          <w:rPr>
-            <w:rFonts w:ascii="Helvetica" w:hAnsi="Helvetica" w:cs="Helvetica"/>
-            <w:sz w:val="22"/>
-            <w:szCs w:val="22"/>
-            <w:lang w:val="en-US"/>
-          </w:rPr>
-          <w:t xml:space="preserve">. In </w:t>
-        </w:r>
-        <w:r>
-          <w:rPr>
-            <w:rFonts w:ascii="Helvetica" w:hAnsi="Helvetica" w:cs="Helvetica"/>
-            <w:sz w:val="22"/>
-            <w:szCs w:val="22"/>
-            <w:lang w:val="en-US"/>
-          </w:rPr>
-          <w:t>cases where there are</w:t>
-        </w:r>
-        <w:r>
-          <w:rPr>
-            <w:rFonts w:ascii="Helvetica" w:hAnsi="Helvetica" w:cs="Helvetica"/>
-            <w:sz w:val="22"/>
-            <w:szCs w:val="22"/>
-            <w:lang w:val="en-US"/>
-          </w:rPr>
-          <w:t xml:space="preserve"> multiple short</w:t>
-        </w:r>
-      </w:ins>
-      <w:ins w:id="132" w:author="Heather Kharouba" w:date="2019-02-13T13:14:00Z">
-        <w:r>
-          <w:rPr>
-            <w:rFonts w:ascii="Helvetica" w:hAnsi="Helvetica" w:cs="Helvetica"/>
-            <w:sz w:val="22"/>
-            <w:szCs w:val="22"/>
-            <w:lang w:val="en-US"/>
-          </w:rPr>
-          <w:t>, potentially overlapping,</w:t>
-        </w:r>
-      </w:ins>
-      <w:ins w:id="133" w:author="Heather Kharouba" w:date="2019-02-13T13:04:00Z">
-        <w:r>
-          <w:rPr>
-            <w:rFonts w:ascii="Helvetica" w:hAnsi="Helvetica" w:cs="Helvetica"/>
-            <w:sz w:val="22"/>
-            <w:szCs w:val="22"/>
-            <w:lang w:val="en-US"/>
-          </w:rPr>
-          <w:t xml:space="preserve"> generations, determining the seasonal order </w:t>
-        </w:r>
-      </w:ins>
-      <w:ins w:id="134" w:author="Heather Kharouba" w:date="2019-02-13T13:08:00Z">
-        <w:r>
-          <w:rPr>
-            <w:rFonts w:ascii="Helvetica" w:hAnsi="Helvetica" w:cs="Helvetica"/>
-            <w:sz w:val="22"/>
-            <w:szCs w:val="22"/>
-            <w:lang w:val="en-US"/>
-          </w:rPr>
-          <w:t xml:space="preserve">of </w:t>
-        </w:r>
-      </w:ins>
-      <w:ins w:id="135" w:author="Heather Kharouba" w:date="2019-02-13T13:14:00Z">
-        <w:r>
-          <w:rPr>
-            <w:rFonts w:ascii="Helvetica" w:hAnsi="Helvetica" w:cs="Helvetica"/>
-            <w:sz w:val="22"/>
-            <w:szCs w:val="22"/>
-            <w:lang w:val="en-US"/>
-          </w:rPr>
-          <w:t xml:space="preserve">the </w:t>
-        </w:r>
-      </w:ins>
-      <w:ins w:id="136" w:author="Heather Kharouba" w:date="2019-02-13T13:08:00Z">
-        <w:r>
-          <w:rPr>
-            <w:rFonts w:ascii="Helvetica" w:hAnsi="Helvetica" w:cs="Helvetica"/>
-            <w:sz w:val="22"/>
-            <w:szCs w:val="22"/>
-            <w:lang w:val="en-US"/>
-          </w:rPr>
-          <w:t xml:space="preserve">consumer vs. producer </w:t>
-        </w:r>
-      </w:ins>
-      <w:ins w:id="137" w:author="Heather Kharouba" w:date="2019-02-13T13:04:00Z">
-        <w:r>
-          <w:rPr>
-            <w:rFonts w:ascii="Helvetica" w:hAnsi="Helvetica" w:cs="Helvetica"/>
-            <w:sz w:val="22"/>
-            <w:szCs w:val="22"/>
-            <w:lang w:val="en-US"/>
-          </w:rPr>
-          <w:t>is</w:t>
-        </w:r>
-      </w:ins>
-      <w:ins w:id="138" w:author="Heather Kharouba" w:date="2019-02-13T13:07:00Z">
-        <w:r>
-          <w:rPr>
-            <w:rFonts w:ascii="Helvetica" w:hAnsi="Helvetica" w:cs="Helvetica"/>
-            <w:sz w:val="22"/>
-            <w:szCs w:val="22"/>
-            <w:lang w:val="en-US"/>
-          </w:rPr>
-          <w:t xml:space="preserve"> necessary to assess the </w:t>
-        </w:r>
-      </w:ins>
-      <w:ins w:id="139" w:author="Heather Kharouba" w:date="2019-02-13T13:18:00Z">
-        <w:r>
-          <w:rPr>
-            <w:rFonts w:ascii="Helvetica" w:hAnsi="Helvetica" w:cs="Helvetica"/>
-            <w:sz w:val="22"/>
-            <w:szCs w:val="22"/>
-            <w:lang w:val="en-US"/>
-          </w:rPr>
-          <w:t xml:space="preserve">degree of </w:t>
-        </w:r>
-      </w:ins>
-      <w:ins w:id="140" w:author="Heather Kharouba" w:date="2019-02-13T13:07:00Z">
-        <w:r>
-          <w:rPr>
-            <w:rFonts w:ascii="Helvetica" w:hAnsi="Helvetica" w:cs="Helvetica"/>
-            <w:sz w:val="22"/>
-            <w:szCs w:val="22"/>
-            <w:lang w:val="en-US"/>
-          </w:rPr>
-          <w:t>dependence of the consumer on the producer</w:t>
-        </w:r>
-      </w:ins>
-      <w:ins w:id="141" w:author="Heather Kharouba" w:date="2019-02-13T13:18:00Z">
-        <w:r>
-          <w:rPr>
-            <w:rFonts w:ascii="Helvetica" w:hAnsi="Helvetica" w:cs="Helvetica"/>
-            <w:sz w:val="22"/>
-            <w:szCs w:val="22"/>
-            <w:lang w:val="en-US"/>
-          </w:rPr>
-          <w:t>.</w:t>
-        </w:r>
-      </w:ins>
-      <w:del w:id="142" w:author="Heather Kharouba" w:date="2019-02-13T13:18:00Z">
-        <w:r>
-          <w:rPr>
-            <w:rFonts w:ascii="Helvetica" w:hAnsi="Helvetica" w:cs="Helvetica"/>
-            <w:sz w:val="22"/>
-            <w:szCs w:val="22"/>
-            <w:lang w:val="en-US"/>
-          </w:rPr>
-          <w:delText>,</w:delText>
-        </w:r>
-        <w:r>
-          <w:rPr>
-            <w:rFonts w:ascii="Helvetica" w:hAnsi="Helvetica" w:cs="Helvetica"/>
-            <w:sz w:val="22"/>
-            <w:szCs w:val="22"/>
-            <w:lang w:val="en-US"/>
-          </w:rPr>
-          <w:delText xml:space="preserve"> </w:delText>
-        </w:r>
-        <w:r>
-          <w:rPr>
-            <w:rFonts w:ascii="Helvetica" w:hAnsi="Helvetica" w:cs="Helvetica"/>
-            <w:sz w:val="22"/>
-            <w:szCs w:val="22"/>
-            <w:lang w:val="en-US"/>
-          </w:rPr>
-          <w:delText>and</w:delText>
-        </w:r>
-      </w:del>
-      <w:r>
-        <w:rPr>
-          <w:rFonts w:ascii="Helvetica" w:hAnsi="Helvetica" w:cs="Helvetica"/>
-          <w:sz w:val="22"/>
-          <w:szCs w:val="22"/>
-          <w:lang w:val="en-US"/>
-        </w:rPr>
-        <w:t xml:space="preserve"> </w:t>
-      </w:r>
-      <w:del w:id="143" w:author="Heather Kharouba" w:date="2019-02-13T13:17:00Z">
+      <w:del w:id="142" w:author="Heather Kharouba" w:date="2019-02-13T13:17:00Z">
         <w:r>
           <w:rPr>
             <w:rFonts w:ascii="Helvetica" w:hAnsi="Helvetica" w:cs="Helvetica"/>
@@ -15964,7 +15964,7 @@
           <w:lang w:val="en-US"/>
         </w:rPr>
       </w:pPr>
-      <w:ins w:id="144" w:author="Elizabeth Wolkovich" w:date="2019-01-20T12:11:00Z">
+      <w:ins w:id="143" w:author="Elizabeth Wolkovich" w:date="2019-01-20T12:11:00Z">
         <w:r>
           <w:rPr>
             <w:rFonts w:ascii="Helvetica" w:hAnsi="Helvetica" w:cs="Helvetica"/>
@@ -15984,7 +15984,7 @@
         </w:rPr>
         <w:t>Higher temporal resolution data will also help determine the seasonal availability of the consumer and resource, the other key assumption of the Cushing hypothesis</w:t>
       </w:r>
-      <w:ins w:id="145" w:author="Heather Kharouba" w:date="2019-02-13T13:27:00Z">
+      <w:ins w:id="144" w:author="Heather Kharouba" w:date="2019-02-13T13:27:00Z">
         <w:r>
           <w:rPr>
             <w:rFonts w:ascii="Helvetica" w:hAnsi="Helvetica" w:cs="Helvetica"/>
@@ -16004,7 +16004,7 @@
         </w:rPr>
         <w:t xml:space="preserve">. </w:t>
       </w:r>
-      <w:commentRangeStart w:id="146"/>
+      <w:commentRangeStart w:id="145"/>
       <w:r>
         <w:rPr>
           <w:rFonts w:ascii="Helvetica" w:hAnsi="Helvetica" w:cs="Helvetica"/>
@@ -16041,7 +16041,7 @@
         </w:rPr>
         <w:t xml:space="preserve">temperate aquatic and terrestrial systems differ in how many organisms survive the winter. While many terrestrial plants and herbivores have dormancy phases </w:t>
       </w:r>
-      <w:ins w:id="147" w:author="Heather Kharouba" w:date="2019-02-13T13:24:00Z">
+      <w:ins w:id="146" w:author="Heather Kharouba" w:date="2019-02-13T13:24:00Z">
         <w:r>
           <w:rPr>
             <w:rFonts w:ascii="Helvetica" w:hAnsi="Helvetica" w:cs="Helvetica"/>
@@ -16052,7 +16052,7 @@
           <w:t>during</w:t>
         </w:r>
       </w:ins>
-      <w:del w:id="148" w:author="Heather Kharouba" w:date="2019-02-13T13:24:00Z">
+      <w:del w:id="147" w:author="Heather Kharouba" w:date="2019-02-13T13:24:00Z">
         <w:r>
           <w:rPr>
             <w:rFonts w:ascii="Helvetica" w:hAnsi="Helvetica" w:cs="Helvetica"/>
@@ -16108,7 +16108,7 @@
         </w:rPr>
         <w:t>)</w:t>
       </w:r>
-      <w:ins w:id="149" w:author="Heather Kharouba" w:date="2019-02-13T13:27:00Z">
+      <w:ins w:id="148" w:author="Heather Kharouba" w:date="2019-02-13T13:27:00Z">
         <w:r>
           <w:rPr>
             <w:rFonts w:ascii="Helvetica" w:hAnsi="Helvetica" w:cs="Helvetica"/>
@@ -16128,7 +16128,7 @@
         </w:rPr>
         <w:t xml:space="preserve">. </w:t>
       </w:r>
-      <w:ins w:id="150" w:author="Heather Kharouba" w:date="2019-02-13T13:28:00Z">
+      <w:ins w:id="149" w:author="Heather Kharouba" w:date="2019-02-13T13:28:00Z">
         <w:r>
           <w:rPr>
             <w:rFonts w:ascii="Helvetica" w:hAnsi="Helvetica" w:cs="Helvetica"/>
@@ -16139,7 +16139,7 @@
           <w:t xml:space="preserve">Without more frequent data, </w:t>
         </w:r>
       </w:ins>
-      <w:del w:id="151" w:author="Heather Kharouba" w:date="2019-02-13T13:28:00Z">
+      <w:del w:id="150" w:author="Heather Kharouba" w:date="2019-02-13T13:28:00Z">
         <w:r>
           <w:rPr>
             <w:rFonts w:ascii="Helvetica" w:hAnsi="Helvetica" w:cs="Helvetica"/>
@@ -16150,7 +16150,7 @@
           <w:delText xml:space="preserve">This can make measuring </w:delText>
         </w:r>
       </w:del>
-      <w:ins w:id="152" w:author="Heather Kharouba" w:date="2019-02-13T13:28:00Z">
+      <w:ins w:id="151" w:author="Heather Kharouba" w:date="2019-02-13T13:28:00Z">
         <w:r>
           <w:rPr>
             <w:rFonts w:ascii="Helvetica" w:hAnsi="Helvetica" w:cs="Helvetica"/>
@@ -16188,7 +16188,7 @@
         </w:rPr>
         <w:t xml:space="preserve">of </w:t>
       </w:r>
-      <w:ins w:id="153" w:author="Heather Kharouba" w:date="2019-02-13T13:35:00Z">
+      <w:ins w:id="152" w:author="Heather Kharouba" w:date="2019-02-13T13:35:00Z">
         <w:r>
           <w:rPr>
             <w:rFonts w:ascii="Helvetica" w:hAnsi="Helvetica" w:cs="Helvetica"/>
@@ -16208,7 +16208,7 @@
         </w:rPr>
         <w:t xml:space="preserve">some aquatic systems </w:t>
       </w:r>
-      <w:ins w:id="154" w:author="Heather Kharouba" w:date="2019-02-13T13:28:00Z">
+      <w:ins w:id="153" w:author="Heather Kharouba" w:date="2019-02-13T13:28:00Z">
         <w:r>
           <w:rPr>
             <w:rFonts w:ascii="Helvetica" w:hAnsi="Helvetica" w:cs="Helvetica"/>
@@ -16219,6 +16219,35 @@
           <w:t xml:space="preserve">will be </w:t>
         </w:r>
       </w:ins>
+      <w:del w:id="154" w:author="Heather Kharouba" w:date="2019-02-13T13:28:00Z">
+        <w:r>
+          <w:rPr>
+            <w:rFonts w:ascii="Helvetica" w:hAnsi="Helvetica" w:cs="Helvetica"/>
+            <w:sz w:val="22"/>
+            <w:szCs w:val="22"/>
+            <w:lang w:val="en-US"/>
+          </w:rPr>
+          <w:delText>more</w:delText>
+        </w:r>
+        <w:r>
+          <w:rPr>
+            <w:rFonts w:ascii="Helvetica" w:hAnsi="Helvetica" w:cs="Helvetica"/>
+            <w:sz w:val="22"/>
+            <w:szCs w:val="22"/>
+            <w:lang w:val="en-US"/>
+          </w:rPr>
+          <w:delText xml:space="preserve"> </w:delText>
+        </w:r>
+      </w:del>
+      <w:r>
+        <w:rPr>
+          <w:rFonts w:ascii="Helvetica" w:hAnsi="Helvetica" w:cs="Helvetica"/>
+          <w:sz w:val="22"/>
+          <w:szCs w:val="22"/>
+          <w:lang w:val="en-US"/>
+        </w:rPr>
+        <w:t>difficult</w:t>
+      </w:r>
       <w:del w:id="155" w:author="Heather Kharouba" w:date="2019-02-13T13:28:00Z">
         <w:r>
           <w:rPr>
@@ -16227,8 +16256,53 @@
             <w:szCs w:val="22"/>
             <w:lang w:val="en-US"/>
           </w:rPr>
-          <w:delText>more</w:delText>
-        </w:r>
+          <w:delText xml:space="preserve"> to measure without frequent data</w:delText>
+        </w:r>
+      </w:del>
+      <w:r>
+        <w:rPr>
+          <w:rFonts w:ascii="Helvetica" w:hAnsi="Helvetica" w:cs="Helvetica"/>
+          <w:sz w:val="22"/>
+          <w:szCs w:val="22"/>
+          <w:lang w:val="en-US"/>
+        </w:rPr>
+        <w:t xml:space="preserve">. </w:t>
+      </w:r>
+      <w:commentRangeEnd w:id="145"/>
+      <w:r>
+        <w:rPr>
+          <w:rStyle w:val="CommentReference"/>
+        </w:rPr>
+        <w:commentReference w:id="145"/>
+      </w:r>
+      <w:r>
+        <w:rPr>
+          <w:rFonts w:ascii="Helvetica" w:hAnsi="Helvetica" w:cs="Helvetica"/>
+          <w:sz w:val="22"/>
+          <w:szCs w:val="22"/>
+          <w:lang w:val="en-US"/>
+        </w:rPr>
+        <w:t>Nevertheless, s</w:t>
+      </w:r>
+      <w:r>
+        <w:rPr>
+          <w:rFonts w:ascii="Helvetica" w:hAnsi="Helvetica" w:cs="Helvetica"/>
+          <w:sz w:val="22"/>
+          <w:szCs w:val="22"/>
+          <w:lang w:val="en-US"/>
+        </w:rPr>
+        <w:t>ome aquatic studies have been successful in achieving daily sampling frequency (HMK016, HMK036, HMK039)</w:t>
+      </w:r>
+      <w:r>
+        <w:rPr>
+          <w:rFonts w:ascii="Helvetica" w:hAnsi="Helvetica" w:cs="Helvetica"/>
+          <w:sz w:val="22"/>
+          <w:szCs w:val="22"/>
+          <w:lang w:val="en-US"/>
+        </w:rPr>
+        <w:t>, suggesting that—though more challenging—critical assumptions of the Cushing hypothesis</w:t>
+      </w:r>
+      <w:del w:id="156" w:author="Heather Kharouba" w:date="2019-02-13T13:35:00Z">
         <w:r>
           <w:rPr>
             <w:rFonts w:ascii="Helvetica" w:hAnsi="Helvetica" w:cs="Helvetica"/>
@@ -16236,7 +16310,7 @@
             <w:szCs w:val="22"/>
             <w:lang w:val="en-US"/>
           </w:rPr>
-          <w:delText xml:space="preserve"> </w:delText>
+          <w:delText>,</w:delText>
         </w:r>
       </w:del>
       <w:r>
@@ -16246,83 +16320,9 @@
           <w:szCs w:val="22"/>
           <w:lang w:val="en-US"/>
         </w:rPr>
-        <w:t>difficult</w:t>
-      </w:r>
-      <w:del w:id="156" w:author="Heather Kharouba" w:date="2019-02-13T13:28:00Z">
-        <w:r>
-          <w:rPr>
-            <w:rFonts w:ascii="Helvetica" w:hAnsi="Helvetica" w:cs="Helvetica"/>
-            <w:sz w:val="22"/>
-            <w:szCs w:val="22"/>
-            <w:lang w:val="en-US"/>
-          </w:rPr>
-          <w:delText xml:space="preserve"> to measure without frequent data</w:delText>
-        </w:r>
-      </w:del>
-      <w:r>
-        <w:rPr>
-          <w:rFonts w:ascii="Helvetica" w:hAnsi="Helvetica" w:cs="Helvetica"/>
-          <w:sz w:val="22"/>
-          <w:szCs w:val="22"/>
-          <w:lang w:val="en-US"/>
-        </w:rPr>
-        <w:t xml:space="preserve">. </w:t>
-      </w:r>
-      <w:commentRangeEnd w:id="146"/>
-      <w:r>
-        <w:rPr>
-          <w:rStyle w:val="CommentReference"/>
-        </w:rPr>
-        <w:commentReference w:id="146"/>
-      </w:r>
-      <w:r>
-        <w:rPr>
-          <w:rFonts w:ascii="Helvetica" w:hAnsi="Helvetica" w:cs="Helvetica"/>
-          <w:sz w:val="22"/>
-          <w:szCs w:val="22"/>
-          <w:lang w:val="en-US"/>
-        </w:rPr>
-        <w:t>Nevertheless, s</w:t>
-      </w:r>
-      <w:r>
-        <w:rPr>
-          <w:rFonts w:ascii="Helvetica" w:hAnsi="Helvetica" w:cs="Helvetica"/>
-          <w:sz w:val="22"/>
-          <w:szCs w:val="22"/>
-          <w:lang w:val="en-US"/>
-        </w:rPr>
-        <w:t>ome aquatic studies have been successful in achieving daily sampling frequency (HMK016, HMK036, HMK039)</w:t>
-      </w:r>
-      <w:r>
-        <w:rPr>
-          <w:rFonts w:ascii="Helvetica" w:hAnsi="Helvetica" w:cs="Helvetica"/>
-          <w:sz w:val="22"/>
-          <w:szCs w:val="22"/>
-          <w:lang w:val="en-US"/>
-        </w:rPr>
-        <w:t>, suggesting that—though more challenging—critical assumptions of the Cushing hypothesis</w:t>
+        <w:t xml:space="preserve"> </w:t>
       </w:r>
       <w:del w:id="157" w:author="Heather Kharouba" w:date="2019-02-13T13:35:00Z">
-        <w:r>
-          <w:rPr>
-            <w:rFonts w:ascii="Helvetica" w:hAnsi="Helvetica" w:cs="Helvetica"/>
-            <w:sz w:val="22"/>
-            <w:szCs w:val="22"/>
-            <w:lang w:val="en-US"/>
-          </w:rPr>
-          <w:delText>,</w:delText>
-        </w:r>
-      </w:del>
-      <w:r>
-        <w:rPr>
-          <w:rFonts w:ascii="Helvetica" w:hAnsi="Helvetica" w:cs="Helvetica"/>
-          <w:sz w:val="22"/>
-          <w:szCs w:val="22"/>
-          <w:lang w:val="en-US"/>
-        </w:rPr>
-        <w:t xml:space="preserve"> </w:t>
-      </w:r>
-      <w:del w:id="158" w:author="Heather Kharouba" w:date="2019-02-13T13:35:00Z">
         <w:r>
           <w:rPr>
             <w:rFonts w:ascii="Helvetica" w:hAnsi="Helvetica" w:cs="Helvetica"/>
@@ -16531,7 +16531,7 @@
         </w:rPr>
         <w:t>2</w:t>
       </w:r>
-      <w:ins w:id="159" w:author="Heather Kharouba" w:date="2019-02-11T12:01:00Z">
+      <w:ins w:id="158" w:author="Heather Kharouba" w:date="2019-02-11T12:01:00Z">
         <w:r>
           <w:rPr>
             <w:rFonts w:ascii="Helvetica" w:hAnsi="Helvetica" w:cs="Helvetica"/>
@@ -16560,7 +16560,7 @@
         </w:rPr>
         <w:t>.</w:t>
       </w:r>
-      <w:ins w:id="160" w:author="Heather Kharouba" w:date="2019-01-10T13:22:00Z">
+      <w:ins w:id="159" w:author="Heather Kharouba" w:date="2019-01-10T13:22:00Z">
         <w:r>
           <w:rPr>
             <w:rFonts w:ascii="Helvetica" w:hAnsi="Helvetica" w:cs="Helvetica"/>
@@ -16571,7 +16571,7 @@
           <w:t xml:space="preserve"> </w:t>
         </w:r>
       </w:ins>
-      <w:commentRangeStart w:id="161"/>
+      <w:commentRangeStart w:id="160"/>
       <w:r>
         <w:rPr>
           <w:rFonts w:ascii="Helvetica" w:hAnsi="Helvetica" w:cs="Helvetica"/>
@@ -16590,7 +16590,7 @@
         </w:rPr>
         <w:t xml:space="preserve"> across years</w:t>
       </w:r>
-      <w:ins w:id="162" w:author="Heather Kharouba" w:date="2019-02-13T12:40:00Z">
+      <w:ins w:id="161" w:author="Heather Kharouba" w:date="2019-02-13T12:40:00Z">
         <w:r>
           <w:rPr>
             <w:rFonts w:ascii="Helvetica" w:hAnsi="Helvetica" w:cs="Helvetica"/>
@@ -16655,14 +16655,14 @@
         </w:rPr>
         <w:t>researchers can place themselves on the Cushing curve</w:t>
       </w:r>
-      <w:commentRangeEnd w:id="161"/>
+      <w:commentRangeEnd w:id="160"/>
       <w:r>
         <w:rPr>
           <w:rStyle w:val="CommentReference"/>
         </w:rPr>
-        <w:commentReference w:id="161"/>
-      </w:r>
-      <w:ins w:id="163" w:author="Heather Kharouba" w:date="2019-02-13T12:35:00Z">
+        <w:commentReference w:id="160"/>
+      </w:r>
+      <w:ins w:id="162" w:author="Heather Kharouba" w:date="2019-02-13T12:35:00Z">
         <w:r>
           <w:rPr>
             <w:rFonts w:ascii="Helvetica" w:hAnsi="Helvetica" w:cs="Helvetica"/>
@@ -18147,7 +18147,7 @@
         </w:rPr>
         <w:t xml:space="preserve">elucidate which </w:t>
       </w:r>
-      <w:commentRangeStart w:id="164"/>
+      <w:commentRangeStart w:id="163"/>
       <w:r>
         <w:rPr>
           <w:rFonts w:ascii="Helvetica" w:hAnsi="Helvetica" w:cs="Helvetica"/>
@@ -18157,12 +18157,12 @@
         </w:rPr>
         <w:t>mechanisms may—or may not—appear feasible for the interaction</w:t>
       </w:r>
-      <w:commentRangeEnd w:id="164"/>
+      <w:commentRangeEnd w:id="163"/>
       <w:r>
         <w:rPr>
           <w:rStyle w:val="CommentReference"/>
         </w:rPr>
-        <w:commentReference w:id="164"/>
+        <w:commentReference w:id="163"/>
       </w:r>
       <w:r>
         <w:rPr>
@@ -18834,7 +18834,7 @@
         </w:rPr>
         <w:t xml:space="preserve"> Cottingham, </w:t>
       </w:r>
-      <w:ins w:id="165" w:author="Heather Kharouba" w:date="2019-02-13T13:37:00Z">
+      <w:ins w:id="164" w:author="Heather Kharouba" w:date="2019-02-13T13:37:00Z">
         <w:r>
           <w:rPr>
             <w:rFonts w:ascii="Helvetica" w:hAnsi="Helvetica" w:cs="Helvetica"/>
@@ -19536,7 +19536,7 @@
         <w:autoSpaceDN w:val="0"/>
         <w:adjustRightInd w:val="0"/>
         <w:rPr>
-          <w:ins w:id="166" w:author="Heather Kharouba" w:date="2019-02-11T11:03:00Z"/>
+          <w:ins w:id="165" w:author="Heather Kharouba" w:date="2019-02-11T11:03:00Z"/>
           <w:rFonts w:ascii="Helvetica" w:hAnsi="Helvetica" w:cs="Helvetica"/>
           <w:b/>
           <w:bCs/>
@@ -19545,8 +19545,8 @@
           <w:lang w:val="en-US"/>
         </w:rPr>
       </w:pPr>
-      <w:commentRangeStart w:id="167"/>
-      <w:ins w:id="168" w:author="Heather Kharouba" w:date="2019-02-11T11:03:00Z">
+      <w:commentRangeStart w:id="166"/>
+      <w:ins w:id="167" w:author="Heather Kharouba" w:date="2019-02-11T11:03:00Z">
         <w:r>
           <w:rPr>
             <w:rFonts w:ascii="Helvetica" w:hAnsi="Helvetica" w:cs="Helvetica"/>
@@ -19558,16 +19558,16 @@
           <w:t>Cushing match-mismatch hyp</w:t>
         </w:r>
       </w:ins>
-      <w:commentRangeEnd w:id="167"/>
-      <w:ins w:id="169" w:author="Heather Kharouba" w:date="2019-02-13T15:02:00Z">
+      <w:commentRangeEnd w:id="166"/>
+      <w:ins w:id="168" w:author="Heather Kharouba" w:date="2019-02-13T15:02:00Z">
         <w:r>
           <w:rPr>
             <w:rStyle w:val="CommentReference"/>
           </w:rPr>
-          <w:commentReference w:id="167"/>
+          <w:commentReference w:id="166"/>
         </w:r>
       </w:ins>
-      <w:ins w:id="171" w:author="Heather Kharouba" w:date="2019-02-11T11:03:00Z">
+      <w:ins w:id="170" w:author="Heather Kharouba" w:date="2019-02-11T11:03:00Z">
         <w:r>
           <w:rPr>
             <w:rFonts w:ascii="Helvetica" w:hAnsi="Helvetica" w:cs="Helvetica"/>
@@ -19615,7 +19615,7 @@
           <w:t xml:space="preserve"> to temporally ‘match’ the peak of its energetic phase </w:t>
         </w:r>
       </w:ins>
-      <w:ins w:id="172" w:author="Heather Kharouba" w:date="2019-02-13T15:07:00Z">
+      <w:ins w:id="171" w:author="Heather Kharouba" w:date="2019-02-13T15:07:00Z">
         <w:r>
           <w:rPr>
             <w:rFonts w:ascii="Helvetica" w:hAnsi="Helvetica" w:cs="Helvetica"/>
@@ -19626,7 +19626,7 @@
           <w:t xml:space="preserve">(i.e. reaching maximum fitness) </w:t>
         </w:r>
       </w:ins>
-      <w:ins w:id="173" w:author="Heather Kharouba" w:date="2019-02-11T11:03:00Z">
+      <w:ins w:id="172" w:author="Heather Kharouba" w:date="2019-02-11T11:03:00Z">
         <w:r>
           <w:rPr>
             <w:rFonts w:ascii="Helvetica" w:hAnsi="Helvetica" w:cs="Helvetica"/>
@@ -19637,7 +19637,7 @@
           <w:t>with the peak of resource availability</w:t>
         </w:r>
       </w:ins>
-      <w:ins w:id="174" w:author="Heather Kharouba" w:date="2019-02-13T15:02:00Z">
+      <w:ins w:id="173" w:author="Heather Kharouba" w:date="2019-02-13T15:02:00Z">
         <w:r>
           <w:rPr>
             <w:rFonts w:ascii="Helvetica" w:hAnsi="Helvetica" w:cs="Helvetica"/>
@@ -19648,7 +19648,7 @@
           <w:t xml:space="preserve"> and</w:t>
         </w:r>
       </w:ins>
-      <w:ins w:id="175" w:author="Heather Kharouba" w:date="2019-02-11T11:03:00Z">
+      <w:ins w:id="174" w:author="Heather Kharouba" w:date="2019-02-11T11:03:00Z">
         <w:r>
           <w:rPr>
             <w:rFonts w:ascii="Helvetica" w:hAnsi="Helvetica" w:cs="Helvetica"/>
@@ -19686,7 +19686,7 @@
           <w:t>the consumer (i.e., a mismatch</w:t>
         </w:r>
       </w:ins>
-      <w:ins w:id="176" w:author="Heather Kharouba" w:date="2019-02-13T15:03:00Z">
+      <w:ins w:id="175" w:author="Heather Kharouba" w:date="2019-02-13T15:03:00Z">
         <w:r>
           <w:rPr>
             <w:rFonts w:ascii="Helvetica" w:hAnsi="Helvetica" w:cs="Helvetica"/>
@@ -19697,7 +19697,7 @@
           <w:t xml:space="preserve">). </w:t>
         </w:r>
       </w:ins>
-      <w:ins w:id="177" w:author="Heather Kharouba" w:date="2019-02-11T11:03:00Z">
+      <w:ins w:id="176" w:author="Heather Kharouba" w:date="2019-02-11T11:03:00Z">
         <w:r>
           <w:rPr>
             <w:rFonts w:ascii="Helvetica" w:hAnsi="Helvetica" w:cs="Helvetica"/>
@@ -19744,7 +19744,7 @@
           <w:t xml:space="preserve">. </w:t>
         </w:r>
       </w:ins>
-      <w:ins w:id="178" w:author="Heather Kharouba" w:date="2019-02-13T15:04:00Z">
+      <w:ins w:id="177" w:author="Heather Kharouba" w:date="2019-02-13T15:04:00Z">
         <w:r>
           <w:rPr>
             <w:rFonts w:ascii="Helvetica" w:hAnsi="Helvetica" w:cs="Helvetica"/>
@@ -19772,7 +19772,7 @@
         <w:autoSpaceDN w:val="0"/>
         <w:adjustRightInd w:val="0"/>
         <w:rPr>
-          <w:ins w:id="179" w:author="Heather Kharouba" w:date="2019-02-11T11:03:00Z"/>
+          <w:ins w:id="178" w:author="Heather Kharouba" w:date="2019-02-11T11:03:00Z"/>
           <w:rFonts w:ascii="Helvetica" w:hAnsi="Helvetica" w:cs="Helvetica"/>
           <w:b/>
           <w:bCs/>
@@ -19815,7 +19815,7 @@
         </w:rPr>
         <w:t>a representative or benchmark time series of conditions that describe</w:t>
       </w:r>
-      <w:ins w:id="180" w:author="Heather Kharouba" w:date="2019-01-13T21:15:00Z">
+      <w:ins w:id="179" w:author="Heather Kharouba" w:date="2019-01-13T21:15:00Z">
         <w:r>
           <w:rPr>
             <w:rFonts w:ascii="Helvetica" w:hAnsi="Helvetica" w:cs="Helvetica"/>
@@ -19859,7 +19859,7 @@
         <w:autoSpaceDN w:val="0"/>
         <w:adjustRightInd w:val="0"/>
         <w:rPr>
-          <w:ins w:id="181" w:author="Heather Kharouba" w:date="2019-02-13T15:04:00Z"/>
+          <w:ins w:id="180" w:author="Heather Kharouba" w:date="2019-02-13T15:04:00Z"/>
           <w:rFonts w:ascii="Helvetica" w:hAnsi="Helvetica" w:cs="Helvetica"/>
           <w:b/>
           <w:bCs/>
@@ -19868,7 +19868,7 @@
           <w:lang w:val="en-US"/>
         </w:rPr>
       </w:pPr>
-      <w:ins w:id="182" w:author="Heather Kharouba" w:date="2019-02-13T15:04:00Z">
+      <w:ins w:id="181" w:author="Heather Kharouba" w:date="2019-02-13T15:04:00Z">
         <w:r>
           <w:rPr>
             <w:rFonts w:ascii="Helvetica" w:hAnsi="Helvetica" w:cs="Helvetica"/>
@@ -19881,7 +19881,7 @@
           <w:t xml:space="preserve">Synchrony baseline- </w:t>
         </w:r>
       </w:ins>
-      <w:ins w:id="183" w:author="Heather Kharouba" w:date="2019-02-13T15:09:00Z">
+      <w:ins w:id="182" w:author="Heather Kharouba" w:date="2019-02-13T15:09:00Z">
         <w:r>
           <w:rPr>
             <w:rFonts w:ascii="Helvetica" w:hAnsi="Helvetica" w:cs="Helvetica"/>
@@ -19892,7 +19892,7 @@
           <w:t>a</w:t>
         </w:r>
       </w:ins>
-      <w:ins w:id="184" w:author="Heather Kharouba" w:date="2019-02-13T15:04:00Z">
+      <w:ins w:id="183" w:author="Heather Kharouba" w:date="2019-02-13T15:04:00Z">
         <w:r>
           <w:rPr>
             <w:rFonts w:ascii="Helvetica" w:hAnsi="Helvetica" w:cs="Helvetica"/>
@@ -19903,7 +19903,7 @@
           <w:t xml:space="preserve"> </w:t>
         </w:r>
       </w:ins>
-      <w:ins w:id="185" w:author="Heather Kharouba" w:date="2019-02-13T15:09:00Z">
+      <w:ins w:id="184" w:author="Heather Kharouba" w:date="2019-02-13T15:09:00Z">
         <w:r>
           <w:rPr>
             <w:rFonts w:ascii="Helvetica" w:hAnsi="Helvetica" w:cs="Helvetica"/>
@@ -19914,7 +19914,7 @@
           <w:t xml:space="preserve">hypothesis that the </w:t>
         </w:r>
       </w:ins>
-      <w:ins w:id="186" w:author="Heather Kharouba" w:date="2019-02-13T15:04:00Z">
+      <w:ins w:id="185" w:author="Heather Kharouba" w:date="2019-02-13T15:04:00Z">
         <w:r>
           <w:rPr>
             <w:rFonts w:ascii="Helvetica" w:hAnsi="Helvetica" w:cs="Helvetica"/>
@@ -19925,7 +19925,7 @@
           <w:t xml:space="preserve">pre-climate change baseline </w:t>
         </w:r>
       </w:ins>
-      <w:ins w:id="187" w:author="Heather Kharouba" w:date="2019-02-13T15:09:00Z">
+      <w:ins w:id="186" w:author="Heather Kharouba" w:date="2019-02-13T15:09:00Z">
         <w:r>
           <w:rPr>
             <w:rFonts w:ascii="Helvetica" w:hAnsi="Helvetica" w:cs="Helvetica"/>
@@ -19936,7 +19936,7 @@
           <w:t xml:space="preserve">is </w:t>
         </w:r>
       </w:ins>
-      <w:ins w:id="188" w:author="Heather Kharouba" w:date="2019-02-13T15:10:00Z">
+      <w:ins w:id="187" w:author="Heather Kharouba" w:date="2019-02-13T15:10:00Z">
         <w:r>
           <w:rPr>
             <w:rFonts w:ascii="Helvetica" w:hAnsi="Helvetica" w:cs="Helvetica"/>
@@ -19947,7 +19947,7 @@
           <w:t>that</w:t>
         </w:r>
       </w:ins>
-      <w:ins w:id="189" w:author="Heather Kharouba" w:date="2019-02-13T15:04:00Z">
+      <w:ins w:id="188" w:author="Heather Kharouba" w:date="2019-02-13T15:04:00Z">
         <w:r>
           <w:rPr>
             <w:rFonts w:ascii="Helvetica" w:hAnsi="Helvetica" w:cs="Helvetica"/>
@@ -19958,7 +19958,7 @@
           <w:t xml:space="preserve"> the most energetically demanding phase of the </w:t>
         </w:r>
       </w:ins>
-      <w:ins w:id="190" w:author="Heather Kharouba" w:date="2019-02-13T15:05:00Z">
+      <w:ins w:id="189" w:author="Heather Kharouba" w:date="2019-02-13T15:05:00Z">
         <w:r>
           <w:rPr>
             <w:rFonts w:ascii="Helvetica" w:hAnsi="Helvetica" w:cs="Helvetica"/>
@@ -19969,7 +19969,7 @@
           <w:t>consumer is</w:t>
         </w:r>
       </w:ins>
-      <w:ins w:id="191" w:author="Heather Kharouba" w:date="2019-02-13T15:04:00Z">
+      <w:ins w:id="190" w:author="Heather Kharouba" w:date="2019-02-13T15:04:00Z">
         <w:r>
           <w:rPr>
             <w:rFonts w:ascii="Helvetica" w:hAnsi="Helvetica" w:cs="Helvetica"/>
@@ -19980,7 +19980,7 @@
           <w:t xml:space="preserve"> at the </w:t>
         </w:r>
       </w:ins>
-      <w:ins w:id="192" w:author="Heather Kharouba" w:date="2019-02-13T15:06:00Z">
+      <w:ins w:id="191" w:author="Heather Kharouba" w:date="2019-02-13T15:06:00Z">
         <w:r>
           <w:rPr>
             <w:rFonts w:ascii="Helvetica" w:hAnsi="Helvetica" w:cs="Helvetica"/>
@@ -19991,7 +19991,7 @@
           <w:t>same t</w:t>
         </w:r>
       </w:ins>
-      <w:ins w:id="193" w:author="Heather Kharouba" w:date="2019-02-13T15:04:00Z">
+      <w:ins w:id="192" w:author="Heather Kharouba" w:date="2019-02-13T15:04:00Z">
         <w:r>
           <w:rPr>
             <w:rFonts w:ascii="Helvetica" w:hAnsi="Helvetica" w:cs="Helvetica"/>
@@ -20011,7 +20011,7 @@
           <w:t xml:space="preserve"> peak resource availability</w:t>
         </w:r>
       </w:ins>
-      <w:ins w:id="194" w:author="Heather Kharouba" w:date="2019-02-13T15:08:00Z">
+      <w:ins w:id="193" w:author="Heather Kharouba" w:date="2019-02-13T15:08:00Z">
         <w:r>
           <w:rPr>
             <w:rFonts w:ascii="Helvetica" w:hAnsi="Helvetica" w:cs="Helvetica"/>
@@ -20022,7 +20022,7 @@
           <w:t>, and thus fitness was at its maximum</w:t>
         </w:r>
       </w:ins>
-      <w:ins w:id="195" w:author="Heather Kharouba" w:date="2019-02-13T15:05:00Z">
+      <w:ins w:id="194" w:author="Heather Kharouba" w:date="2019-02-13T15:05:00Z">
         <w:r>
           <w:rPr>
             <w:rFonts w:ascii="Helvetica" w:hAnsi="Helvetica" w:cs="Helvetica"/>
@@ -20042,7 +20042,7 @@
           <w:t xml:space="preserve"> match</w:t>
         </w:r>
       </w:ins>
-      <w:ins w:id="196" w:author="Heather Kharouba" w:date="2019-02-13T15:04:00Z">
+      <w:ins w:id="195" w:author="Heather Kharouba" w:date="2019-02-13T15:04:00Z">
         <w:r>
           <w:rPr>
             <w:rFonts w:ascii="Helvetica" w:hAnsi="Helvetica" w:cs="Helvetica"/>
@@ -20061,7 +20061,7 @@
         <w:autoSpaceDN w:val="0"/>
         <w:adjustRightInd w:val="0"/>
         <w:rPr>
-          <w:ins w:id="197" w:author="Heather Kharouba" w:date="2019-02-13T15:04:00Z"/>
+          <w:ins w:id="196" w:author="Heather Kharouba" w:date="2019-02-13T15:04:00Z"/>
           <w:rFonts w:ascii="Helvetica" w:hAnsi="Helvetica" w:cs="Helvetica"/>
           <w:b/>
           <w:bCs/>
@@ -20180,7 +20180,7 @@
         </w:rPr>
         <w:t xml:space="preserve"> the pre-climate change baseline is one where there is no </w:t>
       </w:r>
-      <w:del w:id="198" w:author="Heather Kharouba" w:date="2019-02-13T15:06:00Z">
+      <w:del w:id="197" w:author="Heather Kharouba" w:date="2019-02-13T15:06:00Z">
         <w:r>
           <w:rPr>
             <w:rFonts w:ascii="Helvetica" w:hAnsi="Helvetica" w:cs="Helvetica"/>
@@ -20305,7 +20305,7 @@
         <w:autoSpaceDN w:val="0"/>
         <w:adjustRightInd w:val="0"/>
         <w:rPr>
-          <w:del w:id="199" w:author="Heather Kharouba" w:date="2019-02-13T15:11:00Z"/>
+          <w:del w:id="198" w:author="Heather Kharouba" w:date="2019-02-13T15:11:00Z"/>
           <w:rFonts w:ascii="Helvetica" w:hAnsi="Helvetica" w:cs="Helvetica"/>
           <w:b/>
           <w:bCs/>
@@ -20322,7 +20322,7 @@
         <w:autoSpaceDN w:val="0"/>
         <w:adjustRightInd w:val="0"/>
         <w:rPr>
-          <w:ins w:id="200" w:author="Heather Kharouba" w:date="2019-02-13T15:11:00Z"/>
+          <w:ins w:id="199" w:author="Heather Kharouba" w:date="2019-02-13T15:11:00Z"/>
           <w:rFonts w:ascii="Helvetica" w:hAnsi="Helvetica" w:cs="Helvetica"/>
           <w:b/>
           <w:bCs/>
@@ -20339,15 +20339,15 @@
         <w:autoSpaceDN w:val="0"/>
         <w:adjustRightInd w:val="0"/>
         <w:rPr>
-          <w:del w:id="201" w:author="Heather Kharouba" w:date="2019-02-13T15:11:00Z"/>
-          <w:rFonts w:ascii="Helvetica" w:hAnsi="Helvetica" w:cs="Helvetica"/>
-          <w:sz w:val="22"/>
-          <w:szCs w:val="22"/>
-          <w:lang w:val="en-US"/>
-        </w:rPr>
-      </w:pPr>
-      <w:commentRangeStart w:id="202"/>
-      <w:del w:id="203" w:author="Heather Kharouba" w:date="2019-02-13T15:11:00Z">
+          <w:del w:id="200" w:author="Heather Kharouba" w:date="2019-02-13T15:11:00Z"/>
+          <w:rFonts w:ascii="Helvetica" w:hAnsi="Helvetica" w:cs="Helvetica"/>
+          <w:sz w:val="22"/>
+          <w:szCs w:val="22"/>
+          <w:lang w:val="en-US"/>
+        </w:rPr>
+      </w:pPr>
+      <w:commentRangeStart w:id="201"/>
+      <w:del w:id="202" w:author="Heather Kharouba" w:date="2019-02-13T15:11:00Z">
         <w:r>
           <w:rPr>
             <w:rFonts w:ascii="Helvetica" w:hAnsi="Helvetica" w:cs="Helvetica"/>
@@ -20368,12 +20368,12 @@
           </w:rPr>
           <w:delText xml:space="preserve"> causal ecological process or pathway that produces the Cushing curve</w:delText>
         </w:r>
-        <w:commentRangeEnd w:id="202"/>
+        <w:commentRangeEnd w:id="201"/>
         <w:r>
           <w:rPr>
             <w:rStyle w:val="CommentReference"/>
           </w:rPr>
-          <w:commentReference w:id="202"/>
+          <w:commentReference w:id="201"/>
         </w:r>
       </w:del>
     </w:p>
@@ -20384,7 +20384,7 @@
         <w:autoSpaceDN w:val="0"/>
         <w:adjustRightInd w:val="0"/>
         <w:rPr>
-          <w:del w:id="204" w:author="Heather Kharouba" w:date="2019-02-13T15:11:00Z"/>
+          <w:del w:id="203" w:author="Heather Kharouba" w:date="2019-02-13T15:11:00Z"/>
           <w:rFonts w:ascii="Helvetica" w:hAnsi="Helvetica" w:cs="Helvetica"/>
           <w:b/>
           <w:bCs/>
@@ -20719,7 +20719,7 @@
           <w:szCs w:val="22"/>
         </w:rPr>
       </w:pPr>
-      <w:commentRangeStart w:id="205"/>
+      <w:commentRangeStart w:id="204"/>
       <w:r>
         <w:rPr>
           <w:rFonts w:ascii="Helvetica" w:hAnsi="Helvetica"/>
@@ -20738,12 +20738,12 @@
         </w:rPr>
         <w:t>s</w:t>
       </w:r>
-      <w:commentRangeEnd w:id="205"/>
+      <w:commentRangeEnd w:id="204"/>
       <w:r>
         <w:rPr>
           <w:rStyle w:val="CommentReference"/>
         </w:rPr>
-        <w:commentReference w:id="205"/>
+        <w:commentReference w:id="204"/>
       </w:r>
     </w:p>
     <w:p>
@@ -23198,7 +23198,7 @@
           <w:szCs w:val="22"/>
         </w:rPr>
       </w:pPr>
-      <w:commentRangeStart w:id="206"/>
+      <w:commentRangeStart w:id="205"/>
       <w:r>
         <w:rPr>
           <w:rFonts w:ascii="Helvetica" w:hAnsi="Helvetica"/>
@@ -23207,7 +23207,7 @@
         </w:rPr>
         <w:t xml:space="preserve">Figure 1. </w:t>
       </w:r>
-      <w:ins w:id="207" w:author="Heather Kharouba" w:date="2019-02-11T14:39:00Z">
+      <w:ins w:id="206" w:author="Heather Kharouba" w:date="2019-02-11T14:39:00Z">
         <w:r>
           <w:rPr>
             <w:rFonts w:ascii="Helvetica" w:hAnsi="Helvetica" w:cs="Helvetica"/>
@@ -23218,7 +23218,7 @@
           <w:t>C</w:t>
         </w:r>
       </w:ins>
-      <w:del w:id="208" w:author="Heather Kharouba" w:date="2019-02-11T14:39:00Z">
+      <w:del w:id="207" w:author="Heather Kharouba" w:date="2019-02-11T14:39:00Z">
         <w:r>
           <w:rPr>
             <w:rFonts w:ascii="Helvetica" w:hAnsi="Helvetica" w:cs="Helvetica"/>
@@ -23238,7 +23238,7 @@
         </w:rPr>
         <w:t xml:space="preserve">onceptualization of the </w:t>
       </w:r>
-      <w:ins w:id="209" w:author="Heather Kharouba" w:date="2019-02-11T14:22:00Z">
+      <w:ins w:id="208" w:author="Heather Kharouba" w:date="2019-02-11T14:22:00Z">
         <w:r>
           <w:rPr>
             <w:rFonts w:ascii="Helvetica" w:hAnsi="Helvetica" w:cs="Helvetica"/>
@@ -23249,7 +23249,7 @@
           <w:t>Cushing match-mismatch hypothesis</w:t>
         </w:r>
       </w:ins>
-      <w:ins w:id="210" w:author="Heather Kharouba" w:date="2019-02-11T14:23:00Z">
+      <w:ins w:id="209" w:author="Heather Kharouba" w:date="2019-02-11T14:23:00Z">
         <w:r>
           <w:rPr>
             <w:rFonts w:ascii="Helvetica" w:hAnsi="Helvetica" w:cs="Helvetica"/>
@@ -23260,7 +23260,7 @@
           <w:t xml:space="preserve"> </w:t>
         </w:r>
       </w:ins>
-      <w:ins w:id="211" w:author="Heather Kharouba" w:date="2019-02-11T14:27:00Z">
+      <w:ins w:id="210" w:author="Heather Kharouba" w:date="2019-02-11T14:27:00Z">
         <w:r>
           <w:rPr>
             <w:rFonts w:ascii="Helvetica" w:hAnsi="Helvetica" w:cs="Helvetica"/>
@@ -23280,7 +23280,7 @@
           <w:t>d by the</w:t>
         </w:r>
       </w:ins>
-      <w:ins w:id="212" w:author="Heather Kharouba" w:date="2019-02-11T14:26:00Z">
+      <w:ins w:id="211" w:author="Heather Kharouba" w:date="2019-02-11T14:26:00Z">
         <w:r>
           <w:rPr>
             <w:rFonts w:ascii="Helvetica" w:hAnsi="Helvetica" w:cs="Helvetica"/>
@@ -23300,7 +23300,7 @@
           <w:t xml:space="preserve"> </w:t>
         </w:r>
       </w:ins>
-      <w:ins w:id="213" w:author="Heather Kharouba" w:date="2019-02-11T14:27:00Z">
+      <w:ins w:id="212" w:author="Heather Kharouba" w:date="2019-02-11T14:27:00Z">
         <w:r>
           <w:rPr>
             <w:rFonts w:ascii="Helvetica" w:hAnsi="Helvetica" w:cs="Helvetica"/>
@@ -23311,7 +23311,7 @@
           <w:t xml:space="preserve">in </w:t>
         </w:r>
       </w:ins>
-      <w:ins w:id="214" w:author="Heather Kharouba" w:date="2019-02-11T14:35:00Z">
+      <w:ins w:id="213" w:author="Heather Kharouba" w:date="2019-02-11T14:35:00Z">
         <w:r>
           <w:rPr>
             <w:rFonts w:ascii="Helvetica" w:hAnsi="Helvetica" w:cs="Helvetica"/>
@@ -23322,7 +23322,7 @@
           <w:t xml:space="preserve">panel </w:t>
         </w:r>
       </w:ins>
-      <w:ins w:id="215" w:author="Heather Kharouba" w:date="2019-02-11T14:27:00Z">
+      <w:ins w:id="214" w:author="Heather Kharouba" w:date="2019-02-11T14:27:00Z">
         <w:r>
           <w:rPr>
             <w:rFonts w:ascii="Helvetica" w:hAnsi="Helvetica" w:cs="Helvetica"/>
@@ -23333,7 +23333,7 @@
           <w:t>(a). The hypothesis</w:t>
         </w:r>
       </w:ins>
-      <w:ins w:id="216" w:author="Heather Kharouba" w:date="2019-02-11T14:23:00Z">
+      <w:ins w:id="215" w:author="Heather Kharouba" w:date="2019-02-11T14:23:00Z">
         <w:r>
           <w:rPr>
             <w:rFonts w:ascii="Helvetica" w:hAnsi="Helvetica"/>
@@ -23379,7 +23379,7 @@
           <w:t xml:space="preserve"> should temporally ‘match’ </w:t>
         </w:r>
       </w:ins>
-      <w:ins w:id="217" w:author="Heather Kharouba" w:date="2019-02-11T14:42:00Z">
+      <w:ins w:id="216" w:author="Heather Kharouba" w:date="2019-02-11T14:42:00Z">
         <w:r>
           <w:rPr>
             <w:rFonts w:ascii="Helvetica" w:hAnsi="Helvetica" w:cs="Helvetica"/>
@@ -23390,7 +23390,7 @@
           <w:t xml:space="preserve">(i.e., where fitness is the highest) </w:t>
         </w:r>
       </w:ins>
-      <w:ins w:id="218" w:author="Heather Kharouba" w:date="2019-02-11T14:23:00Z">
+      <w:ins w:id="217" w:author="Heather Kharouba" w:date="2019-02-11T14:23:00Z">
         <w:r>
           <w:rPr>
             <w:rFonts w:ascii="Helvetica" w:hAnsi="Helvetica" w:cs="Helvetica"/>
@@ -23401,7 +23401,7 @@
           <w:t>the peak of its energetic phase</w:t>
         </w:r>
       </w:ins>
-      <w:ins w:id="219" w:author="Heather Kharouba" w:date="2019-02-11T14:41:00Z">
+      <w:ins w:id="218" w:author="Heather Kharouba" w:date="2019-02-11T14:41:00Z">
         <w:r>
           <w:rPr>
             <w:rFonts w:ascii="Helvetica" w:hAnsi="Helvetica" w:cs="Helvetica"/>
@@ -23412,7 +23412,7 @@
           <w:t xml:space="preserve"> </w:t>
         </w:r>
       </w:ins>
-      <w:ins w:id="220" w:author="Heather Kharouba" w:date="2019-02-11T14:23:00Z">
+      <w:ins w:id="219" w:author="Heather Kharouba" w:date="2019-02-11T14:23:00Z">
         <w:r>
           <w:rPr>
             <w:rFonts w:ascii="Helvetica" w:hAnsi="Helvetica" w:cs="Helvetica"/>
@@ -23432,7 +23432,7 @@
           <w:t xml:space="preserve"> (</w:t>
         </w:r>
       </w:ins>
-      <w:ins w:id="221" w:author="Heather Kharouba" w:date="2019-02-11T14:24:00Z">
+      <w:ins w:id="220" w:author="Heather Kharouba" w:date="2019-02-11T14:24:00Z">
         <w:r>
           <w:rPr>
             <w:rFonts w:ascii="Helvetica" w:hAnsi="Helvetica" w:cs="Helvetica"/>
@@ -23443,7 +23443,7 @@
           <w:t>a,c</w:t>
         </w:r>
       </w:ins>
-      <w:ins w:id="222" w:author="Heather Kharouba" w:date="2019-02-11T14:23:00Z">
+      <w:ins w:id="221" w:author="Heather Kharouba" w:date="2019-02-11T14:23:00Z">
         <w:r>
           <w:rPr>
             <w:rFonts w:ascii="Helvetica" w:hAnsi="Helvetica" w:cs="Helvetica"/>
@@ -23508,7 +23508,7 @@
           <w:t xml:space="preserve"> interaction</w:t>
         </w:r>
       </w:ins>
-      <w:ins w:id="223" w:author="Heather Kharouba" w:date="2019-02-11T14:31:00Z">
+      <w:ins w:id="222" w:author="Heather Kharouba" w:date="2019-02-11T14:31:00Z">
         <w:r>
           <w:rPr>
             <w:rFonts w:ascii="Helvetica" w:hAnsi="Helvetica" w:cs="Helvetica"/>
@@ -23519,7 +23519,7 @@
           <w:t xml:space="preserve"> (e.g., because the consumer shifts its phenology earlier (b)</w:t>
         </w:r>
       </w:ins>
-      <w:ins w:id="224" w:author="Heather Kharouba" w:date="2019-02-11T14:32:00Z">
+      <w:ins w:id="223" w:author="Heather Kharouba" w:date="2019-02-11T14:32:00Z">
         <w:r>
           <w:rPr>
             <w:rFonts w:ascii="Helvetica" w:hAnsi="Helvetica" w:cs="Helvetica"/>
@@ -23530,7 +23530,7 @@
           <w:t xml:space="preserve"> or later (d) relative to the resource)</w:t>
         </w:r>
       </w:ins>
-      <w:ins w:id="225" w:author="Heather Kharouba" w:date="2019-02-11T14:23:00Z">
+      <w:ins w:id="224" w:author="Heather Kharouba" w:date="2019-02-11T14:23:00Z">
         <w:r>
           <w:rPr>
             <w:rFonts w:ascii="Helvetica" w:hAnsi="Helvetica" w:cs="Helvetica"/>
@@ -23541,7 +23541,7 @@
           <w:t>, there will be a decrease in</w:t>
         </w:r>
       </w:ins>
-      <w:ins w:id="226" w:author="Heather Kharouba" w:date="2019-02-11T14:25:00Z">
+      <w:ins w:id="225" w:author="Heather Kharouba" w:date="2019-02-11T14:25:00Z">
         <w:r>
           <w:rPr>
             <w:rFonts w:ascii="Helvetica" w:hAnsi="Helvetica" w:cs="Helvetica"/>
@@ -23552,7 +23552,7 @@
           <w:t xml:space="preserve"> the consumer’s</w:t>
         </w:r>
       </w:ins>
-      <w:ins w:id="227" w:author="Heather Kharouba" w:date="2019-02-11T14:23:00Z">
+      <w:ins w:id="226" w:author="Heather Kharouba" w:date="2019-02-11T14:23:00Z">
         <w:r>
           <w:rPr>
             <w:rFonts w:ascii="Helvetica" w:hAnsi="Helvetica" w:cs="Helvetica"/>
@@ -23572,8 +23572,8 @@
           <w:t xml:space="preserve"> (</w:t>
         </w:r>
       </w:ins>
-      <w:commentRangeStart w:id="228"/>
-      <w:ins w:id="229" w:author="Heather Kharouba" w:date="2019-02-11T14:28:00Z">
+      <w:commentRangeStart w:id="227"/>
+      <w:ins w:id="228" w:author="Heather Kharouba" w:date="2019-02-11T14:28:00Z">
         <w:r>
           <w:rPr>
             <w:rFonts w:ascii="Helvetica" w:hAnsi="Helvetica" w:cs="Helvetica"/>
@@ -23584,16 +23584,16 @@
           <w:t>a</w:t>
         </w:r>
       </w:ins>
-      <w:commentRangeEnd w:id="228"/>
-      <w:ins w:id="230" w:author="Heather Kharouba" w:date="2019-02-11T14:40:00Z">
+      <w:commentRangeEnd w:id="227"/>
+      <w:ins w:id="229" w:author="Heather Kharouba" w:date="2019-02-11T14:40:00Z">
         <w:r>
           <w:rPr>
             <w:rStyle w:val="CommentReference"/>
           </w:rPr>
-          <w:commentReference w:id="228"/>
+          <w:commentReference w:id="227"/>
         </w:r>
       </w:ins>
-      <w:ins w:id="232" w:author="Heather Kharouba" w:date="2019-02-11T14:23:00Z">
+      <w:ins w:id="231" w:author="Heather Kharouba" w:date="2019-02-11T14:23:00Z">
         <w:r>
           <w:rPr>
             <w:rFonts w:ascii="Helvetica" w:hAnsi="Helvetica" w:cs="Helvetica"/>
@@ -23640,7 +23640,7 @@
           <w:t xml:space="preserve"> (</w:t>
         </w:r>
       </w:ins>
-      <w:ins w:id="233" w:author="Heather Kharouba" w:date="2019-02-11T14:28:00Z">
+      <w:ins w:id="232" w:author="Heather Kharouba" w:date="2019-02-11T14:28:00Z">
         <w:r>
           <w:rPr>
             <w:rFonts w:ascii="Helvetica" w:hAnsi="Helvetica" w:cs="Helvetica"/>
@@ -23651,7 +23651,7 @@
           <w:t>a</w:t>
         </w:r>
       </w:ins>
-      <w:ins w:id="234" w:author="Heather Kharouba" w:date="2019-02-11T14:23:00Z">
+      <w:ins w:id="233" w:author="Heather Kharouba" w:date="2019-02-11T14:23:00Z">
         <w:r>
           <w:rPr>
             <w:rFonts w:ascii="Helvetica" w:hAnsi="Helvetica" w:cs="Helvetica"/>
@@ -23662,7 +23662,7 @@
           <w:t>).</w:t>
         </w:r>
       </w:ins>
-      <w:ins w:id="235" w:author="Heather Kharouba" w:date="2019-02-11T14:33:00Z">
+      <w:ins w:id="234" w:author="Heather Kharouba" w:date="2019-02-11T14:33:00Z">
         <w:r>
           <w:rPr>
             <w:rFonts w:ascii="Helvetica" w:hAnsi="Helvetica" w:cs="Helvetica"/>
@@ -23673,7 +23673,7 @@
           <w:t xml:space="preserve"> </w:t>
         </w:r>
       </w:ins>
-      <w:ins w:id="236" w:author="Heather Kharouba" w:date="2019-02-11T14:34:00Z">
+      <w:ins w:id="235" w:author="Heather Kharouba" w:date="2019-02-11T14:34:00Z">
         <w:r>
           <w:rPr>
             <w:rFonts w:ascii="Helvetica" w:hAnsi="Helvetica" w:cs="Helvetica"/>
@@ -23684,7 +23684,7 @@
           <w:t>Curves</w:t>
         </w:r>
       </w:ins>
-      <w:ins w:id="237" w:author="Heather Kharouba" w:date="2019-02-11T14:35:00Z">
+      <w:ins w:id="236" w:author="Heather Kharouba" w:date="2019-02-11T14:35:00Z">
         <w:r>
           <w:rPr>
             <w:rFonts w:ascii="Helvetica" w:hAnsi="Helvetica" w:cs="Helvetica"/>
@@ -23695,7 +23695,7 @@
           <w:t xml:space="preserve"> in panels</w:t>
         </w:r>
       </w:ins>
-      <w:ins w:id="238" w:author="Heather Kharouba" w:date="2019-02-11T14:34:00Z">
+      <w:ins w:id="237" w:author="Heather Kharouba" w:date="2019-02-11T14:34:00Z">
         <w:r>
           <w:rPr>
             <w:rFonts w:ascii="Helvetica" w:hAnsi="Helvetica" w:cs="Helvetica"/>
@@ -23706,7 +23706,7 @@
           <w:t xml:space="preserve"> b-d</w:t>
         </w:r>
       </w:ins>
-      <w:ins w:id="239" w:author="Heather Kharouba" w:date="2019-02-11T14:33:00Z">
+      <w:ins w:id="238" w:author="Heather Kharouba" w:date="2019-02-11T14:33:00Z">
         <w:r>
           <w:rPr>
             <w:rFonts w:ascii="Helvetica" w:hAnsi="Helvetica" w:cs="Helvetica"/>
@@ -23717,7 +23717,7 @@
           <w:t xml:space="preserve"> represent the seasonal changes in the abundance </w:t>
         </w:r>
       </w:ins>
-      <w:ins w:id="240" w:author="Heather Kharouba" w:date="2019-02-11T14:34:00Z">
+      <w:ins w:id="239" w:author="Heather Kharouba" w:date="2019-02-11T14:34:00Z">
         <w:r>
           <w:rPr>
             <w:rFonts w:ascii="Helvetica" w:hAnsi="Helvetica" w:cs="Helvetica"/>
@@ -23728,7 +23728,7 @@
           <w:t>of the consumer (red) and resource (black)</w:t>
         </w:r>
       </w:ins>
-      <w:ins w:id="241" w:author="Heather Kharouba" w:date="2019-02-13T13:25:00Z">
+      <w:ins w:id="240" w:author="Heather Kharouba" w:date="2019-02-13T13:25:00Z">
         <w:r>
           <w:rPr>
             <w:rFonts w:ascii="Helvetica" w:hAnsi="Helvetica" w:cs="Helvetica"/>
@@ -23739,7 +23739,7 @@
           <w:t xml:space="preserve"> where during some part of the year </w:t>
         </w:r>
       </w:ins>
-      <w:ins w:id="242" w:author="Heather Kharouba" w:date="2019-02-13T13:26:00Z">
+      <w:ins w:id="241" w:author="Heather Kharouba" w:date="2019-02-13T13:26:00Z">
         <w:r>
           <w:rPr>
             <w:rFonts w:ascii="Helvetica" w:hAnsi="Helvetica" w:cs="Helvetica"/>
@@ -23750,7 +23750,7 @@
           <w:t>abundance</w:t>
         </w:r>
       </w:ins>
-      <w:ins w:id="243" w:author="Heather Kharouba" w:date="2019-02-13T13:25:00Z">
+      <w:ins w:id="242" w:author="Heather Kharouba" w:date="2019-02-13T13:25:00Z">
         <w:r>
           <w:rPr>
             <w:rFonts w:ascii="Helvetica" w:hAnsi="Helvetica" w:cs="Helvetica"/>
@@ -23761,7 +23761,7 @@
           <w:t xml:space="preserve"> </w:t>
         </w:r>
       </w:ins>
-      <w:ins w:id="244" w:author="Heather Kharouba" w:date="2019-02-13T13:26:00Z">
+      <w:ins w:id="243" w:author="Heather Kharouba" w:date="2019-02-13T13:26:00Z">
         <w:r>
           <w:rPr>
             <w:rFonts w:ascii="Helvetica" w:hAnsi="Helvetica" w:cs="Helvetica"/>
@@ -23772,7 +23772,7 @@
           <w:t>declines to zero</w:t>
         </w:r>
       </w:ins>
-      <w:ins w:id="245" w:author="Heather Kharouba" w:date="2019-02-11T14:35:00Z">
+      <w:ins w:id="244" w:author="Heather Kharouba" w:date="2019-02-11T14:35:00Z">
         <w:r>
           <w:rPr>
             <w:rFonts w:ascii="Helvetica" w:hAnsi="Helvetica" w:cs="Helvetica"/>
@@ -23798,14 +23798,14 @@
       <w:pPr>
         <w:spacing w:line="480" w:lineRule="auto"/>
         <w:rPr>
-          <w:ins w:id="246" w:author="Heather Kharouba" w:date="2019-02-11T15:35:00Z"/>
-          <w:rFonts w:ascii="Helvetica" w:hAnsi="Helvetica" w:cs="Helvetica"/>
-          <w:sz w:val="22"/>
-          <w:szCs w:val="22"/>
-          <w:lang w:val="en-US"/>
-        </w:rPr>
-      </w:pPr>
-      <w:commentRangeStart w:id="247"/>
+          <w:ins w:id="245" w:author="Heather Kharouba" w:date="2019-02-11T15:35:00Z"/>
+          <w:rFonts w:ascii="Helvetica" w:hAnsi="Helvetica" w:cs="Helvetica"/>
+          <w:sz w:val="22"/>
+          <w:szCs w:val="22"/>
+          <w:lang w:val="en-US"/>
+        </w:rPr>
+      </w:pPr>
+      <w:commentRangeStart w:id="246"/>
       <w:r>
         <w:rPr>
           <w:rFonts w:ascii="Helvetica" w:hAnsi="Helvetica"/>
@@ -23814,12 +23814,12 @@
         </w:rPr>
         <w:t>Figure 2</w:t>
       </w:r>
-      <w:commentRangeEnd w:id="247"/>
+      <w:commentRangeEnd w:id="246"/>
       <w:r>
         <w:rPr>
           <w:rStyle w:val="CommentReference"/>
         </w:rPr>
-        <w:commentReference w:id="247"/>
+        <w:commentReference w:id="246"/>
       </w:r>
       <w:r>
         <w:rPr>
@@ -23829,7 +23829,7 @@
         </w:rPr>
         <w:t xml:space="preserve">. </w:t>
       </w:r>
-      <w:ins w:id="248" w:author="Heather Kharouba" w:date="2019-02-11T14:43:00Z">
+      <w:ins w:id="247" w:author="Heather Kharouba" w:date="2019-02-11T14:43:00Z">
         <w:r>
           <w:rPr>
             <w:rFonts w:ascii="Helvetica" w:hAnsi="Helvetica"/>
@@ -23839,7 +23839,7 @@
           <w:t xml:space="preserve">Conceptualization of </w:t>
         </w:r>
       </w:ins>
-      <w:ins w:id="249" w:author="Heather Kharouba" w:date="2019-02-11T14:45:00Z">
+      <w:ins w:id="248" w:author="Heather Kharouba" w:date="2019-02-11T14:45:00Z">
         <w:r>
           <w:rPr>
             <w:rFonts w:ascii="Helvetica" w:hAnsi="Helvetica"/>
@@ -23849,7 +23849,7 @@
           <w:t xml:space="preserve">key </w:t>
         </w:r>
       </w:ins>
-      <w:ins w:id="250" w:author="Heather Kharouba" w:date="2019-02-11T14:43:00Z">
+      <w:ins w:id="249" w:author="Heather Kharouba" w:date="2019-02-11T14:43:00Z">
         <w:r>
           <w:rPr>
             <w:rFonts w:ascii="Helvetica" w:hAnsi="Helvetica"/>
@@ -23859,7 +23859,7 @@
           <w:t>assumption</w:t>
         </w:r>
       </w:ins>
-      <w:ins w:id="251" w:author="Heather Kharouba" w:date="2019-02-11T15:06:00Z">
+      <w:ins w:id="250" w:author="Heather Kharouba" w:date="2019-02-11T15:06:00Z">
         <w:r>
           <w:rPr>
             <w:rFonts w:ascii="Helvetica" w:hAnsi="Helvetica"/>
@@ -23869,7 +23869,7 @@
           <w:t>s</w:t>
         </w:r>
       </w:ins>
-      <w:ins w:id="252" w:author="Heather Kharouba" w:date="2019-02-11T15:05:00Z">
+      <w:ins w:id="251" w:author="Heather Kharouba" w:date="2019-02-11T15:05:00Z">
         <w:r>
           <w:rPr>
             <w:rFonts w:ascii="Helvetica" w:hAnsi="Helvetica"/>
@@ -23879,7 +23879,7 @@
           <w:t>, and resulting implications</w:t>
         </w:r>
       </w:ins>
-      <w:ins w:id="253" w:author="Heather Kharouba" w:date="2019-02-11T15:33:00Z">
+      <w:ins w:id="252" w:author="Heather Kharouba" w:date="2019-02-11T15:33:00Z">
         <w:r>
           <w:rPr>
             <w:rFonts w:ascii="Helvetica" w:hAnsi="Helvetica"/>
@@ -23889,7 +23889,7 @@
           <w:t xml:space="preserve"> for climate change predictions</w:t>
         </w:r>
       </w:ins>
-      <w:ins w:id="254" w:author="Heather Kharouba" w:date="2019-02-11T15:05:00Z">
+      <w:ins w:id="253" w:author="Heather Kharouba" w:date="2019-02-11T15:05:00Z">
         <w:r>
           <w:rPr>
             <w:rFonts w:ascii="Helvetica" w:hAnsi="Helvetica"/>
@@ -23899,7 +23899,7 @@
           <w:t>,</w:t>
         </w:r>
       </w:ins>
-      <w:ins w:id="255" w:author="Heather Kharouba" w:date="2019-02-11T14:43:00Z">
+      <w:ins w:id="254" w:author="Heather Kharouba" w:date="2019-02-11T14:43:00Z">
         <w:r>
           <w:rPr>
             <w:rFonts w:ascii="Helvetica" w:hAnsi="Helvetica"/>
@@ -23909,7 +23909,7 @@
           <w:t xml:space="preserve"> </w:t>
         </w:r>
       </w:ins>
-      <w:ins w:id="256" w:author="Heather Kharouba" w:date="2019-02-11T15:05:00Z">
+      <w:ins w:id="255" w:author="Heather Kharouba" w:date="2019-02-11T15:05:00Z">
         <w:r>
           <w:rPr>
             <w:rFonts w:ascii="Helvetica" w:hAnsi="Helvetica"/>
@@ -23919,7 +23919,7 @@
           <w:t xml:space="preserve">often </w:t>
         </w:r>
       </w:ins>
-      <w:ins w:id="257" w:author="Heather Kharouba" w:date="2019-02-11T14:43:00Z">
+      <w:ins w:id="256" w:author="Heather Kharouba" w:date="2019-02-11T14:43:00Z">
         <w:r>
           <w:rPr>
             <w:rFonts w:ascii="Helvetica" w:hAnsi="Helvetica"/>
@@ -23929,7 +23929,7 @@
           <w:t xml:space="preserve">made about the Cushing hypothesis </w:t>
         </w:r>
       </w:ins>
-      <w:ins w:id="258" w:author="Heather Kharouba" w:date="2019-02-11T15:05:00Z">
+      <w:ins w:id="257" w:author="Heather Kharouba" w:date="2019-02-11T15:05:00Z">
         <w:r>
           <w:rPr>
             <w:rFonts w:ascii="Helvetica" w:hAnsi="Helvetica"/>
@@ -23939,7 +23939,7 @@
           <w:t>when</w:t>
         </w:r>
       </w:ins>
-      <w:ins w:id="259" w:author="Heather Kharouba" w:date="2019-02-11T14:51:00Z">
+      <w:ins w:id="258" w:author="Heather Kharouba" w:date="2019-02-11T14:51:00Z">
         <w:r>
           <w:rPr>
             <w:rFonts w:ascii="Helvetica" w:hAnsi="Helvetica"/>
@@ -23949,7 +23949,7 @@
           <w:t xml:space="preserve"> pre-climate change baselines</w:t>
         </w:r>
       </w:ins>
-      <w:ins w:id="260" w:author="Heather Kharouba" w:date="2019-02-11T15:06:00Z">
+      <w:ins w:id="259" w:author="Heather Kharouba" w:date="2019-02-11T15:06:00Z">
         <w:r>
           <w:rPr>
             <w:rFonts w:ascii="Helvetica" w:hAnsi="Helvetica"/>
@@ -23959,7 +23959,7 @@
           <w:t xml:space="preserve"> are not defined</w:t>
         </w:r>
       </w:ins>
-      <w:ins w:id="261" w:author="Heather Kharouba" w:date="2019-02-11T14:43:00Z">
+      <w:ins w:id="260" w:author="Heather Kharouba" w:date="2019-02-11T14:43:00Z">
         <w:r>
           <w:rPr>
             <w:rFonts w:ascii="Helvetica" w:hAnsi="Helvetica"/>
@@ -23969,8 +23969,8 @@
           <w:t xml:space="preserve">. </w:t>
         </w:r>
       </w:ins>
-      <w:commentRangeStart w:id="262"/>
-      <w:ins w:id="263" w:author="Heather Kharouba" w:date="2019-02-11T14:46:00Z">
+      <w:commentRangeStart w:id="261"/>
+      <w:ins w:id="262" w:author="Heather Kharouba" w:date="2019-02-11T14:46:00Z">
         <w:r>
           <w:rPr>
             <w:rFonts w:ascii="Helvetica" w:hAnsi="Helvetica"/>
@@ -23980,16 +23980,16 @@
           <w:t xml:space="preserve">(a) </w:t>
         </w:r>
       </w:ins>
-      <w:commentRangeEnd w:id="262"/>
-      <w:ins w:id="264" w:author="Heather Kharouba" w:date="2019-02-11T15:12:00Z">
+      <w:commentRangeEnd w:id="261"/>
+      <w:ins w:id="263" w:author="Heather Kharouba" w:date="2019-02-11T15:12:00Z">
         <w:r>
           <w:rPr>
             <w:rStyle w:val="CommentReference"/>
           </w:rPr>
-          <w:commentReference w:id="262"/>
+          <w:commentReference w:id="261"/>
         </w:r>
       </w:ins>
-      <w:ins w:id="266" w:author="Heather Kharouba" w:date="2019-02-11T15:34:00Z">
+      <w:ins w:id="265" w:author="Heather Kharouba" w:date="2019-02-11T15:34:00Z">
         <w:r>
           <w:rPr>
             <w:rFonts w:ascii="Helvetica" w:hAnsi="Helvetica"/>
@@ -23999,7 +23999,7 @@
           <w:t>Differences</w:t>
         </w:r>
       </w:ins>
-      <w:ins w:id="267" w:author="Heather Kharouba" w:date="2019-02-11T15:07:00Z">
+      <w:ins w:id="266" w:author="Heather Kharouba" w:date="2019-02-11T15:07:00Z">
         <w:r>
           <w:rPr>
             <w:rFonts w:ascii="Helvetica" w:hAnsi="Helvetica" w:cs="Helvetica"/>
@@ -24010,7 +24010,7 @@
           <w:t xml:space="preserve"> </w:t>
         </w:r>
       </w:ins>
-      <w:ins w:id="268" w:author="Heather Kharouba" w:date="2019-02-11T14:47:00Z">
+      <w:ins w:id="267" w:author="Heather Kharouba" w:date="2019-02-11T14:47:00Z">
         <w:r>
           <w:rPr>
             <w:rFonts w:ascii="Helvetica" w:hAnsi="Helvetica" w:cs="Helvetica"/>
@@ -24021,7 +24021,7 @@
           <w:t xml:space="preserve">in </w:t>
         </w:r>
       </w:ins>
-      <w:ins w:id="269" w:author="Heather Kharouba" w:date="2019-02-11T14:48:00Z">
+      <w:ins w:id="268" w:author="Heather Kharouba" w:date="2019-02-11T14:48:00Z">
         <w:r>
           <w:rPr>
             <w:rFonts w:ascii="Helvetica" w:hAnsi="Helvetica" w:cs="Helvetica"/>
@@ -24032,7 +24032,7 @@
           <w:t xml:space="preserve">the </w:t>
         </w:r>
       </w:ins>
-      <w:ins w:id="270" w:author="Heather Kharouba" w:date="2019-02-11T14:47:00Z">
+      <w:ins w:id="269" w:author="Heather Kharouba" w:date="2019-02-11T14:47:00Z">
         <w:r>
           <w:rPr>
             <w:rFonts w:ascii="Helvetica" w:hAnsi="Helvetica" w:cs="Helvetica"/>
@@ -24052,7 +24052,7 @@
           <w:t xml:space="preserve"> of a consumer</w:t>
         </w:r>
       </w:ins>
-      <w:ins w:id="271" w:author="Heather Kharouba" w:date="2019-02-11T15:10:00Z">
+      <w:ins w:id="270" w:author="Heather Kharouba" w:date="2019-02-11T15:10:00Z">
         <w:r>
           <w:rPr>
             <w:rFonts w:ascii="Helvetica" w:hAnsi="Helvetica" w:cs="Helvetica"/>
@@ -24063,7 +24063,7 @@
           <w:t>-</w:t>
         </w:r>
       </w:ins>
-      <w:ins w:id="272" w:author="Heather Kharouba" w:date="2019-02-11T14:47:00Z">
+      <w:ins w:id="271" w:author="Heather Kharouba" w:date="2019-02-11T14:47:00Z">
         <w:r>
           <w:rPr>
             <w:rFonts w:ascii="Helvetica" w:hAnsi="Helvetica" w:cs="Helvetica"/>
@@ -24074,7 +24074,7 @@
           <w:t xml:space="preserve">resource </w:t>
         </w:r>
       </w:ins>
-      <w:ins w:id="273" w:author="Heather Kharouba" w:date="2019-02-11T14:48:00Z">
+      <w:ins w:id="272" w:author="Heather Kharouba" w:date="2019-02-11T14:48:00Z">
         <w:r>
           <w:rPr>
             <w:rFonts w:ascii="Helvetica" w:hAnsi="Helvetica" w:cs="Helvetica"/>
@@ -24085,7 +24085,7 @@
           <w:t>interaction</w:t>
         </w:r>
       </w:ins>
-      <w:ins w:id="274" w:author="Heather Kharouba" w:date="2019-02-11T15:10:00Z">
+      <w:ins w:id="273" w:author="Heather Kharouba" w:date="2019-02-11T15:10:00Z">
         <w:r>
           <w:rPr>
             <w:rFonts w:ascii="Helvetica" w:hAnsi="Helvetica" w:cs="Helvetica"/>
@@ -24095,7 +24095,7 @@
           </w:rPr>
           <w:t xml:space="preserve">, </w:t>
         </w:r>
-        <w:commentRangeStart w:id="275"/>
+        <w:commentRangeStart w:id="274"/>
         <w:r>
           <w:rPr>
             <w:rFonts w:ascii="Helvetica" w:hAnsi="Helvetica" w:cs="Helvetica"/>
@@ -24105,15 +24105,15 @@
           </w:rPr>
           <w:t>where red represents the resource and black represents the consumer</w:t>
         </w:r>
-        <w:commentRangeEnd w:id="275"/>
+        <w:commentRangeEnd w:id="274"/>
         <w:r>
           <w:rPr>
             <w:rStyle w:val="CommentReference"/>
           </w:rPr>
-          <w:commentReference w:id="275"/>
+          <w:commentReference w:id="274"/>
         </w:r>
       </w:ins>
-      <w:ins w:id="277" w:author="Heather Kharouba" w:date="2019-02-11T21:18:00Z">
+      <w:ins w:id="276" w:author="Heather Kharouba" w:date="2019-02-11T21:18:00Z">
         <w:r>
           <w:rPr>
             <w:rFonts w:ascii="Helvetica" w:hAnsi="Helvetica" w:cs="Helvetica"/>
@@ -24124,7 +24124,7 @@
           <w:t xml:space="preserve">, </w:t>
         </w:r>
       </w:ins>
-      <w:ins w:id="278" w:author="Heather Kharouba" w:date="2019-02-11T21:19:00Z">
+      <w:ins w:id="277" w:author="Heather Kharouba" w:date="2019-02-11T21:19:00Z">
         <w:r>
           <w:rPr>
             <w:rFonts w:ascii="Helvetica" w:hAnsi="Helvetica"/>
@@ -24134,7 +24134,7 @@
           <w:t>during</w:t>
         </w:r>
       </w:ins>
-      <w:ins w:id="279" w:author="Heather Kharouba" w:date="2019-02-11T21:18:00Z">
+      <w:ins w:id="278" w:author="Heather Kharouba" w:date="2019-02-11T21:18:00Z">
         <w:r>
           <w:rPr>
             <w:rFonts w:ascii="Helvetica" w:hAnsi="Helvetica"/>
@@ -24153,7 +24153,7 @@
           <w:t>stationarity, shown here before early the 1980s (i.e. before climate change began), and non-stationarity, shown here after the early 1980s</w:t>
         </w:r>
       </w:ins>
-      <w:ins w:id="280" w:author="Heather Kharouba" w:date="2019-02-11T14:49:00Z">
+      <w:ins w:id="279" w:author="Heather Kharouba" w:date="2019-02-11T14:49:00Z">
         <w:r>
           <w:rPr>
             <w:rFonts w:ascii="Helvetica" w:hAnsi="Helvetica" w:cs="Helvetica"/>
@@ -24164,7 +24164,7 @@
           <w:t xml:space="preserve">. (b) Most studies </w:t>
         </w:r>
       </w:ins>
-      <w:ins w:id="281" w:author="Heather Kharouba" w:date="2019-02-11T21:19:00Z">
+      <w:ins w:id="280" w:author="Heather Kharouba" w:date="2019-02-11T21:19:00Z">
         <w:r>
           <w:rPr>
             <w:rFonts w:ascii="Helvetica" w:hAnsi="Helvetica" w:cs="Helvetica"/>
@@ -24184,7 +24184,7 @@
           <w:t xml:space="preserve">assume </w:t>
         </w:r>
       </w:ins>
-      <w:ins w:id="282" w:author="Heather Kharouba" w:date="2019-02-11T14:50:00Z">
+      <w:ins w:id="281" w:author="Heather Kharouba" w:date="2019-02-11T14:50:00Z">
         <w:r>
           <w:rPr>
             <w:rFonts w:ascii="Helvetica" w:hAnsi="Helvetica" w:cs="Helvetica"/>
@@ -24195,7 +24195,7 @@
           <w:t>that</w:t>
         </w:r>
       </w:ins>
-      <w:ins w:id="283" w:author="Heather Kharouba" w:date="2019-02-11T14:51:00Z">
+      <w:ins w:id="282" w:author="Heather Kharouba" w:date="2019-02-11T14:51:00Z">
         <w:r>
           <w:rPr>
             <w:rFonts w:ascii="Helvetica" w:hAnsi="Helvetica" w:cs="Helvetica"/>
@@ -24215,7 +24215,7 @@
         </w:rPr>
         <w:t xml:space="preserve"> </w:t>
       </w:r>
-      <w:ins w:id="284" w:author="Heather Kharouba" w:date="2019-02-11T14:52:00Z">
+      <w:ins w:id="283" w:author="Heather Kharouba" w:date="2019-02-11T14:52:00Z">
         <w:r>
           <w:rPr>
             <w:rFonts w:ascii="Helvetica" w:hAnsi="Helvetica" w:cs="Helvetica"/>
@@ -24225,7 +24225,7 @@
           </w:rPr>
           <w:t xml:space="preserve"> (i.e., </w:t>
         </w:r>
-        <w:commentRangeStart w:id="285"/>
+        <w:commentRangeStart w:id="284"/>
         <w:r>
           <w:rPr>
             <w:rFonts w:ascii="Helvetica" w:hAnsi="Helvetica" w:cs="Helvetica"/>
@@ -24236,7 +24236,7 @@
           <w:t>a match</w:t>
         </w:r>
       </w:ins>
-      <w:ins w:id="286" w:author="Heather Kharouba" w:date="2019-02-11T14:54:00Z">
+      <w:ins w:id="285" w:author="Heather Kharouba" w:date="2019-02-11T14:54:00Z">
         <w:r>
           <w:rPr>
             <w:rFonts w:ascii="Helvetica" w:hAnsi="Helvetica" w:cs="Helvetica"/>
@@ -24246,15 +24246,15 @@
           </w:rPr>
           <w:t>; synchrony hypothesis</w:t>
         </w:r>
-        <w:commentRangeEnd w:id="285"/>
+        <w:commentRangeEnd w:id="284"/>
         <w:r>
           <w:rPr>
             <w:rStyle w:val="CommentReference"/>
           </w:rPr>
-          <w:commentReference w:id="285"/>
+          <w:commentReference w:id="284"/>
         </w:r>
       </w:ins>
-      <w:ins w:id="288" w:author="Heather Kharouba" w:date="2019-02-11T14:52:00Z">
+      <w:ins w:id="287" w:author="Heather Kharouba" w:date="2019-02-11T14:52:00Z">
         <w:r>
           <w:rPr>
             <w:rFonts w:ascii="Helvetica" w:hAnsi="Helvetica" w:cs="Helvetica"/>
@@ -24265,7 +24265,7 @@
           <w:t xml:space="preserve">). However, an alternative hypothesis </w:t>
         </w:r>
       </w:ins>
-      <w:ins w:id="289" w:author="Heather Kharouba" w:date="2019-02-11T14:53:00Z">
+      <w:ins w:id="288" w:author="Heather Kharouba" w:date="2019-02-11T14:53:00Z">
         <w:r>
           <w:rPr>
             <w:rFonts w:ascii="Helvetica" w:hAnsi="Helvetica" w:cs="Helvetica"/>
@@ -24276,7 +24276,7 @@
           <w:t xml:space="preserve">put forward by Singer and Parmesan (2010) (i.e., the asynchrony hypothesis) postulates that </w:t>
         </w:r>
       </w:ins>
-      <w:ins w:id="290" w:author="Heather Kharouba" w:date="2019-02-11T14:54:00Z">
+      <w:ins w:id="289" w:author="Heather Kharouba" w:date="2019-02-11T14:54:00Z">
         <w:r>
           <w:rPr>
             <w:rFonts w:ascii="Helvetica" w:hAnsi="Helvetica" w:cs="Helvetica"/>
@@ -24287,7 +24287,7 @@
           <w:t>conditions before climate change may not represent a ‘match’ in the system.</w:t>
         </w:r>
       </w:ins>
-      <w:ins w:id="291" w:author="Heather Kharouba" w:date="2019-02-11T14:55:00Z">
+      <w:ins w:id="290" w:author="Heather Kharouba" w:date="2019-02-11T14:55:00Z">
         <w:r>
           <w:rPr>
             <w:rFonts w:ascii="Helvetica" w:hAnsi="Helvetica" w:cs="Helvetica"/>
@@ -24298,7 +24298,7 @@
           <w:t xml:space="preserve"> </w:t>
         </w:r>
       </w:ins>
-      <w:ins w:id="292" w:author="Heather Kharouba" w:date="2019-02-11T14:56:00Z">
+      <w:ins w:id="291" w:author="Heather Kharouba" w:date="2019-02-11T14:56:00Z">
         <w:r>
           <w:rPr>
             <w:rFonts w:ascii="Helvetica" w:hAnsi="Helvetica" w:cs="Helvetica"/>
@@ -24318,7 +24318,7 @@
           <w:t xml:space="preserve">he implications for climate change predictions for </w:t>
         </w:r>
       </w:ins>
-      <w:ins w:id="293" w:author="Heather Kharouba" w:date="2019-02-11T15:37:00Z">
+      <w:ins w:id="292" w:author="Heather Kharouba" w:date="2019-02-11T15:37:00Z">
         <w:r>
           <w:rPr>
             <w:rFonts w:ascii="Helvetica" w:hAnsi="Helvetica" w:cs="Helvetica"/>
@@ -24329,7 +24329,7 @@
           <w:t xml:space="preserve">the </w:t>
         </w:r>
       </w:ins>
-      <w:ins w:id="294" w:author="Heather Kharouba" w:date="2019-02-11T14:56:00Z">
+      <w:ins w:id="293" w:author="Heather Kharouba" w:date="2019-02-11T14:56:00Z">
         <w:r>
           <w:rPr>
             <w:rFonts w:ascii="Helvetica" w:hAnsi="Helvetica" w:cs="Helvetica"/>
@@ -24349,7 +24349,7 @@
           <w:t xml:space="preserve">wo </w:t>
         </w:r>
       </w:ins>
-      <w:ins w:id="295" w:author="Heather Kharouba" w:date="2019-02-11T15:38:00Z">
+      <w:ins w:id="294" w:author="Heather Kharouba" w:date="2019-02-11T15:38:00Z">
         <w:r>
           <w:rPr>
             <w:rFonts w:ascii="Helvetica" w:hAnsi="Helvetica" w:cs="Helvetica"/>
@@ -24360,7 +24360,7 @@
           <w:t>hypotheses are illustrated: If the synchrony baseline</w:t>
         </w:r>
       </w:ins>
-      <w:ins w:id="296" w:author="Heather Kharouba" w:date="2019-02-11T21:21:00Z">
+      <w:ins w:id="295" w:author="Heather Kharouba" w:date="2019-02-11T21:21:00Z">
         <w:r>
           <w:rPr>
             <w:rFonts w:ascii="Helvetica" w:hAnsi="Helvetica" w:cs="Helvetica"/>
@@ -24371,7 +24371,7 @@
           <w:t xml:space="preserve"> hypothesis</w:t>
         </w:r>
       </w:ins>
-      <w:ins w:id="297" w:author="Heather Kharouba" w:date="2019-02-11T15:38:00Z">
+      <w:ins w:id="296" w:author="Heather Kharouba" w:date="2019-02-11T15:38:00Z">
         <w:r>
           <w:rPr>
             <w:rFonts w:ascii="Helvetica" w:hAnsi="Helvetica" w:cs="Helvetica"/>
@@ -24382,7 +24382,7 @@
           <w:t xml:space="preserve"> is supported, then climate change will necessarily lead to declines in consumer fitness. If the </w:t>
         </w:r>
       </w:ins>
-      <w:ins w:id="298" w:author="Heather Kharouba" w:date="2019-02-11T15:39:00Z">
+      <w:ins w:id="297" w:author="Heather Kharouba" w:date="2019-02-11T15:39:00Z">
         <w:r>
           <w:rPr>
             <w:rFonts w:ascii="Helvetica" w:hAnsi="Helvetica" w:cs="Helvetica"/>
@@ -24393,7 +24393,7 @@
           <w:t>asynchrony</w:t>
         </w:r>
       </w:ins>
-      <w:ins w:id="299" w:author="Heather Kharouba" w:date="2019-02-11T15:38:00Z">
+      <w:ins w:id="298" w:author="Heather Kharouba" w:date="2019-02-11T15:38:00Z">
         <w:r>
           <w:rPr>
             <w:rFonts w:ascii="Helvetica" w:hAnsi="Helvetica" w:cs="Helvetica"/>
@@ -24404,7 +24404,7 @@
           <w:t xml:space="preserve"> </w:t>
         </w:r>
       </w:ins>
-      <w:ins w:id="300" w:author="Heather Kharouba" w:date="2019-02-11T15:39:00Z">
+      <w:ins w:id="299" w:author="Heather Kharouba" w:date="2019-02-11T15:39:00Z">
         <w:r>
           <w:rPr>
             <w:rFonts w:ascii="Helvetica" w:hAnsi="Helvetica" w:cs="Helvetica"/>
@@ -24415,7 +24415,7 @@
           <w:t>baseline</w:t>
         </w:r>
       </w:ins>
-      <w:ins w:id="301" w:author="Heather Kharouba" w:date="2019-02-11T21:21:00Z">
+      <w:ins w:id="300" w:author="Heather Kharouba" w:date="2019-02-11T21:21:00Z">
         <w:r>
           <w:rPr>
             <w:rFonts w:ascii="Helvetica" w:hAnsi="Helvetica" w:cs="Helvetica"/>
@@ -24426,7 +24426,7 @@
           <w:t xml:space="preserve"> hypothesis</w:t>
         </w:r>
       </w:ins>
-      <w:ins w:id="302" w:author="Heather Kharouba" w:date="2019-02-11T15:39:00Z">
+      <w:ins w:id="301" w:author="Heather Kharouba" w:date="2019-02-11T15:39:00Z">
         <w:r>
           <w:rPr>
             <w:rFonts w:ascii="Helvetica" w:hAnsi="Helvetica" w:cs="Helvetica"/>
@@ -24437,7 +24437,7 @@
           <w:t xml:space="preserve"> is supported</w:t>
         </w:r>
       </w:ins>
-      <w:ins w:id="303" w:author="Heather Kharouba" w:date="2019-02-11T15:40:00Z">
+      <w:ins w:id="302" w:author="Heather Kharouba" w:date="2019-02-11T15:40:00Z">
         <w:r>
           <w:rPr>
             <w:rFonts w:ascii="Helvetica" w:hAnsi="Helvetica" w:cs="Helvetica"/>
@@ -24448,7 +24448,7 @@
           <w:t>, climate change may not lead to declines in consumer fitness</w:t>
         </w:r>
       </w:ins>
-      <w:ins w:id="304" w:author="Heather Kharouba" w:date="2019-02-11T15:38:00Z">
+      <w:ins w:id="303" w:author="Heather Kharouba" w:date="2019-02-11T15:38:00Z">
         <w:r>
           <w:rPr>
             <w:rFonts w:ascii="Helvetica" w:hAnsi="Helvetica" w:cs="Helvetica"/>
@@ -24468,8 +24468,8 @@
         </w:rPr>
         <w:t xml:space="preserve"> </w:t>
       </w:r>
-      <w:commentRangeStart w:id="305"/>
-      <w:ins w:id="306" w:author="Heather Kharouba" w:date="2019-02-11T14:57:00Z">
+      <w:commentRangeStart w:id="304"/>
+      <w:ins w:id="305" w:author="Heather Kharouba" w:date="2019-02-11T14:57:00Z">
         <w:r>
           <w:rPr>
             <w:rFonts w:ascii="Helvetica" w:hAnsi="Helvetica" w:cs="Helvetica"/>
@@ -24480,7 +24480,7 @@
           <w:t>(c)</w:t>
         </w:r>
       </w:ins>
-      <w:ins w:id="307" w:author="Heather Kharouba" w:date="2019-02-11T15:40:00Z">
+      <w:ins w:id="306" w:author="Heather Kharouba" w:date="2019-02-11T15:40:00Z">
         <w:r>
           <w:rPr>
             <w:rFonts w:ascii="Helvetica" w:hAnsi="Helvetica" w:cs="Helvetica"/>
@@ -24491,7 +24491,7 @@
           <w:t xml:space="preserve"> </w:t>
         </w:r>
       </w:ins>
-      <w:ins w:id="308" w:author="Heather Kharouba" w:date="2019-02-11T15:44:00Z">
+      <w:ins w:id="307" w:author="Heather Kharouba" w:date="2019-02-11T15:44:00Z">
         <w:r>
           <w:rPr>
             <w:rFonts w:ascii="Helvetica" w:hAnsi="Helvetica" w:cs="Helvetica"/>
@@ -24502,7 +24502,7 @@
           <w:t>W</w:t>
         </w:r>
       </w:ins>
-      <w:ins w:id="309" w:author="Heather Kharouba" w:date="2019-02-11T15:41:00Z">
+      <w:ins w:id="308" w:author="Heather Kharouba" w:date="2019-02-11T15:41:00Z">
         <w:r>
           <w:rPr>
             <w:rFonts w:ascii="Helvetica" w:hAnsi="Helvetica" w:cs="Helvetica"/>
@@ -24513,16 +24513,16 @@
           <w:t xml:space="preserve">ithout </w:t>
         </w:r>
       </w:ins>
-      <w:commentRangeEnd w:id="305"/>
-      <w:ins w:id="310" w:author="Heather Kharouba" w:date="2019-02-13T13:58:00Z">
+      <w:commentRangeEnd w:id="304"/>
+      <w:ins w:id="309" w:author="Heather Kharouba" w:date="2019-02-13T13:58:00Z">
         <w:r>
           <w:rPr>
             <w:rStyle w:val="CommentReference"/>
           </w:rPr>
-          <w:commentReference w:id="305"/>
+          <w:commentReference w:id="304"/>
         </w:r>
       </w:ins>
-      <w:ins w:id="312" w:author="Heather Kharouba" w:date="2019-02-11T15:41:00Z">
+      <w:ins w:id="311" w:author="Heather Kharouba" w:date="2019-02-11T15:41:00Z">
         <w:r>
           <w:rPr>
             <w:rFonts w:ascii="Helvetica" w:hAnsi="Helvetica" w:cs="Helvetica"/>
@@ -24533,7 +24533,7 @@
           <w:t>establishing a pre-climate change baseline</w:t>
         </w:r>
       </w:ins>
-      <w:ins w:id="313" w:author="Heather Kharouba" w:date="2019-02-11T15:44:00Z">
+      <w:ins w:id="312" w:author="Heather Kharouba" w:date="2019-02-11T15:44:00Z">
         <w:r>
           <w:rPr>
             <w:rFonts w:ascii="Helvetica" w:hAnsi="Helvetica" w:cs="Helvetica"/>
@@ -24544,7 +24544,7 @@
           <w:t xml:space="preserve"> and defining where </w:t>
         </w:r>
       </w:ins>
-      <w:ins w:id="314" w:author="Heather Kharouba" w:date="2019-02-11T15:45:00Z">
+      <w:ins w:id="313" w:author="Heather Kharouba" w:date="2019-02-11T15:45:00Z">
         <w:r>
           <w:rPr>
             <w:rFonts w:ascii="Helvetica" w:hAnsi="Helvetica" w:cs="Helvetica"/>
@@ -24555,7 +24555,7 @@
           <w:t>an interaction falls along a curve</w:t>
         </w:r>
       </w:ins>
-      <w:ins w:id="315" w:author="Heather Kharouba" w:date="2019-02-11T15:41:00Z">
+      <w:ins w:id="314" w:author="Heather Kharouba" w:date="2019-02-11T15:41:00Z">
         <w:r>
           <w:rPr>
             <w:rFonts w:ascii="Helvetica" w:hAnsi="Helvetica" w:cs="Helvetica"/>
@@ -24566,7 +24566,7 @@
           <w:t xml:space="preserve">, </w:t>
         </w:r>
       </w:ins>
-      <w:ins w:id="316" w:author="Heather Kharouba" w:date="2019-02-11T15:42:00Z">
+      <w:ins w:id="315" w:author="Heather Kharouba" w:date="2019-02-11T15:42:00Z">
         <w:r>
           <w:rPr>
             <w:rFonts w:ascii="Helvetica" w:hAnsi="Helvetica" w:cs="Helvetica"/>
@@ -24576,7 +24576,7 @@
           </w:rPr>
           <w:t xml:space="preserve">it is difficult to predict how climate change-driven changes to the relative timing of the interaction may affect consumer fitness. For example, </w:t>
         </w:r>
-        <w:commentRangeStart w:id="317"/>
+        <w:commentRangeStart w:id="316"/>
         <w:r>
           <w:rPr>
             <w:rFonts w:ascii="Helvetica" w:hAnsi="Helvetica" w:cs="Helvetica"/>
@@ -24587,16 +24587,16 @@
           <w:t>in scenario 1</w:t>
         </w:r>
       </w:ins>
-      <w:commentRangeEnd w:id="317"/>
-      <w:ins w:id="318" w:author="Heather Kharouba" w:date="2019-02-11T21:22:00Z">
+      <w:commentRangeEnd w:id="316"/>
+      <w:ins w:id="317" w:author="Heather Kharouba" w:date="2019-02-11T21:22:00Z">
         <w:r>
           <w:rPr>
             <w:rStyle w:val="CommentReference"/>
           </w:rPr>
-          <w:commentReference w:id="317"/>
+          <w:commentReference w:id="316"/>
         </w:r>
       </w:ins>
-      <w:ins w:id="320" w:author="Heather Kharouba" w:date="2019-02-11T15:42:00Z">
+      <w:ins w:id="319" w:author="Heather Kharouba" w:date="2019-02-11T15:42:00Z">
         <w:r>
           <w:rPr>
             <w:rFonts w:ascii="Helvetica" w:hAnsi="Helvetica" w:cs="Helvetica"/>
@@ -24607,7 +24607,7 @@
           <w:t xml:space="preserve">, </w:t>
         </w:r>
       </w:ins>
-      <w:ins w:id="321" w:author="Heather Kharouba" w:date="2019-02-11T15:44:00Z">
+      <w:ins w:id="320" w:author="Heather Kharouba" w:date="2019-02-11T15:44:00Z">
         <w:r>
           <w:rPr>
             <w:rFonts w:ascii="Helvetica" w:hAnsi="Helvetica" w:cs="Helvetica"/>
@@ -24618,7 +24618,7 @@
           <w:t>climate change could lead to an increase or decrease in consumer fitness depending</w:t>
         </w:r>
       </w:ins>
-      <w:ins w:id="322" w:author="Heather Kharouba" w:date="2019-02-11T21:22:00Z">
+      <w:ins w:id="321" w:author="Heather Kharouba" w:date="2019-02-11T21:22:00Z">
         <w:r>
           <w:rPr>
             <w:rFonts w:ascii="Helvetica" w:hAnsi="Helvetica" w:cs="Helvetica"/>
@@ -24629,7 +24629,7 @@
           <w:t xml:space="preserve"> on </w:t>
         </w:r>
       </w:ins>
-      <w:ins w:id="323" w:author="Heather Kharouba" w:date="2019-02-11T15:44:00Z">
+      <w:ins w:id="322" w:author="Heather Kharouba" w:date="2019-02-11T15:44:00Z">
         <w:r>
           <w:rPr>
             <w:rFonts w:ascii="Helvetica" w:hAnsi="Helvetica" w:cs="Helvetica"/>
@@ -24640,7 +24640,7 @@
           <w:t xml:space="preserve">how the relative timing of the interaction changes. </w:t>
         </w:r>
       </w:ins>
-      <w:ins w:id="324" w:author="Heather Kharouba" w:date="2019-02-13T13:59:00Z">
+      <w:ins w:id="323" w:author="Heather Kharouba" w:date="2019-02-13T13:59:00Z">
         <w:r>
           <w:rPr>
             <w:rFonts w:ascii="Helvetica" w:hAnsi="Helvetica" w:cs="Helvetica"/>
@@ -24651,7 +24651,7 @@
           <w:t>Similarly, i</w:t>
         </w:r>
       </w:ins>
-      <w:ins w:id="325" w:author="Heather Kharouba" w:date="2019-02-11T15:44:00Z">
+      <w:ins w:id="324" w:author="Heather Kharouba" w:date="2019-02-11T15:44:00Z">
         <w:r>
           <w:rPr>
             <w:rFonts w:ascii="Helvetica" w:hAnsi="Helvetica" w:cs="Helvetica"/>
@@ -24662,7 +24662,7 @@
           <w:t xml:space="preserve">n scenario 2, </w:t>
         </w:r>
       </w:ins>
-      <w:ins w:id="326" w:author="Heather Kharouba" w:date="2019-02-11T15:45:00Z">
+      <w:ins w:id="325" w:author="Heather Kharouba" w:date="2019-02-11T15:45:00Z">
         <w:r>
           <w:rPr>
             <w:rFonts w:ascii="Helvetica" w:hAnsi="Helvetica" w:cs="Helvetica"/>
@@ -24672,7 +24672,7 @@
           </w:rPr>
           <w:t xml:space="preserve">climate change may lead to an </w:t>
         </w:r>
-        <w:commentRangeStart w:id="327"/>
+        <w:commentRangeStart w:id="326"/>
         <w:r>
           <w:rPr>
             <w:rFonts w:ascii="Helvetica" w:hAnsi="Helvetica" w:cs="Helvetica"/>
@@ -24683,16 +24683,16 @@
           <w:t>increase</w:t>
         </w:r>
       </w:ins>
-      <w:commentRangeEnd w:id="327"/>
-      <w:ins w:id="328" w:author="Heather Kharouba" w:date="2019-02-11T21:23:00Z">
+      <w:commentRangeEnd w:id="326"/>
+      <w:ins w:id="327" w:author="Heather Kharouba" w:date="2019-02-11T21:23:00Z">
         <w:r>
           <w:rPr>
             <w:rStyle w:val="CommentReference"/>
           </w:rPr>
-          <w:commentReference w:id="327"/>
+          <w:commentReference w:id="326"/>
         </w:r>
       </w:ins>
-      <w:ins w:id="330" w:author="Heather Kharouba" w:date="2019-02-11T15:45:00Z">
+      <w:ins w:id="329" w:author="Heather Kharouba" w:date="2019-02-11T15:45:00Z">
         <w:r>
           <w:rPr>
             <w:rFonts w:ascii="Helvetica" w:hAnsi="Helvetica" w:cs="Helvetica"/>
@@ -24712,7 +24712,7 @@
           <w:t xml:space="preserve">or </w:t>
         </w:r>
       </w:ins>
-      <w:ins w:id="331" w:author="Heather Kharouba" w:date="2019-02-11T15:47:00Z">
+      <w:ins w:id="330" w:author="Heather Kharouba" w:date="2019-02-11T15:47:00Z">
         <w:r>
           <w:rPr>
             <w:rFonts w:ascii="Helvetica" w:hAnsi="Helvetica" w:cs="Helvetica"/>
@@ -24723,7 +24723,7 @@
           <w:t>not lead to any change in fitness</w:t>
         </w:r>
       </w:ins>
-      <w:ins w:id="332" w:author="Heather Kharouba" w:date="2019-02-11T21:23:00Z">
+      <w:ins w:id="331" w:author="Heather Kharouba" w:date="2019-02-11T21:23:00Z">
         <w:r>
           <w:rPr>
             <w:rFonts w:ascii="Helvetica" w:hAnsi="Helvetica" w:cs="Helvetica"/>
@@ -24743,7 +24743,7 @@
         </w:rPr>
         <w:t>.</w:t>
       </w:r>
-      <w:commentRangeEnd w:id="206"/>
+      <w:commentRangeEnd w:id="205"/>
       <w:r>
         <w:rPr>
           <w:rStyle w:val="CommentReference"/>
@@ -24751,14 +24751,14 @@
           <w:sz w:val="22"/>
           <w:szCs w:val="22"/>
         </w:rPr>
-        <w:commentReference w:id="206"/>
+        <w:commentReference w:id="205"/>
       </w:r>
     </w:p>
     <w:p>
       <w:pPr>
         <w:spacing w:line="480" w:lineRule="auto"/>
         <w:rPr>
-          <w:ins w:id="333" w:author="Heather Kharouba" w:date="2019-02-11T14:50:00Z"/>
+          <w:ins w:id="332" w:author="Heather Kharouba" w:date="2019-02-11T14:50:00Z"/>
           <w:rFonts w:ascii="Helvetica" w:hAnsi="Helvetica" w:cs="Helvetica"/>
           <w:sz w:val="22"/>
           <w:szCs w:val="22"/>
@@ -24776,7 +24776,7 @@
           <w:lang w:val="en-US"/>
         </w:rPr>
       </w:pPr>
-      <w:ins w:id="334" w:author="Heather Kharouba" w:date="2019-02-11T14:50:00Z">
+      <w:ins w:id="333" w:author="Heather Kharouba" w:date="2019-02-11T14:50:00Z">
         <w:r>
           <w:rPr>
             <w:rFonts w:ascii="Helvetica" w:hAnsi="Helvetica" w:cs="Helvetica"/>
@@ -24787,7 +24787,7 @@
           <w:t>Figure 3.</w:t>
         </w:r>
       </w:ins>
-      <w:ins w:id="335" w:author="Heather Kharouba" w:date="2019-02-11T15:35:00Z">
+      <w:ins w:id="334" w:author="Heather Kharouba" w:date="2019-02-11T15:35:00Z">
         <w:r>
           <w:rPr>
             <w:rFonts w:ascii="Helvetica" w:hAnsi="Helvetica" w:cs="Helvetica"/>
@@ -24798,7 +24798,7 @@
           <w:t xml:space="preserve"> Conceptual framework</w:t>
         </w:r>
       </w:ins>
-      <w:ins w:id="336" w:author="Heather Kharouba" w:date="2019-02-13T15:20:00Z">
+      <w:ins w:id="335" w:author="Heather Kharouba" w:date="2019-02-13T15:20:00Z">
         <w:r>
           <w:rPr>
             <w:rFonts w:ascii="Helvetica" w:hAnsi="Helvetica" w:cs="Helvetica"/>
@@ -24840,7 +24840,7 @@
         </w:rPr>
         <w:t xml:space="preserve">Figure </w:t>
       </w:r>
-      <w:ins w:id="337" w:author="Heather Kharouba" w:date="2019-02-11T14:50:00Z">
+      <w:ins w:id="336" w:author="Heather Kharouba" w:date="2019-02-11T14:50:00Z">
         <w:r>
           <w:rPr>
             <w:rFonts w:ascii="Helvetica" w:hAnsi="Helvetica" w:cs="Helvetica"/>
@@ -24851,7 +24851,7 @@
           <w:t>4</w:t>
         </w:r>
       </w:ins>
-      <w:del w:id="338" w:author="Heather Kharouba" w:date="2019-02-11T14:50:00Z">
+      <w:del w:id="337" w:author="Heather Kharouba" w:date="2019-02-11T14:50:00Z">
         <w:r>
           <w:rPr>
             <w:rFonts w:ascii="Helvetica" w:hAnsi="Helvetica" w:cs="Helvetica"/>
@@ -25055,7 +25055,7 @@
         </w:rPr>
         <w:t>(</w:t>
       </w:r>
-      <w:commentRangeStart w:id="339"/>
+      <w:commentRangeStart w:id="338"/>
       <w:r>
         <w:rPr>
           <w:rFonts w:ascii="Helvetica" w:hAnsi="Helvetica" w:cs="Helvetica"/>
@@ -25300,7 +25300,7 @@
         </w:rPr>
         <w:t xml:space="preserve"> Scotland</w:t>
       </w:r>
-      <w:commentRangeEnd w:id="339"/>
+      <w:commentRangeEnd w:id="338"/>
       <w:r>
         <w:rPr>
           <w:rStyle w:val="CommentReference"/>
@@ -25308,7 +25308,7 @@
           <w:sz w:val="22"/>
           <w:szCs w:val="22"/>
         </w:rPr>
-        <w:commentReference w:id="339"/>
+        <w:commentReference w:id="338"/>
       </w:r>
       <w:r>
         <w:rPr>
@@ -25465,7 +25465,7 @@
         </w:rPr>
         <w:t xml:space="preserve">Raw data from the observational study was retrieved from VanAsch and Visser 2007 Figure 2. </w:t>
       </w:r>
-      <w:commentRangeStart w:id="340"/>
+      <w:commentRangeStart w:id="339"/>
       <w:r>
         <w:rPr>
           <w:rFonts w:ascii="Helvetica" w:hAnsi="Helvetica" w:cs="Helvetica"/>
@@ -25547,7 +25547,7 @@
         </w:rPr>
         <w:t>ve values indicate egg hatching occurred after bud opening</w:t>
       </w:r>
-      <w:commentRangeEnd w:id="340"/>
+      <w:commentRangeEnd w:id="339"/>
       <w:r>
         <w:rPr>
           <w:rStyle w:val="CommentReference"/>
@@ -25555,7 +25555,7 @@
           <w:sz w:val="22"/>
           <w:szCs w:val="22"/>
         </w:rPr>
-        <w:commentReference w:id="340"/>
+        <w:commentReference w:id="339"/>
       </w:r>
       <w:r>
         <w:rPr>
@@ -25581,13 +25581,13 @@
     <w:p>
       <w:pPr>
         <w:rPr>
-          <w:ins w:id="341" w:author="Heather Kharouba" w:date="2019-02-11T21:24:00Z"/>
+          <w:ins w:id="340" w:author="Heather Kharouba" w:date="2019-02-11T21:24:00Z"/>
           <w:rFonts w:ascii="Helvetica" w:hAnsi="Helvetica"/>
           <w:sz w:val="22"/>
           <w:szCs w:val="22"/>
         </w:rPr>
       </w:pPr>
-      <w:ins w:id="342" w:author="Heather Kharouba" w:date="2019-02-11T21:24:00Z">
+      <w:ins w:id="341" w:author="Heather Kharouba" w:date="2019-02-11T21:24:00Z">
         <w:r>
           <w:rPr>
             <w:rFonts w:ascii="Helvetica" w:hAnsi="Helvetica"/>
@@ -25625,7 +25625,7 @@
           <w:szCs w:val="22"/>
         </w:rPr>
       </w:pPr>
-      <w:ins w:id="343" w:author="Heather Kharouba" w:date="2019-02-13T15:18:00Z">
+      <w:ins w:id="342" w:author="Heather Kharouba" w:date="2019-02-13T15:18:00Z">
         <w:r>
           <w:rPr>
             <w:rFonts w:ascii="Helvetica" w:hAnsi="Helvetica"/>
@@ -25633,7 +25633,7 @@
             <w:sz w:val="22"/>
             <w:szCs w:val="22"/>
             <w:lang w:val="en-US"/>
-            <w:rPrChange w:id="344">
+            <w:rPrChange w:id="343" w:author="Unknown">
               <w:rPr>
                 <w:noProof/>
                 <w:lang w:val="en-US"/>
@@ -25802,31 +25802,31 @@
       <w:pPr>
         <w:spacing w:line="480" w:lineRule="auto"/>
         <w:rPr>
+          <w:ins w:id="344" w:author="Heather Kharouba" w:date="2019-02-13T15:19:00Z"/>
+          <w:rFonts w:ascii="Helvetica" w:hAnsi="Helvetica"/>
+          <w:sz w:val="22"/>
+          <w:szCs w:val="22"/>
+        </w:rPr>
+      </w:pPr>
+      <w:r>
+        <w:rPr>
+          <w:rFonts w:ascii="Helvetica" w:hAnsi="Helvetica"/>
+          <w:sz w:val="22"/>
+          <w:szCs w:val="22"/>
+        </w:rPr>
+        <w:t>Figure 3.</w:t>
+      </w:r>
+    </w:p>
+    <w:p>
+      <w:pPr>
+        <w:rPr>
           <w:ins w:id="345" w:author="Heather Kharouba" w:date="2019-02-13T15:19:00Z"/>
           <w:rFonts w:ascii="Helvetica" w:hAnsi="Helvetica"/>
           <w:sz w:val="22"/>
           <w:szCs w:val="22"/>
         </w:rPr>
       </w:pPr>
-      <w:r>
-        <w:rPr>
-          <w:rFonts w:ascii="Helvetica" w:hAnsi="Helvetica"/>
-          <w:sz w:val="22"/>
-          <w:szCs w:val="22"/>
-        </w:rPr>
-        <w:t>Figure 3.</w:t>
-      </w:r>
-    </w:p>
-    <w:p>
-      <w:pPr>
-        <w:rPr>
-          <w:ins w:id="346" w:author="Heather Kharouba" w:date="2019-02-13T15:19:00Z"/>
-          <w:rFonts w:ascii="Helvetica" w:hAnsi="Helvetica"/>
-          <w:sz w:val="22"/>
-          <w:szCs w:val="22"/>
-        </w:rPr>
-      </w:pPr>
-      <w:ins w:id="347" w:author="Heather Kharouba" w:date="2019-02-13T15:19:00Z">
+      <w:ins w:id="346" w:author="Heather Kharouba" w:date="2019-02-13T15:19:00Z">
         <w:r>
           <w:rPr>
             <w:rFonts w:ascii="Helvetica" w:hAnsi="Helvetica"/>
@@ -25846,7 +25846,7 @@
           <w:szCs w:val="22"/>
         </w:rPr>
       </w:pPr>
-      <w:ins w:id="348" w:author="Heather Kharouba" w:date="2019-02-13T15:19:00Z">
+      <w:ins w:id="347" w:author="Heather Kharouba" w:date="2019-02-13T15:19:00Z">
         <w:r>
           <w:rPr>
             <w:rFonts w:ascii="Helvetica" w:hAnsi="Helvetica"/>
@@ -26037,7 +26037,7 @@
         </w:rPr>
         <w:t xml:space="preserve"> </w:t>
       </w:r>
-      <w:ins w:id="349" w:author="Heather Kharouba" w:date="2019-01-08T11:02:00Z">
+      <w:ins w:id="348" w:author="Heather Kharouba" w:date="2019-01-08T11:02:00Z">
         <w:r>
           <w:rPr>
             <w:rFonts w:ascii="Helvetica" w:hAnsi="Helvetica" w:cs="Times New Roman"/>
@@ -26048,6 +26048,26 @@
           <w:t xml:space="preserve">Our initial search netted 2906 papers so we further refined our search by excluding categories that included engineering, computer science. </w:t>
         </w:r>
       </w:ins>
+      <w:ins w:id="349" w:author="Heather Kharouba" w:date="2019-01-08T11:03:00Z">
+        <w:r>
+          <w:rPr>
+            <w:rFonts w:ascii="Helvetica" w:hAnsi="Helvetica" w:cs="Times New Roman"/>
+            <w:sz w:val="22"/>
+            <w:szCs w:val="22"/>
+            <w:lang w:val="en-US"/>
+          </w:rPr>
+          <w:t>This resulted in 393 papers. From these, w</w:t>
+        </w:r>
+      </w:ins>
+      <w:r>
+        <w:rPr>
+          <w:rFonts w:ascii="Helvetica" w:hAnsi="Helvetica" w:cs="Times New Roman"/>
+          <w:sz w:val="22"/>
+          <w:szCs w:val="22"/>
+          <w:lang w:val="en-US"/>
+        </w:rPr>
+        <w:t>e focused on observational studies</w:t>
+      </w:r>
       <w:ins w:id="350" w:author="Heather Kharouba" w:date="2019-01-08T11:03:00Z">
         <w:r>
           <w:rPr>
@@ -26056,7 +26076,7 @@
             <w:szCs w:val="22"/>
             <w:lang w:val="en-US"/>
           </w:rPr>
-          <w:t>This resulted in 393 papers. From these, w</w:t>
+          <w:t xml:space="preserve"> and</w:t>
         </w:r>
       </w:ins>
       <w:r>
@@ -26064,19 +26084,35 @@
           <w:rFonts w:ascii="Helvetica" w:hAnsi="Helvetica" w:cs="Times New Roman"/>
           <w:sz w:val="22"/>
           <w:szCs w:val="22"/>
-          <w:lang w:val="en-US"/>
-        </w:rPr>
-        <w:t>e focused on observational studies</w:t>
-      </w:r>
-      <w:ins w:id="351" w:author="Heather Kharouba" w:date="2019-01-08T11:03:00Z">
+        </w:rPr>
+        <w:t xml:space="preserve"> </w:t>
+      </w:r>
+      <w:del w:id="351" w:author="Heather Kharouba" w:date="2019-02-18T11:11:00Z">
         <w:r>
           <w:rPr>
             <w:rFonts w:ascii="Helvetica" w:hAnsi="Helvetica" w:cs="Times New Roman"/>
             <w:sz w:val="22"/>
             <w:szCs w:val="22"/>
-            <w:lang w:val="en-US"/>
-          </w:rPr>
-          <w:t xml:space="preserve"> and</w:t>
+          </w:rPr>
+          <w:delText xml:space="preserve">were </w:delText>
+        </w:r>
+      </w:del>
+      <w:r>
+        <w:rPr>
+          <w:rFonts w:ascii="Helvetica" w:hAnsi="Helvetica" w:cs="Times New Roman"/>
+          <w:sz w:val="22"/>
+          <w:szCs w:val="22"/>
+        </w:rPr>
+        <w:t xml:space="preserve">excluded </w:t>
+      </w:r>
+      <w:ins w:id="352" w:author="Heather Kharouba" w:date="2019-01-08T11:03:00Z">
+        <w:r>
+          <w:rPr>
+            <w:rFonts w:ascii="Helvetica" w:hAnsi="Helvetica" w:cs="Times New Roman"/>
+            <w:sz w:val="22"/>
+            <w:szCs w:val="22"/>
+          </w:rPr>
+          <w:t xml:space="preserve">studies </w:t>
         </w:r>
       </w:ins>
       <w:r>
@@ -26085,25 +26121,15 @@
           <w:sz w:val="22"/>
           <w:szCs w:val="22"/>
         </w:rPr>
-        <w:t xml:space="preserve"> were excluded </w:t>
-      </w:r>
-      <w:ins w:id="352" w:author="Heather Kharouba" w:date="2019-01-08T11:03:00Z">
-        <w:r>
-          <w:rPr>
-            <w:rFonts w:ascii="Helvetica" w:hAnsi="Helvetica" w:cs="Times New Roman"/>
-            <w:sz w:val="22"/>
-            <w:szCs w:val="22"/>
-          </w:rPr>
-          <w:t xml:space="preserve">studies </w:t>
-        </w:r>
-      </w:ins>
+        <w:t>if they did not</w:t>
+      </w:r>
       <w:r>
         <w:rPr>
           <w:rFonts w:ascii="Helvetica" w:hAnsi="Helvetica" w:cs="Times New Roman"/>
           <w:sz w:val="22"/>
           <w:szCs w:val="22"/>
         </w:rPr>
-        <w:t>if they did not</w:t>
+        <w:t>: (1)</w:t>
       </w:r>
       <w:r>
         <w:rPr>
@@ -26111,7 +26137,7 @@
           <w:sz w:val="22"/>
           <w:szCs w:val="22"/>
         </w:rPr>
-        <w:t>: (1)</w:t>
+        <w:t xml:space="preserve"> measure phenology directly (e.g. used derived measures of phenology, such as NDVI</w:t>
       </w:r>
       <w:r>
         <w:rPr>
@@ -26119,7 +26145,7 @@
           <w:sz w:val="22"/>
           <w:szCs w:val="22"/>
         </w:rPr>
-        <w:t xml:space="preserve"> measure phenology directly (e.g. used derived measures of phenology, such as NDVI</w:t>
+        <w:t xml:space="preserve"> or spring temperature</w:t>
       </w:r>
       <w:r>
         <w:rPr>
@@ -26127,7 +26153,7 @@
           <w:sz w:val="22"/>
           <w:szCs w:val="22"/>
         </w:rPr>
-        <w:t xml:space="preserve"> or spring temperature</w:t>
+        <w:t>)</w:t>
       </w:r>
       <w:r>
         <w:rPr>
@@ -26135,7 +26161,7 @@
           <w:sz w:val="22"/>
           <w:szCs w:val="22"/>
         </w:rPr>
-        <w:t>)</w:t>
+        <w:t>; (</w:t>
       </w:r>
       <w:r>
         <w:rPr>
@@ -26143,7 +26169,7 @@
           <w:sz w:val="22"/>
           <w:szCs w:val="22"/>
         </w:rPr>
-        <w:t>; (</w:t>
+        <w:t>2</w:t>
       </w:r>
       <w:r>
         <w:rPr>
@@ -26151,7 +26177,7 @@
           <w:sz w:val="22"/>
           <w:szCs w:val="22"/>
         </w:rPr>
-        <w:t>2</w:t>
+        <w:t>) measure phenology of one of the species</w:t>
       </w:r>
       <w:r>
         <w:rPr>
@@ -26159,15 +26185,31 @@
           <w:sz w:val="22"/>
           <w:szCs w:val="22"/>
         </w:rPr>
-        <w:t>) measure phenology of one of the species</w:t>
-      </w:r>
+        <w:t xml:space="preserve">; (3) quantitatively link consumer </w:t>
+      </w:r>
+      <w:commentRangeStart w:id="353"/>
       <w:r>
         <w:rPr>
           <w:rFonts w:ascii="Helvetica" w:hAnsi="Helvetica" w:cs="Times New Roman"/>
           <w:sz w:val="22"/>
           <w:szCs w:val="22"/>
         </w:rPr>
-        <w:t>; (3) quantitatively link consumer performance to the relative timing between consumer and resource</w:t>
+        <w:t>performance</w:t>
+      </w:r>
+      <w:commentRangeEnd w:id="353"/>
+      <w:r>
+        <w:rPr>
+          <w:rStyle w:val="CommentReference"/>
+        </w:rPr>
+        <w:commentReference w:id="353"/>
+      </w:r>
+      <w:r>
+        <w:rPr>
+          <w:rFonts w:ascii="Helvetica" w:hAnsi="Helvetica" w:cs="Times New Roman"/>
+          <w:sz w:val="22"/>
+          <w:szCs w:val="22"/>
+        </w:rPr>
+        <w:t xml:space="preserve"> to the relative timing between consumer and resource</w:t>
       </w:r>
       <w:r>
         <w:rPr>
@@ -26884,13 +26926,7 @@
         </w:r>
       </w:ins>
       <w:r>
-        <w:t>Again, seems like you could get less mismatched regardless of which curve you’re on</w:t>
-      </w:r>
-      <w:r>
-        <w:t>…</w:t>
-      </w:r>
-      <w:r>
-        <w:t xml:space="preserve"> </w:t>
+        <w:t xml:space="preserve">Again, seems like you could get less mismatched regardless of which curve you’re on… </w:t>
       </w:r>
     </w:p>
   </w:comment>
@@ -26910,24 +26946,8 @@
           <w:rFonts w:ascii="Helvetica" w:hAnsi="Helvetica" w:cs="Helvetica"/>
           <w:lang w:val="en-US"/>
         </w:rPr>
-        <w:t>For HK: Check Kerby chapter- Bet</w:t>
-      </w:r>
-      <w:r>
-        <w:rPr>
-          <w:rFonts w:ascii="Helvetica" w:hAnsi="Helvetica" w:cs="Helvetica"/>
-          <w:lang w:val="en-US"/>
-        </w:rPr>
-        <w:t xml:space="preserve">-hedging strategy- longer </w:t>
-      </w:r>
-      <w:r>
-        <w:rPr>
-          <w:rFonts w:ascii="Helvetica" w:hAnsi="Helvetica" w:cs="Helvetica"/>
-          <w:lang w:val="en-US"/>
-        </w:rPr>
-        <w:t>phenological phase duration</w:t>
-      </w:r>
-      <w:bookmarkStart w:id="98" w:name="_GoBack"/>
-      <w:bookmarkEnd w:id="98"/>
+        <w:t>For HK: Check Kerby chapter- Bet-hedging strategy- longer phenological phase duration</w:t>
+      </w:r>
     </w:p>
   </w:comment>
   <w:comment w:id="82" w:author="Elizabeth Wolkovich" w:date="2019-02-13T14:28:00Z" w:initials="EW">
@@ -27041,7 +27061,7 @@
       </w:r>
     </w:p>
   </w:comment>
-  <w:comment w:id="109" w:author="Heather Kharouba" w:date="2019-02-13T14:15:00Z" w:initials="HK">
+  <w:comment w:id="108" w:author="Heather Kharouba" w:date="2019-02-13T14:15:00Z" w:initials="HK">
     <w:p>
       <w:pPr>
         <w:pStyle w:val="CommentText"/>
@@ -27123,7 +27143,7 @@
       </w:r>
     </w:p>
   </w:comment>
-  <w:comment w:id="110" w:author="Heather Kharouba" w:date="2019-02-13T15:01:00Z" w:initials="HK">
+  <w:comment w:id="109" w:author="Heather Kharouba" w:date="2019-02-13T15:01:00Z" w:initials="HK">
     <w:p>
       <w:pPr>
         <w:pStyle w:val="CommentText"/>
@@ -27139,7 +27159,7 @@
       </w:r>
     </w:p>
   </w:comment>
-  <w:comment w:id="112" w:author="Heather Kharouba" w:date="2019-02-13T13:42:00Z" w:initials="HK">
+  <w:comment w:id="111" w:author="Heather Kharouba" w:date="2019-02-13T13:42:00Z" w:initials="HK">
     <w:p>
       <w:pPr>
         <w:pStyle w:val="CommentText"/>
@@ -27155,7 +27175,7 @@
       </w:r>
     </w:p>
   </w:comment>
-  <w:comment w:id="117" w:author="Elizabeth Wolkovich" w:date="2019-02-13T13:45:00Z" w:initials="EW">
+  <w:comment w:id="116" w:author="Elizabeth Wolkovich" w:date="2019-02-13T13:45:00Z" w:initials="EW">
     <w:p>
       <w:pPr>
         <w:pStyle w:val="CommentText"/>
@@ -27231,7 +27251,7 @@
       </w:r>
     </w:p>
   </w:comment>
-  <w:comment w:id="124" w:author="Heather Kharouba" w:date="2019-02-13T13:32:00Z" w:initials="HK">
+  <w:comment w:id="123" w:author="Heather Kharouba" w:date="2019-02-13T13:32:00Z" w:initials="HK">
     <w:p>
       <w:pPr>
         <w:pStyle w:val="CommentText"/>
@@ -27247,7 +27267,7 @@
       </w:r>
     </w:p>
   </w:comment>
-  <w:comment w:id="146" w:author="Elizabeth Wolkovich" w:date="2019-02-13T13:22:00Z" w:initials="EW">
+  <w:comment w:id="145" w:author="Elizabeth Wolkovich" w:date="2019-02-13T13:22:00Z" w:initials="EW">
     <w:p>
       <w:pPr>
         <w:pStyle w:val="CommentText"/>
@@ -27288,7 +27308,7 @@
       </w:r>
     </w:p>
   </w:comment>
-  <w:comment w:id="161" w:author="Elizabeth Wolkovich" w:date="2019-02-13T12:44:00Z" w:initials="EW">
+  <w:comment w:id="160" w:author="Elizabeth Wolkovich" w:date="2019-02-13T12:44:00Z" w:initials="EW">
     <w:p>
       <w:pPr>
         <w:pStyle w:val="CommentText"/>
@@ -27323,7 +27343,7 @@
       </w:r>
     </w:p>
   </w:comment>
-  <w:comment w:id="164" w:author="Heather Kharouba" w:date="2018-12-18T14:54:00Z" w:initials="HK">
+  <w:comment w:id="163" w:author="Heather Kharouba" w:date="2018-12-18T14:54:00Z" w:initials="HK">
     <w:p>
       <w:pPr>
         <w:pStyle w:val="CommentText"/>
@@ -27339,12 +27359,12 @@
       </w:r>
     </w:p>
   </w:comment>
-  <w:comment w:id="167" w:author="Heather Kharouba" w:date="2019-02-13T15:02:00Z" w:initials="HK">
+  <w:comment w:id="166" w:author="Heather Kharouba" w:date="2019-02-13T15:02:00Z" w:initials="HK">
     <w:p>
       <w:pPr>
         <w:pStyle w:val="CommentText"/>
       </w:pPr>
-      <w:ins w:id="170" w:author="Heather Kharouba" w:date="2019-02-13T15:02:00Z">
+      <w:ins w:id="169" w:author="Heather Kharouba" w:date="2019-02-13T15:02:00Z">
         <w:r>
           <w:rPr>
             <w:rStyle w:val="CommentReference"/>
@@ -27357,7 +27377,7 @@
       </w:r>
     </w:p>
   </w:comment>
-  <w:comment w:id="202" w:author="Elizabeth Wolkovich" w:date="2019-01-13T21:16:00Z" w:initials="EW">
+  <w:comment w:id="201" w:author="Elizabeth Wolkovich" w:date="2019-01-13T21:16:00Z" w:initials="EW">
     <w:p>
       <w:pPr>
         <w:pStyle w:val="CommentText"/>
@@ -27386,7 +27406,7 @@
       </w:r>
     </w:p>
   </w:comment>
-  <w:comment w:id="205" w:author="Heather Kharouba" w:date="2018-11-16T16:42:00Z" w:initials="HK">
+  <w:comment w:id="204" w:author="Heather Kharouba" w:date="2018-11-16T16:42:00Z" w:initials="HK">
     <w:p>
       <w:pPr>
         <w:pStyle w:val="CommentText"/>
@@ -27402,12 +27422,12 @@
       </w:r>
     </w:p>
   </w:comment>
-  <w:comment w:id="228" w:author="Heather Kharouba" w:date="2019-02-11T14:41:00Z" w:initials="HK">
+  <w:comment w:id="227" w:author="Heather Kharouba" w:date="2019-02-11T14:41:00Z" w:initials="HK">
     <w:p>
       <w:pPr>
         <w:pStyle w:val="CommentText"/>
       </w:pPr>
-      <w:ins w:id="231" w:author="Heather Kharouba" w:date="2019-02-11T14:40:00Z">
+      <w:ins w:id="230" w:author="Heather Kharouba" w:date="2019-02-11T14:40:00Z">
         <w:r>
           <w:rPr>
             <w:rStyle w:val="CommentReference"/>
@@ -27420,7 +27440,7 @@
       </w:r>
     </w:p>
   </w:comment>
-  <w:comment w:id="247" w:author="Heather Kharouba" w:date="2019-02-11T14:47:00Z" w:initials="HK">
+  <w:comment w:id="246" w:author="Heather Kharouba" w:date="2019-02-11T14:47:00Z" w:initials="HK">
     <w:p>
       <w:pPr>
         <w:pStyle w:val="CommentText"/>
@@ -27436,12 +27456,12 @@
       </w:r>
     </w:p>
   </w:comment>
-  <w:comment w:id="262" w:author="Heather Kharouba" w:date="2019-02-11T15:12:00Z" w:initials="HK">
+  <w:comment w:id="261" w:author="Heather Kharouba" w:date="2019-02-11T15:12:00Z" w:initials="HK">
     <w:p>
       <w:pPr>
         <w:pStyle w:val="CommentText"/>
       </w:pPr>
-      <w:ins w:id="265" w:author="Heather Kharouba" w:date="2019-02-11T15:12:00Z">
+      <w:ins w:id="264" w:author="Heather Kharouba" w:date="2019-02-11T15:12:00Z">
         <w:r>
           <w:rPr>
             <w:rStyle w:val="CommentReference"/>
@@ -27454,12 +27474,12 @@
       </w:r>
     </w:p>
   </w:comment>
-  <w:comment w:id="275" w:author="Heather Kharouba" w:date="2019-02-11T15:11:00Z" w:initials="HK">
+  <w:comment w:id="274" w:author="Heather Kharouba" w:date="2019-02-11T15:11:00Z" w:initials="HK">
     <w:p>
       <w:pPr>
         <w:pStyle w:val="CommentText"/>
       </w:pPr>
-      <w:ins w:id="276" w:author="Heather Kharouba" w:date="2019-02-11T15:10:00Z">
+      <w:ins w:id="275" w:author="Heather Kharouba" w:date="2019-02-11T15:10:00Z">
         <w:r>
           <w:rPr>
             <w:rStyle w:val="CommentReference"/>
@@ -27472,12 +27492,12 @@
       </w:r>
     </w:p>
   </w:comment>
-  <w:comment w:id="285" w:author="Heather Kharouba" w:date="2019-02-11T21:20:00Z" w:initials="HK">
+  <w:comment w:id="284" w:author="Heather Kharouba" w:date="2019-02-11T21:20:00Z" w:initials="HK">
     <w:p>
       <w:pPr>
         <w:pStyle w:val="CommentText"/>
       </w:pPr>
-      <w:ins w:id="287" w:author="Heather Kharouba" w:date="2019-02-11T14:54:00Z">
+      <w:ins w:id="286" w:author="Heather Kharouba" w:date="2019-02-11T14:54:00Z">
         <w:r>
           <w:rPr>
             <w:rStyle w:val="CommentReference"/>
@@ -27490,12 +27510,12 @@
       </w:r>
     </w:p>
   </w:comment>
-  <w:comment w:id="305" w:author="Heather Kharouba" w:date="2019-02-13T13:59:00Z" w:initials="HK">
+  <w:comment w:id="304" w:author="Heather Kharouba" w:date="2019-02-13T13:59:00Z" w:initials="HK">
     <w:p>
       <w:pPr>
         <w:pStyle w:val="CommentText"/>
       </w:pPr>
-      <w:ins w:id="311" w:author="Heather Kharouba" w:date="2019-02-13T13:58:00Z">
+      <w:ins w:id="310" w:author="Heather Kharouba" w:date="2019-02-13T13:58:00Z">
         <w:r>
           <w:rPr>
             <w:rStyle w:val="CommentReference"/>
@@ -27508,12 +27528,12 @@
       </w:r>
     </w:p>
   </w:comment>
-  <w:comment w:id="317" w:author="Heather Kharouba" w:date="2019-02-11T21:22:00Z" w:initials="HK">
+  <w:comment w:id="316" w:author="Heather Kharouba" w:date="2019-02-11T21:22:00Z" w:initials="HK">
     <w:p>
       <w:pPr>
         <w:pStyle w:val="CommentText"/>
       </w:pPr>
-      <w:ins w:id="319" w:author="Heather Kharouba" w:date="2019-02-11T21:22:00Z">
+      <w:ins w:id="318" w:author="Heather Kharouba" w:date="2019-02-11T21:22:00Z">
         <w:r>
           <w:rPr>
             <w:rStyle w:val="CommentReference"/>
@@ -27526,12 +27546,12 @@
       </w:r>
     </w:p>
   </w:comment>
-  <w:comment w:id="327" w:author="Heather Kharouba" w:date="2019-02-11T21:23:00Z" w:initials="HK">
+  <w:comment w:id="326" w:author="Heather Kharouba" w:date="2019-02-11T21:23:00Z" w:initials="HK">
     <w:p>
       <w:pPr>
         <w:pStyle w:val="CommentText"/>
       </w:pPr>
-      <w:ins w:id="329" w:author="Heather Kharouba" w:date="2019-02-11T21:23:00Z">
+      <w:ins w:id="328" w:author="Heather Kharouba" w:date="2019-02-11T21:23:00Z">
         <w:r>
           <w:rPr>
             <w:rStyle w:val="CommentReference"/>
@@ -27544,7 +27564,7 @@
       </w:r>
     </w:p>
   </w:comment>
-  <w:comment w:id="206" w:author="Heather Kharouba" w:date="2019-02-13T13:58:00Z" w:initials="HK">
+  <w:comment w:id="205" w:author="Heather Kharouba" w:date="2019-02-13T13:58:00Z" w:initials="HK">
     <w:p>
       <w:pPr>
         <w:pStyle w:val="CommentText"/>
@@ -27573,7 +27593,7 @@
       </w:r>
     </w:p>
   </w:comment>
-  <w:comment w:id="339" w:author="Heather Kharouba" w:date="2018-10-15T16:15:00Z" w:initials="HK">
+  <w:comment w:id="338" w:author="Heather Kharouba" w:date="2018-10-15T16:15:00Z" w:initials="HK">
     <w:p>
       <w:pPr>
         <w:pStyle w:val="CommentText"/>
@@ -27589,7 +27609,7 @@
       </w:r>
     </w:p>
   </w:comment>
-  <w:comment w:id="340" w:author="Heather Kharouba" w:date="2018-10-15T16:26:00Z" w:initials="HK">
+  <w:comment w:id="339" w:author="Heather Kharouba" w:date="2018-10-15T16:26:00Z" w:initials="HK">
     <w:p>
       <w:pPr>
         <w:pStyle w:val="CommentText"/>
@@ -27602,6 +27622,30 @@
       </w:r>
       <w:r>
         <w:t>I’m pretty sure the x axis is the same in both papers but I’ll do another read through of the experiment to make sure that foliage fed to larvae was from new leaves.</w:t>
+      </w:r>
+    </w:p>
+  </w:comment>
+  <w:comment w:id="353" w:author="Heather Kharouba" w:date="2019-02-18T12:05:00Z" w:initials="HK">
+    <w:p>
+      <w:pPr>
+        <w:pStyle w:val="CommentText"/>
+      </w:pPr>
+      <w:r>
+        <w:rPr>
+          <w:rStyle w:val="CommentReference"/>
+        </w:rPr>
+        <w:annotationRef/>
+      </w:r>
+      <w:r>
+        <w:t xml:space="preserve">Does </w:t>
+      </w:r>
+      <w:r>
+        <w:t>not include</w:t>
+      </w:r>
+      <w:bookmarkStart w:id="354" w:name="_GoBack"/>
+      <w:bookmarkEnd w:id="354"/>
+      <w:r>
+        <w:t xml:space="preserve"> diet proportions</w:t>
       </w:r>
     </w:p>
   </w:comment>
@@ -27697,7 +27741,7 @@
         <w:rStyle w:val="PageNumber"/>
         <w:noProof/>
       </w:rPr>
-      <w:t>12</w:t>
+      <w:t>30</w:t>
     </w:r>
     <w:r>
       <w:rPr>
@@ -32048,7 +32092,7 @@
 </file>
 
 <file path=customXml/itemProps1.xml><?xml version="1.0" encoding="utf-8"?>
-<ds:datastoreItem xmlns:ds="http://schemas.openxmlformats.org/officeDocument/2006/customXml" ds:itemID="{9AD6D348-8535-D64D-9B79-990EE097AB0F}">
+<ds:datastoreItem xmlns:ds="http://schemas.openxmlformats.org/officeDocument/2006/customXml" ds:itemID="{E306A0C8-F446-8D48-B3DE-4D365F8512AD}">
   <ds:schemaRefs>
     <ds:schemaRef ds:uri="http://schemas.openxmlformats.org/officeDocument/2006/bibliography"/>
   </ds:schemaRefs>

</xml_diff>